<commit_message>
removing system feature and update srs req #12 &13
</commit_message>
<xml_diff>
--- a/Software Specifications/SRS/SRS.docx
+++ b/Software Specifications/SRS/SRS.docx
@@ -36,166 +36,6 @@
           <w:szCs w:val="2"/>
         </w:rPr>
       </w:pPr>
-    </w:p>
-    <w:p>
-      <w:pPr>
-        <w:spacing w:after="0"/>
-        <w:jc w:val="center"/>
-        <w:rPr>
-          <w:sz w:val="32"/>
-          <w:szCs w:val="32"/>
-        </w:rPr>
-      </w:pPr>
-      <w:r>
-        <w:rPr>
-          <w:sz w:val="32"/>
-          <w:szCs w:val="32"/>
-        </w:rPr>
-        <w:t>Youssef Muhammed Ahmed Kamal</w:t>
-      </w:r>
-    </w:p>
-    <w:p>
-      <w:pPr>
-        <w:spacing w:after="0"/>
-        <w:jc w:val="center"/>
-        <w:rPr>
-          <w:sz w:val="32"/>
-          <w:szCs w:val="32"/>
-        </w:rPr>
-      </w:pPr>
-      <w:proofErr w:type="spellStart"/>
-      <w:r>
-        <w:rPr>
-          <w:sz w:val="32"/>
-          <w:szCs w:val="32"/>
-        </w:rPr>
-        <w:t>Mennatullah</w:t>
-      </w:r>
-      <w:proofErr w:type="spellEnd"/>
-      <w:r>
-        <w:rPr>
-          <w:sz w:val="32"/>
-          <w:szCs w:val="32"/>
-        </w:rPr>
-        <w:t xml:space="preserve"> Mostafa </w:t>
-      </w:r>
-      <w:proofErr w:type="spellStart"/>
-      <w:r>
-        <w:rPr>
-          <w:sz w:val="32"/>
-          <w:szCs w:val="32"/>
-        </w:rPr>
-        <w:t>Abd</w:t>
-      </w:r>
-      <w:proofErr w:type="spellEnd"/>
-      <w:r>
-        <w:rPr>
-          <w:sz w:val="32"/>
-          <w:szCs w:val="32"/>
-        </w:rPr>
-        <w:t xml:space="preserve"> El-</w:t>
-      </w:r>
-      <w:proofErr w:type="spellStart"/>
-      <w:r>
-        <w:rPr>
-          <w:sz w:val="32"/>
-          <w:szCs w:val="32"/>
-        </w:rPr>
-        <w:t>Nabi</w:t>
-      </w:r>
-      <w:proofErr w:type="spellEnd"/>
-    </w:p>
-    <w:p>
-      <w:pPr>
-        <w:spacing w:after="0"/>
-        <w:jc w:val="center"/>
-        <w:rPr>
-          <w:sz w:val="32"/>
-          <w:szCs w:val="32"/>
-        </w:rPr>
-      </w:pPr>
-      <w:proofErr w:type="spellStart"/>
-      <w:r>
-        <w:rPr>
-          <w:sz w:val="32"/>
-          <w:szCs w:val="32"/>
-        </w:rPr>
-        <w:t>Walid</w:t>
-      </w:r>
-      <w:proofErr w:type="spellEnd"/>
-      <w:r>
-        <w:rPr>
-          <w:sz w:val="32"/>
-          <w:szCs w:val="32"/>
-        </w:rPr>
-        <w:t xml:space="preserve"> Adel Hassan Saeed</w:t>
-      </w:r>
-    </w:p>
-    <w:p>
-      <w:pPr>
-        <w:spacing w:after="0"/>
-        <w:jc w:val="center"/>
-        <w:rPr>
-          <w:sz w:val="32"/>
-          <w:szCs w:val="32"/>
-        </w:rPr>
-      </w:pPr>
-      <w:r>
-        <w:rPr>
-          <w:sz w:val="32"/>
-          <w:szCs w:val="32"/>
-        </w:rPr>
-        <w:t xml:space="preserve">Mohanad Fawzy Mohamed </w:t>
-      </w:r>
-      <w:proofErr w:type="spellStart"/>
-      <w:r>
-        <w:rPr>
-          <w:sz w:val="32"/>
-          <w:szCs w:val="32"/>
-        </w:rPr>
-        <w:t>Ashour</w:t>
-      </w:r>
-      <w:proofErr w:type="spellEnd"/>
-      <w:r>
-        <w:rPr>
-          <w:sz w:val="32"/>
-          <w:szCs w:val="32"/>
-        </w:rPr>
-        <w:t xml:space="preserve"> </w:t>
-      </w:r>
-    </w:p>
-    <w:p>
-      <w:pPr>
-        <w:spacing w:after="0"/>
-        <w:jc w:val="center"/>
-        <w:rPr>
-          <w:sz w:val="32"/>
-          <w:szCs w:val="32"/>
-        </w:rPr>
-      </w:pPr>
-      <w:r>
-        <w:rPr>
-          <w:sz w:val="32"/>
-          <w:szCs w:val="32"/>
-        </w:rPr>
-        <w:t xml:space="preserve">Sarah </w:t>
-      </w:r>
-      <w:proofErr w:type="spellStart"/>
-      <w:r>
-        <w:rPr>
-          <w:sz w:val="32"/>
-          <w:szCs w:val="32"/>
-        </w:rPr>
-        <w:t>Abdelrahman</w:t>
-      </w:r>
-      <w:proofErr w:type="spellEnd"/>
-      <w:r>
-        <w:rPr>
-          <w:sz w:val="32"/>
-          <w:szCs w:val="32"/>
-        </w:rPr>
-        <w:t xml:space="preserve"> Ibrahim</w:t>
-      </w:r>
     </w:p>
     <w:p>
       <w:pPr>
@@ -368,7 +208,7 @@
                 <w:sz w:val="28"/>
                 <w:szCs w:val="28"/>
               </w:rPr>
-              <w:t>v.05</w:t>
+              <w:t>v.06</w:t>
             </w:r>
           </w:p>
         </w:tc>
@@ -379,9 +219,6 @@
           </w:tcPr>
           <w:p>
             <w:pPr>
-              <w:tabs>
-                <w:tab w:val="left" w:pos="623"/>
-              </w:tabs>
               <w:jc w:val="center"/>
               <w:rPr>
                 <w:sz w:val="28"/>
@@ -396,6 +233,12 @@
               <w:t>Mohanad Sallam</w:t>
             </w:r>
           </w:p>
+        </w:tc>
+        <w:tc>
+          <w:tcPr>
+            <w:tcW w:w="1620" w:type="dxa"/>
+            <w:vAlign w:val="center"/>
+          </w:tcPr>
           <w:p>
             <w:pPr>
               <w:jc w:val="center"/>
@@ -409,61 +252,32 @@
                 <w:sz w:val="28"/>
                 <w:szCs w:val="28"/>
               </w:rPr>
-              <w:t xml:space="preserve">Sarah </w:t>
-            </w:r>
-            <w:proofErr w:type="spellStart"/>
-            <w:r>
+              <w:t>07/02/2020</w:t>
+            </w:r>
+          </w:p>
+        </w:tc>
+        <w:tc>
+          <w:tcPr>
+            <w:tcW w:w="1705" w:type="dxa"/>
+            <w:vAlign w:val="center"/>
+          </w:tcPr>
+          <w:p>
+            <w:pPr>
+              <w:jc w:val="center"/>
               <w:rPr>
                 <w:sz w:val="28"/>
                 <w:szCs w:val="28"/>
               </w:rPr>
-              <w:t>AbdelRahman</w:t>
-            </w:r>
-            <w:proofErr w:type="spellEnd"/>
-          </w:p>
-        </w:tc>
-        <w:tc>
-          <w:tcPr>
-            <w:tcW w:w="1620" w:type="dxa"/>
-            <w:vAlign w:val="center"/>
-          </w:tcPr>
-          <w:p>
-            <w:pPr>
-              <w:jc w:val="center"/>
+            </w:pPr>
+            <w:r>
               <w:rPr>
                 <w:sz w:val="28"/>
                 <w:szCs w:val="28"/>
               </w:rPr>
-            </w:pPr>
-            <w:r>
-              <w:rPr>
-                <w:sz w:val="28"/>
-                <w:szCs w:val="28"/>
-              </w:rPr>
-              <w:t>07/02/2020</w:t>
-            </w:r>
-          </w:p>
-        </w:tc>
-        <w:tc>
-          <w:tcPr>
-            <w:tcW w:w="1705" w:type="dxa"/>
-            <w:vAlign w:val="center"/>
-          </w:tcPr>
-          <w:p>
-            <w:pPr>
-              <w:jc w:val="center"/>
-              <w:rPr>
-                <w:sz w:val="28"/>
-                <w:szCs w:val="28"/>
-              </w:rPr>
-            </w:pPr>
-            <w:r>
-              <w:rPr>
-                <w:sz w:val="28"/>
-                <w:szCs w:val="28"/>
-              </w:rPr>
-              <w:t>Draft</w:t>
-            </w:r>
+              <w:t>proposed</w:t>
+            </w:r>
+            <w:bookmarkStart w:id="0" w:name="_GoBack"/>
+            <w:bookmarkEnd w:id="0"/>
           </w:p>
         </w:tc>
       </w:tr>
@@ -1194,6 +1008,106 @@
           </w:p>
         </w:tc>
       </w:tr>
+      <w:tr>
+        <w:tc>
+          <w:tcPr>
+            <w:tcW w:w="1345" w:type="dxa"/>
+            <w:vAlign w:val="center"/>
+          </w:tcPr>
+          <w:p>
+            <w:pPr>
+              <w:jc w:val="center"/>
+              <w:rPr>
+                <w:sz w:val="28"/>
+                <w:szCs w:val="28"/>
+              </w:rPr>
+            </w:pPr>
+            <w:r>
+              <w:rPr>
+                <w:sz w:val="28"/>
+                <w:szCs w:val="28"/>
+              </w:rPr>
+              <w:t>v.06</w:t>
+            </w:r>
+          </w:p>
+        </w:tc>
+        <w:tc>
+          <w:tcPr>
+            <w:tcW w:w="3167" w:type="dxa"/>
+            <w:vAlign w:val="center"/>
+          </w:tcPr>
+          <w:p>
+            <w:pPr>
+              <w:tabs>
+                <w:tab w:val="left" w:pos="623"/>
+              </w:tabs>
+              <w:jc w:val="center"/>
+              <w:rPr>
+                <w:sz w:val="28"/>
+                <w:szCs w:val="28"/>
+              </w:rPr>
+            </w:pPr>
+            <w:r>
+              <w:rPr>
+                <w:sz w:val="28"/>
+                <w:szCs w:val="28"/>
+              </w:rPr>
+              <w:t>Mohanad Sallam</w:t>
+            </w:r>
+          </w:p>
+        </w:tc>
+        <w:tc>
+          <w:tcPr>
+            <w:tcW w:w="1761" w:type="dxa"/>
+            <w:vAlign w:val="center"/>
+          </w:tcPr>
+          <w:p>
+            <w:pPr>
+              <w:jc w:val="center"/>
+              <w:rPr>
+                <w:sz w:val="28"/>
+                <w:szCs w:val="28"/>
+              </w:rPr>
+            </w:pPr>
+            <w:r>
+              <w:rPr>
+                <w:sz w:val="28"/>
+                <w:szCs w:val="28"/>
+              </w:rPr>
+              <w:t>07/02/2020</w:t>
+            </w:r>
+          </w:p>
+        </w:tc>
+        <w:tc>
+          <w:tcPr>
+            <w:tcW w:w="3077" w:type="dxa"/>
+            <w:vAlign w:val="center"/>
+          </w:tcPr>
+          <w:p>
+            <w:pPr>
+              <w:jc w:val="center"/>
+              <w:rPr>
+                <w:sz w:val="28"/>
+                <w:szCs w:val="28"/>
+              </w:rPr>
+            </w:pPr>
+            <w:r>
+              <w:rPr>
+                <w:sz w:val="28"/>
+                <w:szCs w:val="28"/>
+              </w:rPr>
+              <w:t>Update requirement 12 &amp; 13, Removing system feature section.</w:t>
+            </w:r>
+            <w:r>
+              <w:rPr>
+                <w:sz w:val="28"/>
+                <w:szCs w:val="28"/>
+              </w:rPr>
+              <w:t xml:space="preserve"> </w:t>
+            </w:r>
+          </w:p>
+        </w:tc>
+      </w:tr>
     </w:tbl>
     <w:p>
       <w:pPr>
@@ -1212,6 +1126,11 @@
           <w:szCs w:val="32"/>
         </w:rPr>
       </w:pPr>
+    </w:p>
+    <w:p>
+      <w:r>
+        <w:br w:type="page"/>
+      </w:r>
     </w:p>
     <w:p/>
     <w:sdt>
@@ -1265,7 +1184,7 @@
           <w:r>
             <w:fldChar w:fldCharType="separate"/>
           </w:r>
-          <w:hyperlink w:anchor="_Toc31896281" w:history="1">
+          <w:hyperlink w:anchor="_Toc31977273" w:history="1">
             <w:r>
               <w:rPr>
                 <w:rStyle w:val="Hyperlink"/>
@@ -1306,7 +1225,7 @@
                 <w:noProof/>
                 <w:webHidden/>
               </w:rPr>
-              <w:instrText xml:space="preserve"> PAGEREF _Toc31896281 \h </w:instrText>
+              <w:instrText xml:space="preserve"> PAGEREF _Toc31977273 \h </w:instrText>
             </w:r>
             <w:r>
               <w:rPr>
@@ -1349,7 +1268,7 @@
               <w:noProof/>
             </w:rPr>
           </w:pPr>
-          <w:hyperlink w:anchor="_Toc31896282" w:history="1">
+          <w:hyperlink w:anchor="_Toc31977274" w:history="1">
             <w:r>
               <w:rPr>
                 <w:rStyle w:val="Hyperlink"/>
@@ -1390,7 +1309,7 @@
                 <w:noProof/>
                 <w:webHidden/>
               </w:rPr>
-              <w:instrText xml:space="preserve"> PAGEREF _Toc31896282 \h </w:instrText>
+              <w:instrText xml:space="preserve"> PAGEREF _Toc31977274 \h </w:instrText>
             </w:r>
             <w:r>
               <w:rPr>
@@ -1433,7 +1352,7 @@
               <w:noProof/>
             </w:rPr>
           </w:pPr>
-          <w:hyperlink w:anchor="_Toc31896283" w:history="1">
+          <w:hyperlink w:anchor="_Toc31977275" w:history="1">
             <w:r>
               <w:rPr>
                 <w:rStyle w:val="Hyperlink"/>
@@ -1474,7 +1393,7 @@
                 <w:noProof/>
                 <w:webHidden/>
               </w:rPr>
-              <w:instrText xml:space="preserve"> PAGEREF _Toc31896283 \h </w:instrText>
+              <w:instrText xml:space="preserve"> PAGEREF _Toc31977275 \h </w:instrText>
             </w:r>
             <w:r>
               <w:rPr>
@@ -1517,7 +1436,7 @@
               <w:noProof/>
             </w:rPr>
           </w:pPr>
-          <w:hyperlink w:anchor="_Toc31896284" w:history="1">
+          <w:hyperlink w:anchor="_Toc31977276" w:history="1">
             <w:r>
               <w:rPr>
                 <w:rStyle w:val="Hyperlink"/>
@@ -1537,7 +1456,7 @@
                 <w:rStyle w:val="Hyperlink"/>
                 <w:noProof/>
               </w:rPr>
-              <w:t>References</w:t>
+              <w:t>Block diagram</w:t>
             </w:r>
             <w:r>
               <w:rPr>
@@ -1558,7 +1477,7 @@
                 <w:noProof/>
                 <w:webHidden/>
               </w:rPr>
-              <w:instrText xml:space="preserve"> PAGEREF _Toc31896284 \h </w:instrText>
+              <w:instrText xml:space="preserve"> PAGEREF _Toc31977276 \h </w:instrText>
             </w:r>
             <w:r>
               <w:rPr>
@@ -1600,7 +1519,7 @@
               <w:noProof/>
             </w:rPr>
           </w:pPr>
-          <w:hyperlink w:anchor="_Toc31896285" w:history="1">
+          <w:hyperlink w:anchor="_Toc31977277" w:history="1">
             <w:r>
               <w:rPr>
                 <w:rStyle w:val="Hyperlink"/>
@@ -1627,7 +1546,7 @@
                 <w:noProof/>
                 <w:webHidden/>
               </w:rPr>
-              <w:instrText xml:space="preserve"> PAGEREF _Toc31896285 \h </w:instrText>
+              <w:instrText xml:space="preserve"> PAGEREF _Toc31977277 \h </w:instrText>
             </w:r>
             <w:r>
               <w:rPr>
@@ -1669,7 +1588,7 @@
               <w:noProof/>
             </w:rPr>
           </w:pPr>
-          <w:hyperlink w:anchor="_Toc31896286" w:history="1">
+          <w:hyperlink w:anchor="_Toc31977278" w:history="1">
             <w:r>
               <w:rPr>
                 <w:rStyle w:val="Hyperlink"/>
@@ -1696,7 +1615,7 @@
                 <w:noProof/>
                 <w:webHidden/>
               </w:rPr>
-              <w:instrText xml:space="preserve"> PAGEREF _Toc31896286 \h </w:instrText>
+              <w:instrText xml:space="preserve"> PAGEREF _Toc31977278 \h </w:instrText>
             </w:r>
             <w:r>
               <w:rPr>
@@ -1738,7 +1657,7 @@
               <w:noProof/>
             </w:rPr>
           </w:pPr>
-          <w:hyperlink w:anchor="_Toc31896287" w:history="1">
+          <w:hyperlink w:anchor="_Toc31977279" w:history="1">
             <w:r>
               <w:rPr>
                 <w:rStyle w:val="Hyperlink"/>
@@ -1765,7 +1684,7 @@
                 <w:noProof/>
                 <w:webHidden/>
               </w:rPr>
-              <w:instrText xml:space="preserve"> PAGEREF _Toc31896287 \h </w:instrText>
+              <w:instrText xml:space="preserve"> PAGEREF _Toc31977279 \h </w:instrText>
             </w:r>
             <w:r>
               <w:rPr>
@@ -1807,7 +1726,7 @@
               <w:noProof/>
             </w:rPr>
           </w:pPr>
-          <w:hyperlink w:anchor="_Toc31896288" w:history="1">
+          <w:hyperlink w:anchor="_Toc31977280" w:history="1">
             <w:r>
               <w:rPr>
                 <w:rStyle w:val="Hyperlink"/>
@@ -1834,7 +1753,7 @@
                 <w:noProof/>
                 <w:webHidden/>
               </w:rPr>
-              <w:instrText xml:space="preserve"> PAGEREF _Toc31896288 \h </w:instrText>
+              <w:instrText xml:space="preserve"> PAGEREF _Toc31977280 \h </w:instrText>
             </w:r>
             <w:r>
               <w:rPr>
@@ -1876,7 +1795,7 @@
               <w:noProof/>
             </w:rPr>
           </w:pPr>
-          <w:hyperlink w:anchor="_Toc31896289" w:history="1">
+          <w:hyperlink w:anchor="_Toc31977281" w:history="1">
             <w:r>
               <w:rPr>
                 <w:rStyle w:val="Hyperlink"/>
@@ -1903,7 +1822,7 @@
                 <w:noProof/>
                 <w:webHidden/>
               </w:rPr>
-              <w:instrText xml:space="preserve"> PAGEREF _Toc31896289 \h </w:instrText>
+              <w:instrText xml:space="preserve"> PAGEREF _Toc31977281 \h </w:instrText>
             </w:r>
             <w:r>
               <w:rPr>
@@ -1945,7 +1864,7 @@
               <w:noProof/>
             </w:rPr>
           </w:pPr>
-          <w:hyperlink w:anchor="_Toc31896290" w:history="1">
+          <w:hyperlink w:anchor="_Toc31977282" w:history="1">
             <w:r>
               <w:rPr>
                 <w:rStyle w:val="Hyperlink"/>
@@ -1972,7 +1891,7 @@
                 <w:noProof/>
                 <w:webHidden/>
               </w:rPr>
-              <w:instrText xml:space="preserve"> PAGEREF _Toc31896290 \h </w:instrText>
+              <w:instrText xml:space="preserve"> PAGEREF _Toc31977282 \h </w:instrText>
             </w:r>
             <w:r>
               <w:rPr>
@@ -2014,7 +1933,7 @@
               <w:noProof/>
             </w:rPr>
           </w:pPr>
-          <w:hyperlink w:anchor="_Toc31896291" w:history="1">
+          <w:hyperlink w:anchor="_Toc31977283" w:history="1">
             <w:r>
               <w:rPr>
                 <w:rStyle w:val="Hyperlink"/>
@@ -2041,7 +1960,7 @@
                 <w:noProof/>
                 <w:webHidden/>
               </w:rPr>
-              <w:instrText xml:space="preserve"> PAGEREF _Toc31896291 \h </w:instrText>
+              <w:instrText xml:space="preserve"> PAGEREF _Toc31977283 \h </w:instrText>
             </w:r>
             <w:r>
               <w:rPr>
@@ -2083,7 +2002,7 @@
               <w:noProof/>
             </w:rPr>
           </w:pPr>
-          <w:hyperlink w:anchor="_Toc31896292" w:history="1">
+          <w:hyperlink w:anchor="_Toc31977284" w:history="1">
             <w:r>
               <w:rPr>
                 <w:rStyle w:val="Hyperlink"/>
@@ -2110,7 +2029,7 @@
                 <w:noProof/>
                 <w:webHidden/>
               </w:rPr>
-              <w:instrText xml:space="preserve"> PAGEREF _Toc31896292 \h </w:instrText>
+              <w:instrText xml:space="preserve"> PAGEREF _Toc31977284 \h </w:instrText>
             </w:r>
             <w:r>
               <w:rPr>
@@ -2130,76 +2049,7 @@
                 <w:noProof/>
                 <w:webHidden/>
               </w:rPr>
-              <w:t>7</w:t>
-            </w:r>
-            <w:r>
-              <w:rPr>
-                <w:noProof/>
-                <w:webHidden/>
-              </w:rPr>
-              <w:fldChar w:fldCharType="end"/>
-            </w:r>
-          </w:hyperlink>
-        </w:p>
-        <w:p>
-          <w:pPr>
-            <w:pStyle w:val="TOC2"/>
-            <w:tabs>
-              <w:tab w:val="right" w:leader="dot" w:pos="9350"/>
-            </w:tabs>
-            <w:rPr>
-              <w:rFonts w:eastAsiaTheme="minorEastAsia"/>
-              <w:noProof/>
-            </w:rPr>
-          </w:pPr>
-          <w:hyperlink w:anchor="_Toc31896293" w:history="1">
-            <w:r>
-              <w:rPr>
-                <w:rStyle w:val="Hyperlink"/>
-                <w:noProof/>
-              </w:rPr>
-              <w:t>3.3 System features</w:t>
-            </w:r>
-            <w:r>
-              <w:rPr>
-                <w:noProof/>
-                <w:webHidden/>
-              </w:rPr>
-              <w:tab/>
-            </w:r>
-            <w:r>
-              <w:rPr>
-                <w:noProof/>
-                <w:webHidden/>
-              </w:rPr>
-              <w:fldChar w:fldCharType="begin"/>
-            </w:r>
-            <w:r>
-              <w:rPr>
-                <w:noProof/>
-                <w:webHidden/>
-              </w:rPr>
-              <w:instrText xml:space="preserve"> PAGEREF _Toc31896293 \h </w:instrText>
-            </w:r>
-            <w:r>
-              <w:rPr>
-                <w:noProof/>
-                <w:webHidden/>
-              </w:rPr>
-            </w:r>
-            <w:r>
-              <w:rPr>
-                <w:noProof/>
-                <w:webHidden/>
-              </w:rPr>
-              <w:fldChar w:fldCharType="separate"/>
-            </w:r>
-            <w:r>
-              <w:rPr>
-                <w:noProof/>
-                <w:webHidden/>
-              </w:rPr>
-              <w:t>10</w:t>
+              <w:t>6</w:t>
             </w:r>
             <w:r>
               <w:rPr>
@@ -2257,12 +2107,179 @@
         </w:numPr>
         <w:spacing w:before="0"/>
       </w:pPr>
-      <w:bookmarkStart w:id="0" w:name="_Toc31896281"/>
+      <w:bookmarkStart w:id="1" w:name="_Toc31977273"/>
       <w:r>
         <w:lastRenderedPageBreak/>
         <w:t>Introduction</w:t>
       </w:r>
-      <w:bookmarkEnd w:id="0"/>
+      <w:bookmarkEnd w:id="1"/>
+    </w:p>
+    <w:p>
+      <w:pPr>
+        <w:pStyle w:val="Heading2"/>
+        <w:numPr>
+          <w:ilvl w:val="1"/>
+          <w:numId w:val="1"/>
+        </w:numPr>
+        <w:spacing w:before="0" w:line="240" w:lineRule="auto"/>
+      </w:pPr>
+      <w:bookmarkStart w:id="2" w:name="_Toc31977274"/>
+      <w:r>
+        <w:t>Purpose</w:t>
+      </w:r>
+      <w:bookmarkEnd w:id="2"/>
+      <w:r>
+        <w:t xml:space="preserve"> </w:t>
+      </w:r>
+    </w:p>
+    <w:p>
+      <w:pPr>
+        <w:spacing w:line="240" w:lineRule="auto"/>
+        <w:ind w:left="1200"/>
+        <w:jc w:val="both"/>
+      </w:pPr>
+      <w:r>
+        <w:rPr>
+          <w:sz w:val="24"/>
+          <w:szCs w:val="24"/>
+        </w:rPr>
+        <w:t>This is a v.0</w:t>
+      </w:r>
+      <w:r>
+        <w:rPr>
+          <w:sz w:val="24"/>
+          <w:szCs w:val="24"/>
+        </w:rPr>
+        <w:t>2</w:t>
+      </w:r>
+      <w:r>
+        <w:rPr>
+          <w:sz w:val="24"/>
+          <w:szCs w:val="24"/>
+        </w:rPr>
+        <w:t xml:space="preserve"> of the requirements specifi</w:t>
+      </w:r>
+      <w:r>
+        <w:rPr>
+          <w:sz w:val="24"/>
+          <w:szCs w:val="24"/>
+        </w:rPr>
+        <w:t>cati</w:t>
+      </w:r>
+      <w:r>
+        <w:rPr>
+          <w:sz w:val="24"/>
+          <w:szCs w:val="24"/>
+        </w:rPr>
+        <w:t>ons for a LED String Animation.</w:t>
+      </w:r>
+    </w:p>
+    <w:p>
+      <w:pPr>
+        <w:pStyle w:val="Heading2"/>
+        <w:numPr>
+          <w:ilvl w:val="1"/>
+          <w:numId w:val="1"/>
+        </w:numPr>
+        <w:spacing w:before="0" w:line="240" w:lineRule="auto"/>
+      </w:pPr>
+      <w:bookmarkStart w:id="3" w:name="_Toc31977275"/>
+      <w:r>
+        <w:t>Project Description</w:t>
+      </w:r>
+      <w:bookmarkEnd w:id="3"/>
+      <w:r>
+        <w:tab/>
+      </w:r>
+    </w:p>
+    <w:p>
+      <w:pPr>
+        <w:tabs>
+          <w:tab w:val="left" w:pos="1980"/>
+        </w:tabs>
+        <w:spacing w:line="240" w:lineRule="auto"/>
+        <w:ind w:left="1215" w:hanging="15"/>
+        <w:jc w:val="both"/>
+        <w:rPr>
+          <w:sz w:val="24"/>
+          <w:szCs w:val="24"/>
+        </w:rPr>
+      </w:pPr>
+      <w:r>
+        <w:rPr>
+          <w:sz w:val="24"/>
+          <w:szCs w:val="24"/>
+        </w:rPr>
+        <w:t>This project consists of strings of LEDs in a certain pattern. The LEDs turn on/off based on input signals. The LEDs structure consists of two parts Tail and TI. Each Part will be activated according to the corresponding switches.</w:t>
+      </w:r>
+    </w:p>
+    <w:p>
+      <w:pPr>
+        <w:spacing w:line="240" w:lineRule="auto"/>
+        <w:ind w:left="1260" w:hanging="45"/>
+        <w:jc w:val="both"/>
+        <w:rPr>
+          <w:sz w:val="24"/>
+          <w:szCs w:val="24"/>
+        </w:rPr>
+      </w:pPr>
+      <w:r>
+        <w:rPr>
+          <w:sz w:val="24"/>
+          <w:szCs w:val="24"/>
+        </w:rPr>
+        <w:t>At Startup Mode there are two options (Modes):</w:t>
+      </w:r>
+    </w:p>
+    <w:p>
+      <w:pPr>
+        <w:spacing w:line="240" w:lineRule="auto"/>
+        <w:ind w:left="1215" w:hanging="15"/>
+        <w:jc w:val="both"/>
+        <w:rPr>
+          <w:sz w:val="24"/>
+          <w:szCs w:val="24"/>
+        </w:rPr>
+      </w:pPr>
+      <w:r>
+        <w:rPr>
+          <w:sz w:val="24"/>
+          <w:szCs w:val="24"/>
+        </w:rPr>
+        <w:t xml:space="preserve">First mode: LEDs shall </w:t>
+      </w:r>
+      <w:r>
+        <w:rPr>
+          <w:sz w:val="24"/>
+          <w:szCs w:val="24"/>
+        </w:rPr>
+        <w:t>turn-on</w:t>
+      </w:r>
+      <w:r>
+        <w:rPr>
+          <w:sz w:val="24"/>
+          <w:szCs w:val="24"/>
+        </w:rPr>
+        <w:t xml:space="preserve"> from L6 to L1, then from R1 to R6 and vice versa, and then all LEDs are ON and OFF.</w:t>
+      </w:r>
+    </w:p>
+    <w:p>
+      <w:pPr>
+        <w:spacing w:line="240" w:lineRule="auto"/>
+        <w:ind w:left="1233" w:hanging="33"/>
+        <w:jc w:val="both"/>
+        <w:rPr>
+          <w:sz w:val="24"/>
+          <w:szCs w:val="24"/>
+        </w:rPr>
+      </w:pPr>
+      <w:r>
+        <w:rPr>
+          <w:sz w:val="24"/>
+          <w:szCs w:val="24"/>
+        </w:rPr>
+        <w:t>Second mode: LEDS from R1 to R6 are ON LED by LED and also the left branch at the same time, and then repeat the scenario again.</w:t>
+      </w:r>
     </w:p>
     <w:p>
       <w:pPr>
@@ -2273,173 +2290,11 @@
         </w:numPr>
         <w:spacing w:before="0"/>
       </w:pPr>
-      <w:bookmarkStart w:id="1" w:name="_Toc31896282"/>
-      <w:r>
-        <w:t>Purpose</w:t>
-      </w:r>
-      <w:bookmarkEnd w:id="1"/>
-      <w:r>
-        <w:t xml:space="preserve"> </w:t>
-      </w:r>
-    </w:p>
-    <w:p>
-      <w:pPr>
-        <w:ind w:left="1200"/>
-        <w:jc w:val="both"/>
-      </w:pPr>
-      <w:r>
-        <w:rPr>
-          <w:sz w:val="24"/>
-          <w:szCs w:val="24"/>
-        </w:rPr>
-        <w:t>This is a v.0</w:t>
-      </w:r>
-      <w:r>
-        <w:rPr>
-          <w:sz w:val="24"/>
-          <w:szCs w:val="24"/>
-        </w:rPr>
-        <w:t>2</w:t>
-      </w:r>
-      <w:r>
-        <w:rPr>
-          <w:sz w:val="24"/>
-          <w:szCs w:val="24"/>
-        </w:rPr>
-        <w:t xml:space="preserve"> of the requirements specifi</w:t>
-      </w:r>
-      <w:r>
-        <w:rPr>
-          <w:sz w:val="24"/>
-          <w:szCs w:val="24"/>
-        </w:rPr>
-        <w:t>cati</w:t>
-      </w:r>
-      <w:r>
-        <w:rPr>
-          <w:sz w:val="24"/>
-          <w:szCs w:val="24"/>
-        </w:rPr>
-        <w:t>ons for a LED String Animation.</w:t>
-      </w:r>
-    </w:p>
-    <w:p>
-      <w:pPr>
-        <w:pStyle w:val="Heading2"/>
-        <w:numPr>
-          <w:ilvl w:val="1"/>
-          <w:numId w:val="1"/>
-        </w:numPr>
-        <w:spacing w:before="0"/>
-      </w:pPr>
-      <w:bookmarkStart w:id="2" w:name="_Toc31896283"/>
-      <w:r>
-        <w:t>Project Description</w:t>
-      </w:r>
-      <w:bookmarkEnd w:id="2"/>
-      <w:r>
-        <w:tab/>
-      </w:r>
-    </w:p>
-    <w:p>
-      <w:pPr>
-        <w:tabs>
-          <w:tab w:val="left" w:pos="1980"/>
-        </w:tabs>
-        <w:ind w:left="1215" w:hanging="15"/>
-        <w:jc w:val="both"/>
-        <w:rPr>
-          <w:sz w:val="24"/>
-          <w:szCs w:val="24"/>
-        </w:rPr>
-      </w:pPr>
-      <w:r>
-        <w:rPr>
-          <w:sz w:val="24"/>
-          <w:szCs w:val="24"/>
-        </w:rPr>
-        <w:t>This project consists of strings of LEDs in a certain pattern. The LEDs turn on/off based on input signals. The LEDs structure consists of two parts Tail and TI. Each Part will be activated according to the corresponding switches.</w:t>
-      </w:r>
-    </w:p>
-    <w:p>
-      <w:pPr>
-        <w:ind w:left="1260" w:hanging="45"/>
-        <w:jc w:val="both"/>
-        <w:rPr>
-          <w:sz w:val="24"/>
-          <w:szCs w:val="24"/>
-        </w:rPr>
-      </w:pPr>
-      <w:r>
-        <w:rPr>
-          <w:sz w:val="24"/>
-          <w:szCs w:val="24"/>
-        </w:rPr>
-        <w:t>At Startup Mode there are two options (Modes):</w:t>
-      </w:r>
-    </w:p>
-    <w:p>
-      <w:pPr>
-        <w:ind w:left="1215" w:hanging="15"/>
-        <w:jc w:val="both"/>
-        <w:rPr>
-          <w:sz w:val="24"/>
-          <w:szCs w:val="24"/>
-        </w:rPr>
-      </w:pPr>
-      <w:r>
-        <w:rPr>
-          <w:sz w:val="24"/>
-          <w:szCs w:val="24"/>
-        </w:rPr>
-        <w:t xml:space="preserve">First mode: LEDs shall </w:t>
-      </w:r>
-      <w:r>
-        <w:rPr>
-          <w:sz w:val="24"/>
-          <w:szCs w:val="24"/>
-        </w:rPr>
-        <w:t>turn-on</w:t>
-      </w:r>
-      <w:r>
-        <w:rPr>
-          <w:sz w:val="24"/>
-          <w:szCs w:val="24"/>
-        </w:rPr>
-        <w:t xml:space="preserve"> from L6 to L1, then from R1 to R6 and vice versa, and then all LEDs are ON and OFF.</w:t>
-      </w:r>
-    </w:p>
-    <w:p>
-      <w:pPr>
-        <w:ind w:left="1233" w:hanging="33"/>
-        <w:jc w:val="both"/>
-        <w:rPr>
-          <w:sz w:val="24"/>
-          <w:szCs w:val="24"/>
-        </w:rPr>
-      </w:pPr>
-      <w:r>
-        <w:rPr>
-          <w:sz w:val="24"/>
-          <w:szCs w:val="24"/>
-        </w:rPr>
-        <w:t>Second mode: LEDS from R1 to R6 are ON LED by LED and also the left branch at the same time, and then repeat the scenario again.</w:t>
-      </w:r>
-    </w:p>
-    <w:p>
-      <w:pPr>
-        <w:pStyle w:val="Heading2"/>
-        <w:numPr>
-          <w:ilvl w:val="1"/>
-          <w:numId w:val="1"/>
-        </w:numPr>
-        <w:spacing w:before="0"/>
-      </w:pPr>
-      <w:bookmarkStart w:id="3" w:name="_Toc31896284"/>
-      <w:r>
-        <w:t>References</w:t>
-      </w:r>
-      <w:bookmarkEnd w:id="3"/>
+      <w:bookmarkStart w:id="4" w:name="_Toc31977276"/>
+      <w:r>
+        <w:t>Block diagram</w:t>
+      </w:r>
+      <w:bookmarkEnd w:id="4"/>
     </w:p>
     <w:p>
       <w:pPr>
@@ -2497,11 +2352,11 @@
         <w:pStyle w:val="Heading1"/>
         <w:spacing w:before="0" w:line="240" w:lineRule="auto"/>
       </w:pPr>
-      <w:bookmarkStart w:id="4" w:name="_Toc31896285"/>
+      <w:bookmarkStart w:id="5" w:name="_Toc31977277"/>
       <w:r>
         <w:t>2.0 The Overall Description</w:t>
       </w:r>
-      <w:bookmarkEnd w:id="4"/>
+      <w:bookmarkEnd w:id="5"/>
     </w:p>
     <w:p>
       <w:pPr>
@@ -2509,66 +2364,66 @@
         <w:spacing w:before="0" w:line="240" w:lineRule="auto"/>
         <w:ind w:firstLine="720"/>
       </w:pPr>
-      <w:bookmarkStart w:id="5" w:name="_Toc31896286"/>
+      <w:bookmarkStart w:id="6" w:name="_Toc31977278"/>
       <w:r>
         <w:t>2.1 User Needs</w:t>
-      </w:r>
-      <w:bookmarkEnd w:id="5"/>
-    </w:p>
-    <w:p>
-      <w:pPr>
-        <w:spacing w:line="240" w:lineRule="auto"/>
-      </w:pPr>
-      <w:r>
-        <w:t xml:space="preserve">- </w:t>
-      </w:r>
-      <w:r>
-        <w:t>C</w:t>
-      </w:r>
-      <w:r>
-        <w:t xml:space="preserve">ontrol the system through </w:t>
-      </w:r>
-      <w:r>
-        <w:t>buttons</w:t>
-      </w:r>
-      <w:r>
-        <w:t xml:space="preserve"> </w:t>
-      </w:r>
-    </w:p>
-    <w:p>
-      <w:pPr>
-        <w:spacing w:line="240" w:lineRule="auto"/>
-      </w:pPr>
-      <w:r>
-        <w:t xml:space="preserve">- </w:t>
-      </w:r>
-      <w:r>
-        <w:t>C</w:t>
-      </w:r>
-      <w:r>
-        <w:t>hange the startup mode when needed</w:t>
-      </w:r>
-    </w:p>
-    <w:p>
-      <w:pPr>
-        <w:pStyle w:val="Heading2"/>
-        <w:spacing w:before="0" w:line="19" w:lineRule="atLeast"/>
-      </w:pPr>
-      <w:r>
-        <w:lastRenderedPageBreak/>
-        <w:tab/>
-      </w:r>
-      <w:bookmarkStart w:id="6" w:name="_Toc31896287"/>
-      <w:r>
-        <w:t>2.2</w:t>
-      </w:r>
-      <w:r>
-        <w:t xml:space="preserve"> Product perspective</w:t>
       </w:r>
       <w:bookmarkEnd w:id="6"/>
     </w:p>
     <w:p>
       <w:pPr>
+        <w:spacing w:line="240" w:lineRule="auto"/>
+      </w:pPr>
+      <w:r>
+        <w:t xml:space="preserve">- </w:t>
+      </w:r>
+      <w:r>
+        <w:t>C</w:t>
+      </w:r>
+      <w:r>
+        <w:t xml:space="preserve">ontrol the system through </w:t>
+      </w:r>
+      <w:r>
+        <w:t>buttons</w:t>
+      </w:r>
+      <w:r>
+        <w:t xml:space="preserve"> </w:t>
+      </w:r>
+    </w:p>
+    <w:p>
+      <w:pPr>
+        <w:spacing w:line="240" w:lineRule="auto"/>
+      </w:pPr>
+      <w:r>
+        <w:t xml:space="preserve">- </w:t>
+      </w:r>
+      <w:r>
+        <w:t>C</w:t>
+      </w:r>
+      <w:r>
+        <w:t>hange the startup mode when needed</w:t>
+      </w:r>
+    </w:p>
+    <w:p>
+      <w:pPr>
+        <w:pStyle w:val="Heading2"/>
+        <w:spacing w:before="0" w:line="19" w:lineRule="atLeast"/>
+      </w:pPr>
+      <w:r>
+        <w:lastRenderedPageBreak/>
+        <w:tab/>
+      </w:r>
+      <w:bookmarkStart w:id="7" w:name="_Toc31977279"/>
+      <w:r>
+        <w:t>2.2</w:t>
+      </w:r>
+      <w:r>
+        <w:t xml:space="preserve"> Product perspective</w:t>
+      </w:r>
+      <w:bookmarkEnd w:id="7"/>
+    </w:p>
+    <w:p>
+      <w:pPr>
         <w:pStyle w:val="Heading3"/>
         <w:spacing w:before="0" w:line="19" w:lineRule="atLeast"/>
       </w:pPr>
@@ -2578,14 +2433,14 @@
       <w:r>
         <w:tab/>
       </w:r>
-      <w:bookmarkStart w:id="7" w:name="_Toc31896288"/>
+      <w:bookmarkStart w:id="8" w:name="_Toc31977280"/>
       <w:r>
         <w:t>2.2</w:t>
       </w:r>
       <w:r>
         <w:t>.1 System interfaces</w:t>
       </w:r>
-      <w:bookmarkEnd w:id="7"/>
+      <w:bookmarkEnd w:id="8"/>
     </w:p>
     <w:p>
       <w:pPr>
@@ -2657,58 +2512,58 @@
       <w:r>
         <w:tab/>
       </w:r>
-      <w:bookmarkStart w:id="8" w:name="_Toc31896289"/>
+      <w:bookmarkStart w:id="9" w:name="_Toc31977281"/>
       <w:r>
         <w:t>2.2</w:t>
       </w:r>
       <w:r>
         <w:t>.2 Interfaces</w:t>
-      </w:r>
-      <w:bookmarkEnd w:id="8"/>
-    </w:p>
-    <w:p>
-      <w:pPr>
-        <w:spacing w:after="0" w:line="19" w:lineRule="atLeast"/>
-      </w:pPr>
-      <w:r>
-        <w:t>A unique signal is sent to the controller each controls one of the functionality</w:t>
-      </w:r>
-      <w:r>
-        <w:t>.</w:t>
-      </w:r>
-      <w:r>
-        <w:t xml:space="preserve">  </w:t>
-      </w:r>
-      <w:r>
-        <w:tab/>
-      </w:r>
-      <w:r>
-        <w:tab/>
-      </w:r>
-    </w:p>
-    <w:p>
-      <w:pPr>
-        <w:pStyle w:val="Heading1"/>
-        <w:spacing w:before="0" w:line="19" w:lineRule="atLeast"/>
-      </w:pPr>
-      <w:bookmarkStart w:id="9" w:name="_Toc31896290"/>
-      <w:r>
-        <w:t>3.0 Specific Requirements</w:t>
       </w:r>
       <w:bookmarkEnd w:id="9"/>
     </w:p>
     <w:p>
       <w:pPr>
+        <w:spacing w:after="0" w:line="19" w:lineRule="atLeast"/>
+      </w:pPr>
+      <w:r>
+        <w:t>A unique signal is sent to the controller each controls one of the functionality</w:t>
+      </w:r>
+      <w:r>
+        <w:t>.</w:t>
+      </w:r>
+      <w:r>
+        <w:t xml:space="preserve">  </w:t>
+      </w:r>
+      <w:r>
+        <w:tab/>
+      </w:r>
+      <w:r>
+        <w:tab/>
+      </w:r>
+    </w:p>
+    <w:p>
+      <w:pPr>
+        <w:pStyle w:val="Heading1"/>
+        <w:spacing w:before="0" w:line="19" w:lineRule="atLeast"/>
+      </w:pPr>
+      <w:bookmarkStart w:id="10" w:name="_Toc31977282"/>
+      <w:r>
+        <w:t>3.0 Specific Requirements</w:t>
+      </w:r>
+      <w:bookmarkEnd w:id="10"/>
+    </w:p>
+    <w:p>
+      <w:pPr>
         <w:pStyle w:val="Heading2"/>
       </w:pPr>
       <w:r>
         <w:tab/>
       </w:r>
-      <w:bookmarkStart w:id="10" w:name="_Toc31896291"/>
+      <w:bookmarkStart w:id="11" w:name="_Toc31977283"/>
       <w:r>
         <w:t>3.1 Requirements Description</w:t>
       </w:r>
-      <w:bookmarkEnd w:id="10"/>
+      <w:bookmarkEnd w:id="11"/>
     </w:p>
     <w:p>
       <w:pPr>
@@ -4383,7 +4238,7 @@
     </w:p>
     <w:p>
       <w:pPr>
-        <w:spacing w:after="0" w:line="19" w:lineRule="atLeast"/>
+        <w:spacing w:after="0" w:line="18" w:lineRule="atLeast"/>
         <w:ind w:firstLine="720"/>
         <w:rPr>
           <w:b/>
@@ -4397,7 +4252,6 @@
           <w:sz w:val="24"/>
           <w:szCs w:val="24"/>
         </w:rPr>
-        <w:lastRenderedPageBreak/>
         <w:t>(</w:t>
       </w:r>
       <w:proofErr w:type="spellStart"/>
@@ -4448,7 +4302,7 @@
     </w:p>
     <w:p>
       <w:pPr>
-        <w:spacing w:after="0"/>
+        <w:spacing w:after="0" w:line="18" w:lineRule="atLeast"/>
         <w:ind w:firstLine="720"/>
         <w:rPr>
           <w:b/>
@@ -4460,7 +4314,7 @@
     </w:p>
     <w:p>
       <w:pPr>
-        <w:spacing w:after="0" w:line="240" w:lineRule="auto"/>
+        <w:spacing w:after="0" w:line="18" w:lineRule="atLeast"/>
         <w:ind w:firstLine="720"/>
         <w:rPr>
           <w:b/>
@@ -4476,6 +4330,7 @@
           <w:sz w:val="24"/>
           <w:szCs w:val="24"/>
         </w:rPr>
+        <w:lastRenderedPageBreak/>
         <w:t>[</w:t>
       </w:r>
       <w:proofErr w:type="spellStart"/>
@@ -4567,7 +4422,7 @@
     <w:p>
       <w:pPr>
         <w:pStyle w:val="ListParagraph"/>
-        <w:spacing w:after="0" w:line="240" w:lineRule="auto"/>
+        <w:spacing w:after="0" w:line="18" w:lineRule="atLeast"/>
         <w:rPr>
           <w:sz w:val="24"/>
           <w:szCs w:val="24"/>
@@ -4618,7 +4473,7 @@
           <w:ilvl w:val="0"/>
           <w:numId w:val="24"/>
         </w:numPr>
-        <w:spacing w:after="0" w:line="240" w:lineRule="auto"/>
+        <w:spacing w:after="0" w:line="18" w:lineRule="atLeast"/>
         <w:rPr>
           <w:sz w:val="24"/>
           <w:szCs w:val="24"/>
@@ -4653,7 +4508,7 @@
           <w:ilvl w:val="0"/>
           <w:numId w:val="24"/>
         </w:numPr>
-        <w:spacing w:after="0" w:line="240" w:lineRule="auto"/>
+        <w:spacing w:after="0" w:line="18" w:lineRule="atLeast"/>
         <w:rPr>
           <w:sz w:val="24"/>
           <w:szCs w:val="24"/>
@@ -4688,7 +4543,7 @@
           <w:ilvl w:val="0"/>
           <w:numId w:val="24"/>
         </w:numPr>
-        <w:spacing w:after="0" w:line="240" w:lineRule="auto"/>
+        <w:spacing w:after="0" w:line="18" w:lineRule="atLeast"/>
         <w:rPr>
           <w:sz w:val="24"/>
           <w:szCs w:val="24"/>
@@ -4723,7 +4578,7 @@
           <w:ilvl w:val="0"/>
           <w:numId w:val="24"/>
         </w:numPr>
-        <w:spacing w:after="0" w:line="240" w:lineRule="auto"/>
+        <w:spacing w:after="0" w:line="18" w:lineRule="atLeast"/>
         <w:rPr>
           <w:sz w:val="24"/>
           <w:szCs w:val="24"/>
@@ -4758,7 +4613,7 @@
           <w:ilvl w:val="0"/>
           <w:numId w:val="24"/>
         </w:numPr>
-        <w:spacing w:after="0" w:line="240" w:lineRule="auto"/>
+        <w:spacing w:after="0" w:line="18" w:lineRule="atLeast"/>
         <w:rPr>
           <w:sz w:val="24"/>
           <w:szCs w:val="24"/>
@@ -4793,7 +4648,7 @@
           <w:ilvl w:val="0"/>
           <w:numId w:val="24"/>
         </w:numPr>
-        <w:spacing w:after="0" w:line="240" w:lineRule="auto"/>
+        <w:spacing w:after="0" w:line="18" w:lineRule="atLeast"/>
         <w:rPr>
           <w:sz w:val="24"/>
           <w:szCs w:val="24"/>
@@ -4824,7 +4679,7 @@
     <w:p>
       <w:pPr>
         <w:pStyle w:val="ListParagraph"/>
-        <w:spacing w:after="0" w:line="240" w:lineRule="auto"/>
+        <w:spacing w:after="0" w:line="18" w:lineRule="atLeast"/>
         <w:rPr>
           <w:sz w:val="24"/>
           <w:szCs w:val="24"/>
@@ -4885,7 +4740,7 @@
     </w:p>
     <w:p>
       <w:pPr>
-        <w:spacing w:after="0" w:line="240" w:lineRule="auto"/>
+        <w:spacing w:after="0" w:line="18" w:lineRule="atLeast"/>
         <w:ind w:firstLine="720"/>
         <w:rPr>
           <w:b/>
@@ -4897,7 +4752,7 @@
     </w:p>
     <w:p>
       <w:pPr>
-        <w:spacing w:after="0" w:line="240" w:lineRule="auto"/>
+        <w:spacing w:after="0" w:line="18" w:lineRule="atLeast"/>
         <w:ind w:firstLine="720"/>
         <w:rPr>
           <w:b/>
@@ -5003,7 +4858,7 @@
     </w:p>
     <w:p>
       <w:pPr>
-        <w:spacing w:after="0" w:line="240" w:lineRule="auto"/>
+        <w:spacing w:after="0" w:line="18" w:lineRule="atLeast"/>
         <w:ind w:left="720"/>
         <w:rPr>
           <w:sz w:val="24"/>
@@ -5028,7 +4883,7 @@
     <w:p>
       <w:pPr>
         <w:pStyle w:val="ListParagraph"/>
-        <w:spacing w:after="0" w:line="240" w:lineRule="auto"/>
+        <w:spacing w:after="0" w:line="18" w:lineRule="atLeast"/>
         <w:rPr>
           <w:sz w:val="24"/>
           <w:szCs w:val="24"/>
@@ -5089,7 +4944,7 @@
     </w:p>
     <w:p>
       <w:pPr>
-        <w:spacing w:after="0" w:line="240" w:lineRule="auto"/>
+        <w:spacing w:after="0" w:line="18" w:lineRule="atLeast"/>
         <w:ind w:firstLine="720"/>
         <w:rPr>
           <w:b/>
@@ -5101,7 +4956,7 @@
     </w:p>
     <w:p>
       <w:pPr>
-        <w:spacing w:after="0" w:line="240" w:lineRule="auto"/>
+        <w:spacing w:after="0" w:line="18" w:lineRule="atLeast"/>
         <w:ind w:firstLine="720"/>
         <w:rPr>
           <w:b/>
@@ -5207,7 +5062,7 @@
     </w:p>
     <w:p>
       <w:pPr>
-        <w:spacing w:after="0" w:line="240" w:lineRule="auto"/>
+        <w:spacing w:after="0" w:line="18" w:lineRule="atLeast"/>
         <w:ind w:left="720"/>
         <w:rPr>
           <w:sz w:val="24"/>
@@ -5232,7 +5087,7 @@
     <w:p>
       <w:pPr>
         <w:pStyle w:val="ListParagraph"/>
-        <w:spacing w:after="0" w:line="240" w:lineRule="auto"/>
+        <w:spacing w:after="0" w:line="18" w:lineRule="atLeast"/>
         <w:rPr>
           <w:sz w:val="24"/>
           <w:szCs w:val="24"/>
@@ -5293,7 +5148,7 @@
     </w:p>
     <w:p>
       <w:pPr>
-        <w:spacing w:after="0" w:line="240" w:lineRule="auto"/>
+        <w:spacing w:after="0" w:line="18" w:lineRule="atLeast"/>
         <w:ind w:firstLine="720"/>
         <w:rPr>
           <w:b/>
@@ -5305,7 +5160,7 @@
     </w:p>
     <w:p>
       <w:pPr>
-        <w:spacing w:after="0" w:line="240" w:lineRule="auto"/>
+        <w:spacing w:after="0" w:line="18" w:lineRule="atLeast"/>
         <w:ind w:firstLine="720"/>
         <w:rPr>
           <w:b/>
@@ -5411,7 +5266,7 @@
     </w:p>
     <w:p>
       <w:pPr>
-        <w:spacing w:after="0" w:line="240" w:lineRule="auto"/>
+        <w:spacing w:after="0" w:line="18" w:lineRule="atLeast"/>
         <w:ind w:left="720"/>
         <w:rPr>
           <w:sz w:val="24"/>
@@ -5436,7 +5291,7 @@
     <w:p>
       <w:pPr>
         <w:pStyle w:val="ListParagraph"/>
-        <w:spacing w:after="0" w:line="240" w:lineRule="auto"/>
+        <w:spacing w:after="0" w:line="18" w:lineRule="atLeast"/>
         <w:rPr>
           <w:sz w:val="24"/>
           <w:szCs w:val="24"/>
@@ -5497,7 +5352,7 @@
     </w:p>
     <w:p>
       <w:pPr>
-        <w:spacing w:after="0" w:line="240" w:lineRule="auto"/>
+        <w:spacing w:after="0" w:line="18" w:lineRule="atLeast"/>
         <w:ind w:firstLine="720"/>
         <w:rPr>
           <w:b/>
@@ -5509,7 +5364,7 @@
     </w:p>
     <w:p>
       <w:pPr>
-        <w:spacing w:after="0" w:line="240" w:lineRule="auto"/>
+        <w:spacing w:after="0" w:line="18" w:lineRule="atLeast"/>
         <w:ind w:firstLine="720"/>
         <w:rPr>
           <w:b/>
@@ -5606,7 +5461,7 @@
     <w:p>
       <w:pPr>
         <w:pStyle w:val="ListParagraph"/>
-        <w:spacing w:after="0" w:line="240" w:lineRule="auto"/>
+        <w:spacing w:after="0" w:line="18" w:lineRule="atLeast"/>
         <w:rPr>
           <w:sz w:val="24"/>
           <w:szCs w:val="24"/>
@@ -5643,7 +5498,7 @@
           <w:ilvl w:val="0"/>
           <w:numId w:val="15"/>
         </w:numPr>
-        <w:spacing w:after="0" w:line="240" w:lineRule="auto"/>
+        <w:spacing w:after="0" w:line="18" w:lineRule="atLeast"/>
         <w:rPr>
           <w:sz w:val="24"/>
           <w:szCs w:val="24"/>
@@ -5678,7 +5533,7 @@
           <w:ilvl w:val="0"/>
           <w:numId w:val="15"/>
         </w:numPr>
-        <w:spacing w:after="0" w:line="240" w:lineRule="auto"/>
+        <w:spacing w:after="0" w:line="18" w:lineRule="atLeast"/>
         <w:rPr>
           <w:sz w:val="24"/>
           <w:szCs w:val="24"/>
@@ -5713,7 +5568,7 @@
           <w:ilvl w:val="0"/>
           <w:numId w:val="15"/>
         </w:numPr>
-        <w:spacing w:after="0" w:line="240" w:lineRule="auto"/>
+        <w:spacing w:after="0" w:line="18" w:lineRule="atLeast"/>
         <w:rPr>
           <w:sz w:val="24"/>
           <w:szCs w:val="24"/>
@@ -5748,7 +5603,7 @@
           <w:ilvl w:val="0"/>
           <w:numId w:val="15"/>
         </w:numPr>
-        <w:spacing w:after="0" w:line="240" w:lineRule="auto"/>
+        <w:spacing w:after="0" w:line="18" w:lineRule="atLeast"/>
         <w:rPr>
           <w:sz w:val="24"/>
           <w:szCs w:val="24"/>
@@ -5783,7 +5638,7 @@
           <w:ilvl w:val="0"/>
           <w:numId w:val="15"/>
         </w:numPr>
-        <w:spacing w:after="0" w:line="240" w:lineRule="auto"/>
+        <w:spacing w:after="0" w:line="18" w:lineRule="atLeast"/>
         <w:rPr>
           <w:sz w:val="24"/>
           <w:szCs w:val="24"/>
@@ -5818,7 +5673,7 @@
           <w:ilvl w:val="0"/>
           <w:numId w:val="15"/>
         </w:numPr>
-        <w:spacing w:after="0" w:line="240" w:lineRule="auto"/>
+        <w:spacing w:after="0" w:line="18" w:lineRule="atLeast"/>
         <w:rPr>
           <w:sz w:val="24"/>
           <w:szCs w:val="24"/>
@@ -5849,7 +5704,7 @@
     <w:p>
       <w:pPr>
         <w:pStyle w:val="ListParagraph"/>
-        <w:spacing w:after="0" w:line="240" w:lineRule="auto"/>
+        <w:spacing w:after="0" w:line="18" w:lineRule="atLeast"/>
         <w:rPr>
           <w:sz w:val="24"/>
           <w:szCs w:val="24"/>
@@ -5918,7 +5773,7 @@
     </w:p>
     <w:p>
       <w:pPr>
-        <w:spacing w:after="0" w:line="240" w:lineRule="auto"/>
+        <w:spacing w:after="0" w:line="18" w:lineRule="atLeast"/>
         <w:ind w:firstLine="720"/>
         <w:rPr>
           <w:sz w:val="18"/>
@@ -5928,7 +5783,7 @@
     </w:p>
     <w:p>
       <w:pPr>
-        <w:spacing w:after="0" w:line="240" w:lineRule="auto"/>
+        <w:spacing w:after="0" w:line="18" w:lineRule="atLeast"/>
         <w:ind w:left="720"/>
         <w:rPr>
           <w:b/>
@@ -6060,7 +5915,7 @@
     </w:p>
     <w:p>
       <w:pPr>
-        <w:spacing w:after="0" w:line="240" w:lineRule="auto"/>
+        <w:spacing w:after="0" w:line="18" w:lineRule="atLeast"/>
         <w:ind w:left="720"/>
         <w:rPr>
           <w:sz w:val="24"/>
@@ -6105,7 +5960,7 @@
     </w:p>
     <w:p>
       <w:pPr>
-        <w:spacing w:after="0" w:line="240" w:lineRule="auto"/>
+        <w:spacing w:after="0" w:line="18" w:lineRule="atLeast"/>
         <w:ind w:firstLine="720"/>
         <w:rPr>
           <w:sz w:val="24"/>
@@ -6210,7 +6065,7 @@
     </w:p>
     <w:p>
       <w:pPr>
-        <w:spacing w:after="0" w:line="240" w:lineRule="auto"/>
+        <w:spacing w:after="0" w:line="18" w:lineRule="atLeast"/>
         <w:ind w:left="720"/>
         <w:rPr>
           <w:b/>
@@ -6222,7 +6077,7 @@
     </w:p>
     <w:p>
       <w:pPr>
-        <w:spacing w:after="0" w:line="240" w:lineRule="auto"/>
+        <w:spacing w:after="0" w:line="18" w:lineRule="atLeast"/>
         <w:ind w:left="720"/>
         <w:rPr>
           <w:b/>
@@ -6318,7 +6173,7 @@
     </w:p>
     <w:p>
       <w:pPr>
-        <w:spacing w:after="0" w:line="240" w:lineRule="auto"/>
+        <w:spacing w:after="0" w:line="18" w:lineRule="atLeast"/>
         <w:ind w:left="720"/>
         <w:rPr>
           <w:sz w:val="24"/>
@@ -6347,7 +6202,7 @@
           <w:ilvl w:val="0"/>
           <w:numId w:val="16"/>
         </w:numPr>
-        <w:spacing w:after="0" w:line="19" w:lineRule="atLeast"/>
+        <w:spacing w:after="0" w:line="18" w:lineRule="atLeast"/>
         <w:rPr>
           <w:sz w:val="24"/>
           <w:szCs w:val="24"/>
@@ -6368,7 +6223,7 @@
           <w:ilvl w:val="0"/>
           <w:numId w:val="16"/>
         </w:numPr>
-        <w:spacing w:after="0" w:line="19" w:lineRule="atLeast"/>
+        <w:spacing w:after="0" w:line="18" w:lineRule="atLeast"/>
         <w:rPr>
           <w:sz w:val="24"/>
           <w:szCs w:val="24"/>
@@ -6389,7 +6244,7 @@
           <w:ilvl w:val="0"/>
           <w:numId w:val="16"/>
         </w:numPr>
-        <w:spacing w:after="0" w:line="19" w:lineRule="atLeast"/>
+        <w:spacing w:after="0" w:line="18" w:lineRule="atLeast"/>
         <w:rPr>
           <w:sz w:val="24"/>
           <w:szCs w:val="24"/>
@@ -6410,7 +6265,7 @@
           <w:ilvl w:val="0"/>
           <w:numId w:val="16"/>
         </w:numPr>
-        <w:spacing w:after="0" w:line="19" w:lineRule="atLeast"/>
+        <w:spacing w:after="0" w:line="18" w:lineRule="atLeast"/>
         <w:rPr>
           <w:sz w:val="24"/>
           <w:szCs w:val="24"/>
@@ -6431,7 +6286,7 @@
           <w:ilvl w:val="0"/>
           <w:numId w:val="16"/>
         </w:numPr>
-        <w:spacing w:after="0" w:line="19" w:lineRule="atLeast"/>
+        <w:spacing w:after="0" w:line="18" w:lineRule="atLeast"/>
         <w:rPr>
           <w:sz w:val="24"/>
           <w:szCs w:val="24"/>
@@ -6452,40 +6307,61 @@
           <w:ilvl w:val="0"/>
           <w:numId w:val="16"/>
         </w:numPr>
-        <w:spacing w:after="0" w:line="19" w:lineRule="atLeast"/>
-        <w:rPr>
-          <w:sz w:val="24"/>
-          <w:szCs w:val="24"/>
-        </w:rPr>
-      </w:pPr>
-      <w:r>
-        <w:rPr>
-          <w:sz w:val="24"/>
-          <w:szCs w:val="24"/>
-        </w:rPr>
-        <w:t>R6 will only turn-on.</w:t>
+        <w:spacing w:after="0" w:line="18" w:lineRule="atLeast"/>
+        <w:rPr>
+          <w:sz w:val="24"/>
+          <w:szCs w:val="24"/>
+        </w:rPr>
+      </w:pPr>
+      <w:r>
+        <w:rPr>
+          <w:sz w:val="24"/>
+          <w:szCs w:val="24"/>
+        </w:rPr>
+        <w:t>R6 will only turn-on</w:t>
+      </w:r>
+      <w:r>
+        <w:rPr>
+          <w:sz w:val="24"/>
+          <w:szCs w:val="24"/>
+        </w:rPr>
+        <w:t xml:space="preserve"> </w:t>
+      </w:r>
+      <w:r>
+        <w:rPr>
+          <w:sz w:val="24"/>
+          <w:szCs w:val="24"/>
+        </w:rPr>
+        <w:t>for 200ms</w:t>
+      </w:r>
+      <w:r>
+        <w:rPr>
+          <w:sz w:val="24"/>
+          <w:szCs w:val="24"/>
+        </w:rPr>
+        <w:t>.</w:t>
       </w:r>
     </w:p>
     <w:p>
       <w:pPr>
-        <w:spacing w:after="0" w:line="19" w:lineRule="atLeast"/>
-        <w:ind w:left="720"/>
-        <w:rPr>
-          <w:sz w:val="24"/>
-          <w:szCs w:val="24"/>
-        </w:rPr>
-      </w:pPr>
-      <w:r>
-        <w:rPr>
-          <w:sz w:val="24"/>
-          <w:szCs w:val="24"/>
-        </w:rPr>
-        <w:t>The R6 will be ON till the right TI switch is released.</w:t>
+        <w:spacing w:after="0" w:line="18" w:lineRule="atLeast"/>
+        <w:ind w:firstLine="720"/>
+        <w:rPr>
+          <w:sz w:val="24"/>
+          <w:szCs w:val="24"/>
+        </w:rPr>
+      </w:pPr>
+      <w:r>
+        <w:rPr>
+          <w:sz w:val="24"/>
+          <w:szCs w:val="24"/>
+        </w:rPr>
+        <w:t>And repeat the scenario till the switch is released.</w:t>
       </w:r>
     </w:p>
     <w:p>
       <w:pPr>
-        <w:spacing w:after="0" w:line="240" w:lineRule="auto"/>
+        <w:spacing w:after="0" w:line="18" w:lineRule="atLeast"/>
         <w:ind w:firstLine="720"/>
         <w:rPr>
           <w:sz w:val="24"/>
@@ -6497,7 +6373,13 @@
           <w:sz w:val="24"/>
           <w:szCs w:val="24"/>
         </w:rPr>
-        <w:lastRenderedPageBreak/>
+        <w:t xml:space="preserve"> </w:t>
+      </w:r>
+      <w:r>
+        <w:rPr>
+          <w:sz w:val="24"/>
+          <w:szCs w:val="24"/>
+        </w:rPr>
         <w:t>(</w:t>
       </w:r>
       <w:proofErr w:type="spellStart"/>
@@ -6566,24 +6448,22 @@
         <w:rPr>
           <w:b/>
           <w:bCs/>
-          <w:sz w:val="18"/>
-          <w:szCs w:val="18"/>
+          <w:sz w:val="24"/>
+          <w:szCs w:val="24"/>
         </w:rPr>
       </w:pPr>
       <w:r>
         <w:rPr>
           <w:b/>
           <w:bCs/>
-          <w:sz w:val="18"/>
-          <w:szCs w:val="18"/>
+          <w:sz w:val="24"/>
+          <w:szCs w:val="24"/>
         </w:rPr>
         <w:br w:type="page"/>
       </w:r>
     </w:p>
     <w:p>
       <w:pPr>
-        <w:spacing w:after="0" w:line="240" w:lineRule="auto"/>
-        <w:ind w:left="720"/>
         <w:rPr>
           <w:b/>
           <w:bCs/>
@@ -6835,7 +6715,28 @@
           <w:sz w:val="24"/>
           <w:szCs w:val="24"/>
         </w:rPr>
-        <w:t>L6 will only turn-on.</w:t>
+        <w:t>L6 will only turn-on</w:t>
+      </w:r>
+      <w:r>
+        <w:rPr>
+          <w:sz w:val="24"/>
+          <w:szCs w:val="24"/>
+        </w:rPr>
+        <w:t xml:space="preserve"> </w:t>
+      </w:r>
+      <w:r>
+        <w:rPr>
+          <w:sz w:val="24"/>
+          <w:szCs w:val="24"/>
+        </w:rPr>
+        <w:t>for 200ms</w:t>
+      </w:r>
+      <w:r>
+        <w:rPr>
+          <w:sz w:val="24"/>
+          <w:szCs w:val="24"/>
+        </w:rPr>
+        <w:t>.</w:t>
       </w:r>
     </w:p>
     <w:p>
@@ -6852,7 +6753,7 @@
           <w:sz w:val="24"/>
           <w:szCs w:val="24"/>
         </w:rPr>
-        <w:t>The L6 will be ON till the left TI switch is released.</w:t>
+        <w:t>And repeat the scenario till the switch is released.</w:t>
       </w:r>
     </w:p>
     <w:p>
@@ -6959,14 +6860,14 @@
       <w:r>
         <w:tab/>
       </w:r>
-      <w:bookmarkStart w:id="11" w:name="_Toc31896292"/>
+      <w:bookmarkStart w:id="12" w:name="_Toc31977284"/>
       <w:r>
         <w:t xml:space="preserve">3.2 </w:t>
       </w:r>
       <w:r>
         <w:t>Requirements Tables</w:t>
       </w:r>
-      <w:bookmarkEnd w:id="11"/>
+      <w:bookmarkEnd w:id="12"/>
     </w:p>
     <w:tbl>
       <w:tblPr>
@@ -12451,7 +12352,42 @@
                 <w:sz w:val="24"/>
                 <w:szCs w:val="24"/>
               </w:rPr>
-              <w:t>R6 will only turn-on.</w:t>
+              <w:t>R6 will only turn-on</w:t>
+            </w:r>
+            <w:r>
+              <w:rPr>
+                <w:sz w:val="24"/>
+                <w:szCs w:val="24"/>
+              </w:rPr>
+              <w:t xml:space="preserve"> for 200ms</w:t>
+            </w:r>
+            <w:r>
+              <w:rPr>
+                <w:sz w:val="24"/>
+                <w:szCs w:val="24"/>
+              </w:rPr>
+              <w:t>.</w:t>
+            </w:r>
+          </w:p>
+          <w:p>
+            <w:pPr>
+              <w:pStyle w:val="ListParagraph"/>
+              <w:numPr>
+                <w:ilvl w:val="0"/>
+                <w:numId w:val="26"/>
+              </w:numPr>
+              <w:spacing w:line="19" w:lineRule="atLeast"/>
+              <w:rPr>
+                <w:sz w:val="24"/>
+                <w:szCs w:val="24"/>
+              </w:rPr>
+            </w:pPr>
+            <w:r>
+              <w:rPr>
+                <w:sz w:val="24"/>
+                <w:szCs w:val="24"/>
+              </w:rPr>
+              <w:t>Repeat.</w:t>
             </w:r>
           </w:p>
           <w:p>
@@ -12487,7 +12423,14 @@
                 <w:sz w:val="24"/>
                 <w:szCs w:val="24"/>
               </w:rPr>
-              <w:t>, Turn-off R6 LED</w:t>
+              <w:t xml:space="preserve">, </w:t>
+            </w:r>
+            <w:r>
+              <w:rPr>
+                <w:sz w:val="24"/>
+                <w:szCs w:val="24"/>
+              </w:rPr>
+              <w:t>The R LED pattern will stop</w:t>
             </w:r>
             <w:r>
               <w:rPr>
@@ -12916,7 +12859,7 @@
               <w:pStyle w:val="ListParagraph"/>
               <w:numPr>
                 <w:ilvl w:val="0"/>
-                <w:numId w:val="26"/>
+                <w:numId w:val="28"/>
               </w:numPr>
               <w:spacing w:line="19" w:lineRule="atLeast"/>
             </w:pPr>
@@ -12932,7 +12875,7 @@
               <w:pStyle w:val="ListParagraph"/>
               <w:numPr>
                 <w:ilvl w:val="0"/>
-                <w:numId w:val="26"/>
+                <w:numId w:val="28"/>
               </w:numPr>
               <w:spacing w:line="19" w:lineRule="atLeast"/>
             </w:pPr>
@@ -12948,7 +12891,7 @@
               <w:pStyle w:val="ListParagraph"/>
               <w:numPr>
                 <w:ilvl w:val="0"/>
-                <w:numId w:val="26"/>
+                <w:numId w:val="28"/>
               </w:numPr>
               <w:spacing w:line="19" w:lineRule="atLeast"/>
             </w:pPr>
@@ -12964,7 +12907,7 @@
               <w:pStyle w:val="ListParagraph"/>
               <w:numPr>
                 <w:ilvl w:val="0"/>
-                <w:numId w:val="26"/>
+                <w:numId w:val="28"/>
               </w:numPr>
               <w:spacing w:line="19" w:lineRule="atLeast"/>
             </w:pPr>
@@ -12980,7 +12923,7 @@
               <w:pStyle w:val="ListParagraph"/>
               <w:numPr>
                 <w:ilvl w:val="0"/>
-                <w:numId w:val="26"/>
+                <w:numId w:val="28"/>
               </w:numPr>
               <w:spacing w:line="19" w:lineRule="atLeast"/>
             </w:pPr>
@@ -12996,7 +12939,7 @@
               <w:pStyle w:val="ListParagraph"/>
               <w:numPr>
                 <w:ilvl w:val="0"/>
-                <w:numId w:val="26"/>
+                <w:numId w:val="28"/>
               </w:numPr>
               <w:spacing w:line="19" w:lineRule="atLeast"/>
             </w:pPr>
@@ -13004,7 +12947,26 @@
               <w:t>L</w:t>
             </w:r>
             <w:r>
-              <w:t>6 will only turn-on.</w:t>
+              <w:t>6 will only turn-on</w:t>
+            </w:r>
+            <w:r>
+              <w:t xml:space="preserve"> for 200ms</w:t>
+            </w:r>
+            <w:r>
+              <w:t>.</w:t>
+            </w:r>
+          </w:p>
+          <w:p>
+            <w:pPr>
+              <w:pStyle w:val="ListParagraph"/>
+              <w:numPr>
+                <w:ilvl w:val="0"/>
+                <w:numId w:val="28"/>
+              </w:numPr>
+              <w:spacing w:line="19" w:lineRule="atLeast"/>
+            </w:pPr>
+            <w:r>
+              <w:t>Repeat.</w:t>
             </w:r>
           </w:p>
           <w:p>
@@ -13024,13 +12986,24 @@
               <w:t>left</w:t>
             </w:r>
             <w:r>
-              <w:t xml:space="preserve"> TI switch is released, </w:t>
-            </w:r>
-            <w:r>
-              <w:t>Turn-off L</w:t>
-            </w:r>
-            <w:r>
-              <w:t>6 LED.</w:t>
+              <w:t xml:space="preserve"> TI switch is released</w:t>
+            </w:r>
+            <w:r>
+              <w:rPr>
+                <w:sz w:val="24"/>
+                <w:szCs w:val="24"/>
+              </w:rPr>
+              <w:t xml:space="preserve"> The L</w:t>
+            </w:r>
+            <w:r>
+              <w:rPr>
+                <w:sz w:val="24"/>
+                <w:szCs w:val="24"/>
+              </w:rPr>
+              <w:t xml:space="preserve"> LED pattern will stop</w:t>
+            </w:r>
+            <w:r>
+              <w:t>.</w:t>
             </w:r>
           </w:p>
         </w:tc>
@@ -13038,69 +13011,18 @@
     </w:tbl>
     <w:p>
       <w:pPr>
-        <w:rPr>
-          <w:sz w:val="18"/>
-          <w:szCs w:val="18"/>
-        </w:rPr>
+        <w:pStyle w:val="Heading2"/>
+        <w:spacing w:before="0"/>
       </w:pPr>
     </w:p>
     <w:p>
-      <w:pPr>
-        <w:pStyle w:val="Heading2"/>
-        <w:spacing w:before="0"/>
-      </w:pPr>
       <w:r>
         <w:tab/>
       </w:r>
-      <w:bookmarkStart w:id="12" w:name="_Toc31896293"/>
-      <w:r>
-        <w:t xml:space="preserve">3.3 </w:t>
-      </w:r>
-      <w:r>
-        <w:t>System features</w:t>
-      </w:r>
-      <w:bookmarkEnd w:id="12"/>
-    </w:p>
-    <w:p>
-      <w:pPr>
-        <w:pStyle w:val="ListParagraph"/>
-        <w:numPr>
-          <w:ilvl w:val="0"/>
-          <w:numId w:val="8"/>
-        </w:numPr>
-      </w:pPr>
-      <w:r>
-        <w:t>Control 18 pins as outputs</w:t>
-      </w:r>
-      <w:r>
-        <w:t>.</w:t>
-      </w:r>
-    </w:p>
-    <w:p>
-      <w:pPr>
-        <w:pStyle w:val="ListParagraph"/>
-        <w:numPr>
-          <w:ilvl w:val="0"/>
-          <w:numId w:val="8"/>
-        </w:numPr>
-      </w:pPr>
-      <w:r>
-        <w:t>Receive 4 different signal from input pins</w:t>
-      </w:r>
-      <w:r>
-        <w:t>.</w:t>
-      </w:r>
-    </w:p>
-    <w:p>
-      <w:r>
-        <w:tab/>
-      </w:r>
-      <w:bookmarkStart w:id="13" w:name="_GoBack"/>
-      <w:bookmarkEnd w:id="13"/>
     </w:p>
     <w:sectPr>
       <w:pgSz w:w="12240" w:h="15840"/>
-      <w:pgMar w:top="630" w:right="1440" w:bottom="1440" w:left="1440" w:header="720" w:footer="720" w:gutter="0"/>
+      <w:pgMar w:top="630" w:right="1440" w:bottom="1170" w:left="1440" w:header="720" w:footer="720" w:gutter="0"/>
       <w:cols w:space="720"/>
       <w:docGrid w:linePitch="360"/>
     </w:sectPr>
@@ -13289,6 +13211,95 @@
     </w:lvl>
   </w:abstractNum>
   <w:abstractNum w:abstractNumId="2" w15:restartNumberingAfterBreak="0">
+    <w:nsid w:val="07AD1ED7"/>
+    <w:multiLevelType w:val="hybridMultilevel"/>
+    <w:tmpl w:val="B87859A0"/>
+    <w:lvl w:ilvl="0" w:tplc="767A9798">
+      <w:start w:val="1"/>
+      <w:numFmt w:val="decimal"/>
+      <w:lvlText w:val="%1-"/>
+      <w:lvlJc w:val="left"/>
+      <w:pPr>
+        <w:ind w:left="1800" w:hanging="360"/>
+      </w:pPr>
+      <w:rPr>
+        <w:rFonts w:hint="default"/>
+      </w:rPr>
+    </w:lvl>
+    <w:lvl w:ilvl="1" w:tplc="04090019" w:tentative="1">
+      <w:start w:val="1"/>
+      <w:numFmt w:val="lowerLetter"/>
+      <w:lvlText w:val="%2."/>
+      <w:lvlJc w:val="left"/>
+      <w:pPr>
+        <w:ind w:left="1440" w:hanging="360"/>
+      </w:pPr>
+    </w:lvl>
+    <w:lvl w:ilvl="2" w:tplc="0409001B" w:tentative="1">
+      <w:start w:val="1"/>
+      <w:numFmt w:val="lowerRoman"/>
+      <w:lvlText w:val="%3."/>
+      <w:lvlJc w:val="right"/>
+      <w:pPr>
+        <w:ind w:left="2160" w:hanging="180"/>
+      </w:pPr>
+    </w:lvl>
+    <w:lvl w:ilvl="3" w:tplc="0409000F" w:tentative="1">
+      <w:start w:val="1"/>
+      <w:numFmt w:val="decimal"/>
+      <w:lvlText w:val="%4."/>
+      <w:lvlJc w:val="left"/>
+      <w:pPr>
+        <w:ind w:left="2880" w:hanging="360"/>
+      </w:pPr>
+    </w:lvl>
+    <w:lvl w:ilvl="4" w:tplc="04090019" w:tentative="1">
+      <w:start w:val="1"/>
+      <w:numFmt w:val="lowerLetter"/>
+      <w:lvlText w:val="%5."/>
+      <w:lvlJc w:val="left"/>
+      <w:pPr>
+        <w:ind w:left="3600" w:hanging="360"/>
+      </w:pPr>
+    </w:lvl>
+    <w:lvl w:ilvl="5" w:tplc="0409001B" w:tentative="1">
+      <w:start w:val="1"/>
+      <w:numFmt w:val="lowerRoman"/>
+      <w:lvlText w:val="%6."/>
+      <w:lvlJc w:val="right"/>
+      <w:pPr>
+        <w:ind w:left="4320" w:hanging="180"/>
+      </w:pPr>
+    </w:lvl>
+    <w:lvl w:ilvl="6" w:tplc="0409000F" w:tentative="1">
+      <w:start w:val="1"/>
+      <w:numFmt w:val="decimal"/>
+      <w:lvlText w:val="%7."/>
+      <w:lvlJc w:val="left"/>
+      <w:pPr>
+        <w:ind w:left="5040" w:hanging="360"/>
+      </w:pPr>
+    </w:lvl>
+    <w:lvl w:ilvl="7" w:tplc="04090019" w:tentative="1">
+      <w:start w:val="1"/>
+      <w:numFmt w:val="lowerLetter"/>
+      <w:lvlText w:val="%8."/>
+      <w:lvlJc w:val="left"/>
+      <w:pPr>
+        <w:ind w:left="5760" w:hanging="360"/>
+      </w:pPr>
+    </w:lvl>
+    <w:lvl w:ilvl="8" w:tplc="0409001B" w:tentative="1">
+      <w:start w:val="1"/>
+      <w:numFmt w:val="lowerRoman"/>
+      <w:lvlText w:val="%9."/>
+      <w:lvlJc w:val="right"/>
+      <w:pPr>
+        <w:ind w:left="6480" w:hanging="180"/>
+      </w:pPr>
+    </w:lvl>
+  </w:abstractNum>
+  <w:abstractNum w:abstractNumId="3" w15:restartNumberingAfterBreak="0">
     <w:nsid w:val="0DCE4BB6"/>
     <w:multiLevelType w:val="hybridMultilevel"/>
     <w:tmpl w:val="E2021792"/>
@@ -13377,7 +13388,7 @@
       </w:pPr>
     </w:lvl>
   </w:abstractNum>
-  <w:abstractNum w:abstractNumId="3" w15:restartNumberingAfterBreak="0">
+  <w:abstractNum w:abstractNumId="4" w15:restartNumberingAfterBreak="0">
     <w:nsid w:val="135B40C2"/>
     <w:multiLevelType w:val="hybridMultilevel"/>
     <w:tmpl w:val="38265A80"/>
@@ -13490,7 +13501,7 @@
       </w:rPr>
     </w:lvl>
   </w:abstractNum>
-  <w:abstractNum w:abstractNumId="4" w15:restartNumberingAfterBreak="0">
+  <w:abstractNum w:abstractNumId="5" w15:restartNumberingAfterBreak="0">
     <w:nsid w:val="21475F97"/>
     <w:multiLevelType w:val="hybridMultilevel"/>
     <w:tmpl w:val="C44049DC"/>
@@ -13603,7 +13614,7 @@
       </w:rPr>
     </w:lvl>
   </w:abstractNum>
-  <w:abstractNum w:abstractNumId="5" w15:restartNumberingAfterBreak="0">
+  <w:abstractNum w:abstractNumId="6" w15:restartNumberingAfterBreak="0">
     <w:nsid w:val="2723293A"/>
     <w:multiLevelType w:val="hybridMultilevel"/>
     <w:tmpl w:val="E2021792"/>
@@ -13692,7 +13703,7 @@
       </w:pPr>
     </w:lvl>
   </w:abstractNum>
-  <w:abstractNum w:abstractNumId="6" w15:restartNumberingAfterBreak="0">
+  <w:abstractNum w:abstractNumId="7" w15:restartNumberingAfterBreak="0">
     <w:nsid w:val="28ED34CC"/>
     <w:multiLevelType w:val="hybridMultilevel"/>
     <w:tmpl w:val="74320008"/>
@@ -13805,7 +13816,7 @@
       </w:rPr>
     </w:lvl>
   </w:abstractNum>
-  <w:abstractNum w:abstractNumId="7" w15:restartNumberingAfterBreak="0">
+  <w:abstractNum w:abstractNumId="8" w15:restartNumberingAfterBreak="0">
     <w:nsid w:val="351D682B"/>
     <w:multiLevelType w:val="hybridMultilevel"/>
     <w:tmpl w:val="E2021792"/>
@@ -13894,7 +13905,7 @@
       </w:pPr>
     </w:lvl>
   </w:abstractNum>
-  <w:abstractNum w:abstractNumId="8" w15:restartNumberingAfterBreak="0">
+  <w:abstractNum w:abstractNumId="9" w15:restartNumberingAfterBreak="0">
     <w:nsid w:val="399373E4"/>
     <w:multiLevelType w:val="multilevel"/>
     <w:tmpl w:val="6B24A34E"/>
@@ -14007,7 +14018,7 @@
       </w:rPr>
     </w:lvl>
   </w:abstractNum>
-  <w:abstractNum w:abstractNumId="9" w15:restartNumberingAfterBreak="0">
+  <w:abstractNum w:abstractNumId="10" w15:restartNumberingAfterBreak="0">
     <w:nsid w:val="3A657C89"/>
     <w:multiLevelType w:val="multilevel"/>
     <w:tmpl w:val="D2825AE0"/>
@@ -14120,7 +14131,7 @@
       </w:rPr>
     </w:lvl>
   </w:abstractNum>
-  <w:abstractNum w:abstractNumId="10" w15:restartNumberingAfterBreak="0">
+  <w:abstractNum w:abstractNumId="11" w15:restartNumberingAfterBreak="0">
     <w:nsid w:val="3E3B2295"/>
     <w:multiLevelType w:val="hybridMultilevel"/>
     <w:tmpl w:val="E2021792"/>
@@ -14209,7 +14220,7 @@
       </w:pPr>
     </w:lvl>
   </w:abstractNum>
-  <w:abstractNum w:abstractNumId="11" w15:restartNumberingAfterBreak="0">
+  <w:abstractNum w:abstractNumId="12" w15:restartNumberingAfterBreak="0">
     <w:nsid w:val="441809D6"/>
     <w:multiLevelType w:val="hybridMultilevel"/>
     <w:tmpl w:val="693ED236"/>
@@ -14322,7 +14333,7 @@
       </w:rPr>
     </w:lvl>
   </w:abstractNum>
-  <w:abstractNum w:abstractNumId="12" w15:restartNumberingAfterBreak="0">
+  <w:abstractNum w:abstractNumId="13" w15:restartNumberingAfterBreak="0">
     <w:nsid w:val="49045A3A"/>
     <w:multiLevelType w:val="hybridMultilevel"/>
     <w:tmpl w:val="93BE5AEE"/>
@@ -14435,7 +14446,7 @@
       </w:rPr>
     </w:lvl>
   </w:abstractNum>
-  <w:abstractNum w:abstractNumId="13" w15:restartNumberingAfterBreak="0">
+  <w:abstractNum w:abstractNumId="14" w15:restartNumberingAfterBreak="0">
     <w:nsid w:val="5219446F"/>
     <w:multiLevelType w:val="hybridMultilevel"/>
     <w:tmpl w:val="92FA2814"/>
@@ -14548,7 +14559,7 @@
       </w:rPr>
     </w:lvl>
   </w:abstractNum>
-  <w:abstractNum w:abstractNumId="14" w15:restartNumberingAfterBreak="0">
+  <w:abstractNum w:abstractNumId="15" w15:restartNumberingAfterBreak="0">
     <w:nsid w:val="52345D2F"/>
     <w:multiLevelType w:val="hybridMultilevel"/>
     <w:tmpl w:val="4CC46316"/>
@@ -14661,7 +14672,7 @@
       </w:rPr>
     </w:lvl>
   </w:abstractNum>
-  <w:abstractNum w:abstractNumId="15" w15:restartNumberingAfterBreak="0">
+  <w:abstractNum w:abstractNumId="16" w15:restartNumberingAfterBreak="0">
     <w:nsid w:val="5AED0814"/>
     <w:multiLevelType w:val="hybridMultilevel"/>
     <w:tmpl w:val="E2021792"/>
@@ -14750,7 +14761,7 @@
       </w:pPr>
     </w:lvl>
   </w:abstractNum>
-  <w:abstractNum w:abstractNumId="16" w15:restartNumberingAfterBreak="0">
+  <w:abstractNum w:abstractNumId="17" w15:restartNumberingAfterBreak="0">
     <w:nsid w:val="5B970B61"/>
     <w:multiLevelType w:val="hybridMultilevel"/>
     <w:tmpl w:val="E2021792"/>
@@ -14839,7 +14850,7 @@
       </w:pPr>
     </w:lvl>
   </w:abstractNum>
-  <w:abstractNum w:abstractNumId="17" w15:restartNumberingAfterBreak="0">
+  <w:abstractNum w:abstractNumId="18" w15:restartNumberingAfterBreak="0">
     <w:nsid w:val="67700E10"/>
     <w:multiLevelType w:val="hybridMultilevel"/>
     <w:tmpl w:val="E2021792"/>
@@ -14928,7 +14939,7 @@
       </w:pPr>
     </w:lvl>
   </w:abstractNum>
-  <w:abstractNum w:abstractNumId="18" w15:restartNumberingAfterBreak="0">
+  <w:abstractNum w:abstractNumId="19" w15:restartNumberingAfterBreak="0">
     <w:nsid w:val="6B0B46C7"/>
     <w:multiLevelType w:val="hybridMultilevel"/>
     <w:tmpl w:val="8E8882D0"/>
@@ -15041,7 +15052,7 @@
       </w:rPr>
     </w:lvl>
   </w:abstractNum>
-  <w:abstractNum w:abstractNumId="19" w15:restartNumberingAfterBreak="0">
+  <w:abstractNum w:abstractNumId="20" w15:restartNumberingAfterBreak="0">
     <w:nsid w:val="6C793A4B"/>
     <w:multiLevelType w:val="hybridMultilevel"/>
     <w:tmpl w:val="F92CC458"/>
@@ -15130,7 +15141,7 @@
       </w:pPr>
     </w:lvl>
   </w:abstractNum>
-  <w:abstractNum w:abstractNumId="20" w15:restartNumberingAfterBreak="0">
+  <w:abstractNum w:abstractNumId="21" w15:restartNumberingAfterBreak="0">
     <w:nsid w:val="6E114323"/>
     <w:multiLevelType w:val="hybridMultilevel"/>
     <w:tmpl w:val="E2021792"/>
@@ -15219,7 +15230,7 @@
       </w:pPr>
     </w:lvl>
   </w:abstractNum>
-  <w:abstractNum w:abstractNumId="21" w15:restartNumberingAfterBreak="0">
+  <w:abstractNum w:abstractNumId="22" w15:restartNumberingAfterBreak="0">
     <w:nsid w:val="6EDC30D6"/>
     <w:multiLevelType w:val="hybridMultilevel"/>
     <w:tmpl w:val="6F9C5288"/>
@@ -15308,7 +15319,7 @@
       </w:pPr>
     </w:lvl>
   </w:abstractNum>
-  <w:abstractNum w:abstractNumId="22" w15:restartNumberingAfterBreak="0">
+  <w:abstractNum w:abstractNumId="23" w15:restartNumberingAfterBreak="0">
     <w:nsid w:val="711C1598"/>
     <w:multiLevelType w:val="hybridMultilevel"/>
     <w:tmpl w:val="E2021792"/>
@@ -15397,7 +15408,7 @@
       </w:pPr>
     </w:lvl>
   </w:abstractNum>
-  <w:abstractNum w:abstractNumId="23" w15:restartNumberingAfterBreak="0">
+  <w:abstractNum w:abstractNumId="24" w15:restartNumberingAfterBreak="0">
     <w:nsid w:val="77294011"/>
     <w:multiLevelType w:val="hybridMultilevel"/>
     <w:tmpl w:val="E2021792"/>
@@ -15486,7 +15497,7 @@
       </w:pPr>
     </w:lvl>
   </w:abstractNum>
-  <w:abstractNum w:abstractNumId="24" w15:restartNumberingAfterBreak="0">
+  <w:abstractNum w:abstractNumId="25" w15:restartNumberingAfterBreak="0">
     <w:nsid w:val="79A74A18"/>
     <w:multiLevelType w:val="hybridMultilevel"/>
     <w:tmpl w:val="E2021792"/>
@@ -15575,7 +15586,7 @@
       </w:pPr>
     </w:lvl>
   </w:abstractNum>
-  <w:abstractNum w:abstractNumId="25" w15:restartNumberingAfterBreak="0">
+  <w:abstractNum w:abstractNumId="26" w15:restartNumberingAfterBreak="0">
     <w:nsid w:val="79C72D0F"/>
     <w:multiLevelType w:val="hybridMultilevel"/>
     <w:tmpl w:val="E2021792"/>
@@ -15664,7 +15675,7 @@
       </w:pPr>
     </w:lvl>
   </w:abstractNum>
-  <w:abstractNum w:abstractNumId="26" w15:restartNumberingAfterBreak="0">
+  <w:abstractNum w:abstractNumId="27" w15:restartNumberingAfterBreak="0">
     <w:nsid w:val="7D2F370C"/>
     <w:multiLevelType w:val="hybridMultilevel"/>
     <w:tmpl w:val="E2021792"/>
@@ -15754,85 +15765,88 @@
     </w:lvl>
   </w:abstractNum>
   <w:num w:numId="1">
+    <w:abstractNumId w:val="9"/>
+  </w:num>
+  <w:num w:numId="2">
+    <w:abstractNumId w:val="12"/>
+  </w:num>
+  <w:num w:numId="3">
+    <w:abstractNumId w:val="13"/>
+  </w:num>
+  <w:num w:numId="4">
+    <w:abstractNumId w:val="19"/>
+  </w:num>
+  <w:num w:numId="5">
+    <w:abstractNumId w:val="7"/>
+  </w:num>
+  <w:num w:numId="6">
+    <w:abstractNumId w:val="5"/>
+  </w:num>
+  <w:num w:numId="7">
+    <w:abstractNumId w:val="20"/>
+  </w:num>
+  <w:num w:numId="8">
+    <w:abstractNumId w:val="15"/>
+  </w:num>
+  <w:num w:numId="9">
+    <w:abstractNumId w:val="10"/>
+  </w:num>
+  <w:num w:numId="10">
+    <w:abstractNumId w:val="18"/>
+  </w:num>
+  <w:num w:numId="11">
+    <w:abstractNumId w:val="24"/>
+  </w:num>
+  <w:num w:numId="12">
+    <w:abstractNumId w:val="23"/>
+  </w:num>
+  <w:num w:numId="13">
+    <w:abstractNumId w:val="11"/>
+  </w:num>
+  <w:num w:numId="14">
+    <w:abstractNumId w:val="21"/>
+  </w:num>
+  <w:num w:numId="15">
     <w:abstractNumId w:val="8"/>
   </w:num>
-  <w:num w:numId="2">
-    <w:abstractNumId w:val="11"/>
+  <w:num w:numId="16">
+    <w:abstractNumId w:val="17"/>
   </w:num>
-  <w:num w:numId="3">
-    <w:abstractNumId w:val="12"/>
-  </w:num>
-  <w:num w:numId="4">
-    <w:abstractNumId w:val="18"/>
-  </w:num>
-  <w:num w:numId="5">
+  <w:num w:numId="17">
     <w:abstractNumId w:val="6"/>
   </w:num>
-  <w:num w:numId="6">
-    <w:abstractNumId w:val="4"/>
-  </w:num>
-  <w:num w:numId="7">
-    <w:abstractNumId w:val="19"/>
-  </w:num>
-  <w:num w:numId="8">
+  <w:num w:numId="18">
     <w:abstractNumId w:val="14"/>
   </w:num>
-  <w:num w:numId="9">
-    <w:abstractNumId w:val="9"/>
-  </w:num>
-  <w:num w:numId="10">
-    <w:abstractNumId w:val="17"/>
-  </w:num>
-  <w:num w:numId="11">
-    <w:abstractNumId w:val="23"/>
-  </w:num>
-  <w:num w:numId="12">
-    <w:abstractNumId w:val="22"/>
-  </w:num>
-  <w:num w:numId="13">
-    <w:abstractNumId w:val="10"/>
-  </w:num>
-  <w:num w:numId="14">
-    <w:abstractNumId w:val="20"/>
-  </w:num>
-  <w:num w:numId="15">
-    <w:abstractNumId w:val="7"/>
-  </w:num>
-  <w:num w:numId="16">
+  <w:num w:numId="19">
     <w:abstractNumId w:val="16"/>
   </w:num>
-  <w:num w:numId="17">
-    <w:abstractNumId w:val="5"/>
-  </w:num>
-  <w:num w:numId="18">
-    <w:abstractNumId w:val="13"/>
-  </w:num>
-  <w:num w:numId="19">
-    <w:abstractNumId w:val="15"/>
-  </w:num>
   <w:num w:numId="20">
-    <w:abstractNumId w:val="2"/>
+    <w:abstractNumId w:val="3"/>
   </w:num>
   <w:num w:numId="21">
-    <w:abstractNumId w:val="25"/>
+    <w:abstractNumId w:val="26"/>
   </w:num>
   <w:num w:numId="22">
-    <w:abstractNumId w:val="26"/>
+    <w:abstractNumId w:val="27"/>
   </w:num>
   <w:num w:numId="23">
     <w:abstractNumId w:val="0"/>
   </w:num>
   <w:num w:numId="24">
-    <w:abstractNumId w:val="21"/>
+    <w:abstractNumId w:val="22"/>
   </w:num>
   <w:num w:numId="25">
-    <w:abstractNumId w:val="24"/>
+    <w:abstractNumId w:val="25"/>
   </w:num>
   <w:num w:numId="26">
     <w:abstractNumId w:val="1"/>
   </w:num>
   <w:num w:numId="27">
-    <w:abstractNumId w:val="3"/>
+    <w:abstractNumId w:val="4"/>
+  </w:num>
+  <w:num w:numId="28">
+    <w:abstractNumId w:val="2"/>
   </w:num>
 </w:numbering>
 </file>
@@ -16833,7 +16847,7 @@
 </file>
 
 <file path=customXml/itemProps1.xml><?xml version="1.0" encoding="utf-8"?>
-<ds:datastoreItem xmlns:ds="http://schemas.openxmlformats.org/officeDocument/2006/customXml" ds:itemID="{68D4B75F-900B-4585-96EE-29EDEB927A14}">
+<ds:datastoreItem xmlns:ds="http://schemas.openxmlformats.org/officeDocument/2006/customXml" ds:itemID="{9CA91B2C-6157-44FB-A2C6-BC0D63FCDE93}">
   <ds:schemaRefs>
     <ds:schemaRef ds:uri="http://schemas.openxmlformats.org/officeDocument/2006/bibliography"/>
   </ds:schemaRefs>

</xml_diff>

<commit_message>
Function description is removed and  Functions tables is updated
</commit_message>
<xml_diff>
--- a/Software Specifications/SRS/SRS.docx
+++ b/Software Specifications/SRS/SRS.docx
@@ -252,7 +252,16 @@
                 <w:sz w:val="28"/>
                 <w:szCs w:val="28"/>
               </w:rPr>
-              <w:t>11/02/2020</w:t>
+              <w:t>12</w:t>
+            </w:r>
+            <w:bookmarkStart w:id="0" w:name="_GoBack"/>
+            <w:bookmarkEnd w:id="0"/>
+            <w:r>
+              <w:rPr>
+                <w:sz w:val="28"/>
+                <w:szCs w:val="28"/>
+              </w:rPr>
+              <w:t>/02/2020</w:t>
             </w:r>
           </w:p>
         </w:tc>
@@ -1165,7 +1174,14 @@
                 <w:sz w:val="28"/>
                 <w:szCs w:val="28"/>
               </w:rPr>
-              <w:t>11/02/2020</w:t>
+              <w:t>12</w:t>
+            </w:r>
+            <w:r>
+              <w:rPr>
+                <w:sz w:val="28"/>
+                <w:szCs w:val="28"/>
+              </w:rPr>
+              <w:t>/02/2020</w:t>
             </w:r>
           </w:p>
         </w:tc>
@@ -1264,7 +1280,7 @@
           <w:r>
             <w:fldChar w:fldCharType="separate"/>
           </w:r>
-          <w:hyperlink w:anchor="_Toc32429918" w:history="1">
+          <w:hyperlink w:anchor="_Toc32430802" w:history="1">
             <w:r>
               <w:rPr>
                 <w:rStyle w:val="Hyperlink"/>
@@ -1305,7 +1321,7 @@
                 <w:noProof/>
                 <w:webHidden/>
               </w:rPr>
-              <w:instrText xml:space="preserve"> PAGEREF _Toc32429918 \h </w:instrText>
+              <w:instrText xml:space="preserve"> PAGEREF _Toc32430802 \h </w:instrText>
             </w:r>
             <w:r>
               <w:rPr>
@@ -1348,7 +1364,7 @@
               <w:noProof/>
             </w:rPr>
           </w:pPr>
-          <w:hyperlink w:anchor="_Toc32429919" w:history="1">
+          <w:hyperlink w:anchor="_Toc32430803" w:history="1">
             <w:r>
               <w:rPr>
                 <w:rStyle w:val="Hyperlink"/>
@@ -1389,7 +1405,7 @@
                 <w:noProof/>
                 <w:webHidden/>
               </w:rPr>
-              <w:instrText xml:space="preserve"> PAGEREF _Toc32429919 \h </w:instrText>
+              <w:instrText xml:space="preserve"> PAGEREF _Toc32430803 \h </w:instrText>
             </w:r>
             <w:r>
               <w:rPr>
@@ -1432,7 +1448,7 @@
               <w:noProof/>
             </w:rPr>
           </w:pPr>
-          <w:hyperlink w:anchor="_Toc32429920" w:history="1">
+          <w:hyperlink w:anchor="_Toc32430804" w:history="1">
             <w:r>
               <w:rPr>
                 <w:rStyle w:val="Hyperlink"/>
@@ -1473,7 +1489,7 @@
                 <w:noProof/>
                 <w:webHidden/>
               </w:rPr>
-              <w:instrText xml:space="preserve"> PAGEREF _Toc32429920 \h </w:instrText>
+              <w:instrText xml:space="preserve"> PAGEREF _Toc32430804 \h </w:instrText>
             </w:r>
             <w:r>
               <w:rPr>
@@ -1516,7 +1532,7 @@
               <w:noProof/>
             </w:rPr>
           </w:pPr>
-          <w:hyperlink w:anchor="_Toc32429921" w:history="1">
+          <w:hyperlink w:anchor="_Toc32430805" w:history="1">
             <w:r>
               <w:rPr>
                 <w:rStyle w:val="Hyperlink"/>
@@ -1557,7 +1573,7 @@
                 <w:noProof/>
                 <w:webHidden/>
               </w:rPr>
-              <w:instrText xml:space="preserve"> PAGEREF _Toc32429921 \h </w:instrText>
+              <w:instrText xml:space="preserve"> PAGEREF _Toc32430805 \h </w:instrText>
             </w:r>
             <w:r>
               <w:rPr>
@@ -1599,7 +1615,7 @@
               <w:noProof/>
             </w:rPr>
           </w:pPr>
-          <w:hyperlink w:anchor="_Toc32429922" w:history="1">
+          <w:hyperlink w:anchor="_Toc32430806" w:history="1">
             <w:r>
               <w:rPr>
                 <w:rStyle w:val="Hyperlink"/>
@@ -1626,7 +1642,7 @@
                 <w:noProof/>
                 <w:webHidden/>
               </w:rPr>
-              <w:instrText xml:space="preserve"> PAGEREF _Toc32429922 \h </w:instrText>
+              <w:instrText xml:space="preserve"> PAGEREF _Toc32430806 \h </w:instrText>
             </w:r>
             <w:r>
               <w:rPr>
@@ -1668,7 +1684,7 @@
               <w:noProof/>
             </w:rPr>
           </w:pPr>
-          <w:hyperlink w:anchor="_Toc32429923" w:history="1">
+          <w:hyperlink w:anchor="_Toc32430807" w:history="1">
             <w:r>
               <w:rPr>
                 <w:rStyle w:val="Hyperlink"/>
@@ -1695,7 +1711,7 @@
                 <w:noProof/>
                 <w:webHidden/>
               </w:rPr>
-              <w:instrText xml:space="preserve"> PAGEREF _Toc32429923 \h </w:instrText>
+              <w:instrText xml:space="preserve"> PAGEREF _Toc32430807 \h </w:instrText>
             </w:r>
             <w:r>
               <w:rPr>
@@ -1737,7 +1753,7 @@
               <w:noProof/>
             </w:rPr>
           </w:pPr>
-          <w:hyperlink w:anchor="_Toc32429924" w:history="1">
+          <w:hyperlink w:anchor="_Toc32430808" w:history="1">
             <w:r>
               <w:rPr>
                 <w:rStyle w:val="Hyperlink"/>
@@ -1764,7 +1780,7 @@
                 <w:noProof/>
                 <w:webHidden/>
               </w:rPr>
-              <w:instrText xml:space="preserve"> PAGEREF _Toc32429924 \h </w:instrText>
+              <w:instrText xml:space="preserve"> PAGEREF _Toc32430808 \h </w:instrText>
             </w:r>
             <w:r>
               <w:rPr>
@@ -1806,7 +1822,7 @@
               <w:noProof/>
             </w:rPr>
           </w:pPr>
-          <w:hyperlink w:anchor="_Toc32429925" w:history="1">
+          <w:hyperlink w:anchor="_Toc32430809" w:history="1">
             <w:r>
               <w:rPr>
                 <w:rStyle w:val="Hyperlink"/>
@@ -1833,7 +1849,7 @@
                 <w:noProof/>
                 <w:webHidden/>
               </w:rPr>
-              <w:instrText xml:space="preserve"> PAGEREF _Toc32429925 \h </w:instrText>
+              <w:instrText xml:space="preserve"> PAGEREF _Toc32430809 \h </w:instrText>
             </w:r>
             <w:r>
               <w:rPr>
@@ -1875,7 +1891,7 @@
               <w:noProof/>
             </w:rPr>
           </w:pPr>
-          <w:hyperlink w:anchor="_Toc32429926" w:history="1">
+          <w:hyperlink w:anchor="_Toc32430810" w:history="1">
             <w:r>
               <w:rPr>
                 <w:rStyle w:val="Hyperlink"/>
@@ -1902,7 +1918,7 @@
                 <w:noProof/>
                 <w:webHidden/>
               </w:rPr>
-              <w:instrText xml:space="preserve"> PAGEREF _Toc32429926 \h </w:instrText>
+              <w:instrText xml:space="preserve"> PAGEREF _Toc32430810 \h </w:instrText>
             </w:r>
             <w:r>
               <w:rPr>
@@ -1944,7 +1960,7 @@
               <w:noProof/>
             </w:rPr>
           </w:pPr>
-          <w:hyperlink w:anchor="_Toc32429927" w:history="1">
+          <w:hyperlink w:anchor="_Toc32430811" w:history="1">
             <w:r>
               <w:rPr>
                 <w:rStyle w:val="Hyperlink"/>
@@ -1971,7 +1987,7 @@
                 <w:noProof/>
                 <w:webHidden/>
               </w:rPr>
-              <w:instrText xml:space="preserve"> PAGEREF _Toc32429927 \h </w:instrText>
+              <w:instrText xml:space="preserve"> PAGEREF _Toc32430811 \h </w:instrText>
             </w:r>
             <w:r>
               <w:rPr>
@@ -2013,7 +2029,7 @@
               <w:noProof/>
             </w:rPr>
           </w:pPr>
-          <w:hyperlink w:anchor="_Toc32429928" w:history="1">
+          <w:hyperlink w:anchor="_Toc32430812" w:history="1">
             <w:r>
               <w:rPr>
                 <w:rStyle w:val="Hyperlink"/>
@@ -2040,7 +2056,7 @@
                 <w:noProof/>
                 <w:webHidden/>
               </w:rPr>
-              <w:instrText xml:space="preserve"> PAGEREF _Toc32429928 \h </w:instrText>
+              <w:instrText xml:space="preserve"> PAGEREF _Toc32430812 \h </w:instrText>
             </w:r>
             <w:r>
               <w:rPr>
@@ -2118,12 +2134,12 @@
         </w:numPr>
         <w:spacing w:before="0"/>
       </w:pPr>
-      <w:bookmarkStart w:id="0" w:name="_Toc32429918"/>
+      <w:bookmarkStart w:id="1" w:name="_Toc32430802"/>
       <w:r>
         <w:lastRenderedPageBreak/>
         <w:t>Introduction</w:t>
       </w:r>
-      <w:bookmarkEnd w:id="0"/>
+      <w:bookmarkEnd w:id="1"/>
     </w:p>
     <w:p>
       <w:pPr>
@@ -2134,11 +2150,11 @@
         </w:numPr>
         <w:spacing w:before="0" w:line="240" w:lineRule="auto"/>
       </w:pPr>
-      <w:bookmarkStart w:id="1" w:name="_Toc32429919"/>
+      <w:bookmarkStart w:id="2" w:name="_Toc32430803"/>
       <w:r>
         <w:t>Purpose</w:t>
       </w:r>
-      <w:bookmarkEnd w:id="1"/>
+      <w:bookmarkEnd w:id="2"/>
       <w:r>
         <w:t xml:space="preserve"> </w:t>
       </w:r>
@@ -2194,11 +2210,11 @@
         </w:numPr>
         <w:spacing w:before="0" w:line="240" w:lineRule="auto"/>
       </w:pPr>
-      <w:bookmarkStart w:id="2" w:name="_Toc32429920"/>
+      <w:bookmarkStart w:id="3" w:name="_Toc32430804"/>
       <w:r>
         <w:t>Project Description</w:t>
       </w:r>
-      <w:bookmarkEnd w:id="2"/>
+      <w:bookmarkEnd w:id="3"/>
       <w:r>
         <w:tab/>
       </w:r>
@@ -2301,11 +2317,11 @@
         </w:numPr>
         <w:spacing w:before="0"/>
       </w:pPr>
-      <w:bookmarkStart w:id="3" w:name="_Toc32429921"/>
+      <w:bookmarkStart w:id="4" w:name="_Toc32430805"/>
       <w:r>
         <w:t>Block diagram</w:t>
       </w:r>
-      <w:bookmarkEnd w:id="3"/>
+      <w:bookmarkEnd w:id="4"/>
     </w:p>
     <w:p>
       <w:pPr>
@@ -2365,11 +2381,11 @@
         <w:pStyle w:val="Heading1"/>
         <w:spacing w:before="0" w:line="240" w:lineRule="auto"/>
       </w:pPr>
-      <w:bookmarkStart w:id="4" w:name="_Toc32429922"/>
+      <w:bookmarkStart w:id="5" w:name="_Toc32430806"/>
       <w:r>
         <w:t>2.0 The Overall Description</w:t>
       </w:r>
-      <w:bookmarkEnd w:id="4"/>
+      <w:bookmarkEnd w:id="5"/>
     </w:p>
     <w:p>
       <w:pPr>
@@ -2377,11 +2393,11 @@
         <w:spacing w:before="0" w:line="240" w:lineRule="auto"/>
         <w:ind w:firstLine="720"/>
       </w:pPr>
-      <w:bookmarkStart w:id="5" w:name="_Toc32429923"/>
+      <w:bookmarkStart w:id="6" w:name="_Toc32430807"/>
       <w:r>
         <w:t>2.1 User Needs</w:t>
       </w:r>
-      <w:bookmarkEnd w:id="5"/>
+      <w:bookmarkEnd w:id="6"/>
     </w:p>
     <w:p>
       <w:pPr>
@@ -2425,14 +2441,14 @@
       <w:r>
         <w:tab/>
       </w:r>
-      <w:bookmarkStart w:id="6" w:name="_Toc32429924"/>
+      <w:bookmarkStart w:id="7" w:name="_Toc32430808"/>
       <w:r>
         <w:t>2.2</w:t>
       </w:r>
       <w:r>
         <w:t xml:space="preserve"> Product perspective</w:t>
       </w:r>
-      <w:bookmarkEnd w:id="6"/>
+      <w:bookmarkEnd w:id="7"/>
     </w:p>
     <w:p>
       <w:pPr>
@@ -2445,14 +2461,14 @@
       <w:r>
         <w:tab/>
       </w:r>
-      <w:bookmarkStart w:id="7" w:name="_Toc32429925"/>
+      <w:bookmarkStart w:id="8" w:name="_Toc32430809"/>
       <w:r>
         <w:t>2.2</w:t>
       </w:r>
       <w:r>
         <w:t>.1 System interfaces</w:t>
       </w:r>
-      <w:bookmarkEnd w:id="7"/>
+      <w:bookmarkEnd w:id="8"/>
     </w:p>
     <w:p>
       <w:pPr>
@@ -2524,14 +2540,14 @@
       <w:r>
         <w:tab/>
       </w:r>
-      <w:bookmarkStart w:id="8" w:name="_Toc32429926"/>
+      <w:bookmarkStart w:id="9" w:name="_Toc32430810"/>
       <w:r>
         <w:t>2.2</w:t>
       </w:r>
       <w:r>
         <w:t>.2 Interfaces</w:t>
       </w:r>
-      <w:bookmarkEnd w:id="8"/>
+      <w:bookmarkEnd w:id="9"/>
     </w:p>
     <w:p>
       <w:pPr>
@@ -2558,12 +2574,12 @@
         <w:pStyle w:val="Heading1"/>
         <w:spacing w:before="0" w:line="19" w:lineRule="atLeast"/>
       </w:pPr>
-      <w:bookmarkStart w:id="9" w:name="_Toc32429927"/>
+      <w:bookmarkStart w:id="10" w:name="_Toc32430811"/>
       <w:r>
         <w:lastRenderedPageBreak/>
         <w:t>3.0 Specific Requirements</w:t>
       </w:r>
-      <w:bookmarkEnd w:id="9"/>
+      <w:bookmarkEnd w:id="10"/>
       <w:r>
         <w:tab/>
       </w:r>
@@ -2576,7 +2592,7 @@
       <w:r>
         <w:tab/>
       </w:r>
-      <w:bookmarkStart w:id="10" w:name="_Toc32429928"/>
+      <w:bookmarkStart w:id="11" w:name="_Toc32430812"/>
       <w:r>
         <w:t>3.1</w:t>
       </w:r>
@@ -2586,7 +2602,7 @@
       <w:r>
         <w:t>Requirements Tables</w:t>
       </w:r>
-      <w:bookmarkEnd w:id="10"/>
+      <w:bookmarkEnd w:id="11"/>
     </w:p>
     <w:tbl>
       <w:tblPr>
@@ -10386,8 +10402,6 @@
           <w:szCs w:val="18"/>
         </w:rPr>
       </w:pPr>
-      <w:bookmarkStart w:id="11" w:name="_GoBack"/>
-      <w:bookmarkEnd w:id="11"/>
     </w:p>
     <w:tbl>
       <w:tblPr>
@@ -11010,7 +11024,14 @@
         </w:tc>
       </w:tr>
     </w:tbl>
-    <w:p/>
+    <w:p>
+      <w:pPr>
+        <w:rPr>
+          <w:sz w:val="18"/>
+          <w:szCs w:val="18"/>
+        </w:rPr>
+      </w:pPr>
+    </w:p>
     <w:tbl>
       <w:tblPr>
         <w:tblStyle w:val="TableGrid"/>
@@ -15352,7 +15373,7 @@
 </file>
 
 <file path=customXml/itemProps1.xml><?xml version="1.0" encoding="utf-8"?>
-<ds:datastoreItem xmlns:ds="http://schemas.openxmlformats.org/officeDocument/2006/customXml" ds:itemID="{16899D54-186A-49D3-8215-6C499BC99F6B}">
+<ds:datastoreItem xmlns:ds="http://schemas.openxmlformats.org/officeDocument/2006/customXml" ds:itemID="{54AC2770-0726-46E8-9764-D524E40F929E}">
   <ds:schemaRefs>
     <ds:schemaRef ds:uri="http://schemas.openxmlformats.org/officeDocument/2006/bibliography"/>
   </ds:schemaRefs>

</xml_diff>

<commit_message>
Updating dates and adding author name
</commit_message>
<xml_diff>
--- a/Software Specifications/SRS/SRS.docx
+++ b/Software Specifications/SRS/SRS.docx
@@ -203,6 +203,8 @@
                 <w:szCs w:val="28"/>
               </w:rPr>
             </w:pPr>
+            <w:bookmarkStart w:id="0" w:name="_GoBack"/>
+            <w:bookmarkEnd w:id="0"/>
             <w:r>
               <w:rPr>
                 <w:sz w:val="28"/>
@@ -254,8 +256,6 @@
               </w:rPr>
               <w:t>12</w:t>
             </w:r>
-            <w:bookmarkStart w:id="0" w:name="_GoBack"/>
-            <w:bookmarkEnd w:id="0"/>
             <w:r>
               <w:rPr>
                 <w:sz w:val="28"/>
@@ -2587,7 +2587,7 @@
     <w:p>
       <w:pPr>
         <w:pStyle w:val="Heading2"/>
-        <w:spacing w:before="0"/>
+        <w:spacing w:before="0" w:line="240" w:lineRule="auto"/>
       </w:pPr>
       <w:r>
         <w:tab/>
@@ -2613,9 +2613,9 @@
       </w:tblPr>
       <w:tblGrid>
         <w:gridCol w:w="1358"/>
-        <w:gridCol w:w="5657"/>
-        <w:gridCol w:w="1260"/>
-        <w:gridCol w:w="1075"/>
+        <w:gridCol w:w="5470"/>
+        <w:gridCol w:w="1244"/>
+        <w:gridCol w:w="1278"/>
       </w:tblGrid>
       <w:tr>
         <w:tc>
@@ -2725,7 +2725,7 @@
         </w:tc>
         <w:tc>
           <w:tcPr>
-            <w:tcW w:w="5657" w:type="dxa"/>
+            <w:tcW w:w="5470" w:type="dxa"/>
           </w:tcPr>
           <w:p>
             <w:proofErr w:type="spellStart"/>
@@ -2779,7 +2779,7 @@
         </w:tc>
         <w:tc>
           <w:tcPr>
-            <w:tcW w:w="1260" w:type="dxa"/>
+            <w:tcW w:w="1244" w:type="dxa"/>
           </w:tcPr>
           <w:p>
             <w:pPr>
@@ -2797,7 +2797,7 @@
         </w:tc>
         <w:tc>
           <w:tcPr>
-            <w:tcW w:w="1075" w:type="dxa"/>
+            <w:tcW w:w="1278" w:type="dxa"/>
           </w:tcPr>
           <w:p>
             <w:r>
@@ -2831,7 +2831,7 @@
         </w:tc>
         <w:tc>
           <w:tcPr>
-            <w:tcW w:w="5657" w:type="dxa"/>
+            <w:tcW w:w="5470" w:type="dxa"/>
           </w:tcPr>
           <w:p>
             <w:r>
@@ -2841,7 +2841,7 @@
         </w:tc>
         <w:tc>
           <w:tcPr>
-            <w:tcW w:w="1260" w:type="dxa"/>
+            <w:tcW w:w="1244" w:type="dxa"/>
           </w:tcPr>
           <w:p>
             <w:pPr>
@@ -2859,7 +2859,7 @@
         </w:tc>
         <w:tc>
           <w:tcPr>
-            <w:tcW w:w="1075" w:type="dxa"/>
+            <w:tcW w:w="1278" w:type="dxa"/>
           </w:tcPr>
           <w:p>
             <w:r>
@@ -2884,48 +2884,56 @@
             <w:r>
               <w:rPr>
                 <w:b/>
-                <w:sz w:val="24"/>
-                <w:szCs w:val="24"/>
-              </w:rPr>
-              <w:t>D</w:t>
-            </w:r>
-            <w:r>
-              <w:rPr>
-                <w:b/>
-                <w:sz w:val="24"/>
-                <w:szCs w:val="24"/>
-              </w:rPr>
-              <w:t>ate</w:t>
-            </w:r>
-          </w:p>
-        </w:tc>
-        <w:tc>
-          <w:tcPr>
-            <w:tcW w:w="5657" w:type="dxa"/>
-          </w:tcPr>
-          <w:p>
-            <w:r>
-              <w:t>11/02/2020</w:t>
-            </w:r>
-          </w:p>
-        </w:tc>
-        <w:tc>
-          <w:tcPr>
-            <w:tcW w:w="1260" w:type="dxa"/>
-          </w:tcPr>
-          <w:p>
-            <w:pPr>
-              <w:rPr>
-                <w:b/>
-              </w:rPr>
-            </w:pPr>
-          </w:p>
-        </w:tc>
-        <w:tc>
-          <w:tcPr>
-            <w:tcW w:w="1075" w:type="dxa"/>
-          </w:tcPr>
-          <w:p/>
+              </w:rPr>
+              <w:t>Author</w:t>
+            </w:r>
+          </w:p>
+        </w:tc>
+        <w:tc>
+          <w:tcPr>
+            <w:tcW w:w="5470" w:type="dxa"/>
+          </w:tcPr>
+          <w:p>
+            <w:r>
+              <w:t>Mohanad</w:t>
+            </w:r>
+            <w:r>
+              <w:t xml:space="preserve"> Sallam</w:t>
+            </w:r>
+          </w:p>
+        </w:tc>
+        <w:tc>
+          <w:tcPr>
+            <w:tcW w:w="1244" w:type="dxa"/>
+          </w:tcPr>
+          <w:p>
+            <w:pPr>
+              <w:rPr>
+                <w:b/>
+              </w:rPr>
+            </w:pPr>
+            <w:r>
+              <w:rPr>
+                <w:b/>
+                <w:sz w:val="24"/>
+                <w:szCs w:val="24"/>
+              </w:rPr>
+              <w:t>Date</w:t>
+            </w:r>
+          </w:p>
+        </w:tc>
+        <w:tc>
+          <w:tcPr>
+            <w:tcW w:w="1278" w:type="dxa"/>
+          </w:tcPr>
+          <w:p>
+            <w:r>
+              <w:t>12</w:t>
+            </w:r>
+            <w:r>
+              <w:t>/02/2020</w:t>
+            </w:r>
+          </w:p>
         </w:tc>
       </w:tr>
       <w:tr>
@@ -2977,7 +2985,7 @@
     </w:tbl>
     <w:p>
       <w:pPr>
-        <w:spacing w:after="0"/>
+        <w:spacing w:after="0" w:line="240" w:lineRule="auto"/>
         <w:rPr>
           <w:sz w:val="18"/>
           <w:szCs w:val="18"/>
@@ -2993,9 +3001,9 @@
       </w:tblPr>
       <w:tblGrid>
         <w:gridCol w:w="1358"/>
-        <w:gridCol w:w="5657"/>
-        <w:gridCol w:w="1260"/>
-        <w:gridCol w:w="1075"/>
+        <w:gridCol w:w="5471"/>
+        <w:gridCol w:w="1243"/>
+        <w:gridCol w:w="1278"/>
       </w:tblGrid>
       <w:tr>
         <w:tc>
@@ -3259,6 +3267,71 @@
           <w:p>
             <w:r>
               <w:t>Mode</w:t>
+            </w:r>
+          </w:p>
+        </w:tc>
+      </w:tr>
+      <w:tr>
+        <w:tc>
+          <w:tcPr>
+            <w:tcW w:w="1358" w:type="dxa"/>
+          </w:tcPr>
+          <w:p>
+            <w:pPr>
+              <w:rPr>
+                <w:b/>
+                <w:sz w:val="24"/>
+                <w:szCs w:val="24"/>
+              </w:rPr>
+            </w:pPr>
+            <w:r>
+              <w:rPr>
+                <w:b/>
+              </w:rPr>
+              <w:t>Author</w:t>
+            </w:r>
+          </w:p>
+        </w:tc>
+        <w:tc>
+          <w:tcPr>
+            <w:tcW w:w="5657" w:type="dxa"/>
+          </w:tcPr>
+          <w:p>
+            <w:r>
+              <w:t>Mohanad</w:t>
+            </w:r>
+            <w:r>
+              <w:t xml:space="preserve"> Sallam</w:t>
+            </w:r>
+          </w:p>
+        </w:tc>
+        <w:tc>
+          <w:tcPr>
+            <w:tcW w:w="1260" w:type="dxa"/>
+          </w:tcPr>
+          <w:p>
+            <w:pPr>
+              <w:rPr>
+                <w:b/>
+              </w:rPr>
+            </w:pPr>
+            <w:r>
+              <w:rPr>
+                <w:b/>
+                <w:sz w:val="24"/>
+                <w:szCs w:val="24"/>
+              </w:rPr>
+              <w:t>Date</w:t>
+            </w:r>
+          </w:p>
+        </w:tc>
+        <w:tc>
+          <w:tcPr>
+            <w:tcW w:w="1075" w:type="dxa"/>
+          </w:tcPr>
+          <w:p>
+            <w:r>
+              <w:t>12/02/2020</w:t>
             </w:r>
           </w:p>
         </w:tc>
@@ -3311,7 +3384,7 @@
     </w:tbl>
     <w:p>
       <w:pPr>
-        <w:spacing w:after="0"/>
+        <w:spacing w:after="0" w:line="240" w:lineRule="auto"/>
         <w:rPr>
           <w:sz w:val="18"/>
           <w:szCs w:val="18"/>
@@ -3620,40 +3693,55 @@
                 <w:sz w:val="24"/>
                 <w:szCs w:val="24"/>
               </w:rPr>
+              <w:t>Author</w:t>
+            </w:r>
+          </w:p>
+        </w:tc>
+        <w:tc>
+          <w:tcPr>
+            <w:tcW w:w="4577" w:type="dxa"/>
+            <w:vAlign w:val="center"/>
+          </w:tcPr>
+          <w:p>
+            <w:r>
+              <w:t>Mohanad Sallam</w:t>
+            </w:r>
+          </w:p>
+        </w:tc>
+        <w:tc>
+          <w:tcPr>
+            <w:tcW w:w="1260" w:type="dxa"/>
+            <w:vAlign w:val="center"/>
+          </w:tcPr>
+          <w:p>
+            <w:pPr>
+              <w:rPr>
+                <w:b/>
+              </w:rPr>
+            </w:pPr>
+            <w:r>
+              <w:rPr>
+                <w:b/>
+                <w:sz w:val="24"/>
+                <w:szCs w:val="24"/>
+              </w:rPr>
               <w:t>Date</w:t>
             </w:r>
           </w:p>
         </w:tc>
         <w:tc>
           <w:tcPr>
-            <w:tcW w:w="4577" w:type="dxa"/>
-            <w:vAlign w:val="center"/>
-          </w:tcPr>
-          <w:p>
-            <w:r>
-              <w:t>11/02/2020</w:t>
-            </w:r>
-          </w:p>
-        </w:tc>
-        <w:tc>
-          <w:tcPr>
-            <w:tcW w:w="1260" w:type="dxa"/>
-            <w:vAlign w:val="center"/>
-          </w:tcPr>
-          <w:p>
-            <w:pPr>
-              <w:rPr>
-                <w:b/>
-              </w:rPr>
-            </w:pPr>
-          </w:p>
-        </w:tc>
-        <w:tc>
-          <w:tcPr>
             <w:tcW w:w="2155" w:type="dxa"/>
             <w:vAlign w:val="center"/>
           </w:tcPr>
-          <w:p/>
+          <w:p>
+            <w:r>
+              <w:t>12</w:t>
+            </w:r>
+            <w:r>
+              <w:t>/02/2020</w:t>
+            </w:r>
+          </w:p>
         </w:tc>
       </w:tr>
       <w:tr>
@@ -3703,14 +3791,7 @@
                 <w:sz w:val="24"/>
                 <w:szCs w:val="24"/>
               </w:rPr>
-              <w:t>Software shall t</w:t>
-            </w:r>
-            <w:r>
-              <w:rPr>
-                <w:sz w:val="24"/>
-                <w:szCs w:val="24"/>
-              </w:rPr>
-              <w:t>urn-on L LEDs in the following sequence:</w:t>
+              <w:t>Software shall turn-on L LEDs in the following sequence:</w:t>
             </w:r>
           </w:p>
           <w:p>
@@ -3731,28 +3812,7 @@
                 <w:sz w:val="24"/>
                 <w:szCs w:val="24"/>
               </w:rPr>
-              <w:t>L6 will only turn-on for 200ms</w:t>
-            </w:r>
-            <w:r>
-              <w:rPr>
-                <w:sz w:val="24"/>
-                <w:szCs w:val="24"/>
-              </w:rPr>
-              <w:t xml:space="preserve"> </w:t>
-            </w:r>
-            <w:r>
-              <w:rPr>
-                <w:sz w:val="24"/>
-                <w:szCs w:val="24"/>
-              </w:rPr>
-              <w:t>by setting pin #6</w:t>
-            </w:r>
-            <w:r>
-              <w:rPr>
-                <w:sz w:val="24"/>
-                <w:szCs w:val="24"/>
-              </w:rPr>
-              <w:t>.</w:t>
+              <w:t>L6 will only turn-on for 200ms by setting pin #6.</w:t>
             </w:r>
           </w:p>
           <w:p>
@@ -3773,28 +3833,7 @@
                 <w:sz w:val="24"/>
                 <w:szCs w:val="24"/>
               </w:rPr>
-              <w:t>L5 will only turn-on for 200ms</w:t>
-            </w:r>
-            <w:r>
-              <w:rPr>
-                <w:sz w:val="24"/>
-                <w:szCs w:val="24"/>
-              </w:rPr>
-              <w:t xml:space="preserve"> </w:t>
-            </w:r>
-            <w:r>
-              <w:rPr>
-                <w:sz w:val="24"/>
-                <w:szCs w:val="24"/>
-              </w:rPr>
-              <w:t>by setting pin #5</w:t>
-            </w:r>
-            <w:r>
-              <w:rPr>
-                <w:sz w:val="24"/>
-                <w:szCs w:val="24"/>
-              </w:rPr>
-              <w:t>.</w:t>
+              <w:t>L5 will only turn-on for 200ms by setting pin #5.</w:t>
             </w:r>
           </w:p>
           <w:p>
@@ -3815,28 +3854,7 @@
                 <w:sz w:val="24"/>
                 <w:szCs w:val="24"/>
               </w:rPr>
-              <w:t>L4 will only turn-on for 200ms</w:t>
-            </w:r>
-            <w:r>
-              <w:rPr>
-                <w:sz w:val="24"/>
-                <w:szCs w:val="24"/>
-              </w:rPr>
-              <w:t xml:space="preserve"> </w:t>
-            </w:r>
-            <w:r>
-              <w:rPr>
-                <w:sz w:val="24"/>
-                <w:szCs w:val="24"/>
-              </w:rPr>
-              <w:t>by setting pin #4</w:t>
-            </w:r>
-            <w:r>
-              <w:rPr>
-                <w:sz w:val="24"/>
-                <w:szCs w:val="24"/>
-              </w:rPr>
-              <w:t>.</w:t>
+              <w:t>L4 will only turn-on for 200ms by setting pin #4.</w:t>
             </w:r>
           </w:p>
           <w:p>
@@ -3857,28 +3875,7 @@
                 <w:sz w:val="24"/>
                 <w:szCs w:val="24"/>
               </w:rPr>
-              <w:t>L3 will only turn-on for 200ms</w:t>
-            </w:r>
-            <w:r>
-              <w:rPr>
-                <w:sz w:val="24"/>
-                <w:szCs w:val="24"/>
-              </w:rPr>
-              <w:t xml:space="preserve"> </w:t>
-            </w:r>
-            <w:r>
-              <w:rPr>
-                <w:sz w:val="24"/>
-                <w:szCs w:val="24"/>
-              </w:rPr>
-              <w:t>by setting pin #3</w:t>
-            </w:r>
-            <w:r>
-              <w:rPr>
-                <w:sz w:val="24"/>
-                <w:szCs w:val="24"/>
-              </w:rPr>
-              <w:t>.</w:t>
+              <w:t>L3 will only turn-on for 200ms by setting pin #3.</w:t>
             </w:r>
           </w:p>
           <w:p>
@@ -3899,28 +3896,7 @@
                 <w:sz w:val="24"/>
                 <w:szCs w:val="24"/>
               </w:rPr>
-              <w:t>L2 will only turn-on for 200ms</w:t>
-            </w:r>
-            <w:r>
-              <w:rPr>
-                <w:sz w:val="24"/>
-                <w:szCs w:val="24"/>
-              </w:rPr>
-              <w:t xml:space="preserve"> </w:t>
-            </w:r>
-            <w:r>
-              <w:rPr>
-                <w:sz w:val="24"/>
-                <w:szCs w:val="24"/>
-              </w:rPr>
-              <w:t>by setting pin #2</w:t>
-            </w:r>
-            <w:r>
-              <w:rPr>
-                <w:sz w:val="24"/>
-                <w:szCs w:val="24"/>
-              </w:rPr>
-              <w:t>.</w:t>
+              <w:t>L2 will only turn-on for 200ms by setting pin #2.</w:t>
             </w:r>
           </w:p>
           <w:p>
@@ -3941,28 +3917,7 @@
                 <w:sz w:val="24"/>
                 <w:szCs w:val="24"/>
               </w:rPr>
-              <w:t>L1 will only turn-on for 200ms</w:t>
-            </w:r>
-            <w:r>
-              <w:rPr>
-                <w:sz w:val="24"/>
-                <w:szCs w:val="24"/>
-              </w:rPr>
-              <w:t xml:space="preserve"> </w:t>
-            </w:r>
-            <w:r>
-              <w:rPr>
-                <w:sz w:val="24"/>
-                <w:szCs w:val="24"/>
-              </w:rPr>
-              <w:t>by setting pin #1</w:t>
-            </w:r>
-            <w:r>
-              <w:rPr>
-                <w:sz w:val="24"/>
-                <w:szCs w:val="24"/>
-              </w:rPr>
-              <w:t>.</w:t>
+              <w:t>L1 will only turn-on for 200ms by setting pin #1.</w:t>
             </w:r>
           </w:p>
         </w:tc>
@@ -3970,6 +3925,7 @@
     </w:tbl>
     <w:p>
       <w:pPr>
+        <w:spacing w:line="240" w:lineRule="auto"/>
         <w:rPr>
           <w:sz w:val="18"/>
           <w:szCs w:val="18"/>
@@ -3997,6 +3953,7 @@
           </w:tcPr>
           <w:p>
             <w:pPr>
+              <w:spacing w:line="19" w:lineRule="atLeast"/>
               <w:rPr>
                 <w:b/>
                 <w:bCs/>
@@ -4112,6 +4069,7 @@
           </w:tcPr>
           <w:p>
             <w:pPr>
+              <w:spacing w:line="19" w:lineRule="atLeast"/>
               <w:rPr>
                 <w:b/>
                 <w:sz w:val="24"/>
@@ -4134,6 +4092,9 @@
             <w:vAlign w:val="center"/>
           </w:tcPr>
           <w:p>
+            <w:pPr>
+              <w:spacing w:line="19" w:lineRule="atLeast"/>
+            </w:pPr>
             <w:proofErr w:type="spellStart"/>
             <w:r>
               <w:rPr>
@@ -4190,6 +4151,7 @@
           </w:tcPr>
           <w:p>
             <w:pPr>
+              <w:spacing w:line="19" w:lineRule="atLeast"/>
               <w:rPr>
                 <w:b/>
               </w:rPr>
@@ -4208,6 +4170,9 @@
             <w:vAlign w:val="center"/>
           </w:tcPr>
           <w:p>
+            <w:pPr>
+              <w:spacing w:line="19" w:lineRule="atLeast"/>
+            </w:pPr>
             <w:r>
               <w:t>ITD</w:t>
             </w:r>
@@ -4222,6 +4187,7 @@
           </w:tcPr>
           <w:p>
             <w:pPr>
+              <w:spacing w:line="19" w:lineRule="atLeast"/>
               <w:rPr>
                 <w:b/>
                 <w:sz w:val="24"/>
@@ -4244,6 +4210,9 @@
             <w:vAlign w:val="center"/>
           </w:tcPr>
           <w:p>
+            <w:pPr>
+              <w:spacing w:line="19" w:lineRule="atLeast"/>
+            </w:pPr>
             <w:r>
               <w:t>None</w:t>
             </w:r>
@@ -4256,6 +4225,7 @@
           </w:tcPr>
           <w:p>
             <w:pPr>
+              <w:spacing w:line="19" w:lineRule="atLeast"/>
               <w:rPr>
                 <w:b/>
               </w:rPr>
@@ -4274,6 +4244,9 @@
             <w:vAlign w:val="center"/>
           </w:tcPr>
           <w:p>
+            <w:pPr>
+              <w:spacing w:line="19" w:lineRule="atLeast"/>
+            </w:pPr>
             <w:r>
               <w:t>R</w:t>
             </w:r>
@@ -4291,10 +4264,47 @@
           </w:tcPr>
           <w:p>
             <w:pPr>
-              <w:rPr>
-                <w:b/>
-                <w:sz w:val="24"/>
-                <w:szCs w:val="24"/>
+              <w:spacing w:line="19" w:lineRule="atLeast"/>
+              <w:rPr>
+                <w:b/>
+                <w:sz w:val="24"/>
+                <w:szCs w:val="24"/>
+              </w:rPr>
+            </w:pPr>
+            <w:r>
+              <w:rPr>
+                <w:b/>
+                <w:sz w:val="24"/>
+                <w:szCs w:val="24"/>
+              </w:rPr>
+              <w:t>Author</w:t>
+            </w:r>
+          </w:p>
+        </w:tc>
+        <w:tc>
+          <w:tcPr>
+            <w:tcW w:w="4577" w:type="dxa"/>
+            <w:vAlign w:val="center"/>
+          </w:tcPr>
+          <w:p>
+            <w:pPr>
+              <w:spacing w:line="19" w:lineRule="atLeast"/>
+            </w:pPr>
+            <w:r>
+              <w:t>Mohanad Sallam</w:t>
+            </w:r>
+          </w:p>
+        </w:tc>
+        <w:tc>
+          <w:tcPr>
+            <w:tcW w:w="1260" w:type="dxa"/>
+            <w:vAlign w:val="center"/>
+          </w:tcPr>
+          <w:p>
+            <w:pPr>
+              <w:spacing w:line="19" w:lineRule="atLeast"/>
+              <w:rPr>
+                <w:b/>
               </w:rPr>
             </w:pPr>
             <w:r>
@@ -4309,34 +4319,20 @@
         </w:tc>
         <w:tc>
           <w:tcPr>
-            <w:tcW w:w="4577" w:type="dxa"/>
-            <w:vAlign w:val="center"/>
-          </w:tcPr>
-          <w:p>
-            <w:r>
-              <w:t>11/02/2020</w:t>
-            </w:r>
-          </w:p>
-        </w:tc>
-        <w:tc>
-          <w:tcPr>
-            <w:tcW w:w="1260" w:type="dxa"/>
-            <w:vAlign w:val="center"/>
-          </w:tcPr>
-          <w:p>
-            <w:pPr>
-              <w:rPr>
-                <w:b/>
-              </w:rPr>
-            </w:pPr>
-          </w:p>
-        </w:tc>
-        <w:tc>
-          <w:tcPr>
             <w:tcW w:w="2155" w:type="dxa"/>
             <w:vAlign w:val="center"/>
           </w:tcPr>
-          <w:p/>
+          <w:p>
+            <w:pPr>
+              <w:spacing w:line="19" w:lineRule="atLeast"/>
+            </w:pPr>
+            <w:r>
+              <w:t>12</w:t>
+            </w:r>
+            <w:r>
+              <w:t>/02/2020</w:t>
+            </w:r>
+          </w:p>
         </w:tc>
       </w:tr>
       <w:tr>
@@ -4350,6 +4346,7 @@
           </w:tcPr>
           <w:p>
             <w:pPr>
+              <w:spacing w:line="19" w:lineRule="atLeast"/>
               <w:rPr>
                 <w:b/>
                 <w:sz w:val="24"/>
@@ -4386,14 +4383,7 @@
                 <w:sz w:val="24"/>
                 <w:szCs w:val="24"/>
               </w:rPr>
-              <w:t>Software shall t</w:t>
-            </w:r>
-            <w:r>
-              <w:rPr>
-                <w:sz w:val="24"/>
-                <w:szCs w:val="24"/>
-              </w:rPr>
-              <w:t>urn-on R LEDs in the following sequence:</w:t>
+              <w:t>Software shall turn-on R LEDs in the following sequence:</w:t>
             </w:r>
           </w:p>
           <w:p>
@@ -4414,21 +4404,7 @@
                 <w:sz w:val="24"/>
                 <w:szCs w:val="24"/>
               </w:rPr>
-              <w:t>R1 will only turn-on for 200ms</w:t>
-            </w:r>
-            <w:r>
-              <w:rPr>
-                <w:sz w:val="24"/>
-                <w:szCs w:val="24"/>
-              </w:rPr>
-              <w:t xml:space="preserve"> by setting pin #14</w:t>
-            </w:r>
-            <w:r>
-              <w:rPr>
-                <w:sz w:val="24"/>
-                <w:szCs w:val="24"/>
-              </w:rPr>
-              <w:t>.</w:t>
+              <w:t>R1 will only turn-on for 200ms by setting pin #14.</w:t>
             </w:r>
           </w:p>
           <w:p>
@@ -4449,21 +4425,7 @@
                 <w:sz w:val="24"/>
                 <w:szCs w:val="24"/>
               </w:rPr>
-              <w:t>R2 will only turn-on for 200ms</w:t>
-            </w:r>
-            <w:r>
-              <w:rPr>
-                <w:sz w:val="24"/>
-                <w:szCs w:val="24"/>
-              </w:rPr>
-              <w:t xml:space="preserve"> by setting pin #15</w:t>
-            </w:r>
-            <w:r>
-              <w:rPr>
-                <w:sz w:val="24"/>
-                <w:szCs w:val="24"/>
-              </w:rPr>
-              <w:t>.</w:t>
+              <w:t>R2 will only turn-on for 200ms by setting pin #15.</w:t>
             </w:r>
           </w:p>
           <w:p>
@@ -4484,21 +4446,7 @@
                 <w:sz w:val="24"/>
                 <w:szCs w:val="24"/>
               </w:rPr>
-              <w:t>R3 will only turn-on for 200ms</w:t>
-            </w:r>
-            <w:r>
-              <w:rPr>
-                <w:sz w:val="24"/>
-                <w:szCs w:val="24"/>
-              </w:rPr>
-              <w:t xml:space="preserve"> by setting pin #16</w:t>
-            </w:r>
-            <w:r>
-              <w:rPr>
-                <w:sz w:val="24"/>
-                <w:szCs w:val="24"/>
-              </w:rPr>
-              <w:t>.</w:t>
+              <w:t>R3 will only turn-on for 200ms by setting pin #16.</w:t>
             </w:r>
           </w:p>
           <w:p>
@@ -4519,21 +4467,7 @@
                 <w:sz w:val="24"/>
                 <w:szCs w:val="24"/>
               </w:rPr>
-              <w:t>R4 will only turn-on for 200ms</w:t>
-            </w:r>
-            <w:r>
-              <w:rPr>
-                <w:sz w:val="24"/>
-                <w:szCs w:val="24"/>
-              </w:rPr>
-              <w:t xml:space="preserve"> by setting pin #17</w:t>
-            </w:r>
-            <w:r>
-              <w:rPr>
-                <w:sz w:val="24"/>
-                <w:szCs w:val="24"/>
-              </w:rPr>
-              <w:t>.</w:t>
+              <w:t>R4 will only turn-on for 200ms by setting pin #17.</w:t>
             </w:r>
           </w:p>
           <w:p>
@@ -4554,21 +4488,7 @@
                 <w:sz w:val="24"/>
                 <w:szCs w:val="24"/>
               </w:rPr>
-              <w:t>R5 will only turn-on for 200ms</w:t>
-            </w:r>
-            <w:r>
-              <w:rPr>
-                <w:sz w:val="24"/>
-                <w:szCs w:val="24"/>
-              </w:rPr>
-              <w:t xml:space="preserve"> by setting pin #18</w:t>
-            </w:r>
-            <w:r>
-              <w:rPr>
-                <w:sz w:val="24"/>
-                <w:szCs w:val="24"/>
-              </w:rPr>
-              <w:t>.</w:t>
+              <w:t>R5 will only turn-on for 200ms by setting pin #18.</w:t>
             </w:r>
           </w:p>
           <w:p>
@@ -4589,21 +4509,7 @@
                 <w:sz w:val="24"/>
                 <w:szCs w:val="24"/>
               </w:rPr>
-              <w:t>R6 will only turn-on for 200ms</w:t>
-            </w:r>
-            <w:r>
-              <w:rPr>
-                <w:sz w:val="24"/>
-                <w:szCs w:val="24"/>
-              </w:rPr>
-              <w:t xml:space="preserve"> by setting pin #19</w:t>
-            </w:r>
-            <w:r>
-              <w:rPr>
-                <w:sz w:val="24"/>
-                <w:szCs w:val="24"/>
-              </w:rPr>
-              <w:t>.</w:t>
+              <w:t>R6 will only turn-on for 200ms by setting pin #19.</w:t>
             </w:r>
           </w:p>
         </w:tc>
@@ -4611,11 +4517,27 @@
     </w:tbl>
     <w:p>
       <w:pPr>
+        <w:spacing w:line="240" w:lineRule="auto"/>
         <w:rPr>
           <w:sz w:val="18"/>
           <w:szCs w:val="18"/>
         </w:rPr>
       </w:pPr>
+    </w:p>
+    <w:p>
+      <w:pPr>
+        <w:rPr>
+          <w:sz w:val="18"/>
+          <w:szCs w:val="18"/>
+        </w:rPr>
+      </w:pPr>
+      <w:r>
+        <w:rPr>
+          <w:sz w:val="18"/>
+          <w:szCs w:val="18"/>
+        </w:rPr>
+        <w:br w:type="page"/>
+      </w:r>
     </w:p>
     <w:tbl>
       <w:tblPr>
@@ -4654,6 +4576,7 @@
                 <w:sz w:val="24"/>
                 <w:szCs w:val="24"/>
               </w:rPr>
+              <w:lastRenderedPageBreak/>
               <w:t>Req</w:t>
             </w:r>
             <w:proofErr w:type="spellEnd"/>
@@ -4973,40 +4896,48 @@
                 <w:sz w:val="24"/>
                 <w:szCs w:val="24"/>
               </w:rPr>
+              <w:t>Author</w:t>
+            </w:r>
+          </w:p>
+        </w:tc>
+        <w:tc>
+          <w:tcPr>
+            <w:tcW w:w="4577" w:type="dxa"/>
+            <w:vAlign w:val="center"/>
+          </w:tcPr>
+          <w:p>
+            <w:pPr>
+              <w:spacing w:line="19" w:lineRule="atLeast"/>
+            </w:pPr>
+            <w:r>
+              <w:t>Mohanad Sallam</w:t>
+            </w:r>
+          </w:p>
+        </w:tc>
+        <w:tc>
+          <w:tcPr>
+            <w:tcW w:w="1260" w:type="dxa"/>
+            <w:vAlign w:val="center"/>
+          </w:tcPr>
+          <w:p>
+            <w:pPr>
+              <w:spacing w:line="19" w:lineRule="atLeast"/>
+              <w:rPr>
+                <w:b/>
+              </w:rPr>
+            </w:pPr>
+            <w:r>
+              <w:rPr>
+                <w:b/>
+                <w:sz w:val="24"/>
+                <w:szCs w:val="24"/>
+              </w:rPr>
               <w:t>Date</w:t>
             </w:r>
           </w:p>
         </w:tc>
         <w:tc>
           <w:tcPr>
-            <w:tcW w:w="4577" w:type="dxa"/>
-            <w:vAlign w:val="center"/>
-          </w:tcPr>
-          <w:p>
-            <w:pPr>
-              <w:spacing w:line="19" w:lineRule="atLeast"/>
-            </w:pPr>
-            <w:r>
-              <w:t>11/02/2020</w:t>
-            </w:r>
-          </w:p>
-        </w:tc>
-        <w:tc>
-          <w:tcPr>
-            <w:tcW w:w="1260" w:type="dxa"/>
-            <w:vAlign w:val="center"/>
-          </w:tcPr>
-          <w:p>
-            <w:pPr>
-              <w:spacing w:line="19" w:lineRule="atLeast"/>
-              <w:rPr>
-                <w:b/>
-              </w:rPr>
-            </w:pPr>
-          </w:p>
-        </w:tc>
-        <w:tc>
-          <w:tcPr>
             <w:tcW w:w="2155" w:type="dxa"/>
             <w:vAlign w:val="center"/>
           </w:tcPr>
@@ -5014,6 +4945,12 @@
             <w:pPr>
               <w:spacing w:line="19" w:lineRule="atLeast"/>
             </w:pPr>
+            <w:r>
+              <w:t>12</w:t>
+            </w:r>
+            <w:r>
+              <w:t>/02/2020</w:t>
+            </w:r>
           </w:p>
         </w:tc>
       </w:tr>
@@ -5065,28 +5002,7 @@
                 <w:sz w:val="24"/>
                 <w:szCs w:val="24"/>
               </w:rPr>
-              <w:t>Software shall t</w:t>
-            </w:r>
-            <w:r>
-              <w:rPr>
-                <w:sz w:val="24"/>
-                <w:szCs w:val="24"/>
-              </w:rPr>
-              <w:t xml:space="preserve">urn-off </w:t>
-            </w:r>
-            <w:r>
-              <w:rPr>
-                <w:sz w:val="24"/>
-                <w:szCs w:val="24"/>
-              </w:rPr>
-              <w:t xml:space="preserve">all </w:t>
-            </w:r>
-            <w:r>
-              <w:rPr>
-                <w:sz w:val="24"/>
-                <w:szCs w:val="24"/>
-              </w:rPr>
-              <w:t>LEDs for 200ms.</w:t>
+              <w:t>Software shall turn-off all LEDs for 200ms.</w:t>
             </w:r>
           </w:p>
         </w:tc>
@@ -5469,40 +5385,48 @@
                 <w:sz w:val="24"/>
                 <w:szCs w:val="24"/>
               </w:rPr>
+              <w:t>Author</w:t>
+            </w:r>
+          </w:p>
+        </w:tc>
+        <w:tc>
+          <w:tcPr>
+            <w:tcW w:w="4577" w:type="dxa"/>
+            <w:vAlign w:val="center"/>
+          </w:tcPr>
+          <w:p>
+            <w:pPr>
+              <w:spacing w:line="19" w:lineRule="atLeast"/>
+            </w:pPr>
+            <w:r>
+              <w:t>Mohanad Sallam</w:t>
+            </w:r>
+          </w:p>
+        </w:tc>
+        <w:tc>
+          <w:tcPr>
+            <w:tcW w:w="1260" w:type="dxa"/>
+            <w:vAlign w:val="center"/>
+          </w:tcPr>
+          <w:p>
+            <w:pPr>
+              <w:spacing w:line="19" w:lineRule="atLeast"/>
+              <w:rPr>
+                <w:b/>
+              </w:rPr>
+            </w:pPr>
+            <w:r>
+              <w:rPr>
+                <w:b/>
+                <w:sz w:val="24"/>
+                <w:szCs w:val="24"/>
+              </w:rPr>
               <w:t>Date</w:t>
             </w:r>
           </w:p>
         </w:tc>
         <w:tc>
           <w:tcPr>
-            <w:tcW w:w="4577" w:type="dxa"/>
-            <w:vAlign w:val="center"/>
-          </w:tcPr>
-          <w:p>
-            <w:pPr>
-              <w:spacing w:line="19" w:lineRule="atLeast"/>
-            </w:pPr>
-            <w:r>
-              <w:t>11/02/2020</w:t>
-            </w:r>
-          </w:p>
-        </w:tc>
-        <w:tc>
-          <w:tcPr>
-            <w:tcW w:w="1260" w:type="dxa"/>
-            <w:vAlign w:val="center"/>
-          </w:tcPr>
-          <w:p>
-            <w:pPr>
-              <w:spacing w:line="19" w:lineRule="atLeast"/>
-              <w:rPr>
-                <w:b/>
-              </w:rPr>
-            </w:pPr>
-          </w:p>
-        </w:tc>
-        <w:tc>
-          <w:tcPr>
             <w:tcW w:w="2155" w:type="dxa"/>
             <w:vAlign w:val="center"/>
           </w:tcPr>
@@ -5510,6 +5434,12 @@
             <w:pPr>
               <w:spacing w:line="19" w:lineRule="atLeast"/>
             </w:pPr>
+            <w:r>
+              <w:t>12</w:t>
+            </w:r>
+            <w:r>
+              <w:t>/02/2020</w:t>
+            </w:r>
           </w:p>
         </w:tc>
       </w:tr>
@@ -6127,40 +6057,48 @@
                 <w:sz w:val="24"/>
                 <w:szCs w:val="24"/>
               </w:rPr>
+              <w:t>Author</w:t>
+            </w:r>
+          </w:p>
+        </w:tc>
+        <w:tc>
+          <w:tcPr>
+            <w:tcW w:w="4577" w:type="dxa"/>
+            <w:vAlign w:val="center"/>
+          </w:tcPr>
+          <w:p>
+            <w:pPr>
+              <w:spacing w:line="19" w:lineRule="atLeast"/>
+            </w:pPr>
+            <w:r>
+              <w:t>Mohanad Sallam</w:t>
+            </w:r>
+          </w:p>
+        </w:tc>
+        <w:tc>
+          <w:tcPr>
+            <w:tcW w:w="1260" w:type="dxa"/>
+            <w:vAlign w:val="center"/>
+          </w:tcPr>
+          <w:p>
+            <w:pPr>
+              <w:spacing w:line="19" w:lineRule="atLeast"/>
+              <w:rPr>
+                <w:b/>
+              </w:rPr>
+            </w:pPr>
+            <w:r>
+              <w:rPr>
+                <w:b/>
+                <w:sz w:val="24"/>
+                <w:szCs w:val="24"/>
+              </w:rPr>
               <w:t>Date</w:t>
             </w:r>
           </w:p>
         </w:tc>
         <w:tc>
           <w:tcPr>
-            <w:tcW w:w="4577" w:type="dxa"/>
-            <w:vAlign w:val="center"/>
-          </w:tcPr>
-          <w:p>
-            <w:pPr>
-              <w:spacing w:line="19" w:lineRule="atLeast"/>
-            </w:pPr>
-            <w:r>
-              <w:t>11/02/2020</w:t>
-            </w:r>
-          </w:p>
-        </w:tc>
-        <w:tc>
-          <w:tcPr>
-            <w:tcW w:w="1260" w:type="dxa"/>
-            <w:vAlign w:val="center"/>
-          </w:tcPr>
-          <w:p>
-            <w:pPr>
-              <w:spacing w:line="19" w:lineRule="atLeast"/>
-              <w:rPr>
-                <w:b/>
-              </w:rPr>
-            </w:pPr>
-          </w:p>
-        </w:tc>
-        <w:tc>
-          <w:tcPr>
             <w:tcW w:w="2155" w:type="dxa"/>
             <w:vAlign w:val="center"/>
           </w:tcPr>
@@ -6168,6 +6106,9 @@
             <w:pPr>
               <w:spacing w:line="19" w:lineRule="atLeast"/>
             </w:pPr>
+            <w:r>
+              <w:t>12/02/2020</w:t>
+            </w:r>
           </w:p>
         </w:tc>
       </w:tr>
@@ -6775,40 +6716,48 @@
                 <w:sz w:val="24"/>
                 <w:szCs w:val="24"/>
               </w:rPr>
+              <w:t>Author</w:t>
+            </w:r>
+          </w:p>
+        </w:tc>
+        <w:tc>
+          <w:tcPr>
+            <w:tcW w:w="4577" w:type="dxa"/>
+            <w:vAlign w:val="center"/>
+          </w:tcPr>
+          <w:p>
+            <w:pPr>
+              <w:spacing w:line="19" w:lineRule="atLeast"/>
+            </w:pPr>
+            <w:r>
+              <w:t>Mohanad Sallam</w:t>
+            </w:r>
+          </w:p>
+        </w:tc>
+        <w:tc>
+          <w:tcPr>
+            <w:tcW w:w="1260" w:type="dxa"/>
+            <w:vAlign w:val="center"/>
+          </w:tcPr>
+          <w:p>
+            <w:pPr>
+              <w:spacing w:line="19" w:lineRule="atLeast"/>
+              <w:rPr>
+                <w:b/>
+              </w:rPr>
+            </w:pPr>
+            <w:r>
+              <w:rPr>
+                <w:b/>
+                <w:sz w:val="24"/>
+                <w:szCs w:val="24"/>
+              </w:rPr>
               <w:t>Date</w:t>
             </w:r>
           </w:p>
         </w:tc>
         <w:tc>
           <w:tcPr>
-            <w:tcW w:w="4577" w:type="dxa"/>
-            <w:vAlign w:val="center"/>
-          </w:tcPr>
-          <w:p>
-            <w:pPr>
-              <w:spacing w:line="19" w:lineRule="atLeast"/>
-            </w:pPr>
-            <w:r>
-              <w:t>11/02/2020</w:t>
-            </w:r>
-          </w:p>
-        </w:tc>
-        <w:tc>
-          <w:tcPr>
-            <w:tcW w:w="1260" w:type="dxa"/>
-            <w:vAlign w:val="center"/>
-          </w:tcPr>
-          <w:p>
-            <w:pPr>
-              <w:spacing w:line="19" w:lineRule="atLeast"/>
-              <w:rPr>
-                <w:b/>
-              </w:rPr>
-            </w:pPr>
-          </w:p>
-        </w:tc>
-        <w:tc>
-          <w:tcPr>
             <w:tcW w:w="2155" w:type="dxa"/>
             <w:vAlign w:val="center"/>
           </w:tcPr>
@@ -6816,6 +6765,9 @@
             <w:pPr>
               <w:spacing w:line="19" w:lineRule="atLeast"/>
             </w:pPr>
+            <w:r>
+              <w:t>12/02/2020</w:t>
+            </w:r>
           </w:p>
         </w:tc>
       </w:tr>
@@ -7216,40 +7168,48 @@
                 <w:sz w:val="24"/>
                 <w:szCs w:val="24"/>
               </w:rPr>
+              <w:t>Author</w:t>
+            </w:r>
+          </w:p>
+        </w:tc>
+        <w:tc>
+          <w:tcPr>
+            <w:tcW w:w="4577" w:type="dxa"/>
+            <w:vAlign w:val="center"/>
+          </w:tcPr>
+          <w:p>
+            <w:pPr>
+              <w:spacing w:line="19" w:lineRule="atLeast"/>
+            </w:pPr>
+            <w:r>
+              <w:t>Mohanad Sallam</w:t>
+            </w:r>
+          </w:p>
+        </w:tc>
+        <w:tc>
+          <w:tcPr>
+            <w:tcW w:w="1260" w:type="dxa"/>
+            <w:vAlign w:val="center"/>
+          </w:tcPr>
+          <w:p>
+            <w:pPr>
+              <w:spacing w:line="19" w:lineRule="atLeast"/>
+              <w:rPr>
+                <w:b/>
+              </w:rPr>
+            </w:pPr>
+            <w:r>
+              <w:rPr>
+                <w:b/>
+                <w:sz w:val="24"/>
+                <w:szCs w:val="24"/>
+              </w:rPr>
               <w:t>Date</w:t>
             </w:r>
           </w:p>
         </w:tc>
         <w:tc>
           <w:tcPr>
-            <w:tcW w:w="4577" w:type="dxa"/>
-            <w:vAlign w:val="center"/>
-          </w:tcPr>
-          <w:p>
-            <w:pPr>
-              <w:spacing w:line="19" w:lineRule="atLeast"/>
-            </w:pPr>
-            <w:r>
-              <w:t>11/02/2020</w:t>
-            </w:r>
-          </w:p>
-        </w:tc>
-        <w:tc>
-          <w:tcPr>
-            <w:tcW w:w="1260" w:type="dxa"/>
-            <w:vAlign w:val="center"/>
-          </w:tcPr>
-          <w:p>
-            <w:pPr>
-              <w:spacing w:line="19" w:lineRule="atLeast"/>
-              <w:rPr>
-                <w:b/>
-              </w:rPr>
-            </w:pPr>
-          </w:p>
-        </w:tc>
-        <w:tc>
-          <w:tcPr>
             <w:tcW w:w="2155" w:type="dxa"/>
             <w:vAlign w:val="center"/>
           </w:tcPr>
@@ -7257,6 +7217,9 @@
             <w:pPr>
               <w:spacing w:line="19" w:lineRule="atLeast"/>
             </w:pPr>
+            <w:r>
+              <w:t>12/02/2020</w:t>
+            </w:r>
           </w:p>
         </w:tc>
       </w:tr>
@@ -7328,21 +7291,6 @@
           <w:szCs w:val="18"/>
         </w:rPr>
       </w:pPr>
-    </w:p>
-    <w:p>
-      <w:pPr>
-        <w:rPr>
-          <w:sz w:val="18"/>
-          <w:szCs w:val="18"/>
-        </w:rPr>
-      </w:pPr>
-      <w:r>
-        <w:rPr>
-          <w:sz w:val="18"/>
-          <w:szCs w:val="18"/>
-        </w:rPr>
-        <w:br w:type="page"/>
-      </w:r>
     </w:p>
     <w:p>
       <w:pPr>
@@ -7680,40 +7628,48 @@
                 <w:sz w:val="24"/>
                 <w:szCs w:val="24"/>
               </w:rPr>
+              <w:t>Author</w:t>
+            </w:r>
+          </w:p>
+        </w:tc>
+        <w:tc>
+          <w:tcPr>
+            <w:tcW w:w="4577" w:type="dxa"/>
+            <w:vAlign w:val="center"/>
+          </w:tcPr>
+          <w:p>
+            <w:pPr>
+              <w:spacing w:line="19" w:lineRule="atLeast"/>
+            </w:pPr>
+            <w:r>
+              <w:t>Mohanad Sallam</w:t>
+            </w:r>
+          </w:p>
+        </w:tc>
+        <w:tc>
+          <w:tcPr>
+            <w:tcW w:w="1260" w:type="dxa"/>
+            <w:vAlign w:val="center"/>
+          </w:tcPr>
+          <w:p>
+            <w:pPr>
+              <w:spacing w:line="19" w:lineRule="atLeast"/>
+              <w:rPr>
+                <w:b/>
+              </w:rPr>
+            </w:pPr>
+            <w:r>
+              <w:rPr>
+                <w:b/>
+                <w:sz w:val="24"/>
+                <w:szCs w:val="24"/>
+              </w:rPr>
               <w:t>Date</w:t>
             </w:r>
           </w:p>
         </w:tc>
         <w:tc>
           <w:tcPr>
-            <w:tcW w:w="4577" w:type="dxa"/>
-            <w:vAlign w:val="center"/>
-          </w:tcPr>
-          <w:p>
-            <w:pPr>
-              <w:spacing w:line="19" w:lineRule="atLeast"/>
-            </w:pPr>
-            <w:r>
-              <w:t>11/02/2020</w:t>
-            </w:r>
-          </w:p>
-        </w:tc>
-        <w:tc>
-          <w:tcPr>
-            <w:tcW w:w="1260" w:type="dxa"/>
-            <w:vAlign w:val="center"/>
-          </w:tcPr>
-          <w:p>
-            <w:pPr>
-              <w:spacing w:line="19" w:lineRule="atLeast"/>
-              <w:rPr>
-                <w:b/>
-              </w:rPr>
-            </w:pPr>
-          </w:p>
-        </w:tc>
-        <w:tc>
-          <w:tcPr>
             <w:tcW w:w="2155" w:type="dxa"/>
             <w:vAlign w:val="center"/>
           </w:tcPr>
@@ -7721,6 +7677,9 @@
             <w:pPr>
               <w:spacing w:line="19" w:lineRule="atLeast"/>
             </w:pPr>
+            <w:r>
+              <w:t>12/02/2020</w:t>
+            </w:r>
           </w:p>
         </w:tc>
       </w:tr>
@@ -8139,7 +8098,7 @@
                 <w:sz w:val="24"/>
                 <w:szCs w:val="24"/>
               </w:rPr>
-              <w:t xml:space="preserve">Date </w:t>
+              <w:t>Author</w:t>
             </w:r>
           </w:p>
         </w:tc>
@@ -8153,7 +8112,7 @@
               <w:spacing w:line="19" w:lineRule="atLeast"/>
             </w:pPr>
             <w:r>
-              <w:t>11/02/2020</w:t>
+              <w:t>Mohanad Sallam</w:t>
             </w:r>
           </w:p>
         </w:tc>
@@ -8169,6 +8128,14 @@
                 <w:b/>
               </w:rPr>
             </w:pPr>
+            <w:r>
+              <w:rPr>
+                <w:b/>
+                <w:sz w:val="24"/>
+                <w:szCs w:val="24"/>
+              </w:rPr>
+              <w:t>Date</w:t>
+            </w:r>
           </w:p>
         </w:tc>
         <w:tc>
@@ -8183,6 +8150,9 @@
                 <w:spacing w:val="-4"/>
               </w:rPr>
             </w:pPr>
+            <w:r>
+              <w:t>12/02/2020</w:t>
+            </w:r>
           </w:p>
         </w:tc>
       </w:tr>
@@ -8751,13 +8721,46 @@
         <w:tc>
           <w:tcPr>
             <w:tcW w:w="1358" w:type="dxa"/>
-          </w:tcPr>
-          <w:p>
-            <w:pPr>
-              <w:rPr>
-                <w:b/>
-                <w:sz w:val="24"/>
-                <w:szCs w:val="24"/>
+            <w:vAlign w:val="center"/>
+          </w:tcPr>
+          <w:p>
+            <w:pPr>
+              <w:rPr>
+                <w:b/>
+                <w:sz w:val="24"/>
+                <w:szCs w:val="24"/>
+              </w:rPr>
+            </w:pPr>
+            <w:r>
+              <w:rPr>
+                <w:b/>
+                <w:sz w:val="24"/>
+                <w:szCs w:val="24"/>
+              </w:rPr>
+              <w:t>Author</w:t>
+            </w:r>
+          </w:p>
+        </w:tc>
+        <w:tc>
+          <w:tcPr>
+            <w:tcW w:w="4847" w:type="dxa"/>
+            <w:vAlign w:val="center"/>
+          </w:tcPr>
+          <w:p>
+            <w:r>
+              <w:t>Mohanad Sallam</w:t>
+            </w:r>
+          </w:p>
+        </w:tc>
+        <w:tc>
+          <w:tcPr>
+            <w:tcW w:w="1350" w:type="dxa"/>
+            <w:vAlign w:val="center"/>
+          </w:tcPr>
+          <w:p>
+            <w:pPr>
+              <w:rPr>
+                <w:b/>
               </w:rPr>
             </w:pPr>
             <w:r>
@@ -8772,31 +8775,14 @@
         </w:tc>
         <w:tc>
           <w:tcPr>
-            <w:tcW w:w="4847" w:type="dxa"/>
-          </w:tcPr>
-          <w:p>
-            <w:r>
-              <w:t>11/02/2020</w:t>
-            </w:r>
-          </w:p>
-        </w:tc>
-        <w:tc>
-          <w:tcPr>
-            <w:tcW w:w="1350" w:type="dxa"/>
-          </w:tcPr>
-          <w:p>
-            <w:pPr>
-              <w:rPr>
-                <w:b/>
-              </w:rPr>
-            </w:pPr>
-          </w:p>
-        </w:tc>
-        <w:tc>
-          <w:tcPr>
             <w:tcW w:w="1795" w:type="dxa"/>
-          </w:tcPr>
-          <w:p/>
+            <w:vAlign w:val="center"/>
+          </w:tcPr>
+          <w:p>
+            <w:r>
+              <w:t>12/02/2020</w:t>
+            </w:r>
+          </w:p>
         </w:tc>
       </w:tr>
       <w:tr>
@@ -9150,13 +9136,46 @@
         <w:tc>
           <w:tcPr>
             <w:tcW w:w="1358" w:type="dxa"/>
-          </w:tcPr>
-          <w:p>
-            <w:pPr>
-              <w:rPr>
-                <w:b/>
-                <w:sz w:val="24"/>
-                <w:szCs w:val="24"/>
+            <w:vAlign w:val="center"/>
+          </w:tcPr>
+          <w:p>
+            <w:pPr>
+              <w:rPr>
+                <w:b/>
+                <w:sz w:val="24"/>
+                <w:szCs w:val="24"/>
+              </w:rPr>
+            </w:pPr>
+            <w:r>
+              <w:rPr>
+                <w:b/>
+                <w:sz w:val="24"/>
+                <w:szCs w:val="24"/>
+              </w:rPr>
+              <w:t>Author</w:t>
+            </w:r>
+          </w:p>
+        </w:tc>
+        <w:tc>
+          <w:tcPr>
+            <w:tcW w:w="4847" w:type="dxa"/>
+            <w:vAlign w:val="center"/>
+          </w:tcPr>
+          <w:p>
+            <w:r>
+              <w:t>Mohanad Sallam</w:t>
+            </w:r>
+          </w:p>
+        </w:tc>
+        <w:tc>
+          <w:tcPr>
+            <w:tcW w:w="1350" w:type="dxa"/>
+            <w:vAlign w:val="center"/>
+          </w:tcPr>
+          <w:p>
+            <w:pPr>
+              <w:rPr>
+                <w:b/>
               </w:rPr>
             </w:pPr>
             <w:r>
@@ -9171,31 +9190,14 @@
         </w:tc>
         <w:tc>
           <w:tcPr>
-            <w:tcW w:w="4847" w:type="dxa"/>
-          </w:tcPr>
-          <w:p>
-            <w:r>
-              <w:t>11/02/2020</w:t>
-            </w:r>
-          </w:p>
-        </w:tc>
-        <w:tc>
-          <w:tcPr>
-            <w:tcW w:w="1350" w:type="dxa"/>
-          </w:tcPr>
-          <w:p>
-            <w:pPr>
-              <w:rPr>
-                <w:b/>
-              </w:rPr>
-            </w:pPr>
-          </w:p>
-        </w:tc>
-        <w:tc>
-          <w:tcPr>
             <w:tcW w:w="1795" w:type="dxa"/>
-          </w:tcPr>
-          <w:p/>
+            <w:vAlign w:val="center"/>
+          </w:tcPr>
+          <w:p>
+            <w:r>
+              <w:t>12/02/2020</w:t>
+            </w:r>
+          </w:p>
         </w:tc>
       </w:tr>
       <w:tr>
@@ -9589,13 +9591,46 @@
         <w:tc>
           <w:tcPr>
             <w:tcW w:w="1358" w:type="dxa"/>
-          </w:tcPr>
-          <w:p>
-            <w:pPr>
-              <w:rPr>
-                <w:b/>
-                <w:sz w:val="24"/>
-                <w:szCs w:val="24"/>
+            <w:vAlign w:val="center"/>
+          </w:tcPr>
+          <w:p>
+            <w:pPr>
+              <w:rPr>
+                <w:b/>
+                <w:sz w:val="24"/>
+                <w:szCs w:val="24"/>
+              </w:rPr>
+            </w:pPr>
+            <w:r>
+              <w:rPr>
+                <w:b/>
+                <w:sz w:val="24"/>
+                <w:szCs w:val="24"/>
+              </w:rPr>
+              <w:t>Author</w:t>
+            </w:r>
+          </w:p>
+        </w:tc>
+        <w:tc>
+          <w:tcPr>
+            <w:tcW w:w="4877" w:type="dxa"/>
+            <w:vAlign w:val="center"/>
+          </w:tcPr>
+          <w:p>
+            <w:r>
+              <w:t>Mohanad Sallam</w:t>
+            </w:r>
+          </w:p>
+        </w:tc>
+        <w:tc>
+          <w:tcPr>
+            <w:tcW w:w="1341" w:type="dxa"/>
+            <w:vAlign w:val="center"/>
+          </w:tcPr>
+          <w:p>
+            <w:pPr>
+              <w:rPr>
+                <w:b/>
               </w:rPr>
             </w:pPr>
             <w:r>
@@ -9610,31 +9645,14 @@
         </w:tc>
         <w:tc>
           <w:tcPr>
-            <w:tcW w:w="4877" w:type="dxa"/>
-          </w:tcPr>
-          <w:p>
-            <w:r>
-              <w:t>11/02/2020</w:t>
-            </w:r>
-          </w:p>
-        </w:tc>
-        <w:tc>
-          <w:tcPr>
-            <w:tcW w:w="1341" w:type="dxa"/>
-          </w:tcPr>
-          <w:p>
-            <w:pPr>
-              <w:rPr>
-                <w:b/>
-              </w:rPr>
-            </w:pPr>
-          </w:p>
-        </w:tc>
-        <w:tc>
-          <w:tcPr>
             <w:tcW w:w="1774" w:type="dxa"/>
-          </w:tcPr>
-          <w:p/>
+            <w:vAlign w:val="center"/>
+          </w:tcPr>
+          <w:p>
+            <w:r>
+              <w:t>12/02/2020</w:t>
+            </w:r>
+          </w:p>
         </w:tc>
       </w:tr>
       <w:tr>
@@ -10282,13 +10300,46 @@
         <w:tc>
           <w:tcPr>
             <w:tcW w:w="1358" w:type="dxa"/>
-          </w:tcPr>
-          <w:p>
-            <w:pPr>
-              <w:rPr>
-                <w:b/>
-                <w:sz w:val="24"/>
-                <w:szCs w:val="24"/>
+            <w:vAlign w:val="center"/>
+          </w:tcPr>
+          <w:p>
+            <w:pPr>
+              <w:rPr>
+                <w:b/>
+                <w:sz w:val="24"/>
+                <w:szCs w:val="24"/>
+              </w:rPr>
+            </w:pPr>
+            <w:r>
+              <w:rPr>
+                <w:b/>
+                <w:sz w:val="24"/>
+                <w:szCs w:val="24"/>
+              </w:rPr>
+              <w:t>Author</w:t>
+            </w:r>
+          </w:p>
+        </w:tc>
+        <w:tc>
+          <w:tcPr>
+            <w:tcW w:w="4877" w:type="dxa"/>
+            <w:vAlign w:val="center"/>
+          </w:tcPr>
+          <w:p>
+            <w:r>
+              <w:t>Mohanad Sallam</w:t>
+            </w:r>
+          </w:p>
+        </w:tc>
+        <w:tc>
+          <w:tcPr>
+            <w:tcW w:w="1341" w:type="dxa"/>
+            <w:vAlign w:val="center"/>
+          </w:tcPr>
+          <w:p>
+            <w:pPr>
+              <w:rPr>
+                <w:b/>
               </w:rPr>
             </w:pPr>
             <w:r>
@@ -10303,31 +10354,14 @@
         </w:tc>
         <w:tc>
           <w:tcPr>
-            <w:tcW w:w="4877" w:type="dxa"/>
-          </w:tcPr>
-          <w:p>
-            <w:r>
-              <w:t>11/02/2020</w:t>
-            </w:r>
-          </w:p>
-        </w:tc>
-        <w:tc>
-          <w:tcPr>
-            <w:tcW w:w="1341" w:type="dxa"/>
-          </w:tcPr>
-          <w:p>
-            <w:pPr>
-              <w:rPr>
-                <w:b/>
-              </w:rPr>
-            </w:pPr>
-          </w:p>
-        </w:tc>
-        <w:tc>
-          <w:tcPr>
             <w:tcW w:w="1774" w:type="dxa"/>
-          </w:tcPr>
-          <w:p/>
+            <w:vAlign w:val="center"/>
+          </w:tcPr>
+          <w:p>
+            <w:r>
+              <w:t>12/02/2020</w:t>
+            </w:r>
+          </w:p>
         </w:tc>
       </w:tr>
       <w:tr>
@@ -10419,7 +10453,7 @@
       <w:tr>
         <w:tc>
           <w:tcPr>
-            <w:tcW w:w="1255" w:type="dxa"/>
+            <w:tcW w:w="1358" w:type="dxa"/>
           </w:tcPr>
           <w:p>
             <w:pPr>
@@ -10454,7 +10488,7 @@
         </w:tc>
         <w:tc>
           <w:tcPr>
-            <w:tcW w:w="8095" w:type="dxa"/>
+            <w:tcW w:w="7992" w:type="dxa"/>
             <w:gridSpan w:val="3"/>
           </w:tcPr>
           <w:p>
@@ -10541,7 +10575,7 @@
         </w:trPr>
         <w:tc>
           <w:tcPr>
-            <w:tcW w:w="1255" w:type="dxa"/>
+            <w:tcW w:w="1358" w:type="dxa"/>
           </w:tcPr>
           <w:p>
             <w:pPr>
@@ -10563,7 +10597,7 @@
         </w:tc>
         <w:tc>
           <w:tcPr>
-            <w:tcW w:w="4950" w:type="dxa"/>
+            <w:tcW w:w="4877" w:type="dxa"/>
           </w:tcPr>
           <w:p>
             <w:proofErr w:type="spellStart"/>
@@ -10623,7 +10657,7 @@
         </w:tc>
         <w:tc>
           <w:tcPr>
-            <w:tcW w:w="1350" w:type="dxa"/>
+            <w:tcW w:w="1341" w:type="dxa"/>
           </w:tcPr>
           <w:p>
             <w:pPr>
@@ -10641,7 +10675,7 @@
         </w:tc>
         <w:tc>
           <w:tcPr>
-            <w:tcW w:w="1795" w:type="dxa"/>
+            <w:tcW w:w="1774" w:type="dxa"/>
           </w:tcPr>
           <w:p>
             <w:r>
@@ -10653,7 +10687,7 @@
       <w:tr>
         <w:tc>
           <w:tcPr>
-            <w:tcW w:w="1255" w:type="dxa"/>
+            <w:tcW w:w="1358" w:type="dxa"/>
           </w:tcPr>
           <w:p>
             <w:pPr>
@@ -10675,7 +10709,7 @@
         </w:tc>
         <w:tc>
           <w:tcPr>
-            <w:tcW w:w="4950" w:type="dxa"/>
+            <w:tcW w:w="4877" w:type="dxa"/>
           </w:tcPr>
           <w:p>
             <w:r>
@@ -10691,7 +10725,7 @@
         </w:tc>
         <w:tc>
           <w:tcPr>
-            <w:tcW w:w="1350" w:type="dxa"/>
+            <w:tcW w:w="1341" w:type="dxa"/>
           </w:tcPr>
           <w:p>
             <w:pPr>
@@ -10709,7 +10743,7 @@
         </w:tc>
         <w:tc>
           <w:tcPr>
-            <w:tcW w:w="1795" w:type="dxa"/>
+            <w:tcW w:w="1774" w:type="dxa"/>
           </w:tcPr>
           <w:p>
             <w:r>
@@ -10724,14 +10758,47 @@
       <w:tr>
         <w:tc>
           <w:tcPr>
-            <w:tcW w:w="1255" w:type="dxa"/>
-          </w:tcPr>
-          <w:p>
-            <w:pPr>
-              <w:rPr>
-                <w:b/>
-                <w:sz w:val="24"/>
-                <w:szCs w:val="24"/>
+            <w:tcW w:w="1358" w:type="dxa"/>
+            <w:vAlign w:val="center"/>
+          </w:tcPr>
+          <w:p>
+            <w:pPr>
+              <w:rPr>
+                <w:b/>
+                <w:sz w:val="24"/>
+                <w:szCs w:val="24"/>
+              </w:rPr>
+            </w:pPr>
+            <w:r>
+              <w:rPr>
+                <w:b/>
+                <w:sz w:val="24"/>
+                <w:szCs w:val="24"/>
+              </w:rPr>
+              <w:t>Author</w:t>
+            </w:r>
+          </w:p>
+        </w:tc>
+        <w:tc>
+          <w:tcPr>
+            <w:tcW w:w="4877" w:type="dxa"/>
+            <w:vAlign w:val="center"/>
+          </w:tcPr>
+          <w:p>
+            <w:r>
+              <w:t>Mohanad Sallam</w:t>
+            </w:r>
+          </w:p>
+        </w:tc>
+        <w:tc>
+          <w:tcPr>
+            <w:tcW w:w="1341" w:type="dxa"/>
+            <w:vAlign w:val="center"/>
+          </w:tcPr>
+          <w:p>
+            <w:pPr>
+              <w:rPr>
+                <w:b/>
               </w:rPr>
             </w:pPr>
             <w:r>
@@ -10746,31 +10813,14 @@
         </w:tc>
         <w:tc>
           <w:tcPr>
-            <w:tcW w:w="4950" w:type="dxa"/>
-          </w:tcPr>
-          <w:p>
-            <w:r>
-              <w:t>11/02/2020</w:t>
-            </w:r>
-          </w:p>
-        </w:tc>
-        <w:tc>
-          <w:tcPr>
-            <w:tcW w:w="1350" w:type="dxa"/>
-          </w:tcPr>
-          <w:p>
-            <w:pPr>
-              <w:rPr>
-                <w:b/>
-              </w:rPr>
-            </w:pPr>
-          </w:p>
-        </w:tc>
-        <w:tc>
-          <w:tcPr>
-            <w:tcW w:w="1795" w:type="dxa"/>
-          </w:tcPr>
-          <w:p/>
+            <w:tcW w:w="1774" w:type="dxa"/>
+            <w:vAlign w:val="center"/>
+          </w:tcPr>
+          <w:p>
+            <w:r>
+              <w:t>12/02/2020</w:t>
+            </w:r>
+          </w:p>
         </w:tc>
       </w:tr>
       <w:tr>
@@ -10779,7 +10829,7 @@
         </w:trPr>
         <w:tc>
           <w:tcPr>
-            <w:tcW w:w="1255" w:type="dxa"/>
+            <w:tcW w:w="1358" w:type="dxa"/>
           </w:tcPr>
           <w:p>
             <w:pPr>
@@ -10801,7 +10851,7 @@
         </w:tc>
         <w:tc>
           <w:tcPr>
-            <w:tcW w:w="8095" w:type="dxa"/>
+            <w:tcW w:w="7992" w:type="dxa"/>
             <w:gridSpan w:val="3"/>
           </w:tcPr>
           <w:p>
@@ -11345,13 +11395,46 @@
         <w:tc>
           <w:tcPr>
             <w:tcW w:w="1358" w:type="dxa"/>
-          </w:tcPr>
-          <w:p>
-            <w:pPr>
-              <w:rPr>
-                <w:b/>
-                <w:sz w:val="24"/>
-                <w:szCs w:val="24"/>
+            <w:vAlign w:val="center"/>
+          </w:tcPr>
+          <w:p>
+            <w:pPr>
+              <w:rPr>
+                <w:b/>
+                <w:sz w:val="24"/>
+                <w:szCs w:val="24"/>
+              </w:rPr>
+            </w:pPr>
+            <w:r>
+              <w:rPr>
+                <w:b/>
+                <w:sz w:val="24"/>
+                <w:szCs w:val="24"/>
+              </w:rPr>
+              <w:t>Author</w:t>
+            </w:r>
+          </w:p>
+        </w:tc>
+        <w:tc>
+          <w:tcPr>
+            <w:tcW w:w="4877" w:type="dxa"/>
+            <w:vAlign w:val="center"/>
+          </w:tcPr>
+          <w:p>
+            <w:r>
+              <w:t>Mohanad Sallam</w:t>
+            </w:r>
+          </w:p>
+        </w:tc>
+        <w:tc>
+          <w:tcPr>
+            <w:tcW w:w="1341" w:type="dxa"/>
+            <w:vAlign w:val="center"/>
+          </w:tcPr>
+          <w:p>
+            <w:pPr>
+              <w:rPr>
+                <w:b/>
               </w:rPr>
             </w:pPr>
             <w:r>
@@ -11366,31 +11449,14 @@
         </w:tc>
         <w:tc>
           <w:tcPr>
-            <w:tcW w:w="4877" w:type="dxa"/>
-          </w:tcPr>
-          <w:p>
-            <w:r>
-              <w:t>11/02/2020</w:t>
-            </w:r>
-          </w:p>
-        </w:tc>
-        <w:tc>
-          <w:tcPr>
-            <w:tcW w:w="1341" w:type="dxa"/>
-          </w:tcPr>
-          <w:p>
-            <w:pPr>
-              <w:rPr>
-                <w:b/>
-              </w:rPr>
-            </w:pPr>
-          </w:p>
-        </w:tc>
-        <w:tc>
-          <w:tcPr>
             <w:tcW w:w="1774" w:type="dxa"/>
-          </w:tcPr>
-          <w:p/>
+            <w:vAlign w:val="center"/>
+          </w:tcPr>
+          <w:p>
+            <w:r>
+              <w:t>12/02/2020</w:t>
+            </w:r>
+          </w:p>
         </w:tc>
       </w:tr>
       <w:tr>
@@ -15373,7 +15439,7 @@
 </file>
 
 <file path=customXml/itemProps1.xml><?xml version="1.0" encoding="utf-8"?>
-<ds:datastoreItem xmlns:ds="http://schemas.openxmlformats.org/officeDocument/2006/customXml" ds:itemID="{54AC2770-0726-46E8-9764-D524E40F929E}">
+<ds:datastoreItem xmlns:ds="http://schemas.openxmlformats.org/officeDocument/2006/customXml" ds:itemID="{A97AD6CA-99C7-43FC-8707-1BBB8AD9C737}">
   <ds:schemaRefs>
     <ds:schemaRef ds:uri="http://schemas.openxmlformats.org/officeDocument/2006/bibliography"/>
   </ds:schemaRefs>

</xml_diff>

<commit_message>
updating SRS document History
</commit_message>
<xml_diff>
--- a/Software Specifications/SRS/SRS.docx
+++ b/Software Specifications/SRS/SRS.docx
@@ -208,8 +208,10 @@
                 <w:sz w:val="28"/>
                 <w:szCs w:val="28"/>
               </w:rPr>
-              <w:t>v.07</w:t>
-            </w:r>
+              <w:t>v.08</w:t>
+            </w:r>
+            <w:bookmarkStart w:id="0" w:name="_GoBack"/>
+            <w:bookmarkEnd w:id="0"/>
           </w:p>
         </w:tc>
         <w:tc>
@@ -252,7 +254,7 @@
                 <w:sz w:val="28"/>
                 <w:szCs w:val="28"/>
               </w:rPr>
-              <w:t>12</w:t>
+              <w:t>15</w:t>
             </w:r>
             <w:r>
               <w:rPr>
@@ -1206,6 +1208,106 @@
           </w:p>
         </w:tc>
       </w:tr>
+      <w:tr>
+        <w:tc>
+          <w:tcPr>
+            <w:tcW w:w="1345" w:type="dxa"/>
+            <w:vAlign w:val="center"/>
+          </w:tcPr>
+          <w:p>
+            <w:pPr>
+              <w:jc w:val="center"/>
+              <w:rPr>
+                <w:sz w:val="28"/>
+                <w:szCs w:val="28"/>
+              </w:rPr>
+            </w:pPr>
+            <w:r>
+              <w:rPr>
+                <w:sz w:val="28"/>
+                <w:szCs w:val="28"/>
+              </w:rPr>
+              <w:t>v.08</w:t>
+            </w:r>
+          </w:p>
+        </w:tc>
+        <w:tc>
+          <w:tcPr>
+            <w:tcW w:w="3167" w:type="dxa"/>
+            <w:vAlign w:val="center"/>
+          </w:tcPr>
+          <w:p>
+            <w:pPr>
+              <w:tabs>
+                <w:tab w:val="left" w:pos="623"/>
+              </w:tabs>
+              <w:jc w:val="center"/>
+              <w:rPr>
+                <w:sz w:val="28"/>
+                <w:szCs w:val="28"/>
+              </w:rPr>
+            </w:pPr>
+            <w:r>
+              <w:rPr>
+                <w:sz w:val="28"/>
+                <w:szCs w:val="28"/>
+              </w:rPr>
+              <w:t>Mohanad Sallam</w:t>
+            </w:r>
+          </w:p>
+        </w:tc>
+        <w:tc>
+          <w:tcPr>
+            <w:tcW w:w="1761" w:type="dxa"/>
+            <w:vAlign w:val="center"/>
+          </w:tcPr>
+          <w:p>
+            <w:pPr>
+              <w:jc w:val="center"/>
+              <w:rPr>
+                <w:sz w:val="28"/>
+                <w:szCs w:val="28"/>
+              </w:rPr>
+            </w:pPr>
+            <w:r>
+              <w:rPr>
+                <w:sz w:val="28"/>
+                <w:szCs w:val="28"/>
+              </w:rPr>
+              <w:t>15</w:t>
+            </w:r>
+            <w:r>
+              <w:rPr>
+                <w:sz w:val="28"/>
+                <w:szCs w:val="28"/>
+              </w:rPr>
+              <w:t>/02/2020</w:t>
+            </w:r>
+          </w:p>
+        </w:tc>
+        <w:tc>
+          <w:tcPr>
+            <w:tcW w:w="3077" w:type="dxa"/>
+            <w:vAlign w:val="center"/>
+          </w:tcPr>
+          <w:p>
+            <w:pPr>
+              <w:jc w:val="center"/>
+              <w:rPr>
+                <w:sz w:val="28"/>
+                <w:szCs w:val="28"/>
+              </w:rPr>
+            </w:pPr>
+            <w:r>
+              <w:rPr>
+                <w:sz w:val="28"/>
+                <w:szCs w:val="28"/>
+              </w:rPr>
+              <w:t>Adding Reference Table</w:t>
+            </w:r>
+          </w:p>
+        </w:tc>
+      </w:tr>
     </w:tbl>
     <w:p>
       <w:pPr>
@@ -1225,10 +1327,7 @@
         </w:rPr>
       </w:pPr>
     </w:p>
-    <w:p>
-      <w:bookmarkStart w:id="0" w:name="_GoBack"/>
-      <w:bookmarkEnd w:id="0"/>
-    </w:p>
+    <w:p/>
     <w:p/>
     <w:sdt>
       <w:sdtPr>
@@ -15772,7 +15871,7 @@
 </file>
 
 <file path=customXml/itemProps1.xml><?xml version="1.0" encoding="utf-8"?>
-<ds:datastoreItem xmlns:ds="http://schemas.openxmlformats.org/officeDocument/2006/customXml" ds:itemID="{9EEB1568-BE6D-4BF9-8C78-D79581738B32}">
+<ds:datastoreItem xmlns:ds="http://schemas.openxmlformats.org/officeDocument/2006/customXml" ds:itemID="{B9DDB1F6-C896-428F-AD43-8D12403D4981}">
   <ds:schemaRefs>
     <ds:schemaRef ds:uri="http://schemas.openxmlformats.org/officeDocument/2006/bibliography"/>
   </ds:schemaRefs>

</xml_diff>

<commit_message>
updated SRS sheet based on review. Put document status and history in anew page and updating requiremnts tables addig input signals (mode selection signal) to the srs funcs (3->11)
</commit_message>
<xml_diff>
--- a/Software Specifications/SRS/SRS.docx
+++ b/Software Specifications/SRS/SRS.docx
@@ -2,6 +2,34 @@
 <file path=word/document.xml><?xml version="1.0" encoding="utf-8"?>
 <w:document xmlns:wpc="http://schemas.microsoft.com/office/word/2010/wordprocessingCanvas" xmlns:cx="http://schemas.microsoft.com/office/drawing/2014/chartex" xmlns:cx1="http://schemas.microsoft.com/office/drawing/2015/9/8/chartex" xmlns:mc="http://schemas.openxmlformats.org/markup-compatibility/2006" xmlns:o="urn:schemas-microsoft-com:office:office" xmlns:r="http://schemas.openxmlformats.org/officeDocument/2006/relationships" xmlns:m="http://schemas.openxmlformats.org/officeDocument/2006/math" xmlns:v="urn:schemas-microsoft-com:vml" xmlns:wp14="http://schemas.microsoft.com/office/word/2010/wordprocessingDrawing" xmlns:wp="http://schemas.openxmlformats.org/drawingml/2006/wordprocessingDrawing" xmlns:w10="urn:schemas-microsoft-com:office:word" xmlns:w="http://schemas.openxmlformats.org/wordprocessingml/2006/main" xmlns:w14="http://schemas.microsoft.com/office/word/2010/wordml" xmlns:w15="http://schemas.microsoft.com/office/word/2012/wordml" xmlns:w16se="http://schemas.microsoft.com/office/word/2015/wordml/symex" xmlns:wpg="http://schemas.microsoft.com/office/word/2010/wordprocessingGroup" xmlns:wpi="http://schemas.microsoft.com/office/word/2010/wordprocessingInk" xmlns:wne="http://schemas.microsoft.com/office/word/2006/wordml" xmlns:wps="http://schemas.microsoft.com/office/word/2010/wordprocessingShape" mc:Ignorable="w14 w15 w16se wp14">
   <w:body>
+    <w:p>
+      <w:pPr>
+        <w:pStyle w:val="Title"/>
+        <w:ind w:left="-540" w:right="-360"/>
+        <w:jc w:val="center"/>
+      </w:pPr>
+    </w:p>
+    <w:p>
+      <w:pPr>
+        <w:pStyle w:val="Title"/>
+        <w:ind w:left="-540" w:right="-360"/>
+        <w:jc w:val="center"/>
+      </w:pPr>
+    </w:p>
+    <w:p>
+      <w:pPr>
+        <w:pStyle w:val="Title"/>
+        <w:ind w:left="-540" w:right="-360"/>
+        <w:jc w:val="center"/>
+      </w:pPr>
+    </w:p>
+    <w:p>
+      <w:pPr>
+        <w:pStyle w:val="Title"/>
+        <w:ind w:left="-540" w:right="-360"/>
+        <w:jc w:val="center"/>
+      </w:pPr>
+    </w:p>
     <w:p>
       <w:pPr>
         <w:pStyle w:val="Title"/>
@@ -66,6 +94,11 @@
           <w:szCs w:val="48"/>
         </w:rPr>
         <w:t>Software Requirements Specification Document</w:t>
+      </w:r>
+    </w:p>
+    <w:p>
+      <w:r>
+        <w:br w:type="page"/>
       </w:r>
     </w:p>
     <w:p/>
@@ -210,8 +243,6 @@
               </w:rPr>
               <w:t>v.08</w:t>
             </w:r>
-            <w:bookmarkStart w:id="0" w:name="_GoBack"/>
-            <w:bookmarkEnd w:id="0"/>
           </w:p>
         </w:tc>
         <w:tc>
@@ -556,17 +587,8 @@
                 <w:sz w:val="28"/>
                 <w:szCs w:val="28"/>
               </w:rPr>
-              <w:t xml:space="preserve">Sarah </w:t>
-            </w:r>
-            <w:proofErr w:type="spellStart"/>
-            <w:r>
-              <w:rPr>
-                <w:sz w:val="28"/>
-                <w:szCs w:val="28"/>
-              </w:rPr>
-              <w:t>AbdelRahman</w:t>
-            </w:r>
-            <w:proofErr w:type="spellEnd"/>
+              <w:t>Sarah AbdelRahman</w:t>
+            </w:r>
           </w:p>
         </w:tc>
         <w:tc>
@@ -680,7 +702,6 @@
               </w:rPr>
               <w:t xml:space="preserve"> </w:t>
             </w:r>
-            <w:proofErr w:type="spellStart"/>
             <w:r>
               <w:rPr>
                 <w:sz w:val="28"/>
@@ -688,7 +709,6 @@
               </w:rPr>
               <w:t>Abdelrahman</w:t>
             </w:r>
-            <w:proofErr w:type="spellEnd"/>
           </w:p>
         </w:tc>
         <w:tc>
@@ -929,17 +949,8 @@
                 <w:sz w:val="28"/>
                 <w:szCs w:val="28"/>
               </w:rPr>
-              <w:t xml:space="preserve">Sarah </w:t>
-            </w:r>
-            <w:proofErr w:type="spellStart"/>
-            <w:r>
-              <w:rPr>
-                <w:sz w:val="28"/>
-                <w:szCs w:val="28"/>
-              </w:rPr>
-              <w:t>AbdelRahman</w:t>
-            </w:r>
-            <w:proofErr w:type="spellEnd"/>
+              <w:t>Sarah AbdelRahman</w:t>
+            </w:r>
           </w:p>
         </w:tc>
         <w:tc>
@@ -1274,14 +1285,7 @@
                 <w:sz w:val="28"/>
                 <w:szCs w:val="28"/>
               </w:rPr>
-              <w:t>15</w:t>
-            </w:r>
-            <w:r>
-              <w:rPr>
-                <w:sz w:val="28"/>
-                <w:szCs w:val="28"/>
-              </w:rPr>
-              <w:t>/02/2020</w:t>
+              <w:t>15/02/2020</w:t>
             </w:r>
           </w:p>
         </w:tc>
@@ -1328,6 +1332,11 @@
       </w:pPr>
     </w:p>
     <w:p/>
+    <w:p>
+      <w:r>
+        <w:br w:type="page"/>
+      </w:r>
+    </w:p>
     <w:p/>
     <w:sdt>
       <w:sdtPr>
@@ -2303,12 +2312,12 @@
         </w:numPr>
         <w:spacing w:before="0"/>
       </w:pPr>
-      <w:bookmarkStart w:id="1" w:name="_Toc32655858"/>
+      <w:bookmarkStart w:id="0" w:name="_Toc32655858"/>
       <w:r>
         <w:lastRenderedPageBreak/>
         <w:t>Introduction</w:t>
       </w:r>
-      <w:bookmarkEnd w:id="1"/>
+      <w:bookmarkEnd w:id="0"/>
     </w:p>
     <w:p>
       <w:pPr>
@@ -2319,11 +2328,11 @@
         </w:numPr>
         <w:spacing w:before="0" w:line="240" w:lineRule="auto"/>
       </w:pPr>
-      <w:bookmarkStart w:id="2" w:name="_Toc32655859"/>
+      <w:bookmarkStart w:id="1" w:name="_Toc32655859"/>
       <w:r>
         <w:t>Purpose</w:t>
       </w:r>
-      <w:bookmarkEnd w:id="2"/>
+      <w:bookmarkEnd w:id="1"/>
       <w:r>
         <w:t xml:space="preserve"> </w:t>
       </w:r>
@@ -2379,14 +2388,16 @@
         </w:numPr>
         <w:spacing w:before="0" w:line="240" w:lineRule="auto"/>
       </w:pPr>
-      <w:bookmarkStart w:id="3" w:name="_Toc32655860"/>
+      <w:bookmarkStart w:id="2" w:name="_Toc32655860"/>
       <w:r>
         <w:t>Project Description</w:t>
       </w:r>
-      <w:bookmarkEnd w:id="3"/>
+      <w:bookmarkEnd w:id="2"/>
       <w:r>
         <w:tab/>
       </w:r>
+      <w:bookmarkStart w:id="3" w:name="_GoBack"/>
+      <w:bookmarkEnd w:id="3"/>
     </w:p>
     <w:p>
       <w:pPr>
@@ -2518,7 +2529,7 @@
                     <pic:cNvPicPr/>
                   </pic:nvPicPr>
                   <pic:blipFill>
-                    <a:blip r:embed="rId6">
+                    <a:blip r:embed="rId8">
                       <a:extLst>
                         <a:ext uri="{28A0092B-C50C-407E-A947-70E740481C1C}">
                           <a14:useLocalDpi xmlns:a14="http://schemas.microsoft.com/office/drawing/2010/main" val="0"/>
@@ -2800,7 +2811,6 @@
                 <w:szCs w:val="24"/>
               </w:rPr>
             </w:pPr>
-            <w:proofErr w:type="spellStart"/>
             <w:r>
               <w:rPr>
                 <w:b/>
@@ -2808,17 +2818,7 @@
                 <w:sz w:val="24"/>
                 <w:szCs w:val="24"/>
               </w:rPr>
-              <w:t>Req</w:t>
-            </w:r>
-            <w:proofErr w:type="spellEnd"/>
-            <w:r>
-              <w:rPr>
-                <w:b/>
-                <w:bCs/>
-                <w:sz w:val="24"/>
-                <w:szCs w:val="24"/>
-              </w:rPr>
-              <w:t xml:space="preserve"> ID</w:t>
+              <w:t>Req ID</w:t>
             </w:r>
           </w:p>
         </w:tc>
@@ -2835,21 +2835,12 @@
                 <w:szCs w:val="24"/>
               </w:rPr>
             </w:pPr>
-            <w:proofErr w:type="spellStart"/>
-            <w:r>
-              <w:rPr>
-                <w:sz w:val="24"/>
-                <w:szCs w:val="24"/>
-              </w:rPr>
-              <w:t>Req</w:t>
-            </w:r>
-            <w:proofErr w:type="spellEnd"/>
-            <w:r>
-              <w:rPr>
-                <w:sz w:val="24"/>
-                <w:szCs w:val="24"/>
-              </w:rPr>
-              <w:t xml:space="preserve"> _ PO5_SRS _ </w:t>
+            <w:r>
+              <w:rPr>
+                <w:sz w:val="24"/>
+                <w:szCs w:val="24"/>
+              </w:rPr>
+              <w:t xml:space="preserve">Req _ PO5_SRS _ </w:t>
             </w:r>
             <w:r>
               <w:rPr>
@@ -2897,21 +2888,12 @@
             <w:tcW w:w="5470" w:type="dxa"/>
           </w:tcPr>
           <w:p>
-            <w:proofErr w:type="spellStart"/>
-            <w:r>
-              <w:rPr>
-                <w:sz w:val="24"/>
-                <w:szCs w:val="24"/>
-              </w:rPr>
-              <w:t>Req</w:t>
-            </w:r>
-            <w:proofErr w:type="spellEnd"/>
-            <w:r>
-              <w:rPr>
-                <w:sz w:val="24"/>
-                <w:szCs w:val="24"/>
-              </w:rPr>
-              <w:t xml:space="preserve"> _ PO5_CYRS _ </w:t>
+            <w:r>
+              <w:rPr>
+                <w:sz w:val="24"/>
+                <w:szCs w:val="24"/>
+              </w:rPr>
+              <w:t xml:space="preserve">Req _ PO5_CYRS _ </w:t>
             </w:r>
             <w:r>
               <w:rPr>
@@ -3185,7 +3167,6 @@
                 <w:szCs w:val="24"/>
               </w:rPr>
             </w:pPr>
-            <w:proofErr w:type="spellStart"/>
             <w:r>
               <w:rPr>
                 <w:b/>
@@ -3193,17 +3174,7 @@
                 <w:sz w:val="24"/>
                 <w:szCs w:val="24"/>
               </w:rPr>
-              <w:t>Req</w:t>
-            </w:r>
-            <w:proofErr w:type="spellEnd"/>
-            <w:r>
-              <w:rPr>
-                <w:b/>
-                <w:bCs/>
-                <w:sz w:val="24"/>
-                <w:szCs w:val="24"/>
-              </w:rPr>
-              <w:t xml:space="preserve"> ID</w:t>
+              <w:t>Req ID</w:t>
             </w:r>
           </w:p>
         </w:tc>
@@ -3220,21 +3191,12 @@
                 <w:szCs w:val="24"/>
               </w:rPr>
             </w:pPr>
-            <w:proofErr w:type="spellStart"/>
-            <w:r>
-              <w:rPr>
-                <w:sz w:val="24"/>
-                <w:szCs w:val="24"/>
-              </w:rPr>
-              <w:t>Req</w:t>
-            </w:r>
-            <w:proofErr w:type="spellEnd"/>
-            <w:r>
-              <w:rPr>
-                <w:sz w:val="24"/>
-                <w:szCs w:val="24"/>
-              </w:rPr>
-              <w:t xml:space="preserve"> </w:t>
+            <w:r>
+              <w:rPr>
+                <w:sz w:val="24"/>
+                <w:szCs w:val="24"/>
+              </w:rPr>
+              <w:t xml:space="preserve">Req </w:t>
             </w:r>
             <w:r>
               <w:rPr>
@@ -3297,21 +3259,12 @@
             <w:tcW w:w="5657" w:type="dxa"/>
           </w:tcPr>
           <w:p>
-            <w:proofErr w:type="spellStart"/>
-            <w:r>
-              <w:rPr>
-                <w:sz w:val="24"/>
-                <w:szCs w:val="24"/>
-              </w:rPr>
-              <w:t>Req</w:t>
-            </w:r>
-            <w:proofErr w:type="spellEnd"/>
-            <w:r>
-              <w:rPr>
-                <w:sz w:val="24"/>
-                <w:szCs w:val="24"/>
-              </w:rPr>
-              <w:t xml:space="preserve"> _PO5_CYRS _ </w:t>
+            <w:r>
+              <w:rPr>
+                <w:sz w:val="24"/>
+                <w:szCs w:val="24"/>
+              </w:rPr>
+              <w:t xml:space="preserve">Req _PO5_CYRS _ </w:t>
             </w:r>
             <w:r>
               <w:rPr>
@@ -3582,7 +3535,6 @@
                 <w:szCs w:val="24"/>
               </w:rPr>
             </w:pPr>
-            <w:proofErr w:type="spellStart"/>
             <w:r>
               <w:rPr>
                 <w:b/>
@@ -3590,17 +3542,7 @@
                 <w:sz w:val="24"/>
                 <w:szCs w:val="24"/>
               </w:rPr>
-              <w:t>Req</w:t>
-            </w:r>
-            <w:proofErr w:type="spellEnd"/>
-            <w:r>
-              <w:rPr>
-                <w:b/>
-                <w:bCs/>
-                <w:sz w:val="24"/>
-                <w:szCs w:val="24"/>
-              </w:rPr>
-              <w:t xml:space="preserve"> ID</w:t>
+              <w:t>Req ID</w:t>
             </w:r>
           </w:p>
         </w:tc>
@@ -3618,21 +3560,12 @@
                 <w:szCs w:val="24"/>
               </w:rPr>
             </w:pPr>
-            <w:proofErr w:type="spellStart"/>
-            <w:r>
-              <w:rPr>
-                <w:sz w:val="24"/>
-                <w:szCs w:val="24"/>
-              </w:rPr>
-              <w:t>Req</w:t>
-            </w:r>
-            <w:proofErr w:type="spellEnd"/>
-            <w:r>
-              <w:rPr>
-                <w:sz w:val="24"/>
-                <w:szCs w:val="24"/>
-              </w:rPr>
-              <w:t xml:space="preserve"> _PO5_SRS _ </w:t>
+            <w:r>
+              <w:rPr>
+                <w:sz w:val="24"/>
+                <w:szCs w:val="24"/>
+              </w:rPr>
+              <w:t xml:space="preserve">Req _PO5_SRS _ </w:t>
             </w:r>
             <w:r>
               <w:rPr>
@@ -3690,21 +3623,12 @@
             <w:vAlign w:val="center"/>
           </w:tcPr>
           <w:p>
-            <w:proofErr w:type="spellStart"/>
-            <w:r>
-              <w:rPr>
-                <w:sz w:val="24"/>
-                <w:szCs w:val="24"/>
-              </w:rPr>
-              <w:t>Req</w:t>
-            </w:r>
-            <w:proofErr w:type="spellEnd"/>
-            <w:r>
-              <w:rPr>
-                <w:sz w:val="24"/>
-                <w:szCs w:val="24"/>
-              </w:rPr>
-              <w:t xml:space="preserve"> _PO5_CYRS _ </w:t>
+            <w:r>
+              <w:rPr>
+                <w:sz w:val="24"/>
+                <w:szCs w:val="24"/>
+              </w:rPr>
+              <w:t xml:space="preserve">Req _PO5_CYRS _ </w:t>
             </w:r>
             <w:r>
               <w:rPr>
@@ -3801,7 +3725,7 @@
           </w:tcPr>
           <w:p>
             <w:r>
-              <w:t>None</w:t>
+              <w:t>Mode 1 Activation signal</w:t>
             </w:r>
           </w:p>
         </w:tc>
@@ -4124,7 +4048,6 @@
                 <w:szCs w:val="24"/>
               </w:rPr>
             </w:pPr>
-            <w:proofErr w:type="spellStart"/>
             <w:r>
               <w:rPr>
                 <w:b/>
@@ -4132,17 +4055,7 @@
                 <w:sz w:val="24"/>
                 <w:szCs w:val="24"/>
               </w:rPr>
-              <w:t>Req</w:t>
-            </w:r>
-            <w:proofErr w:type="spellEnd"/>
-            <w:r>
-              <w:rPr>
-                <w:b/>
-                <w:bCs/>
-                <w:sz w:val="24"/>
-                <w:szCs w:val="24"/>
-              </w:rPr>
-              <w:t xml:space="preserve"> ID</w:t>
+              <w:t>Req ID</w:t>
             </w:r>
           </w:p>
         </w:tc>
@@ -4160,21 +4073,12 @@
                 <w:szCs w:val="24"/>
               </w:rPr>
             </w:pPr>
-            <w:proofErr w:type="spellStart"/>
-            <w:r>
-              <w:rPr>
-                <w:sz w:val="24"/>
-                <w:szCs w:val="24"/>
-              </w:rPr>
-              <w:t>Req</w:t>
-            </w:r>
-            <w:proofErr w:type="spellEnd"/>
-            <w:r>
-              <w:rPr>
-                <w:sz w:val="24"/>
-                <w:szCs w:val="24"/>
-              </w:rPr>
-              <w:t xml:space="preserve"> _ </w:t>
+            <w:r>
+              <w:rPr>
+                <w:sz w:val="24"/>
+                <w:szCs w:val="24"/>
+              </w:rPr>
+              <w:t xml:space="preserve">Req _ </w:t>
             </w:r>
             <w:r>
               <w:rPr>
@@ -4258,21 +4162,12 @@
             <w:pPr>
               <w:spacing w:line="19" w:lineRule="atLeast"/>
             </w:pPr>
-            <w:proofErr w:type="spellStart"/>
-            <w:r>
-              <w:rPr>
-                <w:sz w:val="24"/>
-                <w:szCs w:val="24"/>
-              </w:rPr>
-              <w:t>Req</w:t>
-            </w:r>
-            <w:proofErr w:type="spellEnd"/>
-            <w:r>
-              <w:rPr>
-                <w:sz w:val="24"/>
-                <w:szCs w:val="24"/>
-              </w:rPr>
-              <w:t xml:space="preserve"> _PO5_CYRS _ </w:t>
+            <w:r>
+              <w:rPr>
+                <w:sz w:val="24"/>
+                <w:szCs w:val="24"/>
+              </w:rPr>
+              <w:t xml:space="preserve">Req _PO5_CYRS _ </w:t>
             </w:r>
             <w:r>
               <w:rPr>
@@ -4377,7 +4272,7 @@
               <w:spacing w:line="19" w:lineRule="atLeast"/>
             </w:pPr>
             <w:r>
-              <w:t>None</w:t>
+              <w:t>Mode 1 Activation signal</w:t>
             </w:r>
           </w:p>
         </w:tc>
@@ -4731,7 +4626,6 @@
                 <w:szCs w:val="24"/>
               </w:rPr>
             </w:pPr>
-            <w:proofErr w:type="spellStart"/>
             <w:r>
               <w:rPr>
                 <w:b/>
@@ -4740,17 +4634,7 @@
                 <w:szCs w:val="24"/>
               </w:rPr>
               <w:lastRenderedPageBreak/>
-              <w:t>Req</w:t>
-            </w:r>
-            <w:proofErr w:type="spellEnd"/>
-            <w:r>
-              <w:rPr>
-                <w:b/>
-                <w:bCs/>
-                <w:sz w:val="24"/>
-                <w:szCs w:val="24"/>
-              </w:rPr>
-              <w:t xml:space="preserve"> ID</w:t>
+              <w:t>Req ID</w:t>
             </w:r>
           </w:p>
         </w:tc>
@@ -4768,21 +4652,12 @@
                 <w:szCs w:val="24"/>
               </w:rPr>
             </w:pPr>
-            <w:proofErr w:type="spellStart"/>
-            <w:r>
-              <w:rPr>
-                <w:sz w:val="24"/>
-                <w:szCs w:val="24"/>
-              </w:rPr>
-              <w:t>Req</w:t>
-            </w:r>
-            <w:proofErr w:type="spellEnd"/>
-            <w:r>
-              <w:rPr>
-                <w:sz w:val="24"/>
-                <w:szCs w:val="24"/>
-              </w:rPr>
-              <w:t xml:space="preserve"> _ </w:t>
+            <w:r>
+              <w:rPr>
+                <w:sz w:val="24"/>
+                <w:szCs w:val="24"/>
+              </w:rPr>
+              <w:t xml:space="preserve">Req _ </w:t>
             </w:r>
             <w:r>
               <w:rPr>
@@ -4866,21 +4741,12 @@
             <w:pPr>
               <w:spacing w:line="19" w:lineRule="atLeast"/>
             </w:pPr>
-            <w:proofErr w:type="spellStart"/>
-            <w:r>
-              <w:rPr>
-                <w:sz w:val="24"/>
-                <w:szCs w:val="24"/>
-              </w:rPr>
-              <w:t>Req</w:t>
-            </w:r>
-            <w:proofErr w:type="spellEnd"/>
-            <w:r>
-              <w:rPr>
-                <w:sz w:val="24"/>
-                <w:szCs w:val="24"/>
-              </w:rPr>
-              <w:t xml:space="preserve"> _ </w:t>
+            <w:r>
+              <w:rPr>
+                <w:sz w:val="24"/>
+                <w:szCs w:val="24"/>
+              </w:rPr>
+              <w:t xml:space="preserve">Req _ </w:t>
             </w:r>
             <w:r>
               <w:rPr>
@@ -4999,7 +4865,7 @@
               <w:spacing w:line="19" w:lineRule="atLeast"/>
             </w:pPr>
             <w:r>
-              <w:t>None</w:t>
+              <w:t>Mode 1 Activation signal</w:t>
             </w:r>
           </w:p>
         </w:tc>
@@ -5209,7 +5075,6 @@
                 <w:szCs w:val="24"/>
               </w:rPr>
             </w:pPr>
-            <w:proofErr w:type="spellStart"/>
             <w:r>
               <w:rPr>
                 <w:b/>
@@ -5217,17 +5082,7 @@
                 <w:sz w:val="24"/>
                 <w:szCs w:val="24"/>
               </w:rPr>
-              <w:t>Req</w:t>
-            </w:r>
-            <w:proofErr w:type="spellEnd"/>
-            <w:r>
-              <w:rPr>
-                <w:b/>
-                <w:bCs/>
-                <w:sz w:val="24"/>
-                <w:szCs w:val="24"/>
-              </w:rPr>
-              <w:t xml:space="preserve"> ID</w:t>
+              <w:t>Req ID</w:t>
             </w:r>
           </w:p>
         </w:tc>
@@ -5245,21 +5100,12 @@
                 <w:szCs w:val="24"/>
               </w:rPr>
             </w:pPr>
-            <w:proofErr w:type="spellStart"/>
-            <w:r>
-              <w:rPr>
-                <w:sz w:val="24"/>
-                <w:szCs w:val="24"/>
-              </w:rPr>
-              <w:t>Req</w:t>
-            </w:r>
-            <w:proofErr w:type="spellEnd"/>
-            <w:r>
-              <w:rPr>
-                <w:sz w:val="24"/>
-                <w:szCs w:val="24"/>
-              </w:rPr>
-              <w:t xml:space="preserve"> _ </w:t>
+            <w:r>
+              <w:rPr>
+                <w:sz w:val="24"/>
+                <w:szCs w:val="24"/>
+              </w:rPr>
+              <w:t xml:space="preserve">Req _ </w:t>
             </w:r>
             <w:r>
               <w:rPr>
@@ -5346,21 +5192,12 @@
             <w:pPr>
               <w:spacing w:line="19" w:lineRule="atLeast"/>
             </w:pPr>
-            <w:proofErr w:type="spellStart"/>
-            <w:r>
-              <w:rPr>
-                <w:sz w:val="24"/>
-                <w:szCs w:val="24"/>
-              </w:rPr>
-              <w:t>Req</w:t>
-            </w:r>
-            <w:proofErr w:type="spellEnd"/>
-            <w:r>
-              <w:rPr>
-                <w:sz w:val="24"/>
-                <w:szCs w:val="24"/>
-              </w:rPr>
-              <w:t xml:space="preserve"> _ </w:t>
+            <w:r>
+              <w:rPr>
+                <w:sz w:val="24"/>
+                <w:szCs w:val="24"/>
+              </w:rPr>
+              <w:t xml:space="preserve">Req _ </w:t>
             </w:r>
             <w:r>
               <w:rPr>
@@ -5909,7 +5746,6 @@
                 <w:szCs w:val="24"/>
               </w:rPr>
             </w:pPr>
-            <w:proofErr w:type="spellStart"/>
             <w:r>
               <w:rPr>
                 <w:b/>
@@ -5917,17 +5753,7 @@
                 <w:sz w:val="24"/>
                 <w:szCs w:val="24"/>
               </w:rPr>
-              <w:t>Req</w:t>
-            </w:r>
-            <w:proofErr w:type="spellEnd"/>
-            <w:r>
-              <w:rPr>
-                <w:b/>
-                <w:bCs/>
-                <w:sz w:val="24"/>
-                <w:szCs w:val="24"/>
-              </w:rPr>
-              <w:t xml:space="preserve"> ID</w:t>
+              <w:t>Req ID</w:t>
             </w:r>
           </w:p>
         </w:tc>
@@ -5945,21 +5771,12 @@
                 <w:szCs w:val="24"/>
               </w:rPr>
             </w:pPr>
-            <w:proofErr w:type="spellStart"/>
-            <w:r>
-              <w:rPr>
-                <w:sz w:val="24"/>
-                <w:szCs w:val="24"/>
-              </w:rPr>
-              <w:t>Req</w:t>
-            </w:r>
-            <w:proofErr w:type="spellEnd"/>
-            <w:r>
-              <w:rPr>
-                <w:sz w:val="24"/>
-                <w:szCs w:val="24"/>
-              </w:rPr>
-              <w:t xml:space="preserve"> _PO5_SRS _ </w:t>
+            <w:r>
+              <w:rPr>
+                <w:sz w:val="24"/>
+                <w:szCs w:val="24"/>
+              </w:rPr>
+              <w:t xml:space="preserve">Req _PO5_SRS _ </w:t>
             </w:r>
             <w:r>
               <w:rPr>
@@ -6021,21 +5838,12 @@
             <w:pPr>
               <w:spacing w:line="19" w:lineRule="atLeast"/>
             </w:pPr>
-            <w:proofErr w:type="spellStart"/>
-            <w:r>
-              <w:rPr>
-                <w:sz w:val="24"/>
-                <w:szCs w:val="24"/>
-              </w:rPr>
-              <w:t>Req</w:t>
-            </w:r>
-            <w:proofErr w:type="spellEnd"/>
-            <w:r>
-              <w:rPr>
-                <w:sz w:val="24"/>
-                <w:szCs w:val="24"/>
-              </w:rPr>
-              <w:t xml:space="preserve"> _ </w:t>
+            <w:r>
+              <w:rPr>
+                <w:sz w:val="24"/>
+                <w:szCs w:val="24"/>
+              </w:rPr>
+              <w:t xml:space="preserve">Req _ </w:t>
             </w:r>
             <w:r>
               <w:rPr>
@@ -6154,7 +5962,7 @@
               <w:spacing w:line="19" w:lineRule="atLeast"/>
             </w:pPr>
             <w:r>
-              <w:t>None</w:t>
+              <w:t>Mode 1 Activation signal</w:t>
             </w:r>
           </w:p>
         </w:tc>
@@ -6574,7 +6382,6 @@
                 <w:szCs w:val="24"/>
               </w:rPr>
             </w:pPr>
-            <w:proofErr w:type="spellStart"/>
             <w:r>
               <w:rPr>
                 <w:b/>
@@ -6582,17 +6389,7 @@
                 <w:sz w:val="24"/>
                 <w:szCs w:val="24"/>
               </w:rPr>
-              <w:t>Req</w:t>
-            </w:r>
-            <w:proofErr w:type="spellEnd"/>
-            <w:r>
-              <w:rPr>
-                <w:b/>
-                <w:bCs/>
-                <w:sz w:val="24"/>
-                <w:szCs w:val="24"/>
-              </w:rPr>
-              <w:t xml:space="preserve"> ID</w:t>
+              <w:t>Req ID</w:t>
             </w:r>
           </w:p>
         </w:tc>
@@ -6610,21 +6407,12 @@
                 <w:szCs w:val="24"/>
               </w:rPr>
             </w:pPr>
-            <w:proofErr w:type="spellStart"/>
-            <w:r>
-              <w:rPr>
-                <w:sz w:val="24"/>
-                <w:szCs w:val="24"/>
-              </w:rPr>
-              <w:t>Req</w:t>
-            </w:r>
-            <w:proofErr w:type="spellEnd"/>
-            <w:r>
-              <w:rPr>
-                <w:sz w:val="24"/>
-                <w:szCs w:val="24"/>
-              </w:rPr>
-              <w:t xml:space="preserve"> _PO5_SRS _ </w:t>
+            <w:r>
+              <w:rPr>
+                <w:sz w:val="24"/>
+                <w:szCs w:val="24"/>
+              </w:rPr>
+              <w:t xml:space="preserve">Req _PO5_SRS _ </w:t>
             </w:r>
             <w:r>
               <w:rPr>
@@ -6694,21 +6482,12 @@
             <w:pPr>
               <w:spacing w:line="19" w:lineRule="atLeast"/>
             </w:pPr>
-            <w:proofErr w:type="spellStart"/>
-            <w:r>
-              <w:rPr>
-                <w:sz w:val="24"/>
-                <w:szCs w:val="24"/>
-              </w:rPr>
-              <w:t>Req</w:t>
-            </w:r>
-            <w:proofErr w:type="spellEnd"/>
-            <w:r>
-              <w:rPr>
-                <w:sz w:val="24"/>
-                <w:szCs w:val="24"/>
-              </w:rPr>
-              <w:t xml:space="preserve"> _PO5_CYRS _ </w:t>
+            <w:r>
+              <w:rPr>
+                <w:sz w:val="24"/>
+                <w:szCs w:val="24"/>
+              </w:rPr>
+              <w:t xml:space="preserve">Req _PO5_CYRS _ </w:t>
             </w:r>
             <w:r>
               <w:rPr>
@@ -6813,7 +6592,7 @@
               <w:spacing w:line="19" w:lineRule="atLeast"/>
             </w:pPr>
             <w:r>
-              <w:t>None</w:t>
+              <w:t>Mode 1 Activation signal</w:t>
             </w:r>
           </w:p>
         </w:tc>
@@ -7026,7 +6805,6 @@
                 <w:szCs w:val="24"/>
               </w:rPr>
             </w:pPr>
-            <w:proofErr w:type="spellStart"/>
             <w:r>
               <w:rPr>
                 <w:b/>
@@ -7034,17 +6812,7 @@
                 <w:sz w:val="24"/>
                 <w:szCs w:val="24"/>
               </w:rPr>
-              <w:t>Req</w:t>
-            </w:r>
-            <w:proofErr w:type="spellEnd"/>
-            <w:r>
-              <w:rPr>
-                <w:b/>
-                <w:bCs/>
-                <w:sz w:val="24"/>
-                <w:szCs w:val="24"/>
-              </w:rPr>
-              <w:t xml:space="preserve"> ID</w:t>
+              <w:t>Req ID</w:t>
             </w:r>
           </w:p>
         </w:tc>
@@ -7062,21 +6830,12 @@
                 <w:szCs w:val="24"/>
               </w:rPr>
             </w:pPr>
-            <w:proofErr w:type="spellStart"/>
-            <w:r>
-              <w:rPr>
-                <w:sz w:val="24"/>
-                <w:szCs w:val="24"/>
-              </w:rPr>
-              <w:t>Req</w:t>
-            </w:r>
-            <w:proofErr w:type="spellEnd"/>
-            <w:r>
-              <w:rPr>
-                <w:sz w:val="24"/>
-                <w:szCs w:val="24"/>
-              </w:rPr>
-              <w:t xml:space="preserve"> _PO5_SRS _ </w:t>
+            <w:r>
+              <w:rPr>
+                <w:sz w:val="24"/>
+                <w:szCs w:val="24"/>
+              </w:rPr>
+              <w:t xml:space="preserve">Req _PO5_SRS _ </w:t>
             </w:r>
             <w:r>
               <w:rPr>
@@ -7146,21 +6905,12 @@
             <w:pPr>
               <w:spacing w:line="19" w:lineRule="atLeast"/>
             </w:pPr>
-            <w:proofErr w:type="spellStart"/>
-            <w:r>
-              <w:rPr>
-                <w:sz w:val="24"/>
-                <w:szCs w:val="24"/>
-              </w:rPr>
-              <w:t>Req</w:t>
-            </w:r>
-            <w:proofErr w:type="spellEnd"/>
-            <w:r>
-              <w:rPr>
-                <w:sz w:val="24"/>
-                <w:szCs w:val="24"/>
-              </w:rPr>
-              <w:t xml:space="preserve"> _PO5_CYRS _ </w:t>
+            <w:r>
+              <w:rPr>
+                <w:sz w:val="24"/>
+                <w:szCs w:val="24"/>
+              </w:rPr>
+              <w:t xml:space="preserve">Req _PO5_CYRS _ </w:t>
             </w:r>
             <w:r>
               <w:rPr>
@@ -7265,7 +7015,7 @@
               <w:spacing w:line="19" w:lineRule="atLeast"/>
             </w:pPr>
             <w:r>
-              <w:t>None</w:t>
+              <w:t>Mode 1 Activation signal</w:t>
             </w:r>
           </w:p>
         </w:tc>
@@ -7486,7 +7236,6 @@
                 <w:szCs w:val="24"/>
               </w:rPr>
             </w:pPr>
-            <w:proofErr w:type="spellStart"/>
             <w:r>
               <w:rPr>
                 <w:b/>
@@ -7494,17 +7243,7 @@
                 <w:sz w:val="24"/>
                 <w:szCs w:val="24"/>
               </w:rPr>
-              <w:t>Req</w:t>
-            </w:r>
-            <w:proofErr w:type="spellEnd"/>
-            <w:r>
-              <w:rPr>
-                <w:b/>
-                <w:bCs/>
-                <w:sz w:val="24"/>
-                <w:szCs w:val="24"/>
-              </w:rPr>
-              <w:t xml:space="preserve"> ID</w:t>
+              <w:t>Req ID</w:t>
             </w:r>
           </w:p>
         </w:tc>
@@ -7522,21 +7261,12 @@
                 <w:szCs w:val="24"/>
               </w:rPr>
             </w:pPr>
-            <w:proofErr w:type="spellStart"/>
-            <w:r>
-              <w:rPr>
-                <w:sz w:val="24"/>
-                <w:szCs w:val="24"/>
-              </w:rPr>
-              <w:t>Req</w:t>
-            </w:r>
-            <w:proofErr w:type="spellEnd"/>
-            <w:r>
-              <w:rPr>
-                <w:sz w:val="24"/>
-                <w:szCs w:val="24"/>
-              </w:rPr>
-              <w:t xml:space="preserve"> _ PO5_SRS _ </w:t>
+            <w:r>
+              <w:rPr>
+                <w:sz w:val="24"/>
+                <w:szCs w:val="24"/>
+              </w:rPr>
+              <w:t xml:space="preserve">Req _ PO5_SRS _ </w:t>
             </w:r>
             <w:r>
               <w:rPr>
@@ -7606,21 +7336,12 @@
             <w:pPr>
               <w:spacing w:line="19" w:lineRule="atLeast"/>
             </w:pPr>
-            <w:proofErr w:type="spellStart"/>
-            <w:r>
-              <w:rPr>
-                <w:sz w:val="24"/>
-                <w:szCs w:val="24"/>
-              </w:rPr>
-              <w:t>Req</w:t>
-            </w:r>
-            <w:proofErr w:type="spellEnd"/>
-            <w:r>
-              <w:rPr>
-                <w:sz w:val="24"/>
-                <w:szCs w:val="24"/>
-              </w:rPr>
-              <w:t xml:space="preserve"> _ PO5_CYRS _ </w:t>
+            <w:r>
+              <w:rPr>
+                <w:sz w:val="24"/>
+                <w:szCs w:val="24"/>
+              </w:rPr>
+              <w:t xml:space="preserve">Req _ PO5_CYRS _ </w:t>
             </w:r>
             <w:r>
               <w:rPr>
@@ -7725,7 +7446,10 @@
               <w:spacing w:line="19" w:lineRule="atLeast"/>
             </w:pPr>
             <w:r>
-              <w:t>None</w:t>
+              <w:t>Mode 1</w:t>
+            </w:r>
+            <w:r>
+              <w:t xml:space="preserve"> Activation signal</w:t>
             </w:r>
           </w:p>
         </w:tc>
@@ -7938,7 +7662,6 @@
                 <w:szCs w:val="24"/>
               </w:rPr>
             </w:pPr>
-            <w:proofErr w:type="spellStart"/>
             <w:r>
               <w:rPr>
                 <w:b/>
@@ -7946,17 +7669,7 @@
                 <w:sz w:val="24"/>
                 <w:szCs w:val="24"/>
               </w:rPr>
-              <w:t>Req</w:t>
-            </w:r>
-            <w:proofErr w:type="spellEnd"/>
-            <w:r>
-              <w:rPr>
-                <w:b/>
-                <w:bCs/>
-                <w:sz w:val="24"/>
-                <w:szCs w:val="24"/>
-              </w:rPr>
-              <w:t xml:space="preserve"> ID</w:t>
+              <w:t>Req ID</w:t>
             </w:r>
           </w:p>
         </w:tc>
@@ -7974,21 +7687,12 @@
                 <w:szCs w:val="24"/>
               </w:rPr>
             </w:pPr>
-            <w:proofErr w:type="spellStart"/>
-            <w:r>
-              <w:rPr>
-                <w:sz w:val="24"/>
-                <w:szCs w:val="24"/>
-              </w:rPr>
-              <w:t>Req</w:t>
-            </w:r>
-            <w:proofErr w:type="spellEnd"/>
-            <w:r>
-              <w:rPr>
-                <w:sz w:val="24"/>
-                <w:szCs w:val="24"/>
-              </w:rPr>
-              <w:t xml:space="preserve"> _PO5_SRS _ </w:t>
+            <w:r>
+              <w:rPr>
+                <w:sz w:val="24"/>
+                <w:szCs w:val="24"/>
+              </w:rPr>
+              <w:t xml:space="preserve">Req _PO5_SRS _ </w:t>
             </w:r>
             <w:r>
               <w:rPr>
@@ -8058,21 +7762,12 @@
             <w:pPr>
               <w:spacing w:line="19" w:lineRule="atLeast"/>
             </w:pPr>
-            <w:proofErr w:type="spellStart"/>
-            <w:r>
-              <w:rPr>
-                <w:sz w:val="24"/>
-                <w:szCs w:val="24"/>
-              </w:rPr>
-              <w:t>Req</w:t>
-            </w:r>
-            <w:proofErr w:type="spellEnd"/>
-            <w:r>
-              <w:rPr>
-                <w:sz w:val="24"/>
-                <w:szCs w:val="24"/>
-              </w:rPr>
-              <w:t xml:space="preserve"> _PO5_CYRS _ </w:t>
+            <w:r>
+              <w:rPr>
+                <w:sz w:val="24"/>
+                <w:szCs w:val="24"/>
+              </w:rPr>
+              <w:t xml:space="preserve">Req _PO5_CYRS _ </w:t>
             </w:r>
             <w:r>
               <w:rPr>
@@ -8177,7 +7872,7 @@
               <w:spacing w:line="19" w:lineRule="atLeast"/>
             </w:pPr>
             <w:r>
-              <w:t>None</w:t>
+              <w:t>Mode 2 Activation signal</w:t>
             </w:r>
           </w:p>
         </w:tc>
@@ -8606,7 +8301,6 @@
                 <w:szCs w:val="24"/>
               </w:rPr>
             </w:pPr>
-            <w:proofErr w:type="spellStart"/>
             <w:r>
               <w:rPr>
                 <w:b/>
@@ -8614,17 +8308,7 @@
                 <w:sz w:val="24"/>
                 <w:szCs w:val="24"/>
               </w:rPr>
-              <w:t>Req</w:t>
-            </w:r>
-            <w:proofErr w:type="spellEnd"/>
-            <w:r>
-              <w:rPr>
-                <w:b/>
-                <w:bCs/>
-                <w:sz w:val="24"/>
-                <w:szCs w:val="24"/>
-              </w:rPr>
-              <w:t xml:space="preserve"> ID</w:t>
+              <w:t>Req ID</w:t>
             </w:r>
           </w:p>
         </w:tc>
@@ -8641,21 +8325,12 @@
                 <w:szCs w:val="24"/>
               </w:rPr>
             </w:pPr>
-            <w:proofErr w:type="spellStart"/>
-            <w:r>
-              <w:rPr>
-                <w:sz w:val="24"/>
-                <w:szCs w:val="24"/>
-              </w:rPr>
-              <w:t>Req</w:t>
-            </w:r>
-            <w:proofErr w:type="spellEnd"/>
-            <w:r>
-              <w:rPr>
-                <w:sz w:val="24"/>
-                <w:szCs w:val="24"/>
-              </w:rPr>
-              <w:t xml:space="preserve"> _</w:t>
+            <w:r>
+              <w:rPr>
+                <w:sz w:val="24"/>
+                <w:szCs w:val="24"/>
+              </w:rPr>
+              <w:t>Req _</w:t>
             </w:r>
             <w:r>
               <w:rPr>
@@ -8732,21 +8407,12 @@
             <w:tcW w:w="4847" w:type="dxa"/>
           </w:tcPr>
           <w:p>
-            <w:proofErr w:type="spellStart"/>
-            <w:r>
-              <w:rPr>
-                <w:sz w:val="24"/>
-                <w:szCs w:val="24"/>
-              </w:rPr>
-              <w:t>Req</w:t>
-            </w:r>
-            <w:proofErr w:type="spellEnd"/>
-            <w:r>
-              <w:rPr>
-                <w:sz w:val="24"/>
-                <w:szCs w:val="24"/>
-              </w:rPr>
-              <w:t xml:space="preserve"> _</w:t>
+            <w:r>
+              <w:rPr>
+                <w:sz w:val="24"/>
+                <w:szCs w:val="24"/>
+              </w:rPr>
+              <w:t>Req _</w:t>
             </w:r>
             <w:r>
               <w:rPr>
@@ -9024,7 +8690,6 @@
                 <w:szCs w:val="24"/>
               </w:rPr>
             </w:pPr>
-            <w:proofErr w:type="spellStart"/>
             <w:r>
               <w:rPr>
                 <w:b/>
@@ -9032,17 +8697,7 @@
                 <w:sz w:val="24"/>
                 <w:szCs w:val="24"/>
               </w:rPr>
-              <w:t>Req</w:t>
-            </w:r>
-            <w:proofErr w:type="spellEnd"/>
-            <w:r>
-              <w:rPr>
-                <w:b/>
-                <w:bCs/>
-                <w:sz w:val="24"/>
-                <w:szCs w:val="24"/>
-              </w:rPr>
-              <w:t xml:space="preserve"> ID</w:t>
+              <w:t>Req ID</w:t>
             </w:r>
           </w:p>
         </w:tc>
@@ -9059,21 +8714,12 @@
                 <w:szCs w:val="24"/>
               </w:rPr>
             </w:pPr>
-            <w:proofErr w:type="spellStart"/>
-            <w:r>
-              <w:rPr>
-                <w:sz w:val="24"/>
-                <w:szCs w:val="24"/>
-              </w:rPr>
-              <w:t>Req</w:t>
-            </w:r>
-            <w:proofErr w:type="spellEnd"/>
-            <w:r>
-              <w:rPr>
-                <w:sz w:val="24"/>
-                <w:szCs w:val="24"/>
-              </w:rPr>
-              <w:t xml:space="preserve"> _</w:t>
+            <w:r>
+              <w:rPr>
+                <w:sz w:val="24"/>
+                <w:szCs w:val="24"/>
+              </w:rPr>
+              <w:t>Req _</w:t>
             </w:r>
             <w:r>
               <w:rPr>
@@ -9150,21 +8796,12 @@
             <w:tcW w:w="4847" w:type="dxa"/>
           </w:tcPr>
           <w:p>
-            <w:proofErr w:type="spellStart"/>
-            <w:r>
-              <w:rPr>
-                <w:sz w:val="24"/>
-                <w:szCs w:val="24"/>
-              </w:rPr>
-              <w:t>Req</w:t>
-            </w:r>
-            <w:proofErr w:type="spellEnd"/>
-            <w:r>
-              <w:rPr>
-                <w:sz w:val="24"/>
-                <w:szCs w:val="24"/>
-              </w:rPr>
-              <w:t xml:space="preserve"> _</w:t>
+            <w:r>
+              <w:rPr>
+                <w:sz w:val="24"/>
+                <w:szCs w:val="24"/>
+              </w:rPr>
+              <w:t>Req _</w:t>
             </w:r>
             <w:r>
               <w:rPr>
@@ -9462,7 +9099,6 @@
                 <w:szCs w:val="24"/>
               </w:rPr>
             </w:pPr>
-            <w:proofErr w:type="spellStart"/>
             <w:r>
               <w:rPr>
                 <w:b/>
@@ -9470,17 +9106,7 @@
                 <w:sz w:val="24"/>
                 <w:szCs w:val="24"/>
               </w:rPr>
-              <w:t>Req</w:t>
-            </w:r>
-            <w:proofErr w:type="spellEnd"/>
-            <w:r>
-              <w:rPr>
-                <w:b/>
-                <w:bCs/>
-                <w:sz w:val="24"/>
-                <w:szCs w:val="24"/>
-              </w:rPr>
-              <w:t xml:space="preserve"> ID</w:t>
+              <w:t>Req ID</w:t>
             </w:r>
           </w:p>
         </w:tc>
@@ -9497,21 +9123,12 @@
                 <w:szCs w:val="24"/>
               </w:rPr>
             </w:pPr>
-            <w:proofErr w:type="spellStart"/>
-            <w:r>
-              <w:rPr>
-                <w:sz w:val="24"/>
-                <w:szCs w:val="24"/>
-              </w:rPr>
-              <w:t>Req</w:t>
-            </w:r>
-            <w:proofErr w:type="spellEnd"/>
-            <w:r>
-              <w:rPr>
-                <w:sz w:val="24"/>
-                <w:szCs w:val="24"/>
-              </w:rPr>
-              <w:t xml:space="preserve"> _</w:t>
+            <w:r>
+              <w:rPr>
+                <w:sz w:val="24"/>
+                <w:szCs w:val="24"/>
+              </w:rPr>
+              <w:t>Req _</w:t>
             </w:r>
             <w:r>
               <w:rPr>
@@ -9598,21 +9215,12 @@
             <w:tcW w:w="4877" w:type="dxa"/>
           </w:tcPr>
           <w:p>
-            <w:proofErr w:type="spellStart"/>
-            <w:r>
-              <w:rPr>
-                <w:sz w:val="24"/>
-                <w:szCs w:val="24"/>
-              </w:rPr>
-              <w:t>Req</w:t>
-            </w:r>
-            <w:proofErr w:type="spellEnd"/>
-            <w:r>
-              <w:rPr>
-                <w:sz w:val="24"/>
-                <w:szCs w:val="24"/>
-              </w:rPr>
-              <w:t xml:space="preserve"> _</w:t>
+            <w:r>
+              <w:rPr>
+                <w:sz w:val="24"/>
+                <w:szCs w:val="24"/>
+              </w:rPr>
+              <w:t>Req _</w:t>
             </w:r>
             <w:r>
               <w:rPr>
@@ -10171,7 +9779,6 @@
                 <w:szCs w:val="24"/>
               </w:rPr>
             </w:pPr>
-            <w:proofErr w:type="spellStart"/>
             <w:r>
               <w:rPr>
                 <w:b/>
@@ -10179,17 +9786,7 @@
                 <w:sz w:val="24"/>
                 <w:szCs w:val="24"/>
               </w:rPr>
-              <w:t>Req</w:t>
-            </w:r>
-            <w:proofErr w:type="spellEnd"/>
-            <w:r>
-              <w:rPr>
-                <w:b/>
-                <w:bCs/>
-                <w:sz w:val="24"/>
-                <w:szCs w:val="24"/>
-              </w:rPr>
-              <w:t xml:space="preserve"> ID</w:t>
+              <w:t>Req ID</w:t>
             </w:r>
           </w:p>
         </w:tc>
@@ -10206,21 +9803,12 @@
                 <w:szCs w:val="24"/>
               </w:rPr>
             </w:pPr>
-            <w:proofErr w:type="spellStart"/>
-            <w:r>
-              <w:rPr>
-                <w:sz w:val="24"/>
-                <w:szCs w:val="24"/>
-              </w:rPr>
-              <w:t>Req</w:t>
-            </w:r>
-            <w:proofErr w:type="spellEnd"/>
-            <w:r>
-              <w:rPr>
-                <w:sz w:val="24"/>
-                <w:szCs w:val="24"/>
-              </w:rPr>
-              <w:t xml:space="preserve"> _</w:t>
+            <w:r>
+              <w:rPr>
+                <w:sz w:val="24"/>
+                <w:szCs w:val="24"/>
+              </w:rPr>
+              <w:t>Req _</w:t>
             </w:r>
             <w:r>
               <w:rPr>
@@ -10307,21 +9895,12 @@
             <w:tcW w:w="4877" w:type="dxa"/>
           </w:tcPr>
           <w:p>
-            <w:proofErr w:type="spellStart"/>
-            <w:r>
-              <w:rPr>
-                <w:sz w:val="24"/>
-                <w:szCs w:val="24"/>
-              </w:rPr>
-              <w:t>Req</w:t>
-            </w:r>
-            <w:proofErr w:type="spellEnd"/>
-            <w:r>
-              <w:rPr>
-                <w:sz w:val="24"/>
-                <w:szCs w:val="24"/>
-              </w:rPr>
-              <w:t xml:space="preserve"> _</w:t>
+            <w:r>
+              <w:rPr>
+                <w:sz w:val="24"/>
+                <w:szCs w:val="24"/>
+              </w:rPr>
+              <w:t>Req _</w:t>
             </w:r>
             <w:r>
               <w:rPr>
@@ -10621,7 +10200,6 @@
                 <w:szCs w:val="24"/>
               </w:rPr>
             </w:pPr>
-            <w:proofErr w:type="spellStart"/>
             <w:r>
               <w:rPr>
                 <w:b/>
@@ -10629,17 +10207,7 @@
                 <w:sz w:val="24"/>
                 <w:szCs w:val="24"/>
               </w:rPr>
-              <w:t>Req</w:t>
-            </w:r>
-            <w:proofErr w:type="spellEnd"/>
-            <w:r>
-              <w:rPr>
-                <w:b/>
-                <w:bCs/>
-                <w:sz w:val="24"/>
-                <w:szCs w:val="24"/>
-              </w:rPr>
-              <w:t xml:space="preserve"> ID</w:t>
+              <w:t>Req ID</w:t>
             </w:r>
           </w:p>
         </w:tc>
@@ -10656,21 +10224,12 @@
                 <w:szCs w:val="24"/>
               </w:rPr>
             </w:pPr>
-            <w:proofErr w:type="spellStart"/>
-            <w:r>
-              <w:rPr>
-                <w:sz w:val="24"/>
-                <w:szCs w:val="24"/>
-              </w:rPr>
-              <w:t>Req</w:t>
-            </w:r>
-            <w:proofErr w:type="spellEnd"/>
-            <w:r>
-              <w:rPr>
-                <w:sz w:val="24"/>
-                <w:szCs w:val="24"/>
-              </w:rPr>
-              <w:t xml:space="preserve"> _</w:t>
+            <w:r>
+              <w:rPr>
+                <w:sz w:val="24"/>
+                <w:szCs w:val="24"/>
+              </w:rPr>
+              <w:t>Req _</w:t>
             </w:r>
             <w:r>
               <w:rPr>
@@ -10757,21 +10316,12 @@
             <w:tcW w:w="4877" w:type="dxa"/>
           </w:tcPr>
           <w:p>
-            <w:proofErr w:type="spellStart"/>
-            <w:r>
-              <w:rPr>
-                <w:sz w:val="24"/>
-                <w:szCs w:val="24"/>
-              </w:rPr>
-              <w:t>Req</w:t>
-            </w:r>
-            <w:proofErr w:type="spellEnd"/>
-            <w:r>
-              <w:rPr>
-                <w:sz w:val="24"/>
-                <w:szCs w:val="24"/>
-              </w:rPr>
-              <w:t xml:space="preserve"> _</w:t>
+            <w:r>
+              <w:rPr>
+                <w:sz w:val="24"/>
+                <w:szCs w:val="24"/>
+              </w:rPr>
+              <w:t>Req _</w:t>
             </w:r>
             <w:r>
               <w:rPr>
@@ -11266,7 +10816,6 @@
                 <w:szCs w:val="24"/>
               </w:rPr>
             </w:pPr>
-            <w:proofErr w:type="spellStart"/>
             <w:r>
               <w:rPr>
                 <w:b/>
@@ -11274,17 +10823,7 @@
                 <w:sz w:val="24"/>
                 <w:szCs w:val="24"/>
               </w:rPr>
-              <w:t>Req</w:t>
-            </w:r>
-            <w:proofErr w:type="spellEnd"/>
-            <w:r>
-              <w:rPr>
-                <w:b/>
-                <w:bCs/>
-                <w:sz w:val="24"/>
-                <w:szCs w:val="24"/>
-              </w:rPr>
-              <w:t xml:space="preserve"> ID</w:t>
+              <w:t>Req ID</w:t>
             </w:r>
           </w:p>
         </w:tc>
@@ -11301,21 +10840,12 @@
                 <w:szCs w:val="24"/>
               </w:rPr>
             </w:pPr>
-            <w:proofErr w:type="spellStart"/>
-            <w:r>
-              <w:rPr>
-                <w:sz w:val="24"/>
-                <w:szCs w:val="24"/>
-              </w:rPr>
-              <w:t>Req</w:t>
-            </w:r>
-            <w:proofErr w:type="spellEnd"/>
-            <w:r>
-              <w:rPr>
-                <w:sz w:val="24"/>
-                <w:szCs w:val="24"/>
-              </w:rPr>
-              <w:t xml:space="preserve"> _</w:t>
+            <w:r>
+              <w:rPr>
+                <w:sz w:val="24"/>
+                <w:szCs w:val="24"/>
+              </w:rPr>
+              <w:t>Req _</w:t>
             </w:r>
             <w:r>
               <w:rPr>
@@ -11402,21 +10932,12 @@
             <w:tcW w:w="4877" w:type="dxa"/>
           </w:tcPr>
           <w:p>
-            <w:proofErr w:type="spellStart"/>
-            <w:r>
-              <w:rPr>
-                <w:sz w:val="24"/>
-                <w:szCs w:val="24"/>
-              </w:rPr>
-              <w:t>Req</w:t>
-            </w:r>
-            <w:proofErr w:type="spellEnd"/>
-            <w:r>
-              <w:rPr>
-                <w:sz w:val="24"/>
-                <w:szCs w:val="24"/>
-              </w:rPr>
-              <w:t xml:space="preserve"> _</w:t>
+            <w:r>
+              <w:rPr>
+                <w:sz w:val="24"/>
+                <w:szCs w:val="24"/>
+              </w:rPr>
+              <w:t>Req _</w:t>
             </w:r>
             <w:r>
               <w:rPr>
@@ -11814,21 +11335,12 @@
             <w:tcW w:w="3600" w:type="dxa"/>
           </w:tcPr>
           <w:p>
-            <w:proofErr w:type="spellStart"/>
-            <w:r>
-              <w:rPr>
-                <w:sz w:val="24"/>
-                <w:szCs w:val="24"/>
-              </w:rPr>
-              <w:t>Req</w:t>
-            </w:r>
-            <w:proofErr w:type="spellEnd"/>
-            <w:r>
-              <w:rPr>
-                <w:sz w:val="24"/>
-                <w:szCs w:val="24"/>
-              </w:rPr>
-              <w:t xml:space="preserve"> _</w:t>
+            <w:r>
+              <w:rPr>
+                <w:sz w:val="24"/>
+                <w:szCs w:val="24"/>
+              </w:rPr>
+              <w:t>Req _</w:t>
             </w:r>
             <w:r>
               <w:rPr>
@@ -11890,21 +11402,12 @@
             <w:tcW w:w="3600" w:type="dxa"/>
           </w:tcPr>
           <w:p>
-            <w:proofErr w:type="spellStart"/>
-            <w:r>
-              <w:rPr>
-                <w:sz w:val="24"/>
-                <w:szCs w:val="24"/>
-              </w:rPr>
-              <w:t>Req</w:t>
-            </w:r>
-            <w:proofErr w:type="spellEnd"/>
-            <w:r>
-              <w:rPr>
-                <w:sz w:val="24"/>
-                <w:szCs w:val="24"/>
-              </w:rPr>
-              <w:t xml:space="preserve"> _</w:t>
+            <w:r>
+              <w:rPr>
+                <w:sz w:val="24"/>
+                <w:szCs w:val="24"/>
+              </w:rPr>
+              <w:t>Req _</w:t>
             </w:r>
             <w:r>
               <w:rPr>
@@ -11960,6 +11463,56 @@
     </w:sectPr>
   </w:body>
 </w:document>
+</file>
+
+<file path=word/endnotes.xml><?xml version="1.0" encoding="utf-8"?>
+<w:endnotes xmlns:wpc="http://schemas.microsoft.com/office/word/2010/wordprocessingCanvas" xmlns:cx="http://schemas.microsoft.com/office/drawing/2014/chartex" xmlns:cx1="http://schemas.microsoft.com/office/drawing/2015/9/8/chartex" xmlns:mc="http://schemas.openxmlformats.org/markup-compatibility/2006" xmlns:o="urn:schemas-microsoft-com:office:office" xmlns:r="http://schemas.openxmlformats.org/officeDocument/2006/relationships" xmlns:m="http://schemas.openxmlformats.org/officeDocument/2006/math" xmlns:v="urn:schemas-microsoft-com:vml" xmlns:wp14="http://schemas.microsoft.com/office/word/2010/wordprocessingDrawing" xmlns:wp="http://schemas.openxmlformats.org/drawingml/2006/wordprocessingDrawing" xmlns:w10="urn:schemas-microsoft-com:office:word" xmlns:w="http://schemas.openxmlformats.org/wordprocessingml/2006/main" xmlns:w14="http://schemas.microsoft.com/office/word/2010/wordml" xmlns:w15="http://schemas.microsoft.com/office/word/2012/wordml" xmlns:w16se="http://schemas.microsoft.com/office/word/2015/wordml/symex" xmlns:wpg="http://schemas.microsoft.com/office/word/2010/wordprocessingGroup" xmlns:wpi="http://schemas.microsoft.com/office/word/2010/wordprocessingInk" xmlns:wne="http://schemas.microsoft.com/office/word/2006/wordml" xmlns:wps="http://schemas.microsoft.com/office/word/2010/wordprocessingShape" mc:Ignorable="w14 w15 w16se wp14">
+  <w:endnote w:type="separator" w:id="-1">
+    <w:p>
+      <w:pPr>
+        <w:spacing w:after="0" w:line="240" w:lineRule="auto"/>
+      </w:pPr>
+      <w:r>
+        <w:separator/>
+      </w:r>
+    </w:p>
+  </w:endnote>
+  <w:endnote w:type="continuationSeparator" w:id="0">
+    <w:p>
+      <w:pPr>
+        <w:spacing w:after="0" w:line="240" w:lineRule="auto"/>
+      </w:pPr>
+      <w:r>
+        <w:continuationSeparator/>
+      </w:r>
+    </w:p>
+  </w:endnote>
+</w:endnotes>
+</file>
+
+<file path=word/footnotes.xml><?xml version="1.0" encoding="utf-8"?>
+<w:footnotes xmlns:wpc="http://schemas.microsoft.com/office/word/2010/wordprocessingCanvas" xmlns:cx="http://schemas.microsoft.com/office/drawing/2014/chartex" xmlns:cx1="http://schemas.microsoft.com/office/drawing/2015/9/8/chartex" xmlns:mc="http://schemas.openxmlformats.org/markup-compatibility/2006" xmlns:o="urn:schemas-microsoft-com:office:office" xmlns:r="http://schemas.openxmlformats.org/officeDocument/2006/relationships" xmlns:m="http://schemas.openxmlformats.org/officeDocument/2006/math" xmlns:v="urn:schemas-microsoft-com:vml" xmlns:wp14="http://schemas.microsoft.com/office/word/2010/wordprocessingDrawing" xmlns:wp="http://schemas.openxmlformats.org/drawingml/2006/wordprocessingDrawing" xmlns:w10="urn:schemas-microsoft-com:office:word" xmlns:w="http://schemas.openxmlformats.org/wordprocessingml/2006/main" xmlns:w14="http://schemas.microsoft.com/office/word/2010/wordml" xmlns:w15="http://schemas.microsoft.com/office/word/2012/wordml" xmlns:w16se="http://schemas.microsoft.com/office/word/2015/wordml/symex" xmlns:wpg="http://schemas.microsoft.com/office/word/2010/wordprocessingGroup" xmlns:wpi="http://schemas.microsoft.com/office/word/2010/wordprocessingInk" xmlns:wne="http://schemas.microsoft.com/office/word/2006/wordml" xmlns:wps="http://schemas.microsoft.com/office/word/2010/wordprocessingShape" mc:Ignorable="w14 w15 w16se wp14">
+  <w:footnote w:type="separator" w:id="-1">
+    <w:p>
+      <w:pPr>
+        <w:spacing w:after="0" w:line="240" w:lineRule="auto"/>
+      </w:pPr>
+      <w:r>
+        <w:separator/>
+      </w:r>
+    </w:p>
+  </w:footnote>
+  <w:footnote w:type="continuationSeparator" w:id="0">
+    <w:p>
+      <w:pPr>
+        <w:spacing w:after="0" w:line="240" w:lineRule="auto"/>
+      </w:pPr>
+      <w:r>
+        <w:continuationSeparator/>
+      </w:r>
+    </w:p>
+  </w:footnote>
+</w:footnotes>
 </file>
 
 <file path=word/numbering.xml><?xml version="1.0" encoding="utf-8"?>
@@ -15602,6 +15155,50 @@
       <w:szCs w:val="18"/>
     </w:rPr>
   </w:style>
+  <w:style w:type="paragraph" w:styleId="Header">
+    <w:name w:val="header"/>
+    <w:basedOn w:val="Normal"/>
+    <w:link w:val="HeaderChar"/>
+    <w:uiPriority w:val="99"/>
+    <w:unhideWhenUsed/>
+    <w:rsid w:val="003B1FDE"/>
+    <w:pPr>
+      <w:tabs>
+        <w:tab w:val="center" w:pos="4680"/>
+        <w:tab w:val="right" w:pos="9360"/>
+      </w:tabs>
+      <w:spacing w:after="0" w:line="240" w:lineRule="auto"/>
+    </w:pPr>
+  </w:style>
+  <w:style w:type="character" w:customStyle="1" w:styleId="HeaderChar">
+    <w:name w:val="Header Char"/>
+    <w:basedOn w:val="DefaultParagraphFont"/>
+    <w:link w:val="Header"/>
+    <w:uiPriority w:val="99"/>
+    <w:rsid w:val="003B1FDE"/>
+  </w:style>
+  <w:style w:type="paragraph" w:styleId="Footer">
+    <w:name w:val="footer"/>
+    <w:basedOn w:val="Normal"/>
+    <w:link w:val="FooterChar"/>
+    <w:uiPriority w:val="99"/>
+    <w:unhideWhenUsed/>
+    <w:rsid w:val="003B1FDE"/>
+    <w:pPr>
+      <w:tabs>
+        <w:tab w:val="center" w:pos="4680"/>
+        <w:tab w:val="right" w:pos="9360"/>
+      </w:tabs>
+      <w:spacing w:after="0" w:line="240" w:lineRule="auto"/>
+    </w:pPr>
+  </w:style>
+  <w:style w:type="character" w:customStyle="1" w:styleId="FooterChar">
+    <w:name w:val="Footer Char"/>
+    <w:basedOn w:val="DefaultParagraphFont"/>
+    <w:link w:val="Footer"/>
+    <w:uiPriority w:val="99"/>
+    <w:rsid w:val="003B1FDE"/>
+  </w:style>
 </w:styles>
 </file>
 
@@ -15871,7 +15468,7 @@
 </file>
 
 <file path=customXml/itemProps1.xml><?xml version="1.0" encoding="utf-8"?>
-<ds:datastoreItem xmlns:ds="http://schemas.openxmlformats.org/officeDocument/2006/customXml" ds:itemID="{B9DDB1F6-C896-428F-AD43-8D12403D4981}">
+<ds:datastoreItem xmlns:ds="http://schemas.openxmlformats.org/officeDocument/2006/customXml" ds:itemID="{DF2B5A40-9FFC-41FD-A7A5-25F3CC218BEA}">
   <ds:schemaRefs>
     <ds:schemaRef ds:uri="http://schemas.openxmlformats.org/officeDocument/2006/bibliography"/>
   </ds:schemaRefs>

</xml_diff>

<commit_message>
updated SRS according to review
</commit_message>
<xml_diff>
--- a/Software Specifications/SRS/SRS.docx
+++ b/Software Specifications/SRS/SRS.docx
@@ -1,6 +1,6 @@
 
 <file path=word/document.xml><?xml version="1.0" encoding="utf-8"?>
-<w:document xmlns:wpc="http://schemas.microsoft.com/office/word/2010/wordprocessingCanvas" xmlns:cx="http://schemas.microsoft.com/office/drawing/2014/chartex" xmlns:cx1="http://schemas.microsoft.com/office/drawing/2015/9/8/chartex" xmlns:cx2="http://schemas.microsoft.com/office/drawing/2015/10/21/chartex" xmlns:cx3="http://schemas.microsoft.com/office/drawing/2016/5/9/chartex" xmlns:cx4="http://schemas.microsoft.com/office/drawing/2016/5/10/chartex" xmlns:cx5="http://schemas.microsoft.com/office/drawing/2016/5/11/chartex" xmlns:cx6="http://schemas.microsoft.com/office/drawing/2016/5/12/chartex" xmlns:cx7="http://schemas.microsoft.com/office/drawing/2016/5/13/chartex" xmlns:cx8="http://schemas.microsoft.com/office/drawing/2016/5/14/chartex" xmlns:mc="http://schemas.openxmlformats.org/markup-compatibility/2006" xmlns:aink="http://schemas.microsoft.com/office/drawing/2016/ink" xmlns:am3d="http://schemas.microsoft.com/office/drawing/2017/model3d" xmlns:o="urn:schemas-microsoft-com:office:office" xmlns:r="http://schemas.openxmlformats.org/officeDocument/2006/relationships" xmlns:m="http://schemas.openxmlformats.org/officeDocument/2006/math" xmlns:v="urn:schemas-microsoft-com:vml" xmlns:wp14="http://schemas.microsoft.com/office/word/2010/wordprocessingDrawing" xmlns:wp="http://schemas.openxmlformats.org/drawingml/2006/wordprocessingDrawing" xmlns:w10="urn:schemas-microsoft-com:office:word" xmlns:w="http://schemas.openxmlformats.org/wordprocessingml/2006/main" xmlns:w14="http://schemas.microsoft.com/office/word/2010/wordml" xmlns:w15="http://schemas.microsoft.com/office/word/2012/wordml" xmlns:w16cex="http://schemas.microsoft.com/office/word/2018/wordml/cex" xmlns:w16cid="http://schemas.microsoft.com/office/word/2016/wordml/cid" xmlns:w16="http://schemas.microsoft.com/office/word/2018/wordml" xmlns:w16se="http://schemas.microsoft.com/office/word/2015/wordml/symex" xmlns:wpg="http://schemas.microsoft.com/office/word/2010/wordprocessingGroup" xmlns:wpi="http://schemas.microsoft.com/office/word/2010/wordprocessingInk" xmlns:wne="http://schemas.microsoft.com/office/word/2006/wordml" xmlns:wps="http://schemas.microsoft.com/office/word/2010/wordprocessingShape" mc:Ignorable="w14 w15 w16se w16cid w16 w16cex wp14">
+<w:document xmlns:wpc="http://schemas.microsoft.com/office/word/2010/wordprocessingCanvas" xmlns:cx="http://schemas.microsoft.com/office/drawing/2014/chartex" xmlns:cx1="http://schemas.microsoft.com/office/drawing/2015/9/8/chartex" xmlns:mc="http://schemas.openxmlformats.org/markup-compatibility/2006" xmlns:o="urn:schemas-microsoft-com:office:office" xmlns:r="http://schemas.openxmlformats.org/officeDocument/2006/relationships" xmlns:m="http://schemas.openxmlformats.org/officeDocument/2006/math" xmlns:v="urn:schemas-microsoft-com:vml" xmlns:wp14="http://schemas.microsoft.com/office/word/2010/wordprocessingDrawing" xmlns:wp="http://schemas.openxmlformats.org/drawingml/2006/wordprocessingDrawing" xmlns:w10="urn:schemas-microsoft-com:office:word" xmlns:w="http://schemas.openxmlformats.org/wordprocessingml/2006/main" xmlns:w14="http://schemas.microsoft.com/office/word/2010/wordml" xmlns:w15="http://schemas.microsoft.com/office/word/2012/wordml" xmlns:w16se="http://schemas.microsoft.com/office/word/2015/wordml/symex" xmlns:wpg="http://schemas.microsoft.com/office/word/2010/wordprocessingGroup" xmlns:wpi="http://schemas.microsoft.com/office/word/2010/wordprocessingInk" xmlns:wne="http://schemas.microsoft.com/office/word/2006/wordml" xmlns:wps="http://schemas.microsoft.com/office/word/2010/wordprocessingShape" mc:Ignorable="w14 w15 w16se wp14">
   <w:body>
     <w:p>
       <w:pPr>
@@ -101,7 +101,6 @@
         <w:br w:type="page"/>
       </w:r>
     </w:p>
-    <w:p/>
     <w:p>
       <w:pPr>
         <w:rPr>
@@ -114,6 +113,7 @@
           <w:sz w:val="48"/>
           <w:szCs w:val="48"/>
         </w:rPr>
+        <w:lastRenderedPageBreak/>
         <w:t>Document status</w:t>
       </w:r>
     </w:p>
@@ -1644,11 +1644,8 @@
                 <w:sz w:val="28"/>
                 <w:szCs w:val="28"/>
               </w:rPr>
-              <w:lastRenderedPageBreak/>
               <w:t>V1.2</w:t>
             </w:r>
-            <w:bookmarkStart w:id="0" w:name="_GoBack"/>
-            <w:bookmarkEnd w:id="0"/>
           </w:p>
         </w:tc>
         <w:tc>
@@ -1736,30 +1733,6 @@
         </w:tc>
       </w:tr>
     </w:tbl>
-    <w:p>
-      <w:pPr>
-        <w:jc w:val="center"/>
-        <w:rPr>
-          <w:sz w:val="32"/>
-          <w:szCs w:val="32"/>
-        </w:rPr>
-      </w:pPr>
-    </w:p>
-    <w:p>
-      <w:pPr>
-        <w:jc w:val="center"/>
-        <w:rPr>
-          <w:sz w:val="32"/>
-          <w:szCs w:val="32"/>
-        </w:rPr>
-      </w:pPr>
-    </w:p>
-    <w:p/>
-    <w:p>
-      <w:r>
-        <w:br w:type="page"/>
-      </w:r>
-    </w:p>
     <w:p/>
     <w:sdt>
       <w:sdtPr>
@@ -2735,12 +2708,12 @@
         </w:numPr>
         <w:spacing w:before="0"/>
       </w:pPr>
-      <w:bookmarkStart w:id="1" w:name="_Toc32655858"/>
+      <w:bookmarkStart w:id="0" w:name="_Toc32655858"/>
       <w:r>
         <w:lastRenderedPageBreak/>
         <w:t>Introduction</w:t>
       </w:r>
-      <w:bookmarkEnd w:id="1"/>
+      <w:bookmarkEnd w:id="0"/>
     </w:p>
     <w:p>
       <w:pPr>
@@ -2751,11 +2724,11 @@
         </w:numPr>
         <w:spacing w:before="0" w:line="240" w:lineRule="auto"/>
       </w:pPr>
-      <w:bookmarkStart w:id="2" w:name="_Toc32655859"/>
+      <w:bookmarkStart w:id="1" w:name="_Toc32655859"/>
       <w:r>
         <w:t>Purpose</w:t>
       </w:r>
-      <w:bookmarkEnd w:id="2"/>
+      <w:bookmarkEnd w:id="1"/>
       <w:r>
         <w:t xml:space="preserve"> </w:t>
       </w:r>
@@ -2811,11 +2784,11 @@
         </w:numPr>
         <w:spacing w:before="0" w:line="240" w:lineRule="auto"/>
       </w:pPr>
-      <w:bookmarkStart w:id="3" w:name="_Toc32655860"/>
+      <w:bookmarkStart w:id="2" w:name="_Toc32655860"/>
       <w:r>
         <w:t>Project Description</w:t>
       </w:r>
-      <w:bookmarkEnd w:id="3"/>
+      <w:bookmarkEnd w:id="2"/>
       <w:r>
         <w:tab/>
       </w:r>
@@ -2918,11 +2891,11 @@
         </w:numPr>
         <w:spacing w:before="0"/>
       </w:pPr>
-      <w:bookmarkStart w:id="4" w:name="_Toc32655861"/>
+      <w:bookmarkStart w:id="3" w:name="_Toc32655861"/>
       <w:r>
         <w:t>Block diagram</w:t>
       </w:r>
-      <w:bookmarkEnd w:id="4"/>
+      <w:bookmarkEnd w:id="3"/>
     </w:p>
     <w:p>
       <w:pPr>
@@ -2982,11 +2955,11 @@
         <w:pStyle w:val="Heading1"/>
         <w:spacing w:before="0" w:line="240" w:lineRule="auto"/>
       </w:pPr>
-      <w:bookmarkStart w:id="5" w:name="_Toc32655862"/>
+      <w:bookmarkStart w:id="4" w:name="_Toc32655862"/>
       <w:r>
         <w:t>2.0 The Overall Description</w:t>
       </w:r>
-      <w:bookmarkEnd w:id="5"/>
+      <w:bookmarkEnd w:id="4"/>
     </w:p>
     <w:p>
       <w:pPr>
@@ -2994,11 +2967,11 @@
         <w:spacing w:before="0" w:line="240" w:lineRule="auto"/>
         <w:ind w:firstLine="720"/>
       </w:pPr>
-      <w:bookmarkStart w:id="6" w:name="_Toc32655863"/>
+      <w:bookmarkStart w:id="5" w:name="_Toc32655863"/>
       <w:r>
         <w:t>2.1 User Needs</w:t>
       </w:r>
-      <w:bookmarkEnd w:id="6"/>
+      <w:bookmarkEnd w:id="5"/>
     </w:p>
     <w:p>
       <w:pPr>
@@ -3042,14 +3015,14 @@
       <w:r>
         <w:tab/>
       </w:r>
-      <w:bookmarkStart w:id="7" w:name="_Toc32655864"/>
+      <w:bookmarkStart w:id="6" w:name="_Toc32655864"/>
       <w:r>
         <w:t>2.2</w:t>
       </w:r>
       <w:r>
         <w:t xml:space="preserve"> Product perspective</w:t>
       </w:r>
-      <w:bookmarkEnd w:id="7"/>
+      <w:bookmarkEnd w:id="6"/>
     </w:p>
     <w:p>
       <w:pPr>
@@ -3062,14 +3035,14 @@
       <w:r>
         <w:tab/>
       </w:r>
-      <w:bookmarkStart w:id="8" w:name="_Toc32655865"/>
+      <w:bookmarkStart w:id="7" w:name="_Toc32655865"/>
       <w:r>
         <w:t>2.2</w:t>
       </w:r>
       <w:r>
         <w:t>.1 System interfaces</w:t>
       </w:r>
-      <w:bookmarkEnd w:id="8"/>
+      <w:bookmarkEnd w:id="7"/>
     </w:p>
     <w:p>
       <w:pPr>
@@ -3141,14 +3114,14 @@
       <w:r>
         <w:tab/>
       </w:r>
-      <w:bookmarkStart w:id="9" w:name="_Toc32655866"/>
+      <w:bookmarkStart w:id="8" w:name="_Toc32655866"/>
       <w:r>
         <w:t>2.2</w:t>
       </w:r>
       <w:r>
         <w:t>.2 Interfaces</w:t>
       </w:r>
-      <w:bookmarkEnd w:id="9"/>
+      <w:bookmarkEnd w:id="8"/>
     </w:p>
     <w:p>
       <w:pPr>
@@ -3177,95 +3150,69 @@
         <w:pStyle w:val="Heading1"/>
       </w:pPr>
       <w:r>
+        <w:rPr>
+          <w:noProof/>
+        </w:rPr>
         <w:lastRenderedPageBreak/>
+        <w:pict w14:anchorId="771C1336">
+          <v:shapetype id="_x0000_t75" coordsize="21600,21600" o:spt="75" o:preferrelative="t" path="m@4@5l@4@11@9@11@9@5xe" filled="f" stroked="f">
+            <v:stroke joinstyle="miter"/>
+            <v:formulas>
+              <v:f eqn="if lineDrawn pixelLineWidth 0"/>
+              <v:f eqn="sum @0 1 0"/>
+              <v:f eqn="sum 0 0 @1"/>
+              <v:f eqn="prod @2 1 2"/>
+              <v:f eqn="prod @3 21600 pixelWidth"/>
+              <v:f eqn="prod @3 21600 pixelHeight"/>
+              <v:f eqn="sum @0 0 1"/>
+              <v:f eqn="prod @6 1 2"/>
+              <v:f eqn="prod @7 21600 pixelWidth"/>
+              <v:f eqn="sum @8 21600 0"/>
+              <v:f eqn="prod @7 21600 pixelHeight"/>
+              <v:f eqn="sum @10 21600 0"/>
+            </v:formulas>
+            <v:path o:extrusionok="f" gradientshapeok="t" o:connecttype="rect"/>
+            <o:lock v:ext="edit" aspectratio="t"/>
+          </v:shapetype>
+          <v:shape id="_x0000_s1026" type="#_x0000_t75" style="position:absolute;margin-left:-30pt;margin-top:24.85pt;width:467.25pt;height:213.75pt;z-index:-251595776;mso-position-horizontal-relative:text;mso-position-vertical-relative:text;mso-width-relative:page;mso-height-relative:page" wrapcoords="-35 0 -35 21524 21600 21524 21600 0 -35 0">
+            <v:imagedata r:id="rId9" o:title="SwContext"/>
+            <w10:wrap type="tight"/>
+          </v:shape>
+        </w:pict>
+      </w:r>
+      <w:r>
         <w:t>3.0 Software context</w:t>
       </w:r>
     </w:p>
     <w:p>
       <w:r>
-        <w:rPr>
-          <w:noProof/>
-        </w:rPr>
-        <w:drawing>
-          <wp:anchor distT="0" distB="0" distL="114300" distR="114300" simplePos="0" relativeHeight="251698176" behindDoc="0" locked="0" layoutInCell="1" allowOverlap="1" wp14:anchorId="6D652850" wp14:editId="4EFC411C">
-            <wp:simplePos x="0" y="0"/>
-            <wp:positionH relativeFrom="column">
-              <wp:posOffset>-40934</wp:posOffset>
-            </wp:positionH>
-            <wp:positionV relativeFrom="paragraph">
-              <wp:posOffset>282575</wp:posOffset>
-            </wp:positionV>
-            <wp:extent cx="5934710" cy="2265045"/>
-            <wp:effectExtent l="0" t="0" r="8890" b="1905"/>
-            <wp:wrapSquare wrapText="bothSides"/>
-            <wp:docPr id="3" name="Picture 3"/>
-            <wp:cNvGraphicFramePr>
-              <a:graphicFrameLocks xmlns:a="http://schemas.openxmlformats.org/drawingml/2006/main" noChangeAspect="1"/>
-            </wp:cNvGraphicFramePr>
-            <a:graphic xmlns:a="http://schemas.openxmlformats.org/drawingml/2006/main">
-              <a:graphicData uri="http://schemas.openxmlformats.org/drawingml/2006/picture">
-                <pic:pic xmlns:pic="http://schemas.openxmlformats.org/drawingml/2006/picture">
-                  <pic:nvPicPr>
-                    <pic:cNvPr id="0" name="Picture 1"/>
-                    <pic:cNvPicPr>
-                      <a:picLocks noChangeAspect="1" noChangeArrowheads="1"/>
-                    </pic:cNvPicPr>
-                  </pic:nvPicPr>
-                  <pic:blipFill>
-                    <a:blip r:embed="rId9">
-                      <a:extLst>
-                        <a:ext uri="{28A0092B-C50C-407E-A947-70E740481C1C}">
-                          <a14:useLocalDpi xmlns:a14="http://schemas.microsoft.com/office/drawing/2010/main" val="0"/>
-                        </a:ext>
-                      </a:extLst>
-                    </a:blip>
-                    <a:srcRect/>
-                    <a:stretch>
-                      <a:fillRect/>
-                    </a:stretch>
-                  </pic:blipFill>
-                  <pic:spPr bwMode="auto">
-                    <a:xfrm>
-                      <a:off x="0" y="0"/>
-                      <a:ext cx="5934710" cy="2265045"/>
-                    </a:xfrm>
-                    <a:prstGeom prst="rect">
-                      <a:avLst/>
-                    </a:prstGeom>
-                    <a:noFill/>
-                    <a:ln>
-                      <a:noFill/>
-                    </a:ln>
-                  </pic:spPr>
-                </pic:pic>
-              </a:graphicData>
-            </a:graphic>
-          </wp:anchor>
-        </w:drawing>
-      </w:r>
-      <w:r>
         <w:tab/>
       </w:r>
     </w:p>
+    <w:p/>
     <w:p>
-      <w:pPr>
-        <w:pStyle w:val="ListParagraph"/>
-        <w:ind w:left="480"/>
-      </w:pPr>
+      <w:bookmarkStart w:id="9" w:name="_Toc32655867"/>
     </w:p>
+    <w:p/>
+    <w:p/>
+    <w:p/>
+    <w:p/>
+    <w:p/>
+    <w:p/>
+    <w:p/>
+    <w:p/>
     <w:p>
       <w:pPr>
         <w:pStyle w:val="Heading1"/>
         <w:spacing w:before="0" w:line="19" w:lineRule="atLeast"/>
       </w:pPr>
-      <w:bookmarkStart w:id="10" w:name="_Toc32655867"/>
       <w:r>
         <w:t>4</w:t>
       </w:r>
       <w:r>
         <w:t>.0 Specific Requirements</w:t>
       </w:r>
-      <w:bookmarkEnd w:id="10"/>
+      <w:bookmarkEnd w:id="9"/>
       <w:r>
         <w:tab/>
       </w:r>
@@ -3278,7 +3225,7 @@
       <w:r>
         <w:tab/>
       </w:r>
-      <w:bookmarkStart w:id="11" w:name="_Toc32655868"/>
+      <w:bookmarkStart w:id="10" w:name="_Toc32655868"/>
       <w:r>
         <w:t>4</w:t>
       </w:r>
@@ -3291,360 +3238,8 @@
       <w:r>
         <w:t>Requirements Tables</w:t>
       </w:r>
-      <w:bookmarkEnd w:id="11"/>
+      <w:bookmarkEnd w:id="10"/>
     </w:p>
-    <w:tbl>
-      <w:tblPr>
-        <w:tblStyle w:val="TableGrid"/>
-        <w:tblpPr w:leftFromText="180" w:rightFromText="180" w:vertAnchor="text" w:horzAnchor="margin" w:tblpY="215"/>
-        <w:tblW w:w="0" w:type="auto"/>
-        <w:tblLook w:val="04A0" w:firstRow="1" w:lastRow="0" w:firstColumn="1" w:lastColumn="0" w:noHBand="0" w:noVBand="1"/>
-      </w:tblPr>
-      <w:tblGrid>
-        <w:gridCol w:w="1358"/>
-        <w:gridCol w:w="5393"/>
-        <w:gridCol w:w="1237"/>
-        <w:gridCol w:w="1362"/>
-      </w:tblGrid>
-      <w:tr>
-        <w:tc>
-          <w:tcPr>
-            <w:tcW w:w="1358" w:type="dxa"/>
-          </w:tcPr>
-          <w:p>
-            <w:pPr>
-              <w:rPr>
-                <w:b/>
-                <w:bCs/>
-                <w:sz w:val="24"/>
-                <w:szCs w:val="24"/>
-              </w:rPr>
-            </w:pPr>
-            <w:r>
-              <w:rPr>
-                <w:b/>
-                <w:bCs/>
-                <w:sz w:val="24"/>
-                <w:szCs w:val="24"/>
-              </w:rPr>
-              <w:t>Req ID</w:t>
-            </w:r>
-          </w:p>
-        </w:tc>
-        <w:tc>
-          <w:tcPr>
-            <w:tcW w:w="7992" w:type="dxa"/>
-            <w:gridSpan w:val="3"/>
-          </w:tcPr>
-          <w:p>
-            <w:pPr>
-              <w:spacing w:line="19" w:lineRule="atLeast"/>
-              <w:rPr>
-                <w:sz w:val="24"/>
-                <w:szCs w:val="24"/>
-              </w:rPr>
-            </w:pPr>
-            <w:r>
-              <w:rPr>
-                <w:sz w:val="24"/>
-                <w:szCs w:val="24"/>
-              </w:rPr>
-              <w:t xml:space="preserve">Req _ PO5_SRS _ </w:t>
-            </w:r>
-            <w:r>
-              <w:rPr>
-                <w:color w:val="FF0000"/>
-                <w:sz w:val="24"/>
-                <w:szCs w:val="24"/>
-              </w:rPr>
-              <w:t xml:space="preserve">001 </w:t>
-            </w:r>
-            <w:r>
-              <w:rPr>
-                <w:sz w:val="24"/>
-                <w:szCs w:val="24"/>
-              </w:rPr>
-              <w:t>_ v0</w:t>
-            </w:r>
-            <w:r>
-              <w:rPr>
-                <w:sz w:val="24"/>
-                <w:szCs w:val="24"/>
-              </w:rPr>
-              <w:t>2</w:t>
-            </w:r>
-          </w:p>
-        </w:tc>
-      </w:tr>
-      <w:tr>
-        <w:tc>
-          <w:tcPr>
-            <w:tcW w:w="1358" w:type="dxa"/>
-          </w:tcPr>
-          <w:p>
-            <w:pPr>
-              <w:rPr>
-                <w:b/>
-                <w:sz w:val="24"/>
-                <w:szCs w:val="24"/>
-              </w:rPr>
-            </w:pPr>
-            <w:r>
-              <w:rPr>
-                <w:b/>
-                <w:sz w:val="24"/>
-                <w:szCs w:val="24"/>
-              </w:rPr>
-              <w:t>Covers</w:t>
-            </w:r>
-          </w:p>
-        </w:tc>
-        <w:tc>
-          <w:tcPr>
-            <w:tcW w:w="5470" w:type="dxa"/>
-          </w:tcPr>
-          <w:p>
-            <w:r>
-              <w:rPr>
-                <w:sz w:val="24"/>
-                <w:szCs w:val="24"/>
-              </w:rPr>
-              <w:t xml:space="preserve">Req _ PO5_CYRS _ </w:t>
-            </w:r>
-            <w:r>
-              <w:rPr>
-                <w:color w:val="FF0000"/>
-                <w:sz w:val="24"/>
-                <w:szCs w:val="24"/>
-              </w:rPr>
-              <w:t>00</w:t>
-            </w:r>
-            <w:r>
-              <w:rPr>
-                <w:color w:val="FF0000"/>
-                <w:sz w:val="24"/>
-                <w:szCs w:val="24"/>
-              </w:rPr>
-              <w:t>1</w:t>
-            </w:r>
-            <w:r>
-              <w:rPr>
-                <w:color w:val="FF0000"/>
-                <w:sz w:val="24"/>
-                <w:szCs w:val="24"/>
-              </w:rPr>
-              <w:t xml:space="preserve"> </w:t>
-            </w:r>
-            <w:r>
-              <w:rPr>
-                <w:sz w:val="24"/>
-                <w:szCs w:val="24"/>
-              </w:rPr>
-              <w:t>_ v01</w:t>
-            </w:r>
-          </w:p>
-        </w:tc>
-        <w:tc>
-          <w:tcPr>
-            <w:tcW w:w="1244" w:type="dxa"/>
-          </w:tcPr>
-          <w:p>
-            <w:pPr>
-              <w:rPr>
-                <w:b/>
-              </w:rPr>
-            </w:pPr>
-            <w:r>
-              <w:rPr>
-                <w:b/>
-              </w:rPr>
-              <w:t>Test Scope</w:t>
-            </w:r>
-          </w:p>
-        </w:tc>
-        <w:tc>
-          <w:tcPr>
-            <w:tcW w:w="1278" w:type="dxa"/>
-          </w:tcPr>
-          <w:p>
-            <w:r>
-              <w:t>ITD</w:t>
-            </w:r>
-          </w:p>
-        </w:tc>
-      </w:tr>
-      <w:tr>
-        <w:tc>
-          <w:tcPr>
-            <w:tcW w:w="1358" w:type="dxa"/>
-          </w:tcPr>
-          <w:p>
-            <w:pPr>
-              <w:rPr>
-                <w:b/>
-                <w:sz w:val="24"/>
-                <w:szCs w:val="24"/>
-              </w:rPr>
-            </w:pPr>
-            <w:r>
-              <w:rPr>
-                <w:b/>
-                <w:sz w:val="24"/>
-                <w:szCs w:val="24"/>
-              </w:rPr>
-              <w:t>Input</w:t>
-            </w:r>
-          </w:p>
-        </w:tc>
-        <w:tc>
-          <w:tcPr>
-            <w:tcW w:w="5470" w:type="dxa"/>
-          </w:tcPr>
-          <w:p>
-            <w:r>
-              <w:t>Switch Signal</w:t>
-            </w:r>
-          </w:p>
-        </w:tc>
-        <w:tc>
-          <w:tcPr>
-            <w:tcW w:w="1244" w:type="dxa"/>
-          </w:tcPr>
-          <w:p>
-            <w:pPr>
-              <w:rPr>
-                <w:b/>
-              </w:rPr>
-            </w:pPr>
-            <w:r>
-              <w:rPr>
-                <w:b/>
-              </w:rPr>
-              <w:t>Output</w:t>
-            </w:r>
-          </w:p>
-        </w:tc>
-        <w:tc>
-          <w:tcPr>
-            <w:tcW w:w="1278" w:type="dxa"/>
-          </w:tcPr>
-          <w:p>
-            <w:r>
-              <w:t>MODE_FLAG</w:t>
-            </w:r>
-          </w:p>
-        </w:tc>
-      </w:tr>
-      <w:tr>
-        <w:tc>
-          <w:tcPr>
-            <w:tcW w:w="1358" w:type="dxa"/>
-          </w:tcPr>
-          <w:p>
-            <w:pPr>
-              <w:rPr>
-                <w:b/>
-                <w:sz w:val="24"/>
-                <w:szCs w:val="24"/>
-              </w:rPr>
-            </w:pPr>
-            <w:r>
-              <w:rPr>
-                <w:b/>
-              </w:rPr>
-              <w:t>Author</w:t>
-            </w:r>
-          </w:p>
-        </w:tc>
-        <w:tc>
-          <w:tcPr>
-            <w:tcW w:w="5470" w:type="dxa"/>
-          </w:tcPr>
-          <w:p>
-            <w:r>
-              <w:t xml:space="preserve">Sarah </w:t>
-            </w:r>
-          </w:p>
-        </w:tc>
-        <w:tc>
-          <w:tcPr>
-            <w:tcW w:w="1244" w:type="dxa"/>
-          </w:tcPr>
-          <w:p>
-            <w:pPr>
-              <w:rPr>
-                <w:b/>
-              </w:rPr>
-            </w:pPr>
-            <w:r>
-              <w:rPr>
-                <w:b/>
-                <w:sz w:val="24"/>
-                <w:szCs w:val="24"/>
-              </w:rPr>
-              <w:t>Date</w:t>
-            </w:r>
-          </w:p>
-        </w:tc>
-        <w:tc>
-          <w:tcPr>
-            <w:tcW w:w="1278" w:type="dxa"/>
-          </w:tcPr>
-          <w:p>
-            <w:r>
-              <w:t>21/02/2020</w:t>
-            </w:r>
-          </w:p>
-        </w:tc>
-      </w:tr>
-      <w:tr>
-        <w:trPr>
-          <w:trHeight w:val="248"/>
-        </w:trPr>
-        <w:tc>
-          <w:tcPr>
-            <w:tcW w:w="1358" w:type="dxa"/>
-          </w:tcPr>
-          <w:p>
-            <w:pPr>
-              <w:rPr>
-                <w:b/>
-                <w:sz w:val="24"/>
-                <w:szCs w:val="24"/>
-              </w:rPr>
-            </w:pPr>
-            <w:r>
-              <w:rPr>
-                <w:b/>
-                <w:sz w:val="24"/>
-                <w:szCs w:val="24"/>
-              </w:rPr>
-              <w:t>Description</w:t>
-            </w:r>
-          </w:p>
-        </w:tc>
-        <w:tc>
-          <w:tcPr>
-            <w:tcW w:w="7992" w:type="dxa"/>
-            <w:gridSpan w:val="3"/>
-          </w:tcPr>
-          <w:p>
-            <w:pPr>
-              <w:rPr>
-                <w:rFonts w:cstheme="minorHAnsi"/>
-              </w:rPr>
-            </w:pPr>
-            <w:r>
-              <w:rPr>
-                <w:rFonts w:cstheme="minorHAnsi"/>
-              </w:rPr>
-              <w:t>Software shall change MODE_FLAG to MODE-1 if the switch is on.</w:t>
-            </w:r>
-          </w:p>
-        </w:tc>
-      </w:tr>
-    </w:tbl>
-    <w:p/>
     <w:p>
       <w:pPr>
         <w:pStyle w:val="Heading3"/>
@@ -3679,6 +3274,27 @@
       </w:r>
       <w:r>
         <w:t>2 LED controller</w:t>
+      </w:r>
+      <w:r>
+        <w:tab/>
+      </w:r>
+      <w:r>
+        <w:tab/>
+      </w:r>
+      <w:r>
+        <w:tab/>
+      </w:r>
+    </w:p>
+    <w:p>
+      <w:pPr>
+        <w:pStyle w:val="Heading4"/>
+        <w:ind w:left="1440" w:firstLine="720"/>
+      </w:pPr>
+      <w:r>
+        <w:t xml:space="preserve">4.1.2.1 </w:t>
+      </w:r>
+      <w:r>
+        <w:t>Initialization</w:t>
       </w:r>
     </w:p>
     <w:tbl>
@@ -4934,7 +4550,6 @@
                       <w:sz w:val="18"/>
                       <w:szCs w:val="18"/>
                     </w:rPr>
-                    <w:lastRenderedPageBreak/>
                     <w:t>18</w:t>
                   </w:r>
                 </w:p>
@@ -5098,12 +4713,14 @@
                   <w:pPr>
                     <w:framePr w:hSpace="180" w:wrap="around" w:vAnchor="text" w:hAnchor="margin" w:y="215"/>
                     <w:rPr>
+                      <w:spacing w:val="-4"/>
                       <w:sz w:val="18"/>
                       <w:szCs w:val="18"/>
                     </w:rPr>
                   </w:pPr>
                   <w:r>
                     <w:rPr>
+                      <w:spacing w:val="-4"/>
                       <w:sz w:val="18"/>
                       <w:szCs w:val="18"/>
                     </w:rPr>
@@ -5163,12 +4780,14 @@
                   <w:pPr>
                     <w:framePr w:hSpace="180" w:wrap="around" w:vAnchor="text" w:hAnchor="margin" w:y="215"/>
                     <w:rPr>
+                      <w:spacing w:val="-4"/>
                       <w:sz w:val="18"/>
                       <w:szCs w:val="18"/>
                     </w:rPr>
                   </w:pPr>
                   <w:r>
                     <w:rPr>
+                      <w:spacing w:val="-4"/>
                       <w:sz w:val="18"/>
                       <w:szCs w:val="18"/>
                     </w:rPr>
@@ -5325,6 +4944,7 @@
                       <w:sz w:val="18"/>
                       <w:szCs w:val="18"/>
                     </w:rPr>
+                    <w:lastRenderedPageBreak/>
                     <w:t>24</w:t>
                   </w:r>
                 </w:p>
@@ -5618,12 +5238,14 @@
                   <w:pPr>
                     <w:framePr w:hSpace="180" w:wrap="around" w:vAnchor="text" w:hAnchor="margin" w:y="215"/>
                     <w:rPr>
+                      <w:spacing w:val="-4"/>
                       <w:sz w:val="18"/>
                       <w:szCs w:val="18"/>
                     </w:rPr>
                   </w:pPr>
                   <w:r>
                     <w:rPr>
+                      <w:spacing w:val="-4"/>
                       <w:sz w:val="18"/>
                       <w:szCs w:val="18"/>
                     </w:rPr>
@@ -5683,12 +5305,14 @@
                   <w:pPr>
                     <w:framePr w:hSpace="180" w:wrap="around" w:vAnchor="text" w:hAnchor="margin" w:y="215"/>
                     <w:rPr>
+                      <w:spacing w:val="-4"/>
                       <w:sz w:val="18"/>
                       <w:szCs w:val="18"/>
                     </w:rPr>
                   </w:pPr>
                   <w:r>
                     <w:rPr>
+                      <w:spacing w:val="-4"/>
                       <w:sz w:val="18"/>
                       <w:szCs w:val="18"/>
                     </w:rPr>
@@ -6242,7 +5866,16 @@
         </w:tc>
       </w:tr>
     </w:tbl>
-    <w:p/>
+    <w:p>
+      <w:pPr>
+        <w:pStyle w:val="Heading4"/>
+        <w:ind w:left="1440" w:firstLine="720"/>
+      </w:pPr>
+      <w:r>
+        <w:lastRenderedPageBreak/>
+        <w:t>4.1.2.2 Mode Selection</w:t>
+      </w:r>
+    </w:p>
     <w:tbl>
       <w:tblPr>
         <w:tblStyle w:val="TableGrid"/>
@@ -6252,9 +5885,9 @@
       </w:tblPr>
       <w:tblGrid>
         <w:gridCol w:w="1358"/>
-        <w:gridCol w:w="5470"/>
-        <w:gridCol w:w="1244"/>
-        <w:gridCol w:w="1278"/>
+        <w:gridCol w:w="5027"/>
+        <w:gridCol w:w="1260"/>
+        <w:gridCol w:w="1705"/>
       </w:tblGrid>
       <w:tr>
         <w:tc>
@@ -6315,7 +5948,7 @@
                 <w:sz w:val="24"/>
                 <w:szCs w:val="24"/>
               </w:rPr>
-              <w:t>22</w:t>
+              <w:t>23</w:t>
             </w:r>
             <w:r>
               <w:rPr>
@@ -6367,7 +6000,7 @@
         </w:tc>
         <w:tc>
           <w:tcPr>
-            <w:tcW w:w="5470" w:type="dxa"/>
+            <w:tcW w:w="5027" w:type="dxa"/>
           </w:tcPr>
           <w:p>
             <w:pPr>
@@ -6402,7 +6035,7 @@
         </w:tc>
         <w:tc>
           <w:tcPr>
-            <w:tcW w:w="1244" w:type="dxa"/>
+            <w:tcW w:w="1260" w:type="dxa"/>
           </w:tcPr>
           <w:p>
             <w:pPr>
@@ -6420,7 +6053,7 @@
         </w:tc>
         <w:tc>
           <w:tcPr>
-            <w:tcW w:w="1278" w:type="dxa"/>
+            <w:tcW w:w="1705" w:type="dxa"/>
           </w:tcPr>
           <w:p>
             <w:r>
@@ -6454,17 +6087,23 @@
         </w:tc>
         <w:tc>
           <w:tcPr>
-            <w:tcW w:w="5470" w:type="dxa"/>
-          </w:tcPr>
-          <w:p>
-            <w:r>
-              <w:t>Switch Signa</w:t>
-            </w:r>
-          </w:p>
-        </w:tc>
-        <w:tc>
-          <w:tcPr>
-            <w:tcW w:w="1244" w:type="dxa"/>
+            <w:tcW w:w="5027" w:type="dxa"/>
+          </w:tcPr>
+          <w:p>
+            <w:r>
+              <w:t>Mode</w:t>
+            </w:r>
+            <w:r>
+              <w:t xml:space="preserve"> Signa</w:t>
+            </w:r>
+            <w:r>
+              <w:t>l</w:t>
+            </w:r>
+          </w:p>
+        </w:tc>
+        <w:tc>
+          <w:tcPr>
+            <w:tcW w:w="1260" w:type="dxa"/>
           </w:tcPr>
           <w:p>
             <w:pPr>
@@ -6482,11 +6121,11 @@
         </w:tc>
         <w:tc>
           <w:tcPr>
-            <w:tcW w:w="1278" w:type="dxa"/>
-          </w:tcPr>
-          <w:p>
-            <w:r>
-              <w:t>N/A</w:t>
+            <w:tcW w:w="1705" w:type="dxa"/>
+          </w:tcPr>
+          <w:p>
+            <w:r>
+              <w:t>Mode Activation</w:t>
             </w:r>
           </w:p>
         </w:tc>
@@ -6514,17 +6153,17 @@
         </w:tc>
         <w:tc>
           <w:tcPr>
-            <w:tcW w:w="5470" w:type="dxa"/>
-          </w:tcPr>
-          <w:p>
-            <w:r>
-              <w:t xml:space="preserve">Sarah </w:t>
-            </w:r>
-          </w:p>
-        </w:tc>
-        <w:tc>
-          <w:tcPr>
-            <w:tcW w:w="1244" w:type="dxa"/>
+            <w:tcW w:w="5027" w:type="dxa"/>
+          </w:tcPr>
+          <w:p>
+            <w:r>
+              <w:t>Mohanad</w:t>
+            </w:r>
+          </w:p>
+        </w:tc>
+        <w:tc>
+          <w:tcPr>
+            <w:tcW w:w="1260" w:type="dxa"/>
           </w:tcPr>
           <w:p>
             <w:pPr>
@@ -6544,11 +6183,14 @@
         </w:tc>
         <w:tc>
           <w:tcPr>
-            <w:tcW w:w="1278" w:type="dxa"/>
-          </w:tcPr>
-          <w:p>
-            <w:r>
-              <w:t>21/02/2020</w:t>
+            <w:tcW w:w="1705" w:type="dxa"/>
+          </w:tcPr>
+          <w:p>
+            <w:r>
+              <w:t>27</w:t>
+            </w:r>
+            <w:r>
+              <w:t>/02/2020</w:t>
             </w:r>
           </w:p>
         </w:tc>
@@ -6610,9 +6252,9 @@
       </w:tblPr>
       <w:tblGrid>
         <w:gridCol w:w="1358"/>
-        <w:gridCol w:w="5394"/>
-        <w:gridCol w:w="1236"/>
-        <w:gridCol w:w="1362"/>
+        <w:gridCol w:w="5027"/>
+        <w:gridCol w:w="1260"/>
+        <w:gridCol w:w="1705"/>
       </w:tblGrid>
       <w:tr>
         <w:tc>
@@ -6724,7 +6366,7 @@
         </w:tc>
         <w:tc>
           <w:tcPr>
-            <w:tcW w:w="5471" w:type="dxa"/>
+            <w:tcW w:w="5027" w:type="dxa"/>
           </w:tcPr>
           <w:p>
             <w:r>
@@ -6769,7 +6411,7 @@
         </w:tc>
         <w:tc>
           <w:tcPr>
-            <w:tcW w:w="1243" w:type="dxa"/>
+            <w:tcW w:w="1260" w:type="dxa"/>
           </w:tcPr>
           <w:p>
             <w:pPr>
@@ -6787,7 +6429,7 @@
         </w:tc>
         <w:tc>
           <w:tcPr>
-            <w:tcW w:w="1278" w:type="dxa"/>
+            <w:tcW w:w="1705" w:type="dxa"/>
           </w:tcPr>
           <w:p>
             <w:r>
@@ -6821,17 +6463,17 @@
         </w:tc>
         <w:tc>
           <w:tcPr>
-            <w:tcW w:w="5471" w:type="dxa"/>
-          </w:tcPr>
-          <w:p>
-            <w:r>
-              <w:t>Switch Signal</w:t>
-            </w:r>
-          </w:p>
-        </w:tc>
-        <w:tc>
-          <w:tcPr>
-            <w:tcW w:w="1243" w:type="dxa"/>
+            <w:tcW w:w="5027" w:type="dxa"/>
+          </w:tcPr>
+          <w:p>
+            <w:r>
+              <w:t>Mode Signal</w:t>
+            </w:r>
+          </w:p>
+        </w:tc>
+        <w:tc>
+          <w:tcPr>
+            <w:tcW w:w="1260" w:type="dxa"/>
           </w:tcPr>
           <w:p>
             <w:pPr>
@@ -6849,11 +6491,11 @@
         </w:tc>
         <w:tc>
           <w:tcPr>
-            <w:tcW w:w="1278" w:type="dxa"/>
-          </w:tcPr>
-          <w:p>
-            <w:r>
-              <w:t>MODE_FLAG</w:t>
+            <w:tcW w:w="1705" w:type="dxa"/>
+          </w:tcPr>
+          <w:p>
+            <w:r>
+              <w:t>Mode Activation</w:t>
             </w:r>
           </w:p>
         </w:tc>
@@ -6881,17 +6523,20 @@
         </w:tc>
         <w:tc>
           <w:tcPr>
-            <w:tcW w:w="5471" w:type="dxa"/>
-          </w:tcPr>
-          <w:p>
-            <w:r>
-              <w:t xml:space="preserve">Sarah </w:t>
-            </w:r>
-          </w:p>
-        </w:tc>
-        <w:tc>
-          <w:tcPr>
-            <w:tcW w:w="1243" w:type="dxa"/>
+            <w:tcW w:w="5027" w:type="dxa"/>
+          </w:tcPr>
+          <w:p>
+            <w:r>
+              <w:t>Mohanad</w:t>
+            </w:r>
+            <w:r>
+              <w:t xml:space="preserve"> </w:t>
+            </w:r>
+          </w:p>
+        </w:tc>
+        <w:tc>
+          <w:tcPr>
+            <w:tcW w:w="1260" w:type="dxa"/>
           </w:tcPr>
           <w:p>
             <w:pPr>
@@ -6911,11 +6556,14 @@
         </w:tc>
         <w:tc>
           <w:tcPr>
-            <w:tcW w:w="1278" w:type="dxa"/>
-          </w:tcPr>
-          <w:p>
-            <w:r>
-              <w:t>21/02/2020</w:t>
+            <w:tcW w:w="1705" w:type="dxa"/>
+          </w:tcPr>
+          <w:p>
+            <w:r>
+              <w:t>27</w:t>
+            </w:r>
+            <w:r>
+              <w:t>/02/2020</w:t>
             </w:r>
           </w:p>
         </w:tc>
@@ -6954,7 +6602,6 @@
           <w:p>
             <w:pPr>
               <w:spacing w:line="19" w:lineRule="atLeast"/>
-              <w:ind w:left="720"/>
             </w:pPr>
             <w:r>
               <w:rPr>
@@ -6965,6 +6612,418 @@
           </w:p>
         </w:tc>
       </w:tr>
+    </w:tbl>
+    <w:p>
+      <w:pPr>
+        <w:pStyle w:val="Heading4"/>
+        <w:ind w:left="1440" w:firstLine="720"/>
+      </w:pPr>
+      <w:r>
+        <w:t xml:space="preserve">4.1.2.3 </w:t>
+      </w:r>
+      <w:r>
+        <w:t>Tail Function Activation</w:t>
+      </w:r>
+    </w:p>
+    <w:tbl>
+      <w:tblPr>
+        <w:tblStyle w:val="TableGrid"/>
+        <w:tblpPr w:leftFromText="180" w:rightFromText="180" w:vertAnchor="text" w:horzAnchor="margin" w:tblpY="215"/>
+        <w:tblW w:w="0" w:type="auto"/>
+        <w:tblLook w:val="04A0" w:firstRow="1" w:lastRow="0" w:firstColumn="1" w:lastColumn="0" w:noHBand="0" w:noVBand="1"/>
+      </w:tblPr>
+      <w:tblGrid>
+        <w:gridCol w:w="1358"/>
+        <w:gridCol w:w="4847"/>
+        <w:gridCol w:w="1350"/>
+        <w:gridCol w:w="1795"/>
+      </w:tblGrid>
+      <w:tr>
+        <w:tc>
+          <w:tcPr>
+            <w:tcW w:w="1358" w:type="dxa"/>
+          </w:tcPr>
+          <w:p>
+            <w:pPr>
+              <w:rPr>
+                <w:b/>
+                <w:bCs/>
+                <w:sz w:val="24"/>
+                <w:szCs w:val="24"/>
+              </w:rPr>
+            </w:pPr>
+            <w:bookmarkStart w:id="11" w:name="_Hlk33197669"/>
+            <w:r>
+              <w:rPr>
+                <w:b/>
+                <w:bCs/>
+                <w:sz w:val="24"/>
+                <w:szCs w:val="24"/>
+              </w:rPr>
+              <w:t>Req ID</w:t>
+            </w:r>
+          </w:p>
+        </w:tc>
+        <w:tc>
+          <w:tcPr>
+            <w:tcW w:w="7992" w:type="dxa"/>
+            <w:gridSpan w:val="3"/>
+          </w:tcPr>
+          <w:p>
+            <w:pPr>
+              <w:spacing w:line="19" w:lineRule="atLeast"/>
+              <w:rPr>
+                <w:sz w:val="24"/>
+                <w:szCs w:val="24"/>
+              </w:rPr>
+            </w:pPr>
+            <w:r>
+              <w:rPr>
+                <w:sz w:val="24"/>
+                <w:szCs w:val="24"/>
+              </w:rPr>
+              <w:t>Req _</w:t>
+            </w:r>
+            <w:r>
+              <w:rPr>
+                <w:sz w:val="24"/>
+                <w:szCs w:val="24"/>
+              </w:rPr>
+              <w:t>PO5</w:t>
+            </w:r>
+            <w:r>
+              <w:rPr>
+                <w:sz w:val="24"/>
+                <w:szCs w:val="24"/>
+              </w:rPr>
+              <w:t>_S</w:t>
+            </w:r>
+            <w:r>
+              <w:rPr>
+                <w:sz w:val="24"/>
+                <w:szCs w:val="24"/>
+              </w:rPr>
+              <w:t xml:space="preserve">RS _ </w:t>
+            </w:r>
+            <w:r>
+              <w:rPr>
+                <w:color w:val="FF0000"/>
+                <w:sz w:val="24"/>
+                <w:szCs w:val="24"/>
+              </w:rPr>
+              <w:t>012</w:t>
+            </w:r>
+            <w:r>
+              <w:rPr>
+                <w:color w:val="FF0000"/>
+                <w:sz w:val="24"/>
+                <w:szCs w:val="24"/>
+              </w:rPr>
+              <w:t xml:space="preserve"> </w:t>
+            </w:r>
+            <w:r>
+              <w:rPr>
+                <w:sz w:val="24"/>
+                <w:szCs w:val="24"/>
+              </w:rPr>
+              <w:t>_ v0</w:t>
+            </w:r>
+            <w:r>
+              <w:rPr>
+                <w:sz w:val="24"/>
+                <w:szCs w:val="24"/>
+              </w:rPr>
+              <w:t>2</w:t>
+            </w:r>
+          </w:p>
+        </w:tc>
+      </w:tr>
+      <w:tr>
+        <w:tc>
+          <w:tcPr>
+            <w:tcW w:w="1358" w:type="dxa"/>
+          </w:tcPr>
+          <w:p>
+            <w:pPr>
+              <w:rPr>
+                <w:b/>
+                <w:sz w:val="24"/>
+                <w:szCs w:val="24"/>
+              </w:rPr>
+            </w:pPr>
+            <w:r>
+              <w:rPr>
+                <w:b/>
+                <w:sz w:val="24"/>
+                <w:szCs w:val="24"/>
+              </w:rPr>
+              <w:t>Covers</w:t>
+            </w:r>
+          </w:p>
+        </w:tc>
+        <w:tc>
+          <w:tcPr>
+            <w:tcW w:w="4847" w:type="dxa"/>
+          </w:tcPr>
+          <w:p>
+            <w:r>
+              <w:rPr>
+                <w:sz w:val="24"/>
+                <w:szCs w:val="24"/>
+              </w:rPr>
+              <w:t>Req _</w:t>
+            </w:r>
+            <w:r>
+              <w:rPr>
+                <w:sz w:val="24"/>
+                <w:szCs w:val="24"/>
+              </w:rPr>
+              <w:t xml:space="preserve">PO5_CYRS _ </w:t>
+            </w:r>
+            <w:r>
+              <w:rPr>
+                <w:color w:val="FF0000"/>
+                <w:sz w:val="24"/>
+                <w:szCs w:val="24"/>
+              </w:rPr>
+              <w:t>004</w:t>
+            </w:r>
+            <w:r>
+              <w:rPr>
+                <w:color w:val="FF0000"/>
+                <w:sz w:val="24"/>
+                <w:szCs w:val="24"/>
+              </w:rPr>
+              <w:t xml:space="preserve"> </w:t>
+            </w:r>
+            <w:r>
+              <w:rPr>
+                <w:sz w:val="24"/>
+                <w:szCs w:val="24"/>
+              </w:rPr>
+              <w:t>_ v01</w:t>
+            </w:r>
+          </w:p>
+        </w:tc>
+        <w:tc>
+          <w:tcPr>
+            <w:tcW w:w="1350" w:type="dxa"/>
+          </w:tcPr>
+          <w:p>
+            <w:pPr>
+              <w:rPr>
+                <w:b/>
+              </w:rPr>
+            </w:pPr>
+            <w:r>
+              <w:rPr>
+                <w:b/>
+              </w:rPr>
+              <w:t>Test Scope</w:t>
+            </w:r>
+          </w:p>
+        </w:tc>
+        <w:tc>
+          <w:tcPr>
+            <w:tcW w:w="1795" w:type="dxa"/>
+          </w:tcPr>
+          <w:p>
+            <w:r>
+              <w:t>ITD</w:t>
+            </w:r>
+          </w:p>
+        </w:tc>
+      </w:tr>
+      <w:tr>
+        <w:tc>
+          <w:tcPr>
+            <w:tcW w:w="1358" w:type="dxa"/>
+          </w:tcPr>
+          <w:p>
+            <w:pPr>
+              <w:rPr>
+                <w:b/>
+                <w:sz w:val="24"/>
+                <w:szCs w:val="24"/>
+              </w:rPr>
+            </w:pPr>
+            <w:r>
+              <w:rPr>
+                <w:b/>
+                <w:sz w:val="24"/>
+                <w:szCs w:val="24"/>
+              </w:rPr>
+              <w:t>Input</w:t>
+            </w:r>
+          </w:p>
+        </w:tc>
+        <w:tc>
+          <w:tcPr>
+            <w:tcW w:w="4847" w:type="dxa"/>
+          </w:tcPr>
+          <w:p>
+            <w:r>
+              <w:t>Tail Switch Signal</w:t>
+            </w:r>
+          </w:p>
+        </w:tc>
+        <w:tc>
+          <w:tcPr>
+            <w:tcW w:w="1350" w:type="dxa"/>
+          </w:tcPr>
+          <w:p>
+            <w:pPr>
+              <w:rPr>
+                <w:b/>
+              </w:rPr>
+            </w:pPr>
+            <w:r>
+              <w:rPr>
+                <w:b/>
+              </w:rPr>
+              <w:t>Output</w:t>
+            </w:r>
+          </w:p>
+        </w:tc>
+        <w:tc>
+          <w:tcPr>
+            <w:tcW w:w="1795" w:type="dxa"/>
+          </w:tcPr>
+          <w:p>
+            <w:r>
+              <w:t>Tail Activation</w:t>
+            </w:r>
+          </w:p>
+        </w:tc>
+      </w:tr>
+      <w:tr>
+        <w:tc>
+          <w:tcPr>
+            <w:tcW w:w="1358" w:type="dxa"/>
+            <w:vAlign w:val="center"/>
+          </w:tcPr>
+          <w:p>
+            <w:pPr>
+              <w:rPr>
+                <w:b/>
+                <w:sz w:val="24"/>
+                <w:szCs w:val="24"/>
+              </w:rPr>
+            </w:pPr>
+            <w:r>
+              <w:rPr>
+                <w:b/>
+                <w:sz w:val="24"/>
+                <w:szCs w:val="24"/>
+              </w:rPr>
+              <w:t>Author</w:t>
+            </w:r>
+          </w:p>
+        </w:tc>
+        <w:tc>
+          <w:tcPr>
+            <w:tcW w:w="4847" w:type="dxa"/>
+            <w:vAlign w:val="center"/>
+          </w:tcPr>
+          <w:p>
+            <w:r>
+              <w:t xml:space="preserve">Sarah </w:t>
+            </w:r>
+          </w:p>
+        </w:tc>
+        <w:tc>
+          <w:tcPr>
+            <w:tcW w:w="1350" w:type="dxa"/>
+            <w:vAlign w:val="center"/>
+          </w:tcPr>
+          <w:p>
+            <w:pPr>
+              <w:rPr>
+                <w:b/>
+              </w:rPr>
+            </w:pPr>
+            <w:r>
+              <w:rPr>
+                <w:b/>
+                <w:sz w:val="24"/>
+                <w:szCs w:val="24"/>
+              </w:rPr>
+              <w:t>Date</w:t>
+            </w:r>
+          </w:p>
+        </w:tc>
+        <w:tc>
+          <w:tcPr>
+            <w:tcW w:w="1795" w:type="dxa"/>
+            <w:vAlign w:val="center"/>
+          </w:tcPr>
+          <w:p>
+            <w:r>
+              <w:t>21/02/2020</w:t>
+            </w:r>
+          </w:p>
+        </w:tc>
+      </w:tr>
+      <w:tr>
+        <w:trPr>
+          <w:trHeight w:val="314"/>
+        </w:trPr>
+        <w:tc>
+          <w:tcPr>
+            <w:tcW w:w="1358" w:type="dxa"/>
+          </w:tcPr>
+          <w:p>
+            <w:pPr>
+              <w:rPr>
+                <w:b/>
+                <w:sz w:val="24"/>
+                <w:szCs w:val="24"/>
+              </w:rPr>
+            </w:pPr>
+            <w:r>
+              <w:rPr>
+                <w:b/>
+                <w:sz w:val="24"/>
+                <w:szCs w:val="24"/>
+              </w:rPr>
+              <w:t>Description</w:t>
+            </w:r>
+          </w:p>
+        </w:tc>
+        <w:tc>
+          <w:tcPr>
+            <w:tcW w:w="7992" w:type="dxa"/>
+            <w:gridSpan w:val="3"/>
+          </w:tcPr>
+          <w:p>
+            <w:pPr>
+              <w:rPr>
+                <w:rFonts w:cstheme="minorHAnsi"/>
+              </w:rPr>
+            </w:pPr>
+            <w:r>
+              <w:rPr>
+                <w:rFonts w:cstheme="minorHAnsi"/>
+              </w:rPr>
+              <w:t>Software shall</w:t>
+            </w:r>
+            <w:r>
+              <w:rPr>
+                <w:rFonts w:cstheme="minorHAnsi" w:hint="cs"/>
+                <w:rtl/>
+              </w:rPr>
+              <w:t xml:space="preserve"> </w:t>
+            </w:r>
+            <w:r>
+              <w:rPr>
+                <w:rFonts w:cstheme="minorHAnsi"/>
+              </w:rPr>
+              <w:t>change TAIL_FLAG to TAIL_FLAG_ACTIVE when tail switch is pressed.</w:t>
+            </w:r>
+          </w:p>
+        </w:tc>
+      </w:tr>
+      <w:bookmarkEnd w:id="11"/>
     </w:tbl>
     <w:p/>
     <w:tbl>
@@ -6994,7 +7053,6 @@
                 <w:szCs w:val="24"/>
               </w:rPr>
             </w:pPr>
-            <w:bookmarkStart w:id="12" w:name="_Hlk33197669"/>
             <w:r>
               <w:rPr>
                 <w:b/>
@@ -7053,7 +7111,7 @@
                 <w:sz w:val="24"/>
                 <w:szCs w:val="24"/>
               </w:rPr>
-              <w:t>012</w:t>
+              <w:t>02</w:t>
             </w:r>
             <w:r>
               <w:rPr>
@@ -7075,7 +7133,7 @@
                 <w:sz w:val="24"/>
                 <w:szCs w:val="24"/>
               </w:rPr>
-              <w:t>2</w:t>
+              <w:t>1</w:t>
             </w:r>
           </w:p>
         </w:tc>
@@ -7233,7 +7291,7 @@
           </w:tcPr>
           <w:p>
             <w:r>
-              <w:t>TAIL_FLAG status</w:t>
+              <w:t>Tail Activation</w:t>
             </w:r>
           </w:p>
         </w:tc>
@@ -7360,14 +7418,59 @@
               <w:rPr>
                 <w:rFonts w:cstheme="minorHAnsi"/>
               </w:rPr>
-              <w:t>change TAIL_FLAG to TAIL_FLAG_ACTIVE when tail switch is pressed.</w:t>
+              <w:t>change TAIL_FLAG to TAIL_FLAG_DEACTIVE when tail switch is released.</w:t>
             </w:r>
           </w:p>
         </w:tc>
       </w:tr>
-      <w:bookmarkEnd w:id="12"/>
     </w:tbl>
+    <w:p>
+      <w:pPr>
+        <w:rPr>
+          <w:sz w:val="18"/>
+          <w:szCs w:val="18"/>
+        </w:rPr>
+      </w:pPr>
+    </w:p>
+    <w:p>
+      <w:pPr>
+        <w:rPr>
+          <w:sz w:val="18"/>
+          <w:szCs w:val="18"/>
+        </w:rPr>
+      </w:pPr>
+      <w:r>
+        <w:rPr>
+          <w:sz w:val="18"/>
+          <w:szCs w:val="18"/>
+        </w:rPr>
+        <w:br w:type="page"/>
+      </w:r>
+    </w:p>
     <w:p/>
+    <w:p/>
+    <w:p/>
+    <w:p>
+      <w:pPr>
+        <w:pStyle w:val="Heading4"/>
+        <w:ind w:left="1440" w:firstLine="720"/>
+      </w:pPr>
+      <w:r>
+        <w:t>4.1.2.</w:t>
+      </w:r>
+      <w:r>
+        <w:t>4</w:t>
+      </w:r>
+      <w:r>
+        <w:t xml:space="preserve"> </w:t>
+      </w:r>
+      <w:r>
+        <w:t>Right TI</w:t>
+      </w:r>
+      <w:r>
+        <w:t xml:space="preserve"> Activation</w:t>
+      </w:r>
+    </w:p>
     <w:tbl>
       <w:tblPr>
         <w:tblStyle w:val="TableGrid"/>
@@ -7377,9 +7480,9 @@
       </w:tblPr>
       <w:tblGrid>
         <w:gridCol w:w="1358"/>
-        <w:gridCol w:w="4847"/>
-        <w:gridCol w:w="1350"/>
-        <w:gridCol w:w="1795"/>
+        <w:gridCol w:w="4397"/>
+        <w:gridCol w:w="1530"/>
+        <w:gridCol w:w="2065"/>
       </w:tblGrid>
       <w:tr>
         <w:tc>
@@ -7453,7 +7556,7 @@
                 <w:sz w:val="24"/>
                 <w:szCs w:val="24"/>
               </w:rPr>
-              <w:t>022</w:t>
+              <w:t>019</w:t>
             </w:r>
             <w:r>
               <w:rPr>
@@ -7505,7 +7608,7 @@
         </w:tc>
         <w:tc>
           <w:tcPr>
-            <w:tcW w:w="4847" w:type="dxa"/>
+            <w:tcW w:w="4397" w:type="dxa"/>
           </w:tcPr>
           <w:p>
             <w:r>
@@ -7528,7 +7631,7 @@
                 <w:sz w:val="24"/>
                 <w:szCs w:val="24"/>
               </w:rPr>
-              <w:t>004</w:t>
+              <w:t>005</w:t>
             </w:r>
             <w:r>
               <w:rPr>
@@ -7549,7 +7652,7 @@
         </w:tc>
         <w:tc>
           <w:tcPr>
-            <w:tcW w:w="1350" w:type="dxa"/>
+            <w:tcW w:w="1530" w:type="dxa"/>
           </w:tcPr>
           <w:p>
             <w:pPr>
@@ -7567,7 +7670,7 @@
         </w:tc>
         <w:tc>
           <w:tcPr>
-            <w:tcW w:w="1795" w:type="dxa"/>
+            <w:tcW w:w="2065" w:type="dxa"/>
           </w:tcPr>
           <w:p>
             <w:r>
@@ -7601,17 +7704,17 @@
         </w:tc>
         <w:tc>
           <w:tcPr>
-            <w:tcW w:w="4847" w:type="dxa"/>
-          </w:tcPr>
-          <w:p>
-            <w:r>
-              <w:t>Tail Switch Signal</w:t>
-            </w:r>
-          </w:p>
-        </w:tc>
-        <w:tc>
-          <w:tcPr>
-            <w:tcW w:w="1350" w:type="dxa"/>
+            <w:tcW w:w="4397" w:type="dxa"/>
+          </w:tcPr>
+          <w:p>
+            <w:r>
+              <w:t>TI Right Switch Signal</w:t>
+            </w:r>
+          </w:p>
+        </w:tc>
+        <w:tc>
+          <w:tcPr>
+            <w:tcW w:w="1530" w:type="dxa"/>
           </w:tcPr>
           <w:p>
             <w:pPr>
@@ -7629,11 +7732,11 @@
         </w:tc>
         <w:tc>
           <w:tcPr>
-            <w:tcW w:w="1795" w:type="dxa"/>
-          </w:tcPr>
-          <w:p>
-            <w:r>
-              <w:t>TAIL_FLAG status</w:t>
+            <w:tcW w:w="2065" w:type="dxa"/>
+          </w:tcPr>
+          <w:p>
+            <w:r>
+              <w:t>Right TI Activation</w:t>
             </w:r>
           </w:p>
         </w:tc>
@@ -7664,18 +7767,18 @@
         </w:tc>
         <w:tc>
           <w:tcPr>
-            <w:tcW w:w="4847" w:type="dxa"/>
+            <w:tcW w:w="4397" w:type="dxa"/>
             <w:vAlign w:val="center"/>
           </w:tcPr>
           <w:p>
             <w:r>
-              <w:t xml:space="preserve">Sarah </w:t>
-            </w:r>
-          </w:p>
-        </w:tc>
-        <w:tc>
-          <w:tcPr>
-            <w:tcW w:w="1350" w:type="dxa"/>
+              <w:t>Sarah</w:t>
+            </w:r>
+          </w:p>
+        </w:tc>
+        <w:tc>
+          <w:tcPr>
+            <w:tcW w:w="1530" w:type="dxa"/>
             <w:vAlign w:val="center"/>
           </w:tcPr>
           <w:p>
@@ -7696,7 +7799,7 @@
         </w:tc>
         <w:tc>
           <w:tcPr>
-            <w:tcW w:w="1795" w:type="dxa"/>
+            <w:tcW w:w="2065" w:type="dxa"/>
             <w:vAlign w:val="center"/>
           </w:tcPr>
           <w:p>
@@ -7728,7 +7831,6 @@
                 <w:sz w:val="24"/>
                 <w:szCs w:val="24"/>
               </w:rPr>
-              <w:lastRenderedPageBreak/>
               <w:t>Description</w:t>
             </w:r>
           </w:p>
@@ -7761,7 +7863,7 @@
               <w:rPr>
                 <w:rFonts w:cstheme="minorHAnsi"/>
               </w:rPr>
-              <w:t>change TAIL_FLAG to TAIL_FLAG_DEACTIVE when tail switch is released.</w:t>
+              <w:t>change TI_R_FLAG to TI_R_FLAG_ACTIVE when TI Right switch is pressed.</w:t>
             </w:r>
           </w:p>
         </w:tc>
@@ -7777,409 +7879,9 @@
       </w:tblPr>
       <w:tblGrid>
         <w:gridCol w:w="1358"/>
-        <w:gridCol w:w="4847"/>
-        <w:gridCol w:w="1350"/>
-        <w:gridCol w:w="1795"/>
-      </w:tblGrid>
-      <w:tr>
-        <w:tc>
-          <w:tcPr>
-            <w:tcW w:w="1358" w:type="dxa"/>
-          </w:tcPr>
-          <w:p>
-            <w:pPr>
-              <w:rPr>
-                <w:b/>
-                <w:bCs/>
-                <w:sz w:val="24"/>
-                <w:szCs w:val="24"/>
-              </w:rPr>
-            </w:pPr>
-            <w:r>
-              <w:rPr>
-                <w:b/>
-                <w:bCs/>
-                <w:sz w:val="24"/>
-                <w:szCs w:val="24"/>
-              </w:rPr>
-              <w:t>Req ID</w:t>
-            </w:r>
-          </w:p>
-        </w:tc>
-        <w:tc>
-          <w:tcPr>
-            <w:tcW w:w="7992" w:type="dxa"/>
-            <w:gridSpan w:val="3"/>
-          </w:tcPr>
-          <w:p>
-            <w:pPr>
-              <w:spacing w:line="19" w:lineRule="atLeast"/>
-              <w:rPr>
-                <w:sz w:val="24"/>
-                <w:szCs w:val="24"/>
-              </w:rPr>
-            </w:pPr>
-            <w:r>
-              <w:rPr>
-                <w:sz w:val="24"/>
-                <w:szCs w:val="24"/>
-              </w:rPr>
-              <w:t>Req _</w:t>
-            </w:r>
-            <w:r>
-              <w:rPr>
-                <w:sz w:val="24"/>
-                <w:szCs w:val="24"/>
-              </w:rPr>
-              <w:t>PO5</w:t>
-            </w:r>
-            <w:r>
-              <w:rPr>
-                <w:sz w:val="24"/>
-                <w:szCs w:val="24"/>
-              </w:rPr>
-              <w:t>_S</w:t>
-            </w:r>
-            <w:r>
-              <w:rPr>
-                <w:sz w:val="24"/>
-                <w:szCs w:val="24"/>
-              </w:rPr>
-              <w:t xml:space="preserve">RS _ </w:t>
-            </w:r>
-            <w:r>
-              <w:rPr>
-                <w:color w:val="FF0000"/>
-                <w:sz w:val="24"/>
-                <w:szCs w:val="24"/>
-              </w:rPr>
-              <w:t>019</w:t>
-            </w:r>
-            <w:r>
-              <w:rPr>
-                <w:color w:val="FF0000"/>
-                <w:sz w:val="24"/>
-                <w:szCs w:val="24"/>
-              </w:rPr>
-              <w:t xml:space="preserve"> </w:t>
-            </w:r>
-            <w:r>
-              <w:rPr>
-                <w:sz w:val="24"/>
-                <w:szCs w:val="24"/>
-              </w:rPr>
-              <w:t>_ v0</w:t>
-            </w:r>
-            <w:r>
-              <w:rPr>
-                <w:sz w:val="24"/>
-                <w:szCs w:val="24"/>
-              </w:rPr>
-              <w:t>1</w:t>
-            </w:r>
-          </w:p>
-        </w:tc>
-      </w:tr>
-      <w:tr>
-        <w:tc>
-          <w:tcPr>
-            <w:tcW w:w="1358" w:type="dxa"/>
-          </w:tcPr>
-          <w:p>
-            <w:pPr>
-              <w:rPr>
-                <w:b/>
-                <w:sz w:val="24"/>
-                <w:szCs w:val="24"/>
-              </w:rPr>
-            </w:pPr>
-            <w:r>
-              <w:rPr>
-                <w:b/>
-                <w:sz w:val="24"/>
-                <w:szCs w:val="24"/>
-              </w:rPr>
-              <w:t>Covers</w:t>
-            </w:r>
-          </w:p>
-        </w:tc>
-        <w:tc>
-          <w:tcPr>
-            <w:tcW w:w="4847" w:type="dxa"/>
-          </w:tcPr>
-          <w:p>
-            <w:r>
-              <w:rPr>
-                <w:sz w:val="24"/>
-                <w:szCs w:val="24"/>
-              </w:rPr>
-              <w:t>Req _</w:t>
-            </w:r>
-            <w:r>
-              <w:rPr>
-                <w:sz w:val="24"/>
-                <w:szCs w:val="24"/>
-              </w:rPr>
-              <w:t xml:space="preserve">PO5_CYRS _ </w:t>
-            </w:r>
-            <w:r>
-              <w:rPr>
-                <w:color w:val="FF0000"/>
-                <w:sz w:val="24"/>
-                <w:szCs w:val="24"/>
-              </w:rPr>
-              <w:t>005</w:t>
-            </w:r>
-            <w:r>
-              <w:rPr>
-                <w:color w:val="FF0000"/>
-                <w:sz w:val="24"/>
-                <w:szCs w:val="24"/>
-              </w:rPr>
-              <w:t xml:space="preserve"> </w:t>
-            </w:r>
-            <w:r>
-              <w:rPr>
-                <w:sz w:val="24"/>
-                <w:szCs w:val="24"/>
-              </w:rPr>
-              <w:t>_ v01</w:t>
-            </w:r>
-          </w:p>
-        </w:tc>
-        <w:tc>
-          <w:tcPr>
-            <w:tcW w:w="1350" w:type="dxa"/>
-          </w:tcPr>
-          <w:p>
-            <w:pPr>
-              <w:rPr>
-                <w:b/>
-              </w:rPr>
-            </w:pPr>
-            <w:r>
-              <w:rPr>
-                <w:b/>
-              </w:rPr>
-              <w:t>Test Scope</w:t>
-            </w:r>
-          </w:p>
-        </w:tc>
-        <w:tc>
-          <w:tcPr>
-            <w:tcW w:w="1795" w:type="dxa"/>
-          </w:tcPr>
-          <w:p>
-            <w:r>
-              <w:t>ITD</w:t>
-            </w:r>
-          </w:p>
-        </w:tc>
-      </w:tr>
-      <w:tr>
-        <w:tc>
-          <w:tcPr>
-            <w:tcW w:w="1358" w:type="dxa"/>
-          </w:tcPr>
-          <w:p>
-            <w:pPr>
-              <w:rPr>
-                <w:b/>
-                <w:sz w:val="24"/>
-                <w:szCs w:val="24"/>
-              </w:rPr>
-            </w:pPr>
-            <w:r>
-              <w:rPr>
-                <w:b/>
-                <w:sz w:val="24"/>
-                <w:szCs w:val="24"/>
-              </w:rPr>
-              <w:t>Input</w:t>
-            </w:r>
-          </w:p>
-        </w:tc>
-        <w:tc>
-          <w:tcPr>
-            <w:tcW w:w="4847" w:type="dxa"/>
-          </w:tcPr>
-          <w:p>
-            <w:r>
-              <w:t>TI Right Switch Signal</w:t>
-            </w:r>
-          </w:p>
-        </w:tc>
-        <w:tc>
-          <w:tcPr>
-            <w:tcW w:w="1350" w:type="dxa"/>
-          </w:tcPr>
-          <w:p>
-            <w:pPr>
-              <w:rPr>
-                <w:b/>
-              </w:rPr>
-            </w:pPr>
-            <w:r>
-              <w:rPr>
-                <w:b/>
-              </w:rPr>
-              <w:t>Output</w:t>
-            </w:r>
-          </w:p>
-        </w:tc>
-        <w:tc>
-          <w:tcPr>
-            <w:tcW w:w="1795" w:type="dxa"/>
-          </w:tcPr>
-          <w:p>
-            <w:r>
-              <w:t>TI_R_FLAG status</w:t>
-            </w:r>
-          </w:p>
-        </w:tc>
-      </w:tr>
-      <w:tr>
-        <w:tc>
-          <w:tcPr>
-            <w:tcW w:w="1358" w:type="dxa"/>
-            <w:vAlign w:val="center"/>
-          </w:tcPr>
-          <w:p>
-            <w:pPr>
-              <w:rPr>
-                <w:b/>
-                <w:sz w:val="24"/>
-                <w:szCs w:val="24"/>
-              </w:rPr>
-            </w:pPr>
-            <w:r>
-              <w:rPr>
-                <w:b/>
-                <w:sz w:val="24"/>
-                <w:szCs w:val="24"/>
-              </w:rPr>
-              <w:t>Author</w:t>
-            </w:r>
-          </w:p>
-        </w:tc>
-        <w:tc>
-          <w:tcPr>
-            <w:tcW w:w="4847" w:type="dxa"/>
-            <w:vAlign w:val="center"/>
-          </w:tcPr>
-          <w:p>
-            <w:r>
-              <w:t>Sarah</w:t>
-            </w:r>
-          </w:p>
-        </w:tc>
-        <w:tc>
-          <w:tcPr>
-            <w:tcW w:w="1350" w:type="dxa"/>
-            <w:vAlign w:val="center"/>
-          </w:tcPr>
-          <w:p>
-            <w:pPr>
-              <w:rPr>
-                <w:b/>
-              </w:rPr>
-            </w:pPr>
-            <w:r>
-              <w:rPr>
-                <w:b/>
-                <w:sz w:val="24"/>
-                <w:szCs w:val="24"/>
-              </w:rPr>
-              <w:t>Date</w:t>
-            </w:r>
-          </w:p>
-        </w:tc>
-        <w:tc>
-          <w:tcPr>
-            <w:tcW w:w="1795" w:type="dxa"/>
-            <w:vAlign w:val="center"/>
-          </w:tcPr>
-          <w:p>
-            <w:r>
-              <w:t>21/02/2020</w:t>
-            </w:r>
-          </w:p>
-        </w:tc>
-      </w:tr>
-      <w:tr>
-        <w:trPr>
-          <w:trHeight w:val="314"/>
-        </w:trPr>
-        <w:tc>
-          <w:tcPr>
-            <w:tcW w:w="1358" w:type="dxa"/>
-          </w:tcPr>
-          <w:p>
-            <w:pPr>
-              <w:rPr>
-                <w:b/>
-                <w:sz w:val="24"/>
-                <w:szCs w:val="24"/>
-              </w:rPr>
-            </w:pPr>
-            <w:r>
-              <w:rPr>
-                <w:b/>
-                <w:sz w:val="24"/>
-                <w:szCs w:val="24"/>
-              </w:rPr>
-              <w:t>Description</w:t>
-            </w:r>
-          </w:p>
-        </w:tc>
-        <w:tc>
-          <w:tcPr>
-            <w:tcW w:w="7992" w:type="dxa"/>
-            <w:gridSpan w:val="3"/>
-          </w:tcPr>
-          <w:p>
-            <w:pPr>
-              <w:rPr>
-                <w:rFonts w:cstheme="minorHAnsi"/>
-              </w:rPr>
-            </w:pPr>
-            <w:r>
-              <w:rPr>
-                <w:rFonts w:cstheme="minorHAnsi"/>
-              </w:rPr>
-              <w:t>Software shall</w:t>
-            </w:r>
-            <w:r>
-              <w:rPr>
-                <w:rFonts w:cstheme="minorHAnsi" w:hint="cs"/>
-                <w:rtl/>
-              </w:rPr>
-              <w:t xml:space="preserve"> </w:t>
-            </w:r>
-            <w:r>
-              <w:rPr>
-                <w:rFonts w:cstheme="minorHAnsi"/>
-              </w:rPr>
-              <w:t>change TI_R_FLAG to TI_R_FLAG_ACTIVE when TI Right switch is pressed.</w:t>
-            </w:r>
-          </w:p>
-        </w:tc>
-      </w:tr>
-    </w:tbl>
-    <w:p/>
-    <w:p/>
-    <w:tbl>
-      <w:tblPr>
-        <w:tblStyle w:val="TableGrid"/>
-        <w:tblpPr w:leftFromText="180" w:rightFromText="180" w:vertAnchor="text" w:horzAnchor="margin" w:tblpY="215"/>
-        <w:tblW w:w="0" w:type="auto"/>
-        <w:tblLook w:val="04A0" w:firstRow="1" w:lastRow="0" w:firstColumn="1" w:lastColumn="0" w:noHBand="0" w:noVBand="1"/>
-      </w:tblPr>
-      <w:tblGrid>
-        <w:gridCol w:w="1358"/>
-        <w:gridCol w:w="4877"/>
-        <w:gridCol w:w="1341"/>
-        <w:gridCol w:w="1774"/>
+        <w:gridCol w:w="4397"/>
+        <w:gridCol w:w="1530"/>
+        <w:gridCol w:w="2065"/>
       </w:tblGrid>
       <w:tr>
         <w:tc>
@@ -8300,7 +8002,7 @@
         </w:tc>
         <w:tc>
           <w:tcPr>
-            <w:tcW w:w="4877" w:type="dxa"/>
+            <w:tcW w:w="4397" w:type="dxa"/>
           </w:tcPr>
           <w:p>
             <w:r>
@@ -8351,7 +8053,7 @@
         </w:tc>
         <w:tc>
           <w:tcPr>
-            <w:tcW w:w="1341" w:type="dxa"/>
+            <w:tcW w:w="1530" w:type="dxa"/>
           </w:tcPr>
           <w:p>
             <w:pPr>
@@ -8369,7 +8071,7 @@
         </w:tc>
         <w:tc>
           <w:tcPr>
-            <w:tcW w:w="1774" w:type="dxa"/>
+            <w:tcW w:w="2065" w:type="dxa"/>
           </w:tcPr>
           <w:p>
             <w:r>
@@ -8403,7 +8105,7 @@
         </w:tc>
         <w:tc>
           <w:tcPr>
-            <w:tcW w:w="4877" w:type="dxa"/>
+            <w:tcW w:w="4397" w:type="dxa"/>
           </w:tcPr>
           <w:p>
             <w:r>
@@ -8413,7 +8115,7 @@
         </w:tc>
         <w:tc>
           <w:tcPr>
-            <w:tcW w:w="1341" w:type="dxa"/>
+            <w:tcW w:w="1530" w:type="dxa"/>
           </w:tcPr>
           <w:p>
             <w:pPr>
@@ -8431,11 +8133,11 @@
         </w:tc>
         <w:tc>
           <w:tcPr>
-            <w:tcW w:w="1774" w:type="dxa"/>
-          </w:tcPr>
-          <w:p>
-            <w:r>
-              <w:t>TI_R_FLAG status</w:t>
+            <w:tcW w:w="2065" w:type="dxa"/>
+          </w:tcPr>
+          <w:p>
+            <w:r>
+              <w:t>Right TI Activation</w:t>
             </w:r>
           </w:p>
         </w:tc>
@@ -8466,7 +8168,7 @@
         </w:tc>
         <w:tc>
           <w:tcPr>
-            <w:tcW w:w="4877" w:type="dxa"/>
+            <w:tcW w:w="4397" w:type="dxa"/>
             <w:vAlign w:val="center"/>
           </w:tcPr>
           <w:p>
@@ -8477,7 +8179,7 @@
         </w:tc>
         <w:tc>
           <w:tcPr>
-            <w:tcW w:w="1341" w:type="dxa"/>
+            <w:tcW w:w="1530" w:type="dxa"/>
             <w:vAlign w:val="center"/>
           </w:tcPr>
           <w:p>
@@ -8498,7 +8200,7 @@
         </w:tc>
         <w:tc>
           <w:tcPr>
-            <w:tcW w:w="1774" w:type="dxa"/>
+            <w:tcW w:w="2065" w:type="dxa"/>
             <w:vAlign w:val="center"/>
           </w:tcPr>
           <w:p>
@@ -8589,6 +8291,21 @@
         </w:tc>
       </w:tr>
     </w:tbl>
+    <w:p>
+      <w:pPr>
+        <w:pStyle w:val="Heading4"/>
+        <w:ind w:left="1440" w:firstLine="720"/>
+      </w:pPr>
+      <w:r>
+        <w:t>4.1.2.</w:t>
+      </w:r>
+      <w:r>
+        <w:t>5 Left</w:t>
+      </w:r>
+      <w:r>
+        <w:t xml:space="preserve"> TI Activation</w:t>
+      </w:r>
+    </w:p>
     <w:p>
       <w:pPr>
         <w:rPr>
@@ -8606,9 +8323,9 @@
       </w:tblPr>
       <w:tblGrid>
         <w:gridCol w:w="1358"/>
-        <w:gridCol w:w="4847"/>
-        <w:gridCol w:w="1350"/>
-        <w:gridCol w:w="1795"/>
+        <w:gridCol w:w="4397"/>
+        <w:gridCol w:w="1530"/>
+        <w:gridCol w:w="2065"/>
       </w:tblGrid>
       <w:tr>
         <w:tc>
@@ -8734,7 +8451,7 @@
         </w:tc>
         <w:tc>
           <w:tcPr>
-            <w:tcW w:w="4847" w:type="dxa"/>
+            <w:tcW w:w="4397" w:type="dxa"/>
           </w:tcPr>
           <w:p>
             <w:r>
@@ -8778,7 +8495,7 @@
         </w:tc>
         <w:tc>
           <w:tcPr>
-            <w:tcW w:w="1350" w:type="dxa"/>
+            <w:tcW w:w="1530" w:type="dxa"/>
           </w:tcPr>
           <w:p>
             <w:pPr>
@@ -8796,7 +8513,7 @@
         </w:tc>
         <w:tc>
           <w:tcPr>
-            <w:tcW w:w="1795" w:type="dxa"/>
+            <w:tcW w:w="2065" w:type="dxa"/>
           </w:tcPr>
           <w:p>
             <w:r>
@@ -8830,7 +8547,7 @@
         </w:tc>
         <w:tc>
           <w:tcPr>
-            <w:tcW w:w="4847" w:type="dxa"/>
+            <w:tcW w:w="4397" w:type="dxa"/>
           </w:tcPr>
           <w:p>
             <w:r>
@@ -8840,7 +8557,7 @@
         </w:tc>
         <w:tc>
           <w:tcPr>
-            <w:tcW w:w="1350" w:type="dxa"/>
+            <w:tcW w:w="1530" w:type="dxa"/>
           </w:tcPr>
           <w:p>
             <w:pPr>
@@ -8858,11 +8575,14 @@
         </w:tc>
         <w:tc>
           <w:tcPr>
-            <w:tcW w:w="1795" w:type="dxa"/>
-          </w:tcPr>
-          <w:p>
-            <w:r>
-              <w:t>TI_L_FLAG status</w:t>
+            <w:tcW w:w="2065" w:type="dxa"/>
+          </w:tcPr>
+          <w:p>
+            <w:r>
+              <w:t>Left</w:t>
+            </w:r>
+            <w:r>
+              <w:t xml:space="preserve"> TI Activation</w:t>
             </w:r>
           </w:p>
         </w:tc>
@@ -8893,7 +8613,7 @@
         </w:tc>
         <w:tc>
           <w:tcPr>
-            <w:tcW w:w="4847" w:type="dxa"/>
+            <w:tcW w:w="4397" w:type="dxa"/>
             <w:vAlign w:val="center"/>
           </w:tcPr>
           <w:p>
@@ -8904,7 +8624,7 @@
         </w:tc>
         <w:tc>
           <w:tcPr>
-            <w:tcW w:w="1350" w:type="dxa"/>
+            <w:tcW w:w="1530" w:type="dxa"/>
             <w:vAlign w:val="center"/>
           </w:tcPr>
           <w:p>
@@ -8925,7 +8645,7 @@
         </w:tc>
         <w:tc>
           <w:tcPr>
-            <w:tcW w:w="1795" w:type="dxa"/>
+            <w:tcW w:w="2065" w:type="dxa"/>
             <w:vAlign w:val="center"/>
           </w:tcPr>
           <w:p>
@@ -9023,9 +8743,9 @@
       </w:tblPr>
       <w:tblGrid>
         <w:gridCol w:w="1358"/>
-        <w:gridCol w:w="4847"/>
-        <w:gridCol w:w="1350"/>
-        <w:gridCol w:w="1795"/>
+        <w:gridCol w:w="4397"/>
+        <w:gridCol w:w="1530"/>
+        <w:gridCol w:w="2065"/>
       </w:tblGrid>
       <w:tr>
         <w:tc>
@@ -9151,7 +8871,7 @@
         </w:tc>
         <w:tc>
           <w:tcPr>
-            <w:tcW w:w="4847" w:type="dxa"/>
+            <w:tcW w:w="4397" w:type="dxa"/>
           </w:tcPr>
           <w:p>
             <w:r>
@@ -9195,7 +8915,7 @@
         </w:tc>
         <w:tc>
           <w:tcPr>
-            <w:tcW w:w="1350" w:type="dxa"/>
+            <w:tcW w:w="1530" w:type="dxa"/>
           </w:tcPr>
           <w:p>
             <w:pPr>
@@ -9213,7 +8933,7 @@
         </w:tc>
         <w:tc>
           <w:tcPr>
-            <w:tcW w:w="1795" w:type="dxa"/>
+            <w:tcW w:w="2065" w:type="dxa"/>
           </w:tcPr>
           <w:p>
             <w:r>
@@ -9247,7 +8967,7 @@
         </w:tc>
         <w:tc>
           <w:tcPr>
-            <w:tcW w:w="4847" w:type="dxa"/>
+            <w:tcW w:w="4397" w:type="dxa"/>
           </w:tcPr>
           <w:p>
             <w:r>
@@ -9257,7 +8977,7 @@
         </w:tc>
         <w:tc>
           <w:tcPr>
-            <w:tcW w:w="1350" w:type="dxa"/>
+            <w:tcW w:w="1530" w:type="dxa"/>
           </w:tcPr>
           <w:p>
             <w:pPr>
@@ -9275,11 +8995,11 @@
         </w:tc>
         <w:tc>
           <w:tcPr>
-            <w:tcW w:w="1795" w:type="dxa"/>
-          </w:tcPr>
-          <w:p>
-            <w:r>
-              <w:t>TI_L_FLAG status</w:t>
+            <w:tcW w:w="2065" w:type="dxa"/>
+          </w:tcPr>
+          <w:p>
+            <w:r>
+              <w:t>Left TI Activation</w:t>
             </w:r>
           </w:p>
         </w:tc>
@@ -9310,7 +9030,7 @@
         </w:tc>
         <w:tc>
           <w:tcPr>
-            <w:tcW w:w="4847" w:type="dxa"/>
+            <w:tcW w:w="4397" w:type="dxa"/>
             <w:vAlign w:val="center"/>
           </w:tcPr>
           <w:p>
@@ -9321,7 +9041,7 @@
         </w:tc>
         <w:tc>
           <w:tcPr>
-            <w:tcW w:w="1350" w:type="dxa"/>
+            <w:tcW w:w="1530" w:type="dxa"/>
             <w:vAlign w:val="center"/>
           </w:tcPr>
           <w:p>
@@ -9342,7 +9062,7 @@
         </w:tc>
         <w:tc>
           <w:tcPr>
-            <w:tcW w:w="1795" w:type="dxa"/>
+            <w:tcW w:w="2065" w:type="dxa"/>
             <w:vAlign w:val="center"/>
           </w:tcPr>
           <w:p>
@@ -9430,7 +9150,6 @@
         </w:tc>
       </w:tr>
     </w:tbl>
-    <w:p/>
     <w:p>
       <w:r>
         <w:br w:type="page"/>
@@ -9458,6 +9177,21 @@
         <w:t>Output feature</w:t>
       </w:r>
     </w:p>
+    <w:p>
+      <w:pPr>
+        <w:pStyle w:val="Heading4"/>
+      </w:pPr>
+      <w:r>
+        <w:tab/>
+      </w:r>
+      <w:r>
+        <w:tab/>
+      </w:r>
+      <w:r>
+        <w:tab/>
+        <w:t>4.1.3.1 Mode Selection</w:t>
+      </w:r>
+    </w:p>
     <w:tbl>
       <w:tblPr>
         <w:tblStyle w:val="TableGrid"/>
@@ -9696,7 +9430,7 @@
               <w:spacing w:line="19" w:lineRule="atLeast"/>
             </w:pPr>
             <w:r>
-              <w:t>MODE_FLAG is MODE_1</w:t>
+              <w:t>Mode Activation</w:t>
             </w:r>
           </w:p>
         </w:tc>
@@ -9813,7 +9547,7 @@
       </w:tr>
       <w:tr>
         <w:trPr>
-          <w:trHeight w:val="557"/>
+          <w:trHeight w:val="70"/>
         </w:trPr>
         <w:tc>
           <w:tcPr>
@@ -10428,7 +10162,7 @@
                     </wp:anchor>
                   </w:drawing>
                 </mc:Choice>
-                <mc:Fallback>
+                <mc:Fallback xmlns:w16="http://schemas.microsoft.com/office/word/2018/wordml" xmlns:w16cid="http://schemas.microsoft.com/office/word/2016/wordml/cid" xmlns:w16cex="http://schemas.microsoft.com/office/word/2018/wordml/cex" xmlns:am3d="http://schemas.microsoft.com/office/drawing/2017/model3d" xmlns:aink="http://schemas.microsoft.com/office/drawing/2016/ink" xmlns:cx8="http://schemas.microsoft.com/office/drawing/2016/5/14/chartex" xmlns:cx7="http://schemas.microsoft.com/office/drawing/2016/5/13/chartex" xmlns:cx6="http://schemas.microsoft.com/office/drawing/2016/5/12/chartex" xmlns:cx5="http://schemas.microsoft.com/office/drawing/2016/5/11/chartex" xmlns:cx4="http://schemas.microsoft.com/office/drawing/2016/5/10/chartex" xmlns:cx3="http://schemas.microsoft.com/office/drawing/2016/5/9/chartex" xmlns:cx2="http://schemas.microsoft.com/office/drawing/2015/10/21/chartex">
                   <w:pict>
                     <v:line w14:anchorId="6854DD30" id="Straight Connector 8" o:spid="_x0000_s1026" style="position:absolute;z-index:251718656;visibility:visible;mso-wrap-style:square;mso-wrap-distance-left:9pt;mso-wrap-distance-top:0;mso-wrap-distance-right:9pt;mso-wrap-distance-bottom:0;mso-position-horizontal:absolute;mso-position-horizontal-relative:text;mso-position-vertical:absolute;mso-position-vertical-relative:text" from="12.75pt,8.55pt" to="362.75pt,10pt" o:gfxdata="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" strokecolor="#5b9bd5 [3204]" strokeweight=".5pt">
                       <v:stroke joinstyle="miter"/>
@@ -11697,7 +11431,7 @@
                     </wp:anchor>
                   </w:drawing>
                 </mc:Choice>
-                <mc:Fallback>
+                <mc:Fallback xmlns:w16="http://schemas.microsoft.com/office/word/2018/wordml" xmlns:w16cid="http://schemas.microsoft.com/office/word/2016/wordml/cid" xmlns:w16cex="http://schemas.microsoft.com/office/word/2018/wordml/cex" xmlns:am3d="http://schemas.microsoft.com/office/drawing/2017/model3d" xmlns:aink="http://schemas.microsoft.com/office/drawing/2016/ink" xmlns:cx8="http://schemas.microsoft.com/office/drawing/2016/5/14/chartex" xmlns:cx7="http://schemas.microsoft.com/office/drawing/2016/5/13/chartex" xmlns:cx6="http://schemas.microsoft.com/office/drawing/2016/5/12/chartex" xmlns:cx5="http://schemas.microsoft.com/office/drawing/2016/5/11/chartex" xmlns:cx4="http://schemas.microsoft.com/office/drawing/2016/5/10/chartex" xmlns:cx3="http://schemas.microsoft.com/office/drawing/2016/5/9/chartex" xmlns:cx2="http://schemas.microsoft.com/office/drawing/2015/10/21/chartex">
                   <w:pict>
                     <v:shapetype w14:anchorId="22B464C1" id="_x0000_t32" coordsize="21600,21600" o:spt="32" o:oned="t" path="m,l21600,21600e" filled="f">
                       <v:path arrowok="t" fillok="f" o:connecttype="none"/>
@@ -12638,8 +12372,8 @@
               <w:pStyle w:val="ListParagraph"/>
               <w:spacing w:line="19" w:lineRule="atLeast"/>
               <w:rPr>
-                <w:sz w:val="24"/>
-                <w:szCs w:val="24"/>
+                <w:sz w:val="2"/>
+                <w:szCs w:val="2"/>
               </w:rPr>
             </w:pPr>
           </w:p>
@@ -12954,8 +12688,8 @@
             <w:pPr>
               <w:spacing w:line="19" w:lineRule="atLeast"/>
               <w:rPr>
-                <w:sz w:val="24"/>
-                <w:szCs w:val="24"/>
+                <w:sz w:val="2"/>
+                <w:szCs w:val="2"/>
               </w:rPr>
             </w:pPr>
           </w:p>
@@ -13355,7 +13089,7 @@
               <w:spacing w:line="19" w:lineRule="atLeast"/>
             </w:pPr>
             <w:r>
-              <w:t>MODE_FLAG is MODE_2</w:t>
+              <w:t>Mode Activation</w:t>
             </w:r>
           </w:p>
         </w:tc>
@@ -13931,10 +13665,17 @@
         <w:tc>
           <w:tcPr>
             <w:tcW w:w="4877" w:type="dxa"/>
-          </w:tcPr>
-          <w:p>
-            <w:r>
-              <w:t>TI_L_FLAG</w:t>
+            <w:vAlign w:val="center"/>
+          </w:tcPr>
+          <w:p>
+            <w:pPr>
+              <w:tabs>
+                <w:tab w:val="center" w:pos="2330"/>
+                <w:tab w:val="left" w:pos="2730"/>
+              </w:tabs>
+            </w:pPr>
+            <w:r>
+              <w:t>Mode Activation</w:t>
             </w:r>
           </w:p>
         </w:tc>
@@ -14093,6 +13834,428 @@
                 <w:szCs w:val="24"/>
               </w:rPr>
               <w:t>.</w:t>
+            </w:r>
+          </w:p>
+        </w:tc>
+      </w:tr>
+    </w:tbl>
+    <w:p>
+      <w:pPr>
+        <w:pStyle w:val="Heading4"/>
+      </w:pPr>
+      <w:r>
+        <w:tab/>
+      </w:r>
+      <w:r>
+        <w:tab/>
+        <w:t>4.1.3.2</w:t>
+      </w:r>
+      <w:r>
+        <w:t xml:space="preserve"> </w:t>
+      </w:r>
+      <w:r>
+        <w:t>Tail Function</w:t>
+      </w:r>
+      <w:r>
+        <w:t xml:space="preserve"> Activation</w:t>
+      </w:r>
+    </w:p>
+    <w:tbl>
+      <w:tblPr>
+        <w:tblStyle w:val="TableGrid"/>
+        <w:tblpPr w:leftFromText="180" w:rightFromText="180" w:vertAnchor="text" w:horzAnchor="margin" w:tblpY="215"/>
+        <w:tblW w:w="0" w:type="auto"/>
+        <w:tblLook w:val="04A0" w:firstRow="1" w:lastRow="0" w:firstColumn="1" w:lastColumn="0" w:noHBand="0" w:noVBand="1"/>
+      </w:tblPr>
+      <w:tblGrid>
+        <w:gridCol w:w="1358"/>
+        <w:gridCol w:w="4847"/>
+        <w:gridCol w:w="1350"/>
+        <w:gridCol w:w="1795"/>
+      </w:tblGrid>
+      <w:tr>
+        <w:tc>
+          <w:tcPr>
+            <w:tcW w:w="1358" w:type="dxa"/>
+          </w:tcPr>
+          <w:p>
+            <w:pPr>
+              <w:rPr>
+                <w:b/>
+                <w:bCs/>
+                <w:sz w:val="24"/>
+                <w:szCs w:val="24"/>
+              </w:rPr>
+            </w:pPr>
+            <w:r>
+              <w:rPr>
+                <w:b/>
+                <w:bCs/>
+                <w:sz w:val="24"/>
+                <w:szCs w:val="24"/>
+              </w:rPr>
+              <w:t>Req ID</w:t>
+            </w:r>
+          </w:p>
+        </w:tc>
+        <w:tc>
+          <w:tcPr>
+            <w:tcW w:w="7992" w:type="dxa"/>
+            <w:gridSpan w:val="3"/>
+          </w:tcPr>
+          <w:p>
+            <w:pPr>
+              <w:spacing w:line="19" w:lineRule="atLeast"/>
+              <w:rPr>
+                <w:sz w:val="24"/>
+                <w:szCs w:val="24"/>
+              </w:rPr>
+            </w:pPr>
+            <w:r>
+              <w:rPr>
+                <w:sz w:val="24"/>
+                <w:szCs w:val="24"/>
+              </w:rPr>
+              <w:t>Req _</w:t>
+            </w:r>
+            <w:r>
+              <w:rPr>
+                <w:sz w:val="24"/>
+                <w:szCs w:val="24"/>
+              </w:rPr>
+              <w:t>PO5</w:t>
+            </w:r>
+            <w:r>
+              <w:rPr>
+                <w:sz w:val="24"/>
+                <w:szCs w:val="24"/>
+              </w:rPr>
+              <w:t>_S</w:t>
+            </w:r>
+            <w:r>
+              <w:rPr>
+                <w:sz w:val="24"/>
+                <w:szCs w:val="24"/>
+              </w:rPr>
+              <w:t xml:space="preserve">RS _ </w:t>
+            </w:r>
+            <w:r>
+              <w:rPr>
+                <w:color w:val="FF0000"/>
+                <w:sz w:val="24"/>
+                <w:szCs w:val="24"/>
+              </w:rPr>
+              <w:t>018</w:t>
+            </w:r>
+            <w:r>
+              <w:rPr>
+                <w:color w:val="FF0000"/>
+                <w:sz w:val="24"/>
+                <w:szCs w:val="24"/>
+              </w:rPr>
+              <w:t xml:space="preserve"> </w:t>
+            </w:r>
+            <w:r>
+              <w:rPr>
+                <w:sz w:val="24"/>
+                <w:szCs w:val="24"/>
+              </w:rPr>
+              <w:t>_ v0</w:t>
+            </w:r>
+            <w:r>
+              <w:rPr>
+                <w:sz w:val="24"/>
+                <w:szCs w:val="24"/>
+              </w:rPr>
+              <w:t>1</w:t>
+            </w:r>
+          </w:p>
+        </w:tc>
+      </w:tr>
+      <w:tr>
+        <w:tc>
+          <w:tcPr>
+            <w:tcW w:w="1358" w:type="dxa"/>
+          </w:tcPr>
+          <w:p>
+            <w:pPr>
+              <w:rPr>
+                <w:b/>
+                <w:sz w:val="24"/>
+                <w:szCs w:val="24"/>
+              </w:rPr>
+            </w:pPr>
+            <w:r>
+              <w:rPr>
+                <w:b/>
+                <w:sz w:val="24"/>
+                <w:szCs w:val="24"/>
+              </w:rPr>
+              <w:t>Covers</w:t>
+            </w:r>
+          </w:p>
+        </w:tc>
+        <w:tc>
+          <w:tcPr>
+            <w:tcW w:w="4847" w:type="dxa"/>
+          </w:tcPr>
+          <w:p>
+            <w:r>
+              <w:rPr>
+                <w:sz w:val="24"/>
+                <w:szCs w:val="24"/>
+              </w:rPr>
+              <w:t>Req _</w:t>
+            </w:r>
+            <w:r>
+              <w:rPr>
+                <w:sz w:val="24"/>
+                <w:szCs w:val="24"/>
+              </w:rPr>
+              <w:t xml:space="preserve">PO5_CYRS _ </w:t>
+            </w:r>
+            <w:r>
+              <w:rPr>
+                <w:color w:val="FF0000"/>
+                <w:sz w:val="24"/>
+                <w:szCs w:val="24"/>
+              </w:rPr>
+              <w:t>004</w:t>
+            </w:r>
+            <w:r>
+              <w:rPr>
+                <w:color w:val="FF0000"/>
+                <w:sz w:val="24"/>
+                <w:szCs w:val="24"/>
+              </w:rPr>
+              <w:t xml:space="preserve"> </w:t>
+            </w:r>
+            <w:r>
+              <w:rPr>
+                <w:sz w:val="24"/>
+                <w:szCs w:val="24"/>
+              </w:rPr>
+              <w:t>_ v01</w:t>
+            </w:r>
+          </w:p>
+        </w:tc>
+        <w:tc>
+          <w:tcPr>
+            <w:tcW w:w="1350" w:type="dxa"/>
+          </w:tcPr>
+          <w:p>
+            <w:pPr>
+              <w:rPr>
+                <w:b/>
+              </w:rPr>
+            </w:pPr>
+            <w:r>
+              <w:rPr>
+                <w:b/>
+              </w:rPr>
+              <w:t>Test Scope</w:t>
+            </w:r>
+          </w:p>
+        </w:tc>
+        <w:tc>
+          <w:tcPr>
+            <w:tcW w:w="1795" w:type="dxa"/>
+          </w:tcPr>
+          <w:p>
+            <w:r>
+              <w:t>ITD</w:t>
+            </w:r>
+          </w:p>
+        </w:tc>
+      </w:tr>
+      <w:tr>
+        <w:tc>
+          <w:tcPr>
+            <w:tcW w:w="1358" w:type="dxa"/>
+          </w:tcPr>
+          <w:p>
+            <w:pPr>
+              <w:rPr>
+                <w:b/>
+                <w:sz w:val="24"/>
+                <w:szCs w:val="24"/>
+              </w:rPr>
+            </w:pPr>
+            <w:r>
+              <w:rPr>
+                <w:b/>
+                <w:sz w:val="24"/>
+                <w:szCs w:val="24"/>
+              </w:rPr>
+              <w:t>Input</w:t>
+            </w:r>
+          </w:p>
+        </w:tc>
+        <w:tc>
+          <w:tcPr>
+            <w:tcW w:w="4847" w:type="dxa"/>
+          </w:tcPr>
+          <w:p>
+            <w:r>
+              <w:t>Tail</w:t>
+            </w:r>
+            <w:r>
+              <w:t xml:space="preserve"> Activation</w:t>
+            </w:r>
+          </w:p>
+        </w:tc>
+        <w:tc>
+          <w:tcPr>
+            <w:tcW w:w="1350" w:type="dxa"/>
+          </w:tcPr>
+          <w:p>
+            <w:pPr>
+              <w:rPr>
+                <w:b/>
+              </w:rPr>
+            </w:pPr>
+            <w:r>
+              <w:rPr>
+                <w:b/>
+              </w:rPr>
+              <w:t>Output</w:t>
+            </w:r>
+          </w:p>
+        </w:tc>
+        <w:tc>
+          <w:tcPr>
+            <w:tcW w:w="1795" w:type="dxa"/>
+          </w:tcPr>
+          <w:p>
+            <w:r>
+              <w:t>Tail LEDs status</w:t>
+            </w:r>
+          </w:p>
+        </w:tc>
+      </w:tr>
+      <w:tr>
+        <w:tc>
+          <w:tcPr>
+            <w:tcW w:w="1358" w:type="dxa"/>
+            <w:vAlign w:val="center"/>
+          </w:tcPr>
+          <w:p>
+            <w:pPr>
+              <w:rPr>
+                <w:b/>
+                <w:sz w:val="24"/>
+                <w:szCs w:val="24"/>
+              </w:rPr>
+            </w:pPr>
+            <w:r>
+              <w:rPr>
+                <w:b/>
+                <w:sz w:val="24"/>
+                <w:szCs w:val="24"/>
+              </w:rPr>
+              <w:t>Author</w:t>
+            </w:r>
+          </w:p>
+        </w:tc>
+        <w:tc>
+          <w:tcPr>
+            <w:tcW w:w="4847" w:type="dxa"/>
+            <w:vAlign w:val="center"/>
+          </w:tcPr>
+          <w:p>
+            <w:r>
+              <w:t>Sarah</w:t>
+            </w:r>
+          </w:p>
+        </w:tc>
+        <w:tc>
+          <w:tcPr>
+            <w:tcW w:w="1350" w:type="dxa"/>
+            <w:vAlign w:val="center"/>
+          </w:tcPr>
+          <w:p>
+            <w:pPr>
+              <w:rPr>
+                <w:b/>
+              </w:rPr>
+            </w:pPr>
+            <w:r>
+              <w:rPr>
+                <w:b/>
+                <w:sz w:val="24"/>
+                <w:szCs w:val="24"/>
+              </w:rPr>
+              <w:t>Date</w:t>
+            </w:r>
+          </w:p>
+        </w:tc>
+        <w:tc>
+          <w:tcPr>
+            <w:tcW w:w="1795" w:type="dxa"/>
+            <w:vAlign w:val="center"/>
+          </w:tcPr>
+          <w:p>
+            <w:r>
+              <w:t>21/02/2020</w:t>
+            </w:r>
+          </w:p>
+        </w:tc>
+      </w:tr>
+      <w:tr>
+        <w:trPr>
+          <w:trHeight w:val="314"/>
+        </w:trPr>
+        <w:tc>
+          <w:tcPr>
+            <w:tcW w:w="1358" w:type="dxa"/>
+          </w:tcPr>
+          <w:p>
+            <w:pPr>
+              <w:rPr>
+                <w:b/>
+                <w:sz w:val="24"/>
+                <w:szCs w:val="24"/>
+              </w:rPr>
+            </w:pPr>
+            <w:r>
+              <w:rPr>
+                <w:b/>
+                <w:sz w:val="24"/>
+                <w:szCs w:val="24"/>
+              </w:rPr>
+              <w:t>Description</w:t>
+            </w:r>
+          </w:p>
+        </w:tc>
+        <w:tc>
+          <w:tcPr>
+            <w:tcW w:w="7992" w:type="dxa"/>
+            <w:gridSpan w:val="3"/>
+          </w:tcPr>
+          <w:p>
+            <w:pPr>
+              <w:rPr>
+                <w:rFonts w:cstheme="minorHAnsi"/>
+              </w:rPr>
+            </w:pPr>
+            <w:r>
+              <w:rPr>
+                <w:rFonts w:cstheme="minorHAnsi"/>
+              </w:rPr>
+              <w:t>Software shall</w:t>
+            </w:r>
+            <w:r>
+              <w:rPr>
+                <w:rFonts w:cstheme="minorHAnsi" w:hint="cs"/>
+                <w:rtl/>
+              </w:rPr>
+              <w:t xml:space="preserve"> </w:t>
+            </w:r>
+            <w:r>
+              <w:rPr>
+                <w:rFonts w:cstheme="minorHAnsi"/>
+              </w:rPr>
+              <w:t>turn-on tail LEDs if TAIL_FLAG equal to TAIL_FLAG_ACTIVE.</w:t>
             </w:r>
           </w:p>
         </w:tc>
@@ -14109,10 +14272,8 @@
       <w:tblGrid>
         <w:gridCol w:w="1358"/>
         <w:gridCol w:w="4847"/>
-        <w:gridCol w:w="30"/>
-        <w:gridCol w:w="1320"/>
-        <w:gridCol w:w="21"/>
-        <w:gridCol w:w="1774"/>
+        <w:gridCol w:w="1350"/>
+        <w:gridCol w:w="1795"/>
       </w:tblGrid>
       <w:tr>
         <w:tc>
@@ -14142,7 +14303,7 @@
         <w:tc>
           <w:tcPr>
             <w:tcW w:w="7992" w:type="dxa"/>
-            <w:gridSpan w:val="5"/>
+            <w:gridSpan w:val="3"/>
           </w:tcPr>
           <w:p>
             <w:pPr>
@@ -14186,7 +14347,7 @@
                 <w:sz w:val="24"/>
                 <w:szCs w:val="24"/>
               </w:rPr>
-              <w:t>018</w:t>
+              <w:t>013</w:t>
             </w:r>
             <w:r>
               <w:rPr>
@@ -14208,7 +14369,7 @@
                 <w:sz w:val="24"/>
                 <w:szCs w:val="24"/>
               </w:rPr>
-              <w:t>1</w:t>
+              <w:t>2</w:t>
             </w:r>
           </w:p>
         </w:tc>
@@ -14283,7 +14444,6 @@
         <w:tc>
           <w:tcPr>
             <w:tcW w:w="1350" w:type="dxa"/>
-            <w:gridSpan w:val="2"/>
           </w:tcPr>
           <w:p>
             <w:pPr>
@@ -14302,7 +14462,6 @@
         <w:tc>
           <w:tcPr>
             <w:tcW w:w="1795" w:type="dxa"/>
-            <w:gridSpan w:val="2"/>
           </w:tcPr>
           <w:p>
             <w:r>
@@ -14340,14 +14499,13 @@
           </w:tcPr>
           <w:p>
             <w:r>
-              <w:t>TAIL_FLAG</w:t>
+              <w:t>Tail Activation</w:t>
             </w:r>
           </w:p>
         </w:tc>
         <w:tc>
           <w:tcPr>
             <w:tcW w:w="1350" w:type="dxa"/>
-            <w:gridSpan w:val="2"/>
           </w:tcPr>
           <w:p>
             <w:pPr>
@@ -14366,7 +14524,6 @@
         <w:tc>
           <w:tcPr>
             <w:tcW w:w="1795" w:type="dxa"/>
-            <w:gridSpan w:val="2"/>
           </w:tcPr>
           <w:p>
             <w:r>
@@ -14406,14 +14563,13 @@
           </w:tcPr>
           <w:p>
             <w:r>
-              <w:t>Sarah</w:t>
+              <w:t xml:space="preserve">Sarah </w:t>
             </w:r>
           </w:p>
         </w:tc>
         <w:tc>
           <w:tcPr>
             <w:tcW w:w="1350" w:type="dxa"/>
-            <w:gridSpan w:val="2"/>
             <w:vAlign w:val="center"/>
           </w:tcPr>
           <w:p>
@@ -14435,397 +14591,6 @@
         <w:tc>
           <w:tcPr>
             <w:tcW w:w="1795" w:type="dxa"/>
-            <w:gridSpan w:val="2"/>
-            <w:vAlign w:val="center"/>
-          </w:tcPr>
-          <w:p>
-            <w:r>
-              <w:t>21/02/2020</w:t>
-            </w:r>
-          </w:p>
-        </w:tc>
-      </w:tr>
-      <w:tr>
-        <w:trPr>
-          <w:trHeight w:val="314"/>
-        </w:trPr>
-        <w:tc>
-          <w:tcPr>
-            <w:tcW w:w="1358" w:type="dxa"/>
-          </w:tcPr>
-          <w:p>
-            <w:pPr>
-              <w:rPr>
-                <w:b/>
-                <w:sz w:val="24"/>
-                <w:szCs w:val="24"/>
-              </w:rPr>
-            </w:pPr>
-            <w:r>
-              <w:rPr>
-                <w:b/>
-                <w:sz w:val="24"/>
-                <w:szCs w:val="24"/>
-              </w:rPr>
-              <w:t>Description</w:t>
-            </w:r>
-          </w:p>
-        </w:tc>
-        <w:tc>
-          <w:tcPr>
-            <w:tcW w:w="7992" w:type="dxa"/>
-            <w:gridSpan w:val="5"/>
-          </w:tcPr>
-          <w:p>
-            <w:pPr>
-              <w:rPr>
-                <w:rFonts w:cstheme="minorHAnsi"/>
-              </w:rPr>
-            </w:pPr>
-            <w:r>
-              <w:rPr>
-                <w:rFonts w:cstheme="minorHAnsi"/>
-              </w:rPr>
-              <w:t>Software shall</w:t>
-            </w:r>
-            <w:r>
-              <w:rPr>
-                <w:rFonts w:cstheme="minorHAnsi" w:hint="cs"/>
-                <w:rtl/>
-              </w:rPr>
-              <w:t xml:space="preserve"> </w:t>
-            </w:r>
-            <w:r>
-              <w:rPr>
-                <w:rFonts w:cstheme="minorHAnsi"/>
-              </w:rPr>
-              <w:t>turn-on tail LEDs if TAIL_FLAG equal to TAIL_FLAG_ACTIVE.</w:t>
-            </w:r>
-          </w:p>
-        </w:tc>
-      </w:tr>
-      <w:tr>
-        <w:tc>
-          <w:tcPr>
-            <w:tcW w:w="1358" w:type="dxa"/>
-          </w:tcPr>
-          <w:p>
-            <w:pPr>
-              <w:rPr>
-                <w:b/>
-                <w:bCs/>
-                <w:sz w:val="24"/>
-                <w:szCs w:val="24"/>
-              </w:rPr>
-            </w:pPr>
-            <w:r>
-              <w:rPr>
-                <w:b/>
-                <w:bCs/>
-                <w:sz w:val="24"/>
-                <w:szCs w:val="24"/>
-              </w:rPr>
-              <w:t>Req ID</w:t>
-            </w:r>
-          </w:p>
-        </w:tc>
-        <w:tc>
-          <w:tcPr>
-            <w:tcW w:w="7992" w:type="dxa"/>
-            <w:gridSpan w:val="5"/>
-          </w:tcPr>
-          <w:p>
-            <w:pPr>
-              <w:spacing w:line="19" w:lineRule="atLeast"/>
-              <w:rPr>
-                <w:sz w:val="24"/>
-                <w:szCs w:val="24"/>
-              </w:rPr>
-            </w:pPr>
-            <w:r>
-              <w:rPr>
-                <w:sz w:val="24"/>
-                <w:szCs w:val="24"/>
-              </w:rPr>
-              <w:t>Req _</w:t>
-            </w:r>
-            <w:r>
-              <w:rPr>
-                <w:sz w:val="24"/>
-                <w:szCs w:val="24"/>
-              </w:rPr>
-              <w:t>PO5</w:t>
-            </w:r>
-            <w:r>
-              <w:rPr>
-                <w:sz w:val="24"/>
-                <w:szCs w:val="24"/>
-              </w:rPr>
-              <w:t>_S</w:t>
-            </w:r>
-            <w:r>
-              <w:rPr>
-                <w:sz w:val="24"/>
-                <w:szCs w:val="24"/>
-              </w:rPr>
-              <w:t xml:space="preserve">RS _ </w:t>
-            </w:r>
-            <w:r>
-              <w:rPr>
-                <w:color w:val="FF0000"/>
-                <w:sz w:val="24"/>
-                <w:szCs w:val="24"/>
-              </w:rPr>
-              <w:t>013</w:t>
-            </w:r>
-            <w:r>
-              <w:rPr>
-                <w:color w:val="FF0000"/>
-                <w:sz w:val="24"/>
-                <w:szCs w:val="24"/>
-              </w:rPr>
-              <w:t xml:space="preserve"> </w:t>
-            </w:r>
-            <w:r>
-              <w:rPr>
-                <w:sz w:val="24"/>
-                <w:szCs w:val="24"/>
-              </w:rPr>
-              <w:t>_ v0</w:t>
-            </w:r>
-            <w:r>
-              <w:rPr>
-                <w:sz w:val="24"/>
-                <w:szCs w:val="24"/>
-              </w:rPr>
-              <w:t>2</w:t>
-            </w:r>
-          </w:p>
-        </w:tc>
-      </w:tr>
-      <w:tr>
-        <w:tc>
-          <w:tcPr>
-            <w:tcW w:w="1358" w:type="dxa"/>
-          </w:tcPr>
-          <w:p>
-            <w:pPr>
-              <w:rPr>
-                <w:b/>
-                <w:sz w:val="24"/>
-                <w:szCs w:val="24"/>
-              </w:rPr>
-            </w:pPr>
-            <w:r>
-              <w:rPr>
-                <w:b/>
-                <w:sz w:val="24"/>
-                <w:szCs w:val="24"/>
-              </w:rPr>
-              <w:t>Covers</w:t>
-            </w:r>
-          </w:p>
-        </w:tc>
-        <w:tc>
-          <w:tcPr>
-            <w:tcW w:w="4847" w:type="dxa"/>
-          </w:tcPr>
-          <w:p>
-            <w:r>
-              <w:rPr>
-                <w:sz w:val="24"/>
-                <w:szCs w:val="24"/>
-              </w:rPr>
-              <w:t>Req _</w:t>
-            </w:r>
-            <w:r>
-              <w:rPr>
-                <w:sz w:val="24"/>
-                <w:szCs w:val="24"/>
-              </w:rPr>
-              <w:t xml:space="preserve">PO5_CYRS _ </w:t>
-            </w:r>
-            <w:r>
-              <w:rPr>
-                <w:color w:val="FF0000"/>
-                <w:sz w:val="24"/>
-                <w:szCs w:val="24"/>
-              </w:rPr>
-              <w:t>004</w:t>
-            </w:r>
-            <w:r>
-              <w:rPr>
-                <w:color w:val="FF0000"/>
-                <w:sz w:val="24"/>
-                <w:szCs w:val="24"/>
-              </w:rPr>
-              <w:t xml:space="preserve"> </w:t>
-            </w:r>
-            <w:r>
-              <w:rPr>
-                <w:sz w:val="24"/>
-                <w:szCs w:val="24"/>
-              </w:rPr>
-              <w:t>_ v01</w:t>
-            </w:r>
-          </w:p>
-        </w:tc>
-        <w:tc>
-          <w:tcPr>
-            <w:tcW w:w="1350" w:type="dxa"/>
-            <w:gridSpan w:val="2"/>
-          </w:tcPr>
-          <w:p>
-            <w:pPr>
-              <w:rPr>
-                <w:b/>
-              </w:rPr>
-            </w:pPr>
-            <w:r>
-              <w:rPr>
-                <w:b/>
-              </w:rPr>
-              <w:t>Test Scope</w:t>
-            </w:r>
-          </w:p>
-        </w:tc>
-        <w:tc>
-          <w:tcPr>
-            <w:tcW w:w="1795" w:type="dxa"/>
-            <w:gridSpan w:val="2"/>
-          </w:tcPr>
-          <w:p>
-            <w:r>
-              <w:t>ITD</w:t>
-            </w:r>
-          </w:p>
-        </w:tc>
-      </w:tr>
-      <w:tr>
-        <w:tc>
-          <w:tcPr>
-            <w:tcW w:w="1358" w:type="dxa"/>
-          </w:tcPr>
-          <w:p>
-            <w:pPr>
-              <w:rPr>
-                <w:b/>
-                <w:sz w:val="24"/>
-                <w:szCs w:val="24"/>
-              </w:rPr>
-            </w:pPr>
-            <w:r>
-              <w:rPr>
-                <w:b/>
-                <w:sz w:val="24"/>
-                <w:szCs w:val="24"/>
-              </w:rPr>
-              <w:t>Input</w:t>
-            </w:r>
-          </w:p>
-        </w:tc>
-        <w:tc>
-          <w:tcPr>
-            <w:tcW w:w="4847" w:type="dxa"/>
-          </w:tcPr>
-          <w:p>
-            <w:r>
-              <w:t>TAIL_FLAG</w:t>
-            </w:r>
-          </w:p>
-        </w:tc>
-        <w:tc>
-          <w:tcPr>
-            <w:tcW w:w="1350" w:type="dxa"/>
-            <w:gridSpan w:val="2"/>
-          </w:tcPr>
-          <w:p>
-            <w:pPr>
-              <w:rPr>
-                <w:b/>
-              </w:rPr>
-            </w:pPr>
-            <w:r>
-              <w:rPr>
-                <w:b/>
-              </w:rPr>
-              <w:t>Output</w:t>
-            </w:r>
-          </w:p>
-        </w:tc>
-        <w:tc>
-          <w:tcPr>
-            <w:tcW w:w="1795" w:type="dxa"/>
-            <w:gridSpan w:val="2"/>
-          </w:tcPr>
-          <w:p>
-            <w:r>
-              <w:t>Tail LEDs status</w:t>
-            </w:r>
-          </w:p>
-        </w:tc>
-      </w:tr>
-      <w:tr>
-        <w:tc>
-          <w:tcPr>
-            <w:tcW w:w="1358" w:type="dxa"/>
-            <w:vAlign w:val="center"/>
-          </w:tcPr>
-          <w:p>
-            <w:pPr>
-              <w:rPr>
-                <w:b/>
-                <w:sz w:val="24"/>
-                <w:szCs w:val="24"/>
-              </w:rPr>
-            </w:pPr>
-            <w:r>
-              <w:rPr>
-                <w:b/>
-                <w:sz w:val="24"/>
-                <w:szCs w:val="24"/>
-              </w:rPr>
-              <w:t>Author</w:t>
-            </w:r>
-          </w:p>
-        </w:tc>
-        <w:tc>
-          <w:tcPr>
-            <w:tcW w:w="4847" w:type="dxa"/>
-            <w:vAlign w:val="center"/>
-          </w:tcPr>
-          <w:p>
-            <w:r>
-              <w:t xml:space="preserve">Sarah </w:t>
-            </w:r>
-          </w:p>
-        </w:tc>
-        <w:tc>
-          <w:tcPr>
-            <w:tcW w:w="1350" w:type="dxa"/>
-            <w:gridSpan w:val="2"/>
-            <w:vAlign w:val="center"/>
-          </w:tcPr>
-          <w:p>
-            <w:pPr>
-              <w:rPr>
-                <w:b/>
-              </w:rPr>
-            </w:pPr>
-            <w:r>
-              <w:rPr>
-                <w:b/>
-                <w:sz w:val="24"/>
-                <w:szCs w:val="24"/>
-              </w:rPr>
-              <w:t>Date</w:t>
-            </w:r>
-          </w:p>
-        </w:tc>
-        <w:tc>
-          <w:tcPr>
-            <w:tcW w:w="1795" w:type="dxa"/>
-            <w:gridSpan w:val="2"/>
             <w:vAlign w:val="center"/>
           </w:tcPr>
           <w:p>
@@ -14864,7 +14629,7 @@
         <w:tc>
           <w:tcPr>
             <w:tcW w:w="7992" w:type="dxa"/>
-            <w:gridSpan w:val="5"/>
+            <w:gridSpan w:val="3"/>
           </w:tcPr>
           <w:p>
             <w:pPr>
@@ -14877,577 +14642,6 @@
                 <w:rFonts w:cstheme="minorHAnsi"/>
               </w:rPr>
               <w:t>Software shall turn-off tail LEDs if TAIL_FLAG equal to TAIL_FLAG_DEACTIVE.</w:t>
-            </w:r>
-          </w:p>
-        </w:tc>
-      </w:tr>
-      <w:tr>
-        <w:tc>
-          <w:tcPr>
-            <w:tcW w:w="1358" w:type="dxa"/>
-          </w:tcPr>
-          <w:p>
-            <w:pPr>
-              <w:rPr>
-                <w:b/>
-                <w:bCs/>
-                <w:sz w:val="24"/>
-                <w:szCs w:val="24"/>
-              </w:rPr>
-            </w:pPr>
-            <w:r>
-              <w:rPr>
-                <w:b/>
-                <w:bCs/>
-                <w:sz w:val="24"/>
-                <w:szCs w:val="24"/>
-              </w:rPr>
-              <w:t>Req ID</w:t>
-            </w:r>
-          </w:p>
-        </w:tc>
-        <w:tc>
-          <w:tcPr>
-            <w:tcW w:w="7992" w:type="dxa"/>
-            <w:gridSpan w:val="5"/>
-          </w:tcPr>
-          <w:p>
-            <w:pPr>
-              <w:spacing w:line="19" w:lineRule="atLeast"/>
-              <w:rPr>
-                <w:sz w:val="24"/>
-                <w:szCs w:val="24"/>
-              </w:rPr>
-            </w:pPr>
-            <w:r>
-              <w:rPr>
-                <w:sz w:val="24"/>
-                <w:szCs w:val="24"/>
-              </w:rPr>
-              <w:t>Req _</w:t>
-            </w:r>
-            <w:r>
-              <w:rPr>
-                <w:sz w:val="24"/>
-                <w:szCs w:val="24"/>
-              </w:rPr>
-              <w:t xml:space="preserve"> </w:t>
-            </w:r>
-            <w:r>
-              <w:rPr>
-                <w:sz w:val="24"/>
-                <w:szCs w:val="24"/>
-              </w:rPr>
-              <w:t>PO5</w:t>
-            </w:r>
-            <w:r>
-              <w:rPr>
-                <w:sz w:val="24"/>
-                <w:szCs w:val="24"/>
-              </w:rPr>
-              <w:t>_S</w:t>
-            </w:r>
-            <w:r>
-              <w:rPr>
-                <w:sz w:val="24"/>
-                <w:szCs w:val="24"/>
-              </w:rPr>
-              <w:t xml:space="preserve">RS _ </w:t>
-            </w:r>
-            <w:r>
-              <w:rPr>
-                <w:color w:val="FF0000"/>
-                <w:sz w:val="24"/>
-                <w:szCs w:val="24"/>
-              </w:rPr>
-              <w:t>014</w:t>
-            </w:r>
-            <w:r>
-              <w:rPr>
-                <w:sz w:val="24"/>
-                <w:szCs w:val="24"/>
-              </w:rPr>
-              <w:t>_ v03</w:t>
-            </w:r>
-          </w:p>
-        </w:tc>
-      </w:tr>
-      <w:tr>
-        <w:trPr>
-          <w:trHeight w:val="64"/>
-        </w:trPr>
-        <w:tc>
-          <w:tcPr>
-            <w:tcW w:w="1358" w:type="dxa"/>
-          </w:tcPr>
-          <w:p>
-            <w:pPr>
-              <w:rPr>
-                <w:b/>
-                <w:sz w:val="24"/>
-                <w:szCs w:val="24"/>
-              </w:rPr>
-            </w:pPr>
-            <w:r>
-              <w:rPr>
-                <w:b/>
-                <w:sz w:val="24"/>
-                <w:szCs w:val="24"/>
-              </w:rPr>
-              <w:t>Covers</w:t>
-            </w:r>
-          </w:p>
-        </w:tc>
-        <w:tc>
-          <w:tcPr>
-            <w:tcW w:w="4877" w:type="dxa"/>
-            <w:gridSpan w:val="2"/>
-          </w:tcPr>
-          <w:p>
-            <w:r>
-              <w:rPr>
-                <w:sz w:val="24"/>
-                <w:szCs w:val="24"/>
-              </w:rPr>
-              <w:t>Req _</w:t>
-            </w:r>
-            <w:r>
-              <w:rPr>
-                <w:sz w:val="24"/>
-                <w:szCs w:val="24"/>
-              </w:rPr>
-              <w:t xml:space="preserve"> </w:t>
-            </w:r>
-            <w:r>
-              <w:rPr>
-                <w:sz w:val="24"/>
-                <w:szCs w:val="24"/>
-              </w:rPr>
-              <w:t xml:space="preserve">PO5_CYRS _ </w:t>
-            </w:r>
-            <w:r>
-              <w:rPr>
-                <w:color w:val="FF0000"/>
-                <w:sz w:val="24"/>
-                <w:szCs w:val="24"/>
-              </w:rPr>
-              <w:t>005</w:t>
-            </w:r>
-            <w:r>
-              <w:rPr>
-                <w:color w:val="FF0000"/>
-                <w:sz w:val="24"/>
-                <w:szCs w:val="24"/>
-              </w:rPr>
-              <w:t xml:space="preserve"> </w:t>
-            </w:r>
-            <w:r>
-              <w:rPr>
-                <w:sz w:val="24"/>
-                <w:szCs w:val="24"/>
-              </w:rPr>
-              <w:t>_ v01</w:t>
-            </w:r>
-          </w:p>
-        </w:tc>
-        <w:tc>
-          <w:tcPr>
-            <w:tcW w:w="1341" w:type="dxa"/>
-            <w:gridSpan w:val="2"/>
-          </w:tcPr>
-          <w:p>
-            <w:pPr>
-              <w:rPr>
-                <w:b/>
-              </w:rPr>
-            </w:pPr>
-            <w:r>
-              <w:rPr>
-                <w:b/>
-              </w:rPr>
-              <w:t>Test Scope</w:t>
-            </w:r>
-          </w:p>
-        </w:tc>
-        <w:tc>
-          <w:tcPr>
-            <w:tcW w:w="1774" w:type="dxa"/>
-          </w:tcPr>
-          <w:p>
-            <w:r>
-              <w:t>ITD</w:t>
-            </w:r>
-          </w:p>
-        </w:tc>
-      </w:tr>
-      <w:tr>
-        <w:tc>
-          <w:tcPr>
-            <w:tcW w:w="1358" w:type="dxa"/>
-          </w:tcPr>
-          <w:p>
-            <w:pPr>
-              <w:rPr>
-                <w:b/>
-                <w:sz w:val="24"/>
-                <w:szCs w:val="24"/>
-              </w:rPr>
-            </w:pPr>
-            <w:r>
-              <w:rPr>
-                <w:b/>
-                <w:sz w:val="24"/>
-                <w:szCs w:val="24"/>
-              </w:rPr>
-              <w:t>Input</w:t>
-            </w:r>
-          </w:p>
-        </w:tc>
-        <w:tc>
-          <w:tcPr>
-            <w:tcW w:w="4877" w:type="dxa"/>
-            <w:gridSpan w:val="2"/>
-          </w:tcPr>
-          <w:p>
-            <w:r>
-              <w:t>TI_R_FLAG</w:t>
-            </w:r>
-          </w:p>
-        </w:tc>
-        <w:tc>
-          <w:tcPr>
-            <w:tcW w:w="1341" w:type="dxa"/>
-            <w:gridSpan w:val="2"/>
-          </w:tcPr>
-          <w:p>
-            <w:pPr>
-              <w:rPr>
-                <w:b/>
-              </w:rPr>
-            </w:pPr>
-            <w:r>
-              <w:rPr>
-                <w:b/>
-              </w:rPr>
-              <w:t>Output</w:t>
-            </w:r>
-          </w:p>
-        </w:tc>
-        <w:tc>
-          <w:tcPr>
-            <w:tcW w:w="1774" w:type="dxa"/>
-          </w:tcPr>
-          <w:p>
-            <w:r>
-              <w:t>R LEDs status</w:t>
-            </w:r>
-          </w:p>
-        </w:tc>
-      </w:tr>
-      <w:tr>
-        <w:tc>
-          <w:tcPr>
-            <w:tcW w:w="1358" w:type="dxa"/>
-            <w:vAlign w:val="center"/>
-          </w:tcPr>
-          <w:p>
-            <w:pPr>
-              <w:rPr>
-                <w:b/>
-                <w:sz w:val="24"/>
-                <w:szCs w:val="24"/>
-              </w:rPr>
-            </w:pPr>
-            <w:r>
-              <w:rPr>
-                <w:b/>
-                <w:sz w:val="24"/>
-                <w:szCs w:val="24"/>
-              </w:rPr>
-              <w:t>Author</w:t>
-            </w:r>
-          </w:p>
-        </w:tc>
-        <w:tc>
-          <w:tcPr>
-            <w:tcW w:w="4877" w:type="dxa"/>
-            <w:gridSpan w:val="2"/>
-            <w:vAlign w:val="center"/>
-          </w:tcPr>
-          <w:p>
-            <w:r>
-              <w:t xml:space="preserve">Sarah </w:t>
-            </w:r>
-          </w:p>
-        </w:tc>
-        <w:tc>
-          <w:tcPr>
-            <w:tcW w:w="1341" w:type="dxa"/>
-            <w:gridSpan w:val="2"/>
-            <w:vAlign w:val="center"/>
-          </w:tcPr>
-          <w:p>
-            <w:pPr>
-              <w:rPr>
-                <w:b/>
-              </w:rPr>
-            </w:pPr>
-            <w:r>
-              <w:rPr>
-                <w:b/>
-                <w:sz w:val="24"/>
-                <w:szCs w:val="24"/>
-              </w:rPr>
-              <w:t>Date</w:t>
-            </w:r>
-          </w:p>
-        </w:tc>
-        <w:tc>
-          <w:tcPr>
-            <w:tcW w:w="1774" w:type="dxa"/>
-            <w:vAlign w:val="center"/>
-          </w:tcPr>
-          <w:p>
-            <w:r>
-              <w:t>21/02/2020</w:t>
-            </w:r>
-          </w:p>
-        </w:tc>
-      </w:tr>
-      <w:tr>
-        <w:trPr>
-          <w:trHeight w:val="557"/>
-        </w:trPr>
-        <w:tc>
-          <w:tcPr>
-            <w:tcW w:w="1358" w:type="dxa"/>
-          </w:tcPr>
-          <w:p>
-            <w:pPr>
-              <w:rPr>
-                <w:b/>
-                <w:sz w:val="24"/>
-                <w:szCs w:val="24"/>
-              </w:rPr>
-            </w:pPr>
-            <w:r>
-              <w:rPr>
-                <w:b/>
-                <w:sz w:val="24"/>
-                <w:szCs w:val="24"/>
-              </w:rPr>
-              <w:t>Description</w:t>
-            </w:r>
-          </w:p>
-        </w:tc>
-        <w:tc>
-          <w:tcPr>
-            <w:tcW w:w="7992" w:type="dxa"/>
-            <w:gridSpan w:val="5"/>
-          </w:tcPr>
-          <w:p>
-            <w:pPr>
-              <w:pStyle w:val="ListParagraph"/>
-              <w:ind w:left="242"/>
-              <w:rPr>
-                <w:sz w:val="24"/>
-                <w:szCs w:val="24"/>
-              </w:rPr>
-            </w:pPr>
-            <w:r>
-              <w:rPr>
-                <w:sz w:val="24"/>
-                <w:szCs w:val="24"/>
-              </w:rPr>
-              <w:t>Software shall t</w:t>
-            </w:r>
-            <w:r>
-              <w:rPr>
-                <w:sz w:val="24"/>
-                <w:szCs w:val="24"/>
-              </w:rPr>
-              <w:t>urn-on the R LEDs</w:t>
-            </w:r>
-            <w:r>
-              <w:rPr>
-                <w:sz w:val="24"/>
-                <w:szCs w:val="24"/>
-              </w:rPr>
-              <w:t xml:space="preserve">, if right </w:t>
-            </w:r>
-            <w:r>
-              <w:t>TI_R_FLAG</w:t>
-            </w:r>
-            <w:r>
-              <w:rPr>
-                <w:rFonts w:cstheme="minorHAnsi"/>
-              </w:rPr>
-              <w:t xml:space="preserve"> </w:t>
-            </w:r>
-            <w:r>
-              <w:rPr>
-                <w:sz w:val="24"/>
-                <w:szCs w:val="24"/>
-              </w:rPr>
-              <w:t xml:space="preserve">is equal to </w:t>
-            </w:r>
-            <w:r>
-              <w:t xml:space="preserve">TI_R_FLAG_ACTIVE </w:t>
-            </w:r>
-            <w:r>
-              <w:rPr>
-                <w:sz w:val="24"/>
-                <w:szCs w:val="24"/>
-              </w:rPr>
-              <w:t>based on the following sequence:</w:t>
-            </w:r>
-          </w:p>
-          <w:p>
-            <w:pPr>
-              <w:pStyle w:val="ListParagraph"/>
-              <w:numPr>
-                <w:ilvl w:val="0"/>
-                <w:numId w:val="26"/>
-              </w:numPr>
-              <w:spacing w:line="19" w:lineRule="atLeast"/>
-              <w:rPr>
-                <w:sz w:val="24"/>
-                <w:szCs w:val="24"/>
-              </w:rPr>
-            </w:pPr>
-            <w:r>
-              <w:rPr>
-                <w:sz w:val="24"/>
-                <w:szCs w:val="24"/>
-              </w:rPr>
-              <w:t>R1 will only turn-on for 200ms.</w:t>
-            </w:r>
-          </w:p>
-          <w:p>
-            <w:pPr>
-              <w:pStyle w:val="ListParagraph"/>
-              <w:numPr>
-                <w:ilvl w:val="0"/>
-                <w:numId w:val="26"/>
-              </w:numPr>
-              <w:spacing w:line="19" w:lineRule="atLeast"/>
-              <w:rPr>
-                <w:sz w:val="24"/>
-                <w:szCs w:val="24"/>
-              </w:rPr>
-            </w:pPr>
-            <w:r>
-              <w:rPr>
-                <w:sz w:val="24"/>
-                <w:szCs w:val="24"/>
-              </w:rPr>
-              <w:t>R2 will only turn-on for 200ms.</w:t>
-            </w:r>
-          </w:p>
-          <w:p>
-            <w:pPr>
-              <w:pStyle w:val="ListParagraph"/>
-              <w:numPr>
-                <w:ilvl w:val="0"/>
-                <w:numId w:val="26"/>
-              </w:numPr>
-              <w:spacing w:line="19" w:lineRule="atLeast"/>
-              <w:rPr>
-                <w:sz w:val="24"/>
-                <w:szCs w:val="24"/>
-              </w:rPr>
-            </w:pPr>
-            <w:r>
-              <w:rPr>
-                <w:sz w:val="24"/>
-                <w:szCs w:val="24"/>
-              </w:rPr>
-              <w:t>R3 will only turn-on for 200ms.</w:t>
-            </w:r>
-          </w:p>
-          <w:p>
-            <w:pPr>
-              <w:pStyle w:val="ListParagraph"/>
-              <w:numPr>
-                <w:ilvl w:val="0"/>
-                <w:numId w:val="26"/>
-              </w:numPr>
-              <w:spacing w:line="19" w:lineRule="atLeast"/>
-              <w:rPr>
-                <w:sz w:val="24"/>
-                <w:szCs w:val="24"/>
-              </w:rPr>
-            </w:pPr>
-            <w:r>
-              <w:rPr>
-                <w:sz w:val="24"/>
-                <w:szCs w:val="24"/>
-              </w:rPr>
-              <w:lastRenderedPageBreak/>
-              <w:t>R4 will only turn-on for 200ms.</w:t>
-            </w:r>
-          </w:p>
-          <w:p>
-            <w:pPr>
-              <w:pStyle w:val="ListParagraph"/>
-              <w:numPr>
-                <w:ilvl w:val="0"/>
-                <w:numId w:val="26"/>
-              </w:numPr>
-              <w:spacing w:line="19" w:lineRule="atLeast"/>
-              <w:rPr>
-                <w:sz w:val="24"/>
-                <w:szCs w:val="24"/>
-              </w:rPr>
-            </w:pPr>
-            <w:r>
-              <w:rPr>
-                <w:sz w:val="24"/>
-                <w:szCs w:val="24"/>
-              </w:rPr>
-              <w:t>R5 will only turn-on for 200ms.</w:t>
-            </w:r>
-          </w:p>
-          <w:p>
-            <w:pPr>
-              <w:pStyle w:val="ListParagraph"/>
-              <w:numPr>
-                <w:ilvl w:val="0"/>
-                <w:numId w:val="26"/>
-              </w:numPr>
-              <w:spacing w:line="19" w:lineRule="atLeast"/>
-              <w:rPr>
-                <w:sz w:val="24"/>
-                <w:szCs w:val="24"/>
-              </w:rPr>
-            </w:pPr>
-            <w:r>
-              <w:rPr>
-                <w:sz w:val="24"/>
-                <w:szCs w:val="24"/>
-              </w:rPr>
-              <w:t>R6 will only turn-on for 200ms.</w:t>
-            </w:r>
-          </w:p>
-          <w:p>
-            <w:pPr>
-              <w:pStyle w:val="ListParagraph"/>
-              <w:numPr>
-                <w:ilvl w:val="0"/>
-                <w:numId w:val="26"/>
-              </w:numPr>
-              <w:spacing w:line="19" w:lineRule="atLeast"/>
-              <w:rPr>
-                <w:sz w:val="24"/>
-                <w:szCs w:val="24"/>
-              </w:rPr>
-            </w:pPr>
-            <w:r>
-              <w:rPr>
-                <w:sz w:val="24"/>
-                <w:szCs w:val="24"/>
-              </w:rPr>
-              <w:t>Repeat.</w:t>
             </w:r>
           </w:p>
         </w:tc>
@@ -15455,8 +14649,26 @@
     </w:tbl>
     <w:p>
       <w:pPr>
-        <w:pStyle w:val="Heading3"/>
-      </w:pPr>
+        <w:pStyle w:val="Heading4"/>
+      </w:pPr>
+      <w:r>
+        <w:tab/>
+      </w:r>
+      <w:r>
+        <w:tab/>
+      </w:r>
+      <w:r>
+        <w:t>4.1.3.3</w:t>
+      </w:r>
+      <w:r>
+        <w:t xml:space="preserve"> </w:t>
+      </w:r>
+      <w:r>
+        <w:t>Right TI</w:t>
+      </w:r>
+      <w:r>
+        <w:t xml:space="preserve"> Activation</w:t>
+      </w:r>
     </w:p>
     <w:tbl>
       <w:tblPr>
@@ -15550,6 +14762,612 @@
                 <w:sz w:val="24"/>
                 <w:szCs w:val="24"/>
               </w:rPr>
+              <w:t>014</w:t>
+            </w:r>
+            <w:r>
+              <w:rPr>
+                <w:sz w:val="24"/>
+                <w:szCs w:val="24"/>
+              </w:rPr>
+              <w:t>_ v03</w:t>
+            </w:r>
+          </w:p>
+        </w:tc>
+      </w:tr>
+      <w:tr>
+        <w:trPr>
+          <w:trHeight w:val="64"/>
+        </w:trPr>
+        <w:tc>
+          <w:tcPr>
+            <w:tcW w:w="1358" w:type="dxa"/>
+          </w:tcPr>
+          <w:p>
+            <w:pPr>
+              <w:rPr>
+                <w:b/>
+                <w:sz w:val="24"/>
+                <w:szCs w:val="24"/>
+              </w:rPr>
+            </w:pPr>
+            <w:r>
+              <w:rPr>
+                <w:b/>
+                <w:sz w:val="24"/>
+                <w:szCs w:val="24"/>
+              </w:rPr>
+              <w:t>Covers</w:t>
+            </w:r>
+          </w:p>
+        </w:tc>
+        <w:tc>
+          <w:tcPr>
+            <w:tcW w:w="4877" w:type="dxa"/>
+          </w:tcPr>
+          <w:p>
+            <w:r>
+              <w:rPr>
+                <w:sz w:val="24"/>
+                <w:szCs w:val="24"/>
+              </w:rPr>
+              <w:t>Req _</w:t>
+            </w:r>
+            <w:r>
+              <w:rPr>
+                <w:sz w:val="24"/>
+                <w:szCs w:val="24"/>
+              </w:rPr>
+              <w:t xml:space="preserve"> </w:t>
+            </w:r>
+            <w:r>
+              <w:rPr>
+                <w:sz w:val="24"/>
+                <w:szCs w:val="24"/>
+              </w:rPr>
+              <w:t xml:space="preserve">PO5_CYRS _ </w:t>
+            </w:r>
+            <w:r>
+              <w:rPr>
+                <w:color w:val="FF0000"/>
+                <w:sz w:val="24"/>
+                <w:szCs w:val="24"/>
+              </w:rPr>
+              <w:t>005</w:t>
+            </w:r>
+            <w:r>
+              <w:rPr>
+                <w:color w:val="FF0000"/>
+                <w:sz w:val="24"/>
+                <w:szCs w:val="24"/>
+              </w:rPr>
+              <w:t xml:space="preserve"> </w:t>
+            </w:r>
+            <w:r>
+              <w:rPr>
+                <w:sz w:val="24"/>
+                <w:szCs w:val="24"/>
+              </w:rPr>
+              <w:t>_ v01</w:t>
+            </w:r>
+          </w:p>
+        </w:tc>
+        <w:tc>
+          <w:tcPr>
+            <w:tcW w:w="1341" w:type="dxa"/>
+          </w:tcPr>
+          <w:p>
+            <w:pPr>
+              <w:rPr>
+                <w:b/>
+              </w:rPr>
+            </w:pPr>
+            <w:r>
+              <w:rPr>
+                <w:b/>
+              </w:rPr>
+              <w:t>Test Scope</w:t>
+            </w:r>
+          </w:p>
+        </w:tc>
+        <w:tc>
+          <w:tcPr>
+            <w:tcW w:w="1774" w:type="dxa"/>
+          </w:tcPr>
+          <w:p>
+            <w:r>
+              <w:t>ITD</w:t>
+            </w:r>
+          </w:p>
+        </w:tc>
+      </w:tr>
+      <w:tr>
+        <w:tc>
+          <w:tcPr>
+            <w:tcW w:w="1358" w:type="dxa"/>
+          </w:tcPr>
+          <w:p>
+            <w:pPr>
+              <w:rPr>
+                <w:b/>
+                <w:sz w:val="24"/>
+                <w:szCs w:val="24"/>
+              </w:rPr>
+            </w:pPr>
+            <w:r>
+              <w:rPr>
+                <w:b/>
+                <w:sz w:val="24"/>
+                <w:szCs w:val="24"/>
+              </w:rPr>
+              <w:t>Input</w:t>
+            </w:r>
+          </w:p>
+        </w:tc>
+        <w:tc>
+          <w:tcPr>
+            <w:tcW w:w="4877" w:type="dxa"/>
+          </w:tcPr>
+          <w:p>
+            <w:r>
+              <w:t>Right TI Activation</w:t>
+            </w:r>
+          </w:p>
+        </w:tc>
+        <w:tc>
+          <w:tcPr>
+            <w:tcW w:w="1341" w:type="dxa"/>
+          </w:tcPr>
+          <w:p>
+            <w:pPr>
+              <w:rPr>
+                <w:b/>
+              </w:rPr>
+            </w:pPr>
+            <w:r>
+              <w:rPr>
+                <w:b/>
+              </w:rPr>
+              <w:t>Output</w:t>
+            </w:r>
+          </w:p>
+        </w:tc>
+        <w:tc>
+          <w:tcPr>
+            <w:tcW w:w="1774" w:type="dxa"/>
+          </w:tcPr>
+          <w:p>
+            <w:r>
+              <w:t>R LEDs status</w:t>
+            </w:r>
+          </w:p>
+        </w:tc>
+      </w:tr>
+      <w:tr>
+        <w:tc>
+          <w:tcPr>
+            <w:tcW w:w="1358" w:type="dxa"/>
+            <w:vAlign w:val="center"/>
+          </w:tcPr>
+          <w:p>
+            <w:pPr>
+              <w:rPr>
+                <w:b/>
+                <w:sz w:val="24"/>
+                <w:szCs w:val="24"/>
+              </w:rPr>
+            </w:pPr>
+            <w:r>
+              <w:rPr>
+                <w:b/>
+                <w:sz w:val="24"/>
+                <w:szCs w:val="24"/>
+              </w:rPr>
+              <w:t>Author</w:t>
+            </w:r>
+          </w:p>
+        </w:tc>
+        <w:tc>
+          <w:tcPr>
+            <w:tcW w:w="4877" w:type="dxa"/>
+            <w:vAlign w:val="center"/>
+          </w:tcPr>
+          <w:p>
+            <w:r>
+              <w:t xml:space="preserve">Sarah </w:t>
+            </w:r>
+          </w:p>
+        </w:tc>
+        <w:tc>
+          <w:tcPr>
+            <w:tcW w:w="1341" w:type="dxa"/>
+            <w:vAlign w:val="center"/>
+          </w:tcPr>
+          <w:p>
+            <w:pPr>
+              <w:rPr>
+                <w:b/>
+              </w:rPr>
+            </w:pPr>
+            <w:r>
+              <w:rPr>
+                <w:b/>
+                <w:sz w:val="24"/>
+                <w:szCs w:val="24"/>
+              </w:rPr>
+              <w:t>Date</w:t>
+            </w:r>
+          </w:p>
+        </w:tc>
+        <w:tc>
+          <w:tcPr>
+            <w:tcW w:w="1774" w:type="dxa"/>
+            <w:vAlign w:val="center"/>
+          </w:tcPr>
+          <w:p>
+            <w:r>
+              <w:t>21/02/2020</w:t>
+            </w:r>
+          </w:p>
+        </w:tc>
+      </w:tr>
+      <w:tr>
+        <w:trPr>
+          <w:trHeight w:val="557"/>
+        </w:trPr>
+        <w:tc>
+          <w:tcPr>
+            <w:tcW w:w="1358" w:type="dxa"/>
+          </w:tcPr>
+          <w:p>
+            <w:pPr>
+              <w:rPr>
+                <w:b/>
+                <w:sz w:val="24"/>
+                <w:szCs w:val="24"/>
+              </w:rPr>
+            </w:pPr>
+            <w:r>
+              <w:rPr>
+                <w:b/>
+                <w:sz w:val="24"/>
+                <w:szCs w:val="24"/>
+              </w:rPr>
+              <w:t>Description</w:t>
+            </w:r>
+          </w:p>
+        </w:tc>
+        <w:tc>
+          <w:tcPr>
+            <w:tcW w:w="7992" w:type="dxa"/>
+            <w:gridSpan w:val="3"/>
+          </w:tcPr>
+          <w:p>
+            <w:pPr>
+              <w:pStyle w:val="ListParagraph"/>
+              <w:ind w:left="242"/>
+              <w:rPr>
+                <w:sz w:val="24"/>
+                <w:szCs w:val="24"/>
+              </w:rPr>
+            </w:pPr>
+            <w:r>
+              <w:rPr>
+                <w:sz w:val="24"/>
+                <w:szCs w:val="24"/>
+              </w:rPr>
+              <w:t>Software shall t</w:t>
+            </w:r>
+            <w:r>
+              <w:rPr>
+                <w:sz w:val="24"/>
+                <w:szCs w:val="24"/>
+              </w:rPr>
+              <w:t>urn-on the R LEDs</w:t>
+            </w:r>
+            <w:r>
+              <w:rPr>
+                <w:sz w:val="24"/>
+                <w:szCs w:val="24"/>
+              </w:rPr>
+              <w:t xml:space="preserve">, if right </w:t>
+            </w:r>
+            <w:r>
+              <w:t>TI_R_FLAG</w:t>
+            </w:r>
+            <w:r>
+              <w:rPr>
+                <w:rFonts w:cstheme="minorHAnsi"/>
+              </w:rPr>
+              <w:t xml:space="preserve"> </w:t>
+            </w:r>
+            <w:r>
+              <w:rPr>
+                <w:sz w:val="24"/>
+                <w:szCs w:val="24"/>
+              </w:rPr>
+              <w:t xml:space="preserve">is equal to </w:t>
+            </w:r>
+            <w:r>
+              <w:t xml:space="preserve">TI_R_FLAG_ACTIVE </w:t>
+            </w:r>
+            <w:r>
+              <w:rPr>
+                <w:sz w:val="24"/>
+                <w:szCs w:val="24"/>
+              </w:rPr>
+              <w:t>based on the following sequence:</w:t>
+            </w:r>
+          </w:p>
+          <w:p>
+            <w:pPr>
+              <w:pStyle w:val="ListParagraph"/>
+              <w:numPr>
+                <w:ilvl w:val="0"/>
+                <w:numId w:val="26"/>
+              </w:numPr>
+              <w:spacing w:line="19" w:lineRule="atLeast"/>
+              <w:rPr>
+                <w:sz w:val="24"/>
+                <w:szCs w:val="24"/>
+              </w:rPr>
+            </w:pPr>
+            <w:r>
+              <w:rPr>
+                <w:sz w:val="24"/>
+                <w:szCs w:val="24"/>
+              </w:rPr>
+              <w:t>R1 will only turn-on for 200ms.</w:t>
+            </w:r>
+          </w:p>
+          <w:p>
+            <w:pPr>
+              <w:pStyle w:val="ListParagraph"/>
+              <w:numPr>
+                <w:ilvl w:val="0"/>
+                <w:numId w:val="26"/>
+              </w:numPr>
+              <w:spacing w:line="19" w:lineRule="atLeast"/>
+              <w:rPr>
+                <w:sz w:val="24"/>
+                <w:szCs w:val="24"/>
+              </w:rPr>
+            </w:pPr>
+            <w:r>
+              <w:rPr>
+                <w:sz w:val="24"/>
+                <w:szCs w:val="24"/>
+              </w:rPr>
+              <w:lastRenderedPageBreak/>
+              <w:t>R2 will only turn-on for 200ms.</w:t>
+            </w:r>
+          </w:p>
+          <w:p>
+            <w:pPr>
+              <w:pStyle w:val="ListParagraph"/>
+              <w:numPr>
+                <w:ilvl w:val="0"/>
+                <w:numId w:val="26"/>
+              </w:numPr>
+              <w:spacing w:line="19" w:lineRule="atLeast"/>
+              <w:rPr>
+                <w:sz w:val="24"/>
+                <w:szCs w:val="24"/>
+              </w:rPr>
+            </w:pPr>
+            <w:r>
+              <w:rPr>
+                <w:sz w:val="24"/>
+                <w:szCs w:val="24"/>
+              </w:rPr>
+              <w:t>R3 will only turn-on for 200ms.</w:t>
+            </w:r>
+          </w:p>
+          <w:p>
+            <w:pPr>
+              <w:pStyle w:val="ListParagraph"/>
+              <w:numPr>
+                <w:ilvl w:val="0"/>
+                <w:numId w:val="26"/>
+              </w:numPr>
+              <w:spacing w:line="19" w:lineRule="atLeast"/>
+              <w:rPr>
+                <w:sz w:val="24"/>
+                <w:szCs w:val="24"/>
+              </w:rPr>
+            </w:pPr>
+            <w:r>
+              <w:rPr>
+                <w:sz w:val="24"/>
+                <w:szCs w:val="24"/>
+              </w:rPr>
+              <w:t>R4 will only turn-on for 200ms.</w:t>
+            </w:r>
+          </w:p>
+          <w:p>
+            <w:pPr>
+              <w:pStyle w:val="ListParagraph"/>
+              <w:numPr>
+                <w:ilvl w:val="0"/>
+                <w:numId w:val="26"/>
+              </w:numPr>
+              <w:spacing w:line="19" w:lineRule="atLeast"/>
+              <w:rPr>
+                <w:sz w:val="24"/>
+                <w:szCs w:val="24"/>
+              </w:rPr>
+            </w:pPr>
+            <w:r>
+              <w:rPr>
+                <w:sz w:val="24"/>
+                <w:szCs w:val="24"/>
+              </w:rPr>
+              <w:t>R5 will only turn-on for 200ms.</w:t>
+            </w:r>
+          </w:p>
+          <w:p>
+            <w:pPr>
+              <w:pStyle w:val="ListParagraph"/>
+              <w:numPr>
+                <w:ilvl w:val="0"/>
+                <w:numId w:val="26"/>
+              </w:numPr>
+              <w:spacing w:line="19" w:lineRule="atLeast"/>
+              <w:rPr>
+                <w:sz w:val="24"/>
+                <w:szCs w:val="24"/>
+              </w:rPr>
+            </w:pPr>
+            <w:r>
+              <w:rPr>
+                <w:sz w:val="24"/>
+                <w:szCs w:val="24"/>
+              </w:rPr>
+              <w:t>R6 will only turn-on for 200ms.</w:t>
+            </w:r>
+          </w:p>
+          <w:p>
+            <w:pPr>
+              <w:pStyle w:val="ListParagraph"/>
+              <w:numPr>
+                <w:ilvl w:val="0"/>
+                <w:numId w:val="26"/>
+              </w:numPr>
+              <w:spacing w:line="19" w:lineRule="atLeast"/>
+              <w:rPr>
+                <w:sz w:val="24"/>
+                <w:szCs w:val="24"/>
+              </w:rPr>
+            </w:pPr>
+            <w:r>
+              <w:rPr>
+                <w:sz w:val="24"/>
+                <w:szCs w:val="24"/>
+              </w:rPr>
+              <w:t>Repeat.</w:t>
+            </w:r>
+          </w:p>
+        </w:tc>
+      </w:tr>
+    </w:tbl>
+    <w:p>
+      <w:pPr>
+        <w:pStyle w:val="Heading4"/>
+      </w:pPr>
+      <w:r>
+        <w:lastRenderedPageBreak/>
+        <w:tab/>
+      </w:r>
+      <w:r>
+        <w:tab/>
+      </w:r>
+      <w:r>
+        <w:t>4.1.3.4</w:t>
+      </w:r>
+      <w:r>
+        <w:t xml:space="preserve"> </w:t>
+      </w:r>
+      <w:r>
+        <w:t>Left</w:t>
+      </w:r>
+      <w:r>
+        <w:t xml:space="preserve"> TI</w:t>
+      </w:r>
+      <w:r>
+        <w:t xml:space="preserve"> Activation</w:t>
+      </w:r>
+    </w:p>
+    <w:tbl>
+      <w:tblPr>
+        <w:tblStyle w:val="TableGrid"/>
+        <w:tblpPr w:leftFromText="180" w:rightFromText="180" w:vertAnchor="text" w:horzAnchor="margin" w:tblpY="215"/>
+        <w:tblW w:w="0" w:type="auto"/>
+        <w:tblLook w:val="04A0" w:firstRow="1" w:lastRow="0" w:firstColumn="1" w:lastColumn="0" w:noHBand="0" w:noVBand="1"/>
+      </w:tblPr>
+      <w:tblGrid>
+        <w:gridCol w:w="1358"/>
+        <w:gridCol w:w="4877"/>
+        <w:gridCol w:w="1341"/>
+        <w:gridCol w:w="1774"/>
+      </w:tblGrid>
+      <w:tr>
+        <w:tc>
+          <w:tcPr>
+            <w:tcW w:w="1358" w:type="dxa"/>
+          </w:tcPr>
+          <w:p>
+            <w:pPr>
+              <w:rPr>
+                <w:b/>
+                <w:bCs/>
+                <w:sz w:val="24"/>
+                <w:szCs w:val="24"/>
+              </w:rPr>
+            </w:pPr>
+            <w:r>
+              <w:rPr>
+                <w:b/>
+                <w:bCs/>
+                <w:sz w:val="24"/>
+                <w:szCs w:val="24"/>
+              </w:rPr>
+              <w:t>Req ID</w:t>
+            </w:r>
+          </w:p>
+        </w:tc>
+        <w:tc>
+          <w:tcPr>
+            <w:tcW w:w="7992" w:type="dxa"/>
+            <w:gridSpan w:val="3"/>
+          </w:tcPr>
+          <w:p>
+            <w:pPr>
+              <w:spacing w:line="19" w:lineRule="atLeast"/>
+              <w:rPr>
+                <w:sz w:val="24"/>
+                <w:szCs w:val="24"/>
+              </w:rPr>
+            </w:pPr>
+            <w:r>
+              <w:rPr>
+                <w:sz w:val="24"/>
+                <w:szCs w:val="24"/>
+              </w:rPr>
+              <w:t>Req _</w:t>
+            </w:r>
+            <w:r>
+              <w:rPr>
+                <w:sz w:val="24"/>
+                <w:szCs w:val="24"/>
+              </w:rPr>
+              <w:t xml:space="preserve"> </w:t>
+            </w:r>
+            <w:r>
+              <w:rPr>
+                <w:sz w:val="24"/>
+                <w:szCs w:val="24"/>
+              </w:rPr>
+              <w:t>PO5</w:t>
+            </w:r>
+            <w:r>
+              <w:rPr>
+                <w:sz w:val="24"/>
+                <w:szCs w:val="24"/>
+              </w:rPr>
+              <w:t>_S</w:t>
+            </w:r>
+            <w:r>
+              <w:rPr>
+                <w:sz w:val="24"/>
+                <w:szCs w:val="24"/>
+              </w:rPr>
+              <w:t xml:space="preserve">RS _ </w:t>
+            </w:r>
+            <w:r>
+              <w:rPr>
+                <w:color w:val="FF0000"/>
+                <w:sz w:val="24"/>
+                <w:szCs w:val="24"/>
+              </w:rPr>
               <w:t>016</w:t>
             </w:r>
             <w:r>
@@ -15705,7 +15523,10 @@
           </w:tcPr>
           <w:p>
             <w:r>
-              <w:t>TI_L_FLAG</w:t>
+              <w:t>Left</w:t>
+            </w:r>
+            <w:r>
+              <w:t xml:space="preserve"> TI Activation</w:t>
             </w:r>
           </w:p>
         </w:tc>
@@ -16014,14 +15835,14 @@
       <w:pPr>
         <w:pStyle w:val="Heading2"/>
       </w:pPr>
-      <w:bookmarkStart w:id="13" w:name="_Toc32655869"/>
+      <w:bookmarkStart w:id="12" w:name="_Toc32655869"/>
       <w:r>
         <w:t>4</w:t>
       </w:r>
       <w:r>
         <w:t>.2 Reference Documents</w:t>
       </w:r>
-      <w:bookmarkEnd w:id="13"/>
+      <w:bookmarkEnd w:id="12"/>
     </w:p>
     <w:p/>
     <w:tbl>
@@ -16269,7 +16090,10 @@
         </w:tc>
       </w:tr>
     </w:tbl>
-    <w:p/>
+    <w:p>
+      <w:bookmarkStart w:id="13" w:name="_GoBack"/>
+      <w:bookmarkEnd w:id="13"/>
+    </w:p>
     <w:sectPr>
       <w:pgSz w:w="12240" w:h="15840"/>
       <w:pgMar w:top="630" w:right="1440" w:bottom="1170" w:left="1440" w:header="720" w:footer="720" w:gutter="0"/>
@@ -16281,7 +16105,7 @@
 </file>
 
 <file path=word/endnotes.xml><?xml version="1.0" encoding="utf-8"?>
-<w:endnotes xmlns:wpc="http://schemas.microsoft.com/office/word/2010/wordprocessingCanvas" xmlns:cx="http://schemas.microsoft.com/office/drawing/2014/chartex" xmlns:cx1="http://schemas.microsoft.com/office/drawing/2015/9/8/chartex" xmlns:cx2="http://schemas.microsoft.com/office/drawing/2015/10/21/chartex" xmlns:cx3="http://schemas.microsoft.com/office/drawing/2016/5/9/chartex" xmlns:cx4="http://schemas.microsoft.com/office/drawing/2016/5/10/chartex" xmlns:cx5="http://schemas.microsoft.com/office/drawing/2016/5/11/chartex" xmlns:cx6="http://schemas.microsoft.com/office/drawing/2016/5/12/chartex" xmlns:cx7="http://schemas.microsoft.com/office/drawing/2016/5/13/chartex" xmlns:cx8="http://schemas.microsoft.com/office/drawing/2016/5/14/chartex" xmlns:mc="http://schemas.openxmlformats.org/markup-compatibility/2006" xmlns:aink="http://schemas.microsoft.com/office/drawing/2016/ink" xmlns:am3d="http://schemas.microsoft.com/office/drawing/2017/model3d" xmlns:o="urn:schemas-microsoft-com:office:office" xmlns:r="http://schemas.openxmlformats.org/officeDocument/2006/relationships" xmlns:m="http://schemas.openxmlformats.org/officeDocument/2006/math" xmlns:v="urn:schemas-microsoft-com:vml" xmlns:wp14="http://schemas.microsoft.com/office/word/2010/wordprocessingDrawing" xmlns:wp="http://schemas.openxmlformats.org/drawingml/2006/wordprocessingDrawing" xmlns:w10="urn:schemas-microsoft-com:office:word" xmlns:w="http://schemas.openxmlformats.org/wordprocessingml/2006/main" xmlns:w14="http://schemas.microsoft.com/office/word/2010/wordml" xmlns:w15="http://schemas.microsoft.com/office/word/2012/wordml" xmlns:w16cex="http://schemas.microsoft.com/office/word/2018/wordml/cex" xmlns:w16cid="http://schemas.microsoft.com/office/word/2016/wordml/cid" xmlns:w16="http://schemas.microsoft.com/office/word/2018/wordml" xmlns:w16se="http://schemas.microsoft.com/office/word/2015/wordml/symex" xmlns:wpg="http://schemas.microsoft.com/office/word/2010/wordprocessingGroup" xmlns:wpi="http://schemas.microsoft.com/office/word/2010/wordprocessingInk" xmlns:wne="http://schemas.microsoft.com/office/word/2006/wordml" xmlns:wps="http://schemas.microsoft.com/office/word/2010/wordprocessingShape" mc:Ignorable="w14 w15 w16se w16cid w16 w16cex wp14">
+<w:endnotes xmlns:wpc="http://schemas.microsoft.com/office/word/2010/wordprocessingCanvas" xmlns:cx="http://schemas.microsoft.com/office/drawing/2014/chartex" xmlns:cx1="http://schemas.microsoft.com/office/drawing/2015/9/8/chartex" xmlns:mc="http://schemas.openxmlformats.org/markup-compatibility/2006" xmlns:o="urn:schemas-microsoft-com:office:office" xmlns:r="http://schemas.openxmlformats.org/officeDocument/2006/relationships" xmlns:m="http://schemas.openxmlformats.org/officeDocument/2006/math" xmlns:v="urn:schemas-microsoft-com:vml" xmlns:wp14="http://schemas.microsoft.com/office/word/2010/wordprocessingDrawing" xmlns:wp="http://schemas.openxmlformats.org/drawingml/2006/wordprocessingDrawing" xmlns:w10="urn:schemas-microsoft-com:office:word" xmlns:w="http://schemas.openxmlformats.org/wordprocessingml/2006/main" xmlns:w14="http://schemas.microsoft.com/office/word/2010/wordml" xmlns:w15="http://schemas.microsoft.com/office/word/2012/wordml" xmlns:w16se="http://schemas.microsoft.com/office/word/2015/wordml/symex" xmlns:wpg="http://schemas.microsoft.com/office/word/2010/wordprocessingGroup" xmlns:wpi="http://schemas.microsoft.com/office/word/2010/wordprocessingInk" xmlns:wne="http://schemas.microsoft.com/office/word/2006/wordml" xmlns:wps="http://schemas.microsoft.com/office/word/2010/wordprocessingShape" mc:Ignorable="w14 w15 w16se wp14">
   <w:endnote w:type="separator" w:id="-1">
     <w:p>
       <w:pPr>
@@ -16306,7 +16130,7 @@
 </file>
 
 <file path=word/footnotes.xml><?xml version="1.0" encoding="utf-8"?>
-<w:footnotes xmlns:wpc="http://schemas.microsoft.com/office/word/2010/wordprocessingCanvas" xmlns:cx="http://schemas.microsoft.com/office/drawing/2014/chartex" xmlns:cx1="http://schemas.microsoft.com/office/drawing/2015/9/8/chartex" xmlns:cx2="http://schemas.microsoft.com/office/drawing/2015/10/21/chartex" xmlns:cx3="http://schemas.microsoft.com/office/drawing/2016/5/9/chartex" xmlns:cx4="http://schemas.microsoft.com/office/drawing/2016/5/10/chartex" xmlns:cx5="http://schemas.microsoft.com/office/drawing/2016/5/11/chartex" xmlns:cx6="http://schemas.microsoft.com/office/drawing/2016/5/12/chartex" xmlns:cx7="http://schemas.microsoft.com/office/drawing/2016/5/13/chartex" xmlns:cx8="http://schemas.microsoft.com/office/drawing/2016/5/14/chartex" xmlns:mc="http://schemas.openxmlformats.org/markup-compatibility/2006" xmlns:aink="http://schemas.microsoft.com/office/drawing/2016/ink" xmlns:am3d="http://schemas.microsoft.com/office/drawing/2017/model3d" xmlns:o="urn:schemas-microsoft-com:office:office" xmlns:r="http://schemas.openxmlformats.org/officeDocument/2006/relationships" xmlns:m="http://schemas.openxmlformats.org/officeDocument/2006/math" xmlns:v="urn:schemas-microsoft-com:vml" xmlns:wp14="http://schemas.microsoft.com/office/word/2010/wordprocessingDrawing" xmlns:wp="http://schemas.openxmlformats.org/drawingml/2006/wordprocessingDrawing" xmlns:w10="urn:schemas-microsoft-com:office:word" xmlns:w="http://schemas.openxmlformats.org/wordprocessingml/2006/main" xmlns:w14="http://schemas.microsoft.com/office/word/2010/wordml" xmlns:w15="http://schemas.microsoft.com/office/word/2012/wordml" xmlns:w16cex="http://schemas.microsoft.com/office/word/2018/wordml/cex" xmlns:w16cid="http://schemas.microsoft.com/office/word/2016/wordml/cid" xmlns:w16="http://schemas.microsoft.com/office/word/2018/wordml" xmlns:w16se="http://schemas.microsoft.com/office/word/2015/wordml/symex" xmlns:wpg="http://schemas.microsoft.com/office/word/2010/wordprocessingGroup" xmlns:wpi="http://schemas.microsoft.com/office/word/2010/wordprocessingInk" xmlns:wne="http://schemas.microsoft.com/office/word/2006/wordml" xmlns:wps="http://schemas.microsoft.com/office/word/2010/wordprocessingShape" mc:Ignorable="w14 w15 w16se w16cid w16 w16cex wp14">
+<w:footnotes xmlns:wpc="http://schemas.microsoft.com/office/word/2010/wordprocessingCanvas" xmlns:cx="http://schemas.microsoft.com/office/drawing/2014/chartex" xmlns:cx1="http://schemas.microsoft.com/office/drawing/2015/9/8/chartex" xmlns:mc="http://schemas.openxmlformats.org/markup-compatibility/2006" xmlns:o="urn:schemas-microsoft-com:office:office" xmlns:r="http://schemas.openxmlformats.org/officeDocument/2006/relationships" xmlns:m="http://schemas.openxmlformats.org/officeDocument/2006/math" xmlns:v="urn:schemas-microsoft-com:vml" xmlns:wp14="http://schemas.microsoft.com/office/word/2010/wordprocessingDrawing" xmlns:wp="http://schemas.openxmlformats.org/drawingml/2006/wordprocessingDrawing" xmlns:w10="urn:schemas-microsoft-com:office:word" xmlns:w="http://schemas.openxmlformats.org/wordprocessingml/2006/main" xmlns:w14="http://schemas.microsoft.com/office/word/2010/wordml" xmlns:w15="http://schemas.microsoft.com/office/word/2012/wordml" xmlns:w16se="http://schemas.microsoft.com/office/word/2015/wordml/symex" xmlns:wpg="http://schemas.microsoft.com/office/word/2010/wordprocessingGroup" xmlns:wpi="http://schemas.microsoft.com/office/word/2010/wordprocessingInk" xmlns:wne="http://schemas.microsoft.com/office/word/2006/wordml" xmlns:wps="http://schemas.microsoft.com/office/word/2010/wordprocessingShape" mc:Ignorable="w14 w15 w16se wp14">
   <w:footnote w:type="separator" w:id="-1">
     <w:p>
       <w:pPr>
@@ -16331,7 +16155,7 @@
 </file>
 
 <file path=word/numbering.xml><?xml version="1.0" encoding="utf-8"?>
-<w:numbering xmlns:wpc="http://schemas.microsoft.com/office/word/2010/wordprocessingCanvas" xmlns:cx="http://schemas.microsoft.com/office/drawing/2014/chartex" xmlns:cx1="http://schemas.microsoft.com/office/drawing/2015/9/8/chartex" xmlns:cx2="http://schemas.microsoft.com/office/drawing/2015/10/21/chartex" xmlns:cx3="http://schemas.microsoft.com/office/drawing/2016/5/9/chartex" xmlns:cx4="http://schemas.microsoft.com/office/drawing/2016/5/10/chartex" xmlns:cx5="http://schemas.microsoft.com/office/drawing/2016/5/11/chartex" xmlns:cx6="http://schemas.microsoft.com/office/drawing/2016/5/12/chartex" xmlns:cx7="http://schemas.microsoft.com/office/drawing/2016/5/13/chartex" xmlns:cx8="http://schemas.microsoft.com/office/drawing/2016/5/14/chartex" xmlns:mc="http://schemas.openxmlformats.org/markup-compatibility/2006" xmlns:aink="http://schemas.microsoft.com/office/drawing/2016/ink" xmlns:am3d="http://schemas.microsoft.com/office/drawing/2017/model3d" xmlns:o="urn:schemas-microsoft-com:office:office" xmlns:r="http://schemas.openxmlformats.org/officeDocument/2006/relationships" xmlns:m="http://schemas.openxmlformats.org/officeDocument/2006/math" xmlns:v="urn:schemas-microsoft-com:vml" xmlns:wp14="http://schemas.microsoft.com/office/word/2010/wordprocessingDrawing" xmlns:wp="http://schemas.openxmlformats.org/drawingml/2006/wordprocessingDrawing" xmlns:w10="urn:schemas-microsoft-com:office:word" xmlns:w="http://schemas.openxmlformats.org/wordprocessingml/2006/main" xmlns:w14="http://schemas.microsoft.com/office/word/2010/wordml" xmlns:w15="http://schemas.microsoft.com/office/word/2012/wordml" xmlns:w16cex="http://schemas.microsoft.com/office/word/2018/wordml/cex" xmlns:w16cid="http://schemas.microsoft.com/office/word/2016/wordml/cid" xmlns:w16="http://schemas.microsoft.com/office/word/2018/wordml" xmlns:w16se="http://schemas.microsoft.com/office/word/2015/wordml/symex" xmlns:wpg="http://schemas.microsoft.com/office/word/2010/wordprocessingGroup" xmlns:wpi="http://schemas.microsoft.com/office/word/2010/wordprocessingInk" xmlns:wne="http://schemas.microsoft.com/office/word/2006/wordml" xmlns:wps="http://schemas.microsoft.com/office/word/2010/wordprocessingShape" mc:Ignorable="w14 w15 w16se w16cid w16 w16cex wp14">
+<w:numbering xmlns:wpc="http://schemas.microsoft.com/office/word/2010/wordprocessingCanvas" xmlns:cx="http://schemas.microsoft.com/office/drawing/2014/chartex" xmlns:cx1="http://schemas.microsoft.com/office/drawing/2015/9/8/chartex" xmlns:mc="http://schemas.openxmlformats.org/markup-compatibility/2006" xmlns:o="urn:schemas-microsoft-com:office:office" xmlns:r="http://schemas.openxmlformats.org/officeDocument/2006/relationships" xmlns:m="http://schemas.openxmlformats.org/officeDocument/2006/math" xmlns:v="urn:schemas-microsoft-com:vml" xmlns:wp14="http://schemas.microsoft.com/office/word/2010/wordprocessingDrawing" xmlns:wp="http://schemas.openxmlformats.org/drawingml/2006/wordprocessingDrawing" xmlns:w10="urn:schemas-microsoft-com:office:word" xmlns:w="http://schemas.openxmlformats.org/wordprocessingml/2006/main" xmlns:w14="http://schemas.microsoft.com/office/word/2010/wordml" xmlns:w15="http://schemas.microsoft.com/office/word/2012/wordml" xmlns:w16se="http://schemas.microsoft.com/office/word/2015/wordml/symex" xmlns:wpg="http://schemas.microsoft.com/office/word/2010/wordprocessingGroup" xmlns:wpi="http://schemas.microsoft.com/office/word/2010/wordprocessingInk" xmlns:wne="http://schemas.microsoft.com/office/word/2006/wordml" xmlns:wps="http://schemas.microsoft.com/office/word/2010/wordprocessingShape" mc:Ignorable="w14 w15 w16se wp14">
   <w:abstractNum w:abstractNumId="0" w15:restartNumberingAfterBreak="0">
     <w:nsid w:val="002369CD"/>
     <w:multiLevelType w:val="hybridMultilevel"/>
@@ -19544,7 +19368,7 @@
 </file>
 
 <file path=word/styles.xml><?xml version="1.0" encoding="utf-8"?>
-<w:styles xmlns:mc="http://schemas.openxmlformats.org/markup-compatibility/2006" xmlns:r="http://schemas.openxmlformats.org/officeDocument/2006/relationships" xmlns:w="http://schemas.openxmlformats.org/wordprocessingml/2006/main" xmlns:w14="http://schemas.microsoft.com/office/word/2010/wordml" xmlns:w15="http://schemas.microsoft.com/office/word/2012/wordml" xmlns:w16cex="http://schemas.microsoft.com/office/word/2018/wordml/cex" xmlns:w16cid="http://schemas.microsoft.com/office/word/2016/wordml/cid" xmlns:w16="http://schemas.microsoft.com/office/word/2018/wordml" xmlns:w16se="http://schemas.microsoft.com/office/word/2015/wordml/symex" mc:Ignorable="w14 w15 w16se w16cid w16 w16cex">
+<w:styles xmlns:mc="http://schemas.openxmlformats.org/markup-compatibility/2006" xmlns:r="http://schemas.openxmlformats.org/officeDocument/2006/relationships" xmlns:w="http://schemas.openxmlformats.org/wordprocessingml/2006/main" xmlns:w14="http://schemas.microsoft.com/office/word/2010/wordml" xmlns:w15="http://schemas.microsoft.com/office/word/2012/wordml" xmlns:w16se="http://schemas.microsoft.com/office/word/2015/wordml/symex" mc:Ignorable="w14 w15 w16se">
   <w:docDefaults>
     <w:rPrDefault>
       <w:rPr>
@@ -19560,7 +19384,7 @@
       </w:pPr>
     </w:pPrDefault>
   </w:docDefaults>
-  <w:latentStyles w:defLockedState="0" w:defUIPriority="99" w:defSemiHidden="0" w:defUnhideWhenUsed="0" w:defQFormat="0" w:count="376">
+  <w:latentStyles w:defLockedState="0" w:defUIPriority="99" w:defSemiHidden="0" w:defUnhideWhenUsed="0" w:defQFormat="0" w:count="371">
     <w:lsdException w:name="Normal" w:uiPriority="0" w:qFormat="1"/>
     <w:lsdException w:name="heading 1" w:uiPriority="9" w:qFormat="1"/>
     <w:lsdException w:name="heading 2" w:semiHidden="1" w:uiPriority="9" w:unhideWhenUsed="1" w:qFormat="1"/>
@@ -19932,11 +19756,6 @@
     <w:lsdException w:name="List Table 5 Dark Accent 6" w:uiPriority="50"/>
     <w:lsdException w:name="List Table 6 Colorful Accent 6" w:uiPriority="51"/>
     <w:lsdException w:name="List Table 7 Colorful Accent 6" w:uiPriority="52"/>
-    <w:lsdException w:name="Mention" w:semiHidden="1" w:unhideWhenUsed="1"/>
-    <w:lsdException w:name="Smart Hyperlink" w:semiHidden="1" w:unhideWhenUsed="1"/>
-    <w:lsdException w:name="Hashtag" w:semiHidden="1" w:unhideWhenUsed="1"/>
-    <w:lsdException w:name="Unresolved Mention" w:semiHidden="1" w:unhideWhenUsed="1"/>
-    <w:lsdException w:name="Smart Link" w:semiHidden="1" w:unhideWhenUsed="1"/>
   </w:latentStyles>
   <w:style w:type="paragraph" w:default="1" w:styleId="Normal">
     <w:name w:val="Normal"/>
@@ -20005,6 +19824,28 @@
       <w:color w:val="1F4D78" w:themeColor="accent1" w:themeShade="7F"/>
       <w:sz w:val="24"/>
       <w:szCs w:val="24"/>
+    </w:rPr>
+  </w:style>
+  <w:style w:type="paragraph" w:styleId="Heading4">
+    <w:name w:val="heading 4"/>
+    <w:basedOn w:val="Normal"/>
+    <w:next w:val="Normal"/>
+    <w:link w:val="Heading4Char"/>
+    <w:uiPriority w:val="9"/>
+    <w:unhideWhenUsed/>
+    <w:qFormat/>
+    <w:rsid w:val="00512D43"/>
+    <w:pPr>
+      <w:keepNext/>
+      <w:keepLines/>
+      <w:spacing w:before="40" w:after="0"/>
+      <w:outlineLvl w:val="3"/>
+    </w:pPr>
+    <w:rPr>
+      <w:rFonts w:asciiTheme="majorHAnsi" w:eastAsiaTheme="majorEastAsia" w:hAnsiTheme="majorHAnsi" w:cstheme="majorBidi"/>
+      <w:i/>
+      <w:iCs/>
+      <w:color w:val="2E74B5" w:themeColor="accent1" w:themeShade="BF"/>
     </w:rPr>
   </w:style>
   <w:style w:type="character" w:default="1" w:styleId="DefaultParagraphFont">
@@ -20319,6 +20160,19 @@
     <w:uiPriority w:val="99"/>
     <w:rsid w:val="003B1FDE"/>
   </w:style>
+  <w:style w:type="character" w:customStyle="1" w:styleId="Heading4Char">
+    <w:name w:val="Heading 4 Char"/>
+    <w:basedOn w:val="DefaultParagraphFont"/>
+    <w:link w:val="Heading4"/>
+    <w:uiPriority w:val="9"/>
+    <w:rsid w:val="00512D43"/>
+    <w:rPr>
+      <w:rFonts w:asciiTheme="majorHAnsi" w:eastAsiaTheme="majorEastAsia" w:hAnsiTheme="majorHAnsi" w:cstheme="majorBidi"/>
+      <w:i/>
+      <w:iCs/>
+      <w:color w:val="2E74B5" w:themeColor="accent1" w:themeShade="BF"/>
+    </w:rPr>
+  </w:style>
 </w:styles>
 </file>
 
@@ -20588,7 +20442,7 @@
 </file>
 
 <file path=customXml/itemProps1.xml><?xml version="1.0" encoding="utf-8"?>
-<ds:datastoreItem xmlns:ds="http://schemas.openxmlformats.org/officeDocument/2006/customXml" ds:itemID="{0F86387D-84E2-45F4-86C4-48FCFA43A3C2}">
+<ds:datastoreItem xmlns:ds="http://schemas.openxmlformats.org/officeDocument/2006/customXml" ds:itemID="{1906CBD6-46BE-41BE-8D0F-B965DF8D62D2}">
   <ds:schemaRefs>
     <ds:schemaRef ds:uri="http://schemas.openxmlformats.org/officeDocument/2006/bibliography"/>
   </ds:schemaRefs>

</xml_diff>

<commit_message>
Update document status and document history
</commit_message>
<xml_diff>
--- a/Software Specifications/SRS/SRS.docx
+++ b/Software Specifications/SRS/SRS.docx
@@ -241,65 +241,51 @@
                 <w:sz w:val="28"/>
                 <w:szCs w:val="28"/>
               </w:rPr>
-              <w:t>v1.</w:t>
-            </w:r>
-            <w:r>
+              <w:t>V1.3</w:t>
+            </w:r>
+          </w:p>
+        </w:tc>
+        <w:tc>
+          <w:tcPr>
+            <w:tcW w:w="4590" w:type="dxa"/>
+            <w:vAlign w:val="center"/>
+          </w:tcPr>
+          <w:p>
+            <w:pPr>
+              <w:jc w:val="center"/>
               <w:rPr>
                 <w:sz w:val="28"/>
                 <w:szCs w:val="28"/>
               </w:rPr>
-              <w:t>1</w:t>
-            </w:r>
-          </w:p>
-        </w:tc>
-        <w:tc>
-          <w:tcPr>
-            <w:tcW w:w="4590" w:type="dxa"/>
-            <w:vAlign w:val="center"/>
-          </w:tcPr>
-          <w:p>
-            <w:pPr>
-              <w:jc w:val="center"/>
+            </w:pPr>
+            <w:r>
               <w:rPr>
                 <w:sz w:val="28"/>
                 <w:szCs w:val="28"/>
               </w:rPr>
-            </w:pPr>
-            <w:r>
+              <w:t>Mohanad Sallam</w:t>
+            </w:r>
+          </w:p>
+        </w:tc>
+        <w:tc>
+          <w:tcPr>
+            <w:tcW w:w="1620" w:type="dxa"/>
+            <w:vAlign w:val="center"/>
+          </w:tcPr>
+          <w:p>
+            <w:pPr>
+              <w:jc w:val="center"/>
               <w:rPr>
                 <w:sz w:val="28"/>
                 <w:szCs w:val="28"/>
               </w:rPr>
-              <w:t>Sarah Abdelrahman</w:t>
-            </w:r>
-          </w:p>
-        </w:tc>
-        <w:tc>
-          <w:tcPr>
-            <w:tcW w:w="1620" w:type="dxa"/>
-            <w:vAlign w:val="center"/>
-          </w:tcPr>
-          <w:p>
-            <w:pPr>
-              <w:jc w:val="center"/>
+            </w:pPr>
+            <w:r>
               <w:rPr>
                 <w:sz w:val="28"/>
                 <w:szCs w:val="28"/>
               </w:rPr>
-            </w:pPr>
-            <w:r>
-              <w:rPr>
-                <w:sz w:val="28"/>
-                <w:szCs w:val="28"/>
-              </w:rPr>
-              <w:t>21/</w:t>
-            </w:r>
-            <w:r>
-              <w:rPr>
-                <w:sz w:val="28"/>
-                <w:szCs w:val="28"/>
-              </w:rPr>
-              <w:t>02/2020</w:t>
+              <w:t>27/02/2020</w:t>
             </w:r>
           </w:p>
         </w:tc>
@@ -329,15 +315,17 @@
     </w:tbl>
     <w:p>
       <w:pPr>
+        <w:spacing w:after="0"/>
         <w:jc w:val="center"/>
         <w:rPr>
-          <w:sz w:val="32"/>
-          <w:szCs w:val="32"/>
+          <w:sz w:val="2"/>
+          <w:szCs w:val="2"/>
         </w:rPr>
       </w:pPr>
     </w:p>
     <w:p>
       <w:pPr>
+        <w:spacing w:after="0"/>
         <w:rPr>
           <w:sz w:val="48"/>
           <w:szCs w:val="48"/>
@@ -1212,12 +1200,14 @@
             <w:pPr>
               <w:jc w:val="center"/>
               <w:rPr>
+                <w:spacing w:val="-4"/>
                 <w:sz w:val="28"/>
                 <w:szCs w:val="28"/>
               </w:rPr>
             </w:pPr>
             <w:r>
               <w:rPr>
+                <w:spacing w:val="-4"/>
                 <w:sz w:val="28"/>
                 <w:szCs w:val="28"/>
               </w:rPr>
@@ -1728,6 +1718,122 @@
                 <w:szCs w:val="28"/>
               </w:rPr>
               <w:t>Add requirement 022</w:t>
+            </w:r>
+          </w:p>
+        </w:tc>
+      </w:tr>
+      <w:tr>
+        <w:tc>
+          <w:tcPr>
+            <w:tcW w:w="1345" w:type="dxa"/>
+            <w:vAlign w:val="center"/>
+          </w:tcPr>
+          <w:p>
+            <w:pPr>
+              <w:jc w:val="center"/>
+              <w:rPr>
+                <w:sz w:val="28"/>
+                <w:szCs w:val="28"/>
+              </w:rPr>
+            </w:pPr>
+            <w:r>
+              <w:rPr>
+                <w:sz w:val="28"/>
+                <w:szCs w:val="28"/>
+              </w:rPr>
+              <w:t>V1.3</w:t>
+            </w:r>
+          </w:p>
+        </w:tc>
+        <w:tc>
+          <w:tcPr>
+            <w:tcW w:w="3167" w:type="dxa"/>
+            <w:vAlign w:val="center"/>
+          </w:tcPr>
+          <w:p>
+            <w:pPr>
+              <w:tabs>
+                <w:tab w:val="left" w:pos="623"/>
+              </w:tabs>
+              <w:jc w:val="center"/>
+              <w:rPr>
+                <w:sz w:val="28"/>
+                <w:szCs w:val="28"/>
+              </w:rPr>
+            </w:pPr>
+            <w:r>
+              <w:rPr>
+                <w:sz w:val="28"/>
+                <w:szCs w:val="28"/>
+              </w:rPr>
+              <w:t>Mohanad Sallam</w:t>
+            </w:r>
+          </w:p>
+        </w:tc>
+        <w:tc>
+          <w:tcPr>
+            <w:tcW w:w="1761" w:type="dxa"/>
+            <w:vAlign w:val="center"/>
+          </w:tcPr>
+          <w:p>
+            <w:pPr>
+              <w:jc w:val="center"/>
+              <w:rPr>
+                <w:sz w:val="28"/>
+                <w:szCs w:val="28"/>
+              </w:rPr>
+            </w:pPr>
+            <w:r>
+              <w:rPr>
+                <w:sz w:val="28"/>
+                <w:szCs w:val="28"/>
+              </w:rPr>
+              <w:t>27/02/2020</w:t>
+            </w:r>
+          </w:p>
+        </w:tc>
+        <w:tc>
+          <w:tcPr>
+            <w:tcW w:w="3077" w:type="dxa"/>
+            <w:vAlign w:val="center"/>
+          </w:tcPr>
+          <w:p>
+            <w:pPr>
+              <w:jc w:val="center"/>
+              <w:rPr>
+                <w:sz w:val="28"/>
+                <w:szCs w:val="28"/>
+              </w:rPr>
+            </w:pPr>
+            <w:r>
+              <w:rPr>
+                <w:sz w:val="28"/>
+                <w:szCs w:val="28"/>
+              </w:rPr>
+              <w:t>Update SW context</w:t>
+            </w:r>
+          </w:p>
+          <w:p>
+            <w:pPr>
+              <w:jc w:val="center"/>
+              <w:rPr>
+                <w:sz w:val="28"/>
+                <w:szCs w:val="28"/>
+              </w:rPr>
+            </w:pPr>
+            <w:r>
+              <w:rPr>
+                <w:sz w:val="28"/>
+                <w:szCs w:val="28"/>
+              </w:rPr>
+              <w:t xml:space="preserve">Add </w:t>
+            </w:r>
+            <w:r>
+              <w:rPr>
+                <w:sz w:val="28"/>
+                <w:szCs w:val="28"/>
+              </w:rPr>
+              <w:t>Sections to requirements tables</w:t>
             </w:r>
           </w:p>
         </w:tc>
@@ -1785,7 +1891,7 @@
           <w:r>
             <w:fldChar w:fldCharType="separate"/>
           </w:r>
-          <w:hyperlink w:anchor="_Toc32655858" w:history="1">
+          <w:hyperlink w:anchor="_Toc33779416" w:history="1">
             <w:r>
               <w:rPr>
                 <w:rStyle w:val="Hyperlink"/>
@@ -1826,7 +1932,7 @@
                 <w:noProof/>
                 <w:webHidden/>
               </w:rPr>
-              <w:instrText xml:space="preserve"> PAGEREF _Toc32655858 \h </w:instrText>
+              <w:instrText xml:space="preserve"> PAGEREF _Toc33779416 \h </w:instrText>
             </w:r>
             <w:r>
               <w:rPr>
@@ -1846,7 +1952,7 @@
                 <w:noProof/>
                 <w:webHidden/>
               </w:rPr>
-              <w:t>3</w:t>
+              <w:t>4</w:t>
             </w:r>
             <w:r>
               <w:rPr>
@@ -1869,7 +1975,7 @@
               <w:noProof/>
             </w:rPr>
           </w:pPr>
-          <w:hyperlink w:anchor="_Toc32655859" w:history="1">
+          <w:hyperlink w:anchor="_Toc33779417" w:history="1">
             <w:r>
               <w:rPr>
                 <w:rStyle w:val="Hyperlink"/>
@@ -1910,7 +2016,7 @@
                 <w:noProof/>
                 <w:webHidden/>
               </w:rPr>
-              <w:instrText xml:space="preserve"> PAGEREF _Toc32655859 \h </w:instrText>
+              <w:instrText xml:space="preserve"> PAGEREF _Toc33779417 \h </w:instrText>
             </w:r>
             <w:r>
               <w:rPr>
@@ -1930,7 +2036,7 @@
                 <w:noProof/>
                 <w:webHidden/>
               </w:rPr>
-              <w:t>3</w:t>
+              <w:t>4</w:t>
             </w:r>
             <w:r>
               <w:rPr>
@@ -1953,7 +2059,7 @@
               <w:noProof/>
             </w:rPr>
           </w:pPr>
-          <w:hyperlink w:anchor="_Toc32655860" w:history="1">
+          <w:hyperlink w:anchor="_Toc33779418" w:history="1">
             <w:r>
               <w:rPr>
                 <w:rStyle w:val="Hyperlink"/>
@@ -1994,7 +2100,7 @@
                 <w:noProof/>
                 <w:webHidden/>
               </w:rPr>
-              <w:instrText xml:space="preserve"> PAGEREF _Toc32655860 \h </w:instrText>
+              <w:instrText xml:space="preserve"> PAGEREF _Toc33779418 \h </w:instrText>
             </w:r>
             <w:r>
               <w:rPr>
@@ -2014,7 +2120,7 @@
                 <w:noProof/>
                 <w:webHidden/>
               </w:rPr>
-              <w:t>3</w:t>
+              <w:t>4</w:t>
             </w:r>
             <w:r>
               <w:rPr>
@@ -2037,7 +2143,7 @@
               <w:noProof/>
             </w:rPr>
           </w:pPr>
-          <w:hyperlink w:anchor="_Toc32655861" w:history="1">
+          <w:hyperlink w:anchor="_Toc33779419" w:history="1">
             <w:r>
               <w:rPr>
                 <w:rStyle w:val="Hyperlink"/>
@@ -2078,7 +2184,7 @@
                 <w:noProof/>
                 <w:webHidden/>
               </w:rPr>
-              <w:instrText xml:space="preserve"> PAGEREF _Toc32655861 \h </w:instrText>
+              <w:instrText xml:space="preserve"> PAGEREF _Toc33779419 \h </w:instrText>
             </w:r>
             <w:r>
               <w:rPr>
@@ -2098,7 +2204,7 @@
                 <w:noProof/>
                 <w:webHidden/>
               </w:rPr>
-              <w:t>3</w:t>
+              <w:t>4</w:t>
             </w:r>
             <w:r>
               <w:rPr>
@@ -2120,7 +2226,7 @@
               <w:noProof/>
             </w:rPr>
           </w:pPr>
-          <w:hyperlink w:anchor="_Toc32655862" w:history="1">
+          <w:hyperlink w:anchor="_Toc33779420" w:history="1">
             <w:r>
               <w:rPr>
                 <w:rStyle w:val="Hyperlink"/>
@@ -2147,7 +2253,7 @@
                 <w:noProof/>
                 <w:webHidden/>
               </w:rPr>
-              <w:instrText xml:space="preserve"> PAGEREF _Toc32655862 \h </w:instrText>
+              <w:instrText xml:space="preserve"> PAGEREF _Toc33779420 \h </w:instrText>
             </w:r>
             <w:r>
               <w:rPr>
@@ -2167,7 +2273,7 @@
                 <w:noProof/>
                 <w:webHidden/>
               </w:rPr>
-              <w:t>3</w:t>
+              <w:t>4</w:t>
             </w:r>
             <w:r>
               <w:rPr>
@@ -2189,7 +2295,7 @@
               <w:noProof/>
             </w:rPr>
           </w:pPr>
-          <w:hyperlink w:anchor="_Toc32655863" w:history="1">
+          <w:hyperlink w:anchor="_Toc33779421" w:history="1">
             <w:r>
               <w:rPr>
                 <w:rStyle w:val="Hyperlink"/>
@@ -2216,7 +2322,7 @@
                 <w:noProof/>
                 <w:webHidden/>
               </w:rPr>
-              <w:instrText xml:space="preserve"> PAGEREF _Toc32655863 \h </w:instrText>
+              <w:instrText xml:space="preserve"> PAGEREF _Toc33779421 \h </w:instrText>
             </w:r>
             <w:r>
               <w:rPr>
@@ -2236,7 +2342,7 @@
                 <w:noProof/>
                 <w:webHidden/>
               </w:rPr>
-              <w:t>3</w:t>
+              <w:t>4</w:t>
             </w:r>
             <w:r>
               <w:rPr>
@@ -2258,7 +2364,7 @@
               <w:noProof/>
             </w:rPr>
           </w:pPr>
-          <w:hyperlink w:anchor="_Toc32655864" w:history="1">
+          <w:hyperlink w:anchor="_Toc33779422" w:history="1">
             <w:r>
               <w:rPr>
                 <w:rStyle w:val="Hyperlink"/>
@@ -2285,7 +2391,7 @@
                 <w:noProof/>
                 <w:webHidden/>
               </w:rPr>
-              <w:instrText xml:space="preserve"> PAGEREF _Toc32655864 \h </w:instrText>
+              <w:instrText xml:space="preserve"> PAGEREF _Toc33779422 \h </w:instrText>
             </w:r>
             <w:r>
               <w:rPr>
@@ -2305,7 +2411,7 @@
                 <w:noProof/>
                 <w:webHidden/>
               </w:rPr>
-              <w:t>3</w:t>
+              <w:t>4</w:t>
             </w:r>
             <w:r>
               <w:rPr>
@@ -2327,7 +2433,7 @@
               <w:noProof/>
             </w:rPr>
           </w:pPr>
-          <w:hyperlink w:anchor="_Toc32655865" w:history="1">
+          <w:hyperlink w:anchor="_Toc33779423" w:history="1">
             <w:r>
               <w:rPr>
                 <w:rStyle w:val="Hyperlink"/>
@@ -2354,7 +2460,7 @@
                 <w:noProof/>
                 <w:webHidden/>
               </w:rPr>
-              <w:instrText xml:space="preserve"> PAGEREF _Toc32655865 \h </w:instrText>
+              <w:instrText xml:space="preserve"> PAGEREF _Toc33779423 \h </w:instrText>
             </w:r>
             <w:r>
               <w:rPr>
@@ -2374,7 +2480,7 @@
                 <w:noProof/>
                 <w:webHidden/>
               </w:rPr>
-              <w:t>3</w:t>
+              <w:t>4</w:t>
             </w:r>
             <w:r>
               <w:rPr>
@@ -2396,7 +2502,7 @@
               <w:noProof/>
             </w:rPr>
           </w:pPr>
-          <w:hyperlink w:anchor="_Toc32655866" w:history="1">
+          <w:hyperlink w:anchor="_Toc33779424" w:history="1">
             <w:r>
               <w:rPr>
                 <w:rStyle w:val="Hyperlink"/>
@@ -2423,7 +2529,7 @@
                 <w:noProof/>
                 <w:webHidden/>
               </w:rPr>
-              <w:instrText xml:space="preserve"> PAGEREF _Toc32655866 \h </w:instrText>
+              <w:instrText xml:space="preserve"> PAGEREF _Toc33779424 \h </w:instrText>
             </w:r>
             <w:r>
               <w:rPr>
@@ -2443,7 +2549,7 @@
                 <w:noProof/>
                 <w:webHidden/>
               </w:rPr>
-              <w:t>3</w:t>
+              <w:t>4</w:t>
             </w:r>
             <w:r>
               <w:rPr>
@@ -2465,13 +2571,13 @@
               <w:noProof/>
             </w:rPr>
           </w:pPr>
-          <w:hyperlink w:anchor="_Toc32655867" w:history="1">
+          <w:hyperlink w:anchor="_Toc33779425" w:history="1">
             <w:r>
               <w:rPr>
                 <w:rStyle w:val="Hyperlink"/>
                 <w:noProof/>
               </w:rPr>
-              <w:t>3.0 Specific Requirements</w:t>
+              <w:t>3.0 Software context</w:t>
             </w:r>
             <w:r>
               <w:rPr>
@@ -2492,7 +2598,7 @@
                 <w:noProof/>
                 <w:webHidden/>
               </w:rPr>
-              <w:instrText xml:space="preserve"> PAGEREF _Toc32655867 \h </w:instrText>
+              <w:instrText xml:space="preserve"> PAGEREF _Toc33779425 \h </w:instrText>
             </w:r>
             <w:r>
               <w:rPr>
@@ -2512,7 +2618,76 @@
                 <w:noProof/>
                 <w:webHidden/>
               </w:rPr>
-              <w:t>4</w:t>
+              <w:t>5</w:t>
+            </w:r>
+            <w:r>
+              <w:rPr>
+                <w:noProof/>
+                <w:webHidden/>
+              </w:rPr>
+              <w:fldChar w:fldCharType="end"/>
+            </w:r>
+          </w:hyperlink>
+        </w:p>
+        <w:p>
+          <w:pPr>
+            <w:pStyle w:val="TOC1"/>
+            <w:tabs>
+              <w:tab w:val="right" w:leader="dot" w:pos="9350"/>
+            </w:tabs>
+            <w:rPr>
+              <w:rFonts w:eastAsiaTheme="minorEastAsia"/>
+              <w:noProof/>
+            </w:rPr>
+          </w:pPr>
+          <w:hyperlink w:anchor="_Toc33779426" w:history="1">
+            <w:r>
+              <w:rPr>
+                <w:rStyle w:val="Hyperlink"/>
+                <w:noProof/>
+              </w:rPr>
+              <w:t>4.0 Specific Requirements</w:t>
+            </w:r>
+            <w:r>
+              <w:rPr>
+                <w:noProof/>
+                <w:webHidden/>
+              </w:rPr>
+              <w:tab/>
+            </w:r>
+            <w:r>
+              <w:rPr>
+                <w:noProof/>
+                <w:webHidden/>
+              </w:rPr>
+              <w:fldChar w:fldCharType="begin"/>
+            </w:r>
+            <w:r>
+              <w:rPr>
+                <w:noProof/>
+                <w:webHidden/>
+              </w:rPr>
+              <w:instrText xml:space="preserve"> PAGEREF _Toc33779426 \h </w:instrText>
+            </w:r>
+            <w:r>
+              <w:rPr>
+                <w:noProof/>
+                <w:webHidden/>
+              </w:rPr>
+            </w:r>
+            <w:r>
+              <w:rPr>
+                <w:noProof/>
+                <w:webHidden/>
+              </w:rPr>
+              <w:fldChar w:fldCharType="separate"/>
+            </w:r>
+            <w:r>
+              <w:rPr>
+                <w:noProof/>
+                <w:webHidden/>
+              </w:rPr>
+              <w:t>5</w:t>
             </w:r>
             <w:r>
               <w:rPr>
@@ -2534,13 +2709,13 @@
               <w:noProof/>
             </w:rPr>
           </w:pPr>
-          <w:hyperlink w:anchor="_Toc32655868" w:history="1">
+          <w:hyperlink w:anchor="_Toc33779427" w:history="1">
             <w:r>
               <w:rPr>
                 <w:rStyle w:val="Hyperlink"/>
                 <w:noProof/>
               </w:rPr>
-              <w:t>3.1 Requirements Tables</w:t>
+              <w:t>4.1 Requirements Tables</w:t>
             </w:r>
             <w:r>
               <w:rPr>
@@ -2561,7 +2736,7 @@
                 <w:noProof/>
                 <w:webHidden/>
               </w:rPr>
-              <w:instrText xml:space="preserve"> PAGEREF _Toc32655868 \h </w:instrText>
+              <w:instrText xml:space="preserve"> PAGEREF _Toc33779427 \h </w:instrText>
             </w:r>
             <w:r>
               <w:rPr>
@@ -2581,7 +2756,214 @@
                 <w:noProof/>
                 <w:webHidden/>
               </w:rPr>
-              <w:t>4</w:t>
+              <w:t>5</w:t>
+            </w:r>
+            <w:r>
+              <w:rPr>
+                <w:noProof/>
+                <w:webHidden/>
+              </w:rPr>
+              <w:fldChar w:fldCharType="end"/>
+            </w:r>
+          </w:hyperlink>
+        </w:p>
+        <w:p>
+          <w:pPr>
+            <w:pStyle w:val="TOC3"/>
+            <w:tabs>
+              <w:tab w:val="right" w:leader="dot" w:pos="9350"/>
+            </w:tabs>
+            <w:rPr>
+              <w:rFonts w:eastAsiaTheme="minorEastAsia"/>
+              <w:noProof/>
+            </w:rPr>
+          </w:pPr>
+          <w:hyperlink w:anchor="_Toc33779428" w:history="1">
+            <w:r>
+              <w:rPr>
+                <w:rStyle w:val="Hyperlink"/>
+                <w:noProof/>
+              </w:rPr>
+              <w:t>4.1.1 Input features</w:t>
+            </w:r>
+            <w:r>
+              <w:rPr>
+                <w:noProof/>
+                <w:webHidden/>
+              </w:rPr>
+              <w:tab/>
+            </w:r>
+            <w:r>
+              <w:rPr>
+                <w:noProof/>
+                <w:webHidden/>
+              </w:rPr>
+              <w:fldChar w:fldCharType="begin"/>
+            </w:r>
+            <w:r>
+              <w:rPr>
+                <w:noProof/>
+                <w:webHidden/>
+              </w:rPr>
+              <w:instrText xml:space="preserve"> PAGEREF _Toc33779428 \h </w:instrText>
+            </w:r>
+            <w:r>
+              <w:rPr>
+                <w:noProof/>
+                <w:webHidden/>
+              </w:rPr>
+            </w:r>
+            <w:r>
+              <w:rPr>
+                <w:noProof/>
+                <w:webHidden/>
+              </w:rPr>
+              <w:fldChar w:fldCharType="separate"/>
+            </w:r>
+            <w:r>
+              <w:rPr>
+                <w:noProof/>
+                <w:webHidden/>
+              </w:rPr>
+              <w:t>5</w:t>
+            </w:r>
+            <w:r>
+              <w:rPr>
+                <w:noProof/>
+                <w:webHidden/>
+              </w:rPr>
+              <w:fldChar w:fldCharType="end"/>
+            </w:r>
+          </w:hyperlink>
+        </w:p>
+        <w:p>
+          <w:pPr>
+            <w:pStyle w:val="TOC3"/>
+            <w:tabs>
+              <w:tab w:val="right" w:leader="dot" w:pos="9350"/>
+            </w:tabs>
+            <w:rPr>
+              <w:rFonts w:eastAsiaTheme="minorEastAsia"/>
+              <w:noProof/>
+            </w:rPr>
+          </w:pPr>
+          <w:hyperlink w:anchor="_Toc33779429" w:history="1">
+            <w:r>
+              <w:rPr>
+                <w:rStyle w:val="Hyperlink"/>
+                <w:noProof/>
+              </w:rPr>
+              <w:t>4.1.2 LED controller</w:t>
+            </w:r>
+            <w:r>
+              <w:rPr>
+                <w:noProof/>
+                <w:webHidden/>
+              </w:rPr>
+              <w:tab/>
+            </w:r>
+            <w:r>
+              <w:rPr>
+                <w:noProof/>
+                <w:webHidden/>
+              </w:rPr>
+              <w:fldChar w:fldCharType="begin"/>
+            </w:r>
+            <w:r>
+              <w:rPr>
+                <w:noProof/>
+                <w:webHidden/>
+              </w:rPr>
+              <w:instrText xml:space="preserve"> PAGEREF _Toc33779429 \h </w:instrText>
+            </w:r>
+            <w:r>
+              <w:rPr>
+                <w:noProof/>
+                <w:webHidden/>
+              </w:rPr>
+            </w:r>
+            <w:r>
+              <w:rPr>
+                <w:noProof/>
+                <w:webHidden/>
+              </w:rPr>
+              <w:fldChar w:fldCharType="separate"/>
+            </w:r>
+            <w:r>
+              <w:rPr>
+                <w:noProof/>
+                <w:webHidden/>
+              </w:rPr>
+              <w:t>5</w:t>
+            </w:r>
+            <w:r>
+              <w:rPr>
+                <w:noProof/>
+                <w:webHidden/>
+              </w:rPr>
+              <w:fldChar w:fldCharType="end"/>
+            </w:r>
+          </w:hyperlink>
+        </w:p>
+        <w:p>
+          <w:pPr>
+            <w:pStyle w:val="TOC3"/>
+            <w:tabs>
+              <w:tab w:val="right" w:leader="dot" w:pos="9350"/>
+            </w:tabs>
+            <w:rPr>
+              <w:rFonts w:eastAsiaTheme="minorEastAsia"/>
+              <w:noProof/>
+            </w:rPr>
+          </w:pPr>
+          <w:hyperlink w:anchor="_Toc33779430" w:history="1">
+            <w:r>
+              <w:rPr>
+                <w:rStyle w:val="Hyperlink"/>
+                <w:noProof/>
+              </w:rPr>
+              <w:t>4.1.3 Output feature</w:t>
+            </w:r>
+            <w:r>
+              <w:rPr>
+                <w:noProof/>
+                <w:webHidden/>
+              </w:rPr>
+              <w:tab/>
+            </w:r>
+            <w:r>
+              <w:rPr>
+                <w:noProof/>
+                <w:webHidden/>
+              </w:rPr>
+              <w:fldChar w:fldCharType="begin"/>
+            </w:r>
+            <w:r>
+              <w:rPr>
+                <w:noProof/>
+                <w:webHidden/>
+              </w:rPr>
+              <w:instrText xml:space="preserve"> PAGEREF _Toc33779430 \h </w:instrText>
+            </w:r>
+            <w:r>
+              <w:rPr>
+                <w:noProof/>
+                <w:webHidden/>
+              </w:rPr>
+            </w:r>
+            <w:r>
+              <w:rPr>
+                <w:noProof/>
+                <w:webHidden/>
+              </w:rPr>
+              <w:fldChar w:fldCharType="separate"/>
+            </w:r>
+            <w:r>
+              <w:rPr>
+                <w:noProof/>
+                <w:webHidden/>
+              </w:rPr>
+              <w:t>8</w:t>
             </w:r>
             <w:r>
               <w:rPr>
@@ -2603,13 +2985,13 @@
               <w:noProof/>
             </w:rPr>
           </w:pPr>
-          <w:hyperlink w:anchor="_Toc32655869" w:history="1">
+          <w:hyperlink w:anchor="_Toc33779431" w:history="1">
             <w:r>
               <w:rPr>
                 <w:rStyle w:val="Hyperlink"/>
                 <w:noProof/>
               </w:rPr>
-              <w:t>3.2 Reference Documents</w:t>
+              <w:t>4.2 Reference Documents</w:t>
             </w:r>
             <w:r>
               <w:rPr>
@@ -2630,7 +3012,7 @@
                 <w:noProof/>
                 <w:webHidden/>
               </w:rPr>
-              <w:instrText xml:space="preserve"> PAGEREF _Toc32655869 \h </w:instrText>
+              <w:instrText xml:space="preserve"> PAGEREF _Toc33779431 \h </w:instrText>
             </w:r>
             <w:r>
               <w:rPr>
@@ -2650,7 +3032,7 @@
                 <w:noProof/>
                 <w:webHidden/>
               </w:rPr>
-              <w:t>8</w:t>
+              <w:t>10</w:t>
             </w:r>
             <w:r>
               <w:rPr>
@@ -2708,7 +3090,7 @@
         </w:numPr>
         <w:spacing w:before="0"/>
       </w:pPr>
-      <w:bookmarkStart w:id="0" w:name="_Toc32655858"/>
+      <w:bookmarkStart w:id="0" w:name="_Toc33779416"/>
       <w:r>
         <w:lastRenderedPageBreak/>
         <w:t>Introduction</w:t>
@@ -2724,7 +3106,7 @@
         </w:numPr>
         <w:spacing w:before="0" w:line="240" w:lineRule="auto"/>
       </w:pPr>
-      <w:bookmarkStart w:id="1" w:name="_Toc32655859"/>
+      <w:bookmarkStart w:id="1" w:name="_Toc33779417"/>
       <w:r>
         <w:t>Purpose</w:t>
       </w:r>
@@ -2784,7 +3166,7 @@
         </w:numPr>
         <w:spacing w:before="0" w:line="240" w:lineRule="auto"/>
       </w:pPr>
-      <w:bookmarkStart w:id="2" w:name="_Toc32655860"/>
+      <w:bookmarkStart w:id="2" w:name="_Toc33779418"/>
       <w:r>
         <w:t>Project Description</w:t>
       </w:r>
@@ -2891,7 +3273,7 @@
         </w:numPr>
         <w:spacing w:before="0"/>
       </w:pPr>
-      <w:bookmarkStart w:id="3" w:name="_Toc32655861"/>
+      <w:bookmarkStart w:id="3" w:name="_Toc33779419"/>
       <w:r>
         <w:t>Block diagram</w:t>
       </w:r>
@@ -2955,7 +3337,7 @@
         <w:pStyle w:val="Heading1"/>
         <w:spacing w:before="0" w:line="240" w:lineRule="auto"/>
       </w:pPr>
-      <w:bookmarkStart w:id="4" w:name="_Toc32655862"/>
+      <w:bookmarkStart w:id="4" w:name="_Toc33779420"/>
       <w:r>
         <w:t>2.0 The Overall Description</w:t>
       </w:r>
@@ -2967,7 +3349,7 @@
         <w:spacing w:before="0" w:line="240" w:lineRule="auto"/>
         <w:ind w:firstLine="720"/>
       </w:pPr>
-      <w:bookmarkStart w:id="5" w:name="_Toc32655863"/>
+      <w:bookmarkStart w:id="5" w:name="_Toc33779421"/>
       <w:r>
         <w:t>2.1 User Needs</w:t>
       </w:r>
@@ -3015,7 +3397,7 @@
       <w:r>
         <w:tab/>
       </w:r>
-      <w:bookmarkStart w:id="6" w:name="_Toc32655864"/>
+      <w:bookmarkStart w:id="6" w:name="_Toc33779422"/>
       <w:r>
         <w:t>2.2</w:t>
       </w:r>
@@ -3035,7 +3417,7 @@
       <w:r>
         <w:tab/>
       </w:r>
-      <w:bookmarkStart w:id="7" w:name="_Toc32655865"/>
+      <w:bookmarkStart w:id="7" w:name="_Toc33779423"/>
       <w:r>
         <w:t>2.2</w:t>
       </w:r>
@@ -3114,7 +3496,7 @@
       <w:r>
         <w:tab/>
       </w:r>
-      <w:bookmarkStart w:id="8" w:name="_Toc32655866"/>
+      <w:bookmarkStart w:id="8" w:name="_Toc33779424"/>
       <w:r>
         <w:t>2.2</w:t>
       </w:r>
@@ -3149,6 +3531,7 @@
       <w:pPr>
         <w:pStyle w:val="Heading1"/>
       </w:pPr>
+      <w:bookmarkStart w:id="9" w:name="_Toc33779425"/>
       <w:r>
         <w:rPr>
           <w:noProof/>
@@ -3174,7 +3557,7 @@
             <v:path o:extrusionok="f" gradientshapeok="t" o:connecttype="rect"/>
             <o:lock v:ext="edit" aspectratio="t"/>
           </v:shapetype>
-          <v:shape id="_x0000_s1026" type="#_x0000_t75" style="position:absolute;margin-left:-30pt;margin-top:24.85pt;width:467.25pt;height:213.75pt;z-index:-251595776;mso-position-horizontal-relative:text;mso-position-vertical-relative:text;mso-width-relative:page;mso-height-relative:page" wrapcoords="-35 0 -35 21524 21600 21524 21600 0 -35 0">
+          <v:shape id="_x0000_s1026" type="#_x0000_t75" style="position:absolute;margin-left:-30pt;margin-top:24.85pt;width:467.25pt;height:213.75pt;z-index:-251649024;mso-position-horizontal-relative:text;mso-position-vertical-relative:text;mso-width-relative:page;mso-height-relative:page" wrapcoords="-35 0 -35 21524 21600 21524 21600 0 -35 0">
             <v:imagedata r:id="rId9" o:title="SwContext"/>
             <w10:wrap type="tight"/>
           </v:shape>
@@ -3183,15 +3566,12 @@
       <w:r>
         <w:t>3.0 Software context</w:t>
       </w:r>
+      <w:bookmarkEnd w:id="9"/>
     </w:p>
     <w:p>
       <w:r>
         <w:tab/>
       </w:r>
-    </w:p>
-    <w:p/>
-    <w:p>
-      <w:bookmarkStart w:id="9" w:name="_Toc32655867"/>
     </w:p>
     <w:p/>
     <w:p/>
@@ -3201,18 +3581,21 @@
     <w:p/>
     <w:p/>
     <w:p/>
+    <w:p/>
+    <w:p/>
     <w:p>
       <w:pPr>
         <w:pStyle w:val="Heading1"/>
         <w:spacing w:before="0" w:line="19" w:lineRule="atLeast"/>
       </w:pPr>
+      <w:bookmarkStart w:id="10" w:name="_Toc33779426"/>
       <w:r>
         <w:t>4</w:t>
       </w:r>
       <w:r>
         <w:t>.0 Specific Requirements</w:t>
       </w:r>
-      <w:bookmarkEnd w:id="9"/>
+      <w:bookmarkEnd w:id="10"/>
       <w:r>
         <w:tab/>
       </w:r>
@@ -3225,7 +3608,7 @@
       <w:r>
         <w:tab/>
       </w:r>
-      <w:bookmarkStart w:id="10" w:name="_Toc32655868"/>
+      <w:bookmarkStart w:id="11" w:name="_Toc33779427"/>
       <w:r>
         <w:t>4</w:t>
       </w:r>
@@ -3238,7 +3621,7 @@
       <w:r>
         <w:t>Requirements Tables</w:t>
       </w:r>
-      <w:bookmarkEnd w:id="10"/>
+      <w:bookmarkEnd w:id="11"/>
     </w:p>
     <w:p>
       <w:pPr>
@@ -3249,8 +3632,12 @@
       </w:r>
       <w:r>
         <w:tab/>
+      </w:r>
+      <w:bookmarkStart w:id="12" w:name="_Toc33779428"/>
+      <w:r>
         <w:t>4.1.1 Input features</w:t>
       </w:r>
+      <w:bookmarkEnd w:id="12"/>
     </w:p>
     <w:p>
       <w:r>
@@ -3270,11 +3657,15 @@
       </w:r>
       <w:r>
         <w:tab/>
+      </w:r>
+      <w:bookmarkStart w:id="13" w:name="_Toc33779429"/>
+      <w:r>
         <w:t>4.1.</w:t>
       </w:r>
       <w:r>
         <w:t>2 LED controller</w:t>
       </w:r>
+      <w:bookmarkEnd w:id="13"/>
       <w:r>
         <w:tab/>
       </w:r>
@@ -6652,7 +7043,7 @@
                 <w:szCs w:val="24"/>
               </w:rPr>
             </w:pPr>
-            <w:bookmarkStart w:id="11" w:name="_Hlk33197669"/>
+            <w:bookmarkStart w:id="14" w:name="_Hlk33197669"/>
             <w:r>
               <w:rPr>
                 <w:b/>
@@ -7023,7 +7414,7 @@
           </w:p>
         </w:tc>
       </w:tr>
-      <w:bookmarkEnd w:id="11"/>
+      <w:bookmarkEnd w:id="14"/>
     </w:tbl>
     <w:p/>
     <w:tbl>
@@ -7456,19 +7847,7 @@
         <w:ind w:left="1440" w:firstLine="720"/>
       </w:pPr>
       <w:r>
-        <w:t>4.1.2.</w:t>
-      </w:r>
-      <w:r>
-        <w:t>4</w:t>
-      </w:r>
-      <w:r>
-        <w:t xml:space="preserve"> </w:t>
-      </w:r>
-      <w:r>
-        <w:t>Right TI</w:t>
-      </w:r>
-      <w:r>
-        <w:t xml:space="preserve"> Activation</w:t>
+        <w:t>4.1.2.4 Right TI Activation</w:t>
       </w:r>
     </w:p>
     <w:tbl>
@@ -8297,13 +8676,7 @@
         <w:ind w:left="1440" w:firstLine="720"/>
       </w:pPr>
       <w:r>
-        <w:t>4.1.2.</w:t>
-      </w:r>
-      <w:r>
-        <w:t>5 Left</w:t>
-      </w:r>
-      <w:r>
-        <w:t xml:space="preserve"> TI Activation</w:t>
+        <w:t>4.1.2.5 Left TI Activation</w:t>
       </w:r>
     </w:p>
     <w:p>
@@ -8579,10 +8952,7 @@
           </w:tcPr>
           <w:p>
             <w:r>
-              <w:t>Left</w:t>
-            </w:r>
-            <w:r>
-              <w:t xml:space="preserve"> TI Activation</w:t>
+              <w:t>Left TI Activation</w:t>
             </w:r>
           </w:p>
         </w:tc>
@@ -9165,6 +9535,9 @@
       </w:r>
       <w:r>
         <w:tab/>
+      </w:r>
+      <w:bookmarkStart w:id="15" w:name="_Toc33779430"/>
+      <w:r>
         <w:t>4.1.</w:t>
       </w:r>
       <w:r>
@@ -9176,6 +9549,7 @@
       <w:r>
         <w:t>Output feature</w:t>
       </w:r>
+      <w:bookmarkEnd w:id="15"/>
     </w:p>
     <w:p>
       <w:pPr>
@@ -9603,7 +9977,7 @@
               <mc:AlternateContent>
                 <mc:Choice Requires="wps">
                   <w:drawing>
-                    <wp:anchor distT="0" distB="0" distL="114300" distR="114300" simplePos="0" relativeHeight="251700224" behindDoc="0" locked="0" layoutInCell="1" allowOverlap="1" wp14:anchorId="390DE43F" wp14:editId="64FA0B3E">
+                    <wp:anchor distT="0" distB="0" distL="114300" distR="114300" simplePos="0" relativeHeight="251648000" behindDoc="0" locked="0" layoutInCell="1" allowOverlap="1" wp14:anchorId="390DE43F" wp14:editId="64FA0B3E">
                       <wp:simplePos x="0" y="0"/>
                       <wp:positionH relativeFrom="column">
                         <wp:posOffset>164465</wp:posOffset>
@@ -9725,7 +10099,7 @@
               <mc:AlternateContent>
                 <mc:Choice Requires="wps">
                   <w:drawing>
-                    <wp:anchor distT="0" distB="0" distL="114300" distR="114300" simplePos="0" relativeHeight="251701248" behindDoc="0" locked="0" layoutInCell="1" allowOverlap="1" wp14:anchorId="678E38DD" wp14:editId="56287357">
+                    <wp:anchor distT="0" distB="0" distL="114300" distR="114300" simplePos="0" relativeHeight="251649024" behindDoc="0" locked="0" layoutInCell="1" allowOverlap="1" wp14:anchorId="678E38DD" wp14:editId="56287357">
                       <wp:simplePos x="0" y="0"/>
                       <wp:positionH relativeFrom="column">
                         <wp:posOffset>1320800</wp:posOffset>
@@ -9847,7 +10221,7 @@
               <mc:AlternateContent>
                 <mc:Choice Requires="wps">
                   <w:drawing>
-                    <wp:anchor distT="0" distB="0" distL="114300" distR="114300" simplePos="0" relativeHeight="251703296" behindDoc="0" locked="0" layoutInCell="1" allowOverlap="1" wp14:anchorId="68DDB083" wp14:editId="1BC97E9D">
+                    <wp:anchor distT="0" distB="0" distL="114300" distR="114300" simplePos="0" relativeHeight="251651072" behindDoc="0" locked="0" layoutInCell="1" allowOverlap="1" wp14:anchorId="68DDB083" wp14:editId="1BC97E9D">
                       <wp:simplePos x="0" y="0"/>
                       <wp:positionH relativeFrom="column">
                         <wp:posOffset>3662680</wp:posOffset>
@@ -9969,7 +10343,7 @@
               <mc:AlternateContent>
                 <mc:Choice Requires="wps">
                   <w:drawing>
-                    <wp:anchor distT="0" distB="0" distL="114300" distR="114300" simplePos="0" relativeHeight="251702272" behindDoc="0" locked="0" layoutInCell="1" allowOverlap="1" wp14:anchorId="1C0B0B87" wp14:editId="6EC60040">
+                    <wp:anchor distT="0" distB="0" distL="114300" distR="114300" simplePos="0" relativeHeight="251650048" behindDoc="0" locked="0" layoutInCell="1" allowOverlap="1" wp14:anchorId="1C0B0B87" wp14:editId="6EC60040">
                       <wp:simplePos x="0" y="0"/>
                       <wp:positionH relativeFrom="column">
                         <wp:posOffset>2477770</wp:posOffset>
@@ -10115,7 +10489,7 @@
               <mc:AlternateContent>
                 <mc:Choice Requires="wps">
                   <w:drawing>
-                    <wp:anchor distT="0" distB="0" distL="114300" distR="114300" simplePos="0" relativeHeight="251718656" behindDoc="0" locked="0" layoutInCell="1" allowOverlap="1" wp14:anchorId="51A042CB" wp14:editId="2AA6F4E8">
+                    <wp:anchor distT="0" distB="0" distL="114300" distR="114300" simplePos="0" relativeHeight="251666432" behindDoc="0" locked="0" layoutInCell="1" allowOverlap="1" wp14:anchorId="51A042CB" wp14:editId="2AA6F4E8">
                       <wp:simplePos x="0" y="0"/>
                       <wp:positionH relativeFrom="column">
                         <wp:posOffset>161984</wp:posOffset>
@@ -10162,7 +10536,7 @@
                     </wp:anchor>
                   </w:drawing>
                 </mc:Choice>
-                <mc:Fallback xmlns:w16="http://schemas.microsoft.com/office/word/2018/wordml" xmlns:w16cid="http://schemas.microsoft.com/office/word/2016/wordml/cid" xmlns:w16cex="http://schemas.microsoft.com/office/word/2018/wordml/cex" xmlns:am3d="http://schemas.microsoft.com/office/drawing/2017/model3d" xmlns:aink="http://schemas.microsoft.com/office/drawing/2016/ink" xmlns:cx8="http://schemas.microsoft.com/office/drawing/2016/5/14/chartex" xmlns:cx7="http://schemas.microsoft.com/office/drawing/2016/5/13/chartex" xmlns:cx6="http://schemas.microsoft.com/office/drawing/2016/5/12/chartex" xmlns:cx5="http://schemas.microsoft.com/office/drawing/2016/5/11/chartex" xmlns:cx4="http://schemas.microsoft.com/office/drawing/2016/5/10/chartex" xmlns:cx3="http://schemas.microsoft.com/office/drawing/2016/5/9/chartex" xmlns:cx2="http://schemas.microsoft.com/office/drawing/2015/10/21/chartex">
+                <mc:Fallback xmlns:cx2="http://schemas.microsoft.com/office/drawing/2015/10/21/chartex" xmlns:cx3="http://schemas.microsoft.com/office/drawing/2016/5/9/chartex" xmlns:cx4="http://schemas.microsoft.com/office/drawing/2016/5/10/chartex" xmlns:cx5="http://schemas.microsoft.com/office/drawing/2016/5/11/chartex" xmlns:cx6="http://schemas.microsoft.com/office/drawing/2016/5/12/chartex" xmlns:cx7="http://schemas.microsoft.com/office/drawing/2016/5/13/chartex" xmlns:cx8="http://schemas.microsoft.com/office/drawing/2016/5/14/chartex" xmlns:aink="http://schemas.microsoft.com/office/drawing/2016/ink" xmlns:am3d="http://schemas.microsoft.com/office/drawing/2017/model3d" xmlns:w16cex="http://schemas.microsoft.com/office/word/2018/wordml/cex" xmlns:w16cid="http://schemas.microsoft.com/office/word/2016/wordml/cid" xmlns:w16="http://schemas.microsoft.com/office/word/2018/wordml">
                   <w:pict>
                     <v:line w14:anchorId="6854DD30" id="Straight Connector 8" o:spid="_x0000_s1026" style="position:absolute;z-index:251718656;visibility:visible;mso-wrap-style:square;mso-wrap-distance-left:9pt;mso-wrap-distance-top:0;mso-wrap-distance-right:9pt;mso-wrap-distance-bottom:0;mso-position-horizontal:absolute;mso-position-horizontal-relative:text;mso-position-vertical:absolute;mso-position-vertical-relative:text" from="12.75pt,8.55pt" to="362.75pt,10pt" o:gfxdata="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" strokecolor="#5b9bd5 [3204]" strokeweight=".5pt">
                       <v:stroke joinstyle="miter"/>
@@ -10188,7 +10562,7 @@
               <mc:AlternateContent>
                 <mc:Choice Requires="wps">
                   <w:drawing>
-                    <wp:anchor distT="45720" distB="45720" distL="114300" distR="114300" simplePos="0" relativeHeight="251711488" behindDoc="0" locked="0" layoutInCell="1" allowOverlap="1" wp14:anchorId="3D0478A8" wp14:editId="6F95A3F6">
+                    <wp:anchor distT="45720" distB="45720" distL="114300" distR="114300" simplePos="0" relativeHeight="251659264" behindDoc="0" locked="0" layoutInCell="1" allowOverlap="1" wp14:anchorId="3D0478A8" wp14:editId="6F95A3F6">
                       <wp:simplePos x="0" y="0"/>
                       <wp:positionH relativeFrom="column">
                         <wp:posOffset>2335530</wp:posOffset>
@@ -10343,7 +10717,7 @@
               <mc:AlternateContent>
                 <mc:Choice Requires="wps">
                   <w:drawing>
-                    <wp:anchor distT="45720" distB="45720" distL="114300" distR="114300" simplePos="0" relativeHeight="251712512" behindDoc="0" locked="0" layoutInCell="1" allowOverlap="1" wp14:anchorId="5AC019E3" wp14:editId="16AE0DAE">
+                    <wp:anchor distT="45720" distB="45720" distL="114300" distR="114300" simplePos="0" relativeHeight="251660288" behindDoc="0" locked="0" layoutInCell="1" allowOverlap="1" wp14:anchorId="5AC019E3" wp14:editId="16AE0DAE">
                       <wp:simplePos x="0" y="0"/>
                       <wp:positionH relativeFrom="column">
                         <wp:posOffset>3650615</wp:posOffset>
@@ -10494,7 +10868,7 @@
               <mc:AlternateContent>
                 <mc:Choice Requires="wps">
                   <w:drawing>
-                    <wp:anchor distT="45720" distB="45720" distL="114300" distR="114300" simplePos="0" relativeHeight="251710464" behindDoc="0" locked="0" layoutInCell="1" allowOverlap="1" wp14:anchorId="2E4F9B7D" wp14:editId="3F0CC4A1">
+                    <wp:anchor distT="45720" distB="45720" distL="114300" distR="114300" simplePos="0" relativeHeight="251658240" behindDoc="0" locked="0" layoutInCell="1" allowOverlap="1" wp14:anchorId="2E4F9B7D" wp14:editId="3F0CC4A1">
                       <wp:simplePos x="0" y="0"/>
                       <wp:positionH relativeFrom="column">
                         <wp:posOffset>1082040</wp:posOffset>
@@ -10733,7 +11107,7 @@
               <mc:AlternateContent>
                 <mc:Choice Requires="wps">
                   <w:drawing>
-                    <wp:anchor distT="0" distB="0" distL="114300" distR="114300" simplePos="0" relativeHeight="251705344" behindDoc="0" locked="0" layoutInCell="1" allowOverlap="1" wp14:anchorId="67E0337F" wp14:editId="1F247544">
+                    <wp:anchor distT="0" distB="0" distL="114300" distR="114300" simplePos="0" relativeHeight="251653120" behindDoc="0" locked="0" layoutInCell="1" allowOverlap="1" wp14:anchorId="67E0337F" wp14:editId="1F247544">
                       <wp:simplePos x="0" y="0"/>
                       <wp:positionH relativeFrom="column">
                         <wp:posOffset>1481455</wp:posOffset>
@@ -10855,7 +11229,7 @@
               <mc:AlternateContent>
                 <mc:Choice Requires="wps">
                   <w:drawing>
-                    <wp:anchor distT="0" distB="0" distL="114300" distR="114300" simplePos="0" relativeHeight="251706368" behindDoc="0" locked="0" layoutInCell="1" allowOverlap="1" wp14:anchorId="54B37B48" wp14:editId="048D613C">
+                    <wp:anchor distT="0" distB="0" distL="114300" distR="114300" simplePos="0" relativeHeight="251654144" behindDoc="0" locked="0" layoutInCell="1" allowOverlap="1" wp14:anchorId="54B37B48" wp14:editId="048D613C">
                       <wp:simplePos x="0" y="0"/>
                       <wp:positionH relativeFrom="column">
                         <wp:posOffset>2387600</wp:posOffset>
@@ -10977,7 +11351,7 @@
               <mc:AlternateContent>
                 <mc:Choice Requires="wps">
                   <w:drawing>
-                    <wp:anchor distT="0" distB="0" distL="114300" distR="114300" simplePos="0" relativeHeight="251707392" behindDoc="0" locked="0" layoutInCell="1" allowOverlap="1" wp14:anchorId="3ED7F9BD" wp14:editId="7E949150">
+                    <wp:anchor distT="0" distB="0" distL="114300" distR="114300" simplePos="0" relativeHeight="251655168" behindDoc="0" locked="0" layoutInCell="1" allowOverlap="1" wp14:anchorId="3ED7F9BD" wp14:editId="7E949150">
                       <wp:simplePos x="0" y="0"/>
                       <wp:positionH relativeFrom="column">
                         <wp:posOffset>3236595</wp:posOffset>
@@ -11099,7 +11473,7 @@
               <mc:AlternateContent>
                 <mc:Choice Requires="wps">
                   <w:drawing>
-                    <wp:anchor distT="0" distB="0" distL="114300" distR="114300" simplePos="0" relativeHeight="251708416" behindDoc="0" locked="0" layoutInCell="1" allowOverlap="1" wp14:anchorId="2497991C" wp14:editId="66D98223">
+                    <wp:anchor distT="0" distB="0" distL="114300" distR="114300" simplePos="0" relativeHeight="251656192" behindDoc="0" locked="0" layoutInCell="1" allowOverlap="1" wp14:anchorId="2497991C" wp14:editId="66D98223">
                       <wp:simplePos x="0" y="0"/>
                       <wp:positionH relativeFrom="column">
                         <wp:posOffset>4048125</wp:posOffset>
@@ -11229,7 +11603,7 @@
               <mc:AlternateContent>
                 <mc:Choice Requires="wps">
                   <w:drawing>
-                    <wp:anchor distT="0" distB="0" distL="114300" distR="114300" simplePos="0" relativeHeight="251704320" behindDoc="0" locked="0" layoutInCell="1" allowOverlap="1" wp14:anchorId="4162770B" wp14:editId="797DC446">
+                    <wp:anchor distT="0" distB="0" distL="114300" distR="114300" simplePos="0" relativeHeight="251652096" behindDoc="0" locked="0" layoutInCell="1" allowOverlap="1" wp14:anchorId="4162770B" wp14:editId="797DC446">
                       <wp:simplePos x="0" y="0"/>
                       <wp:positionH relativeFrom="column">
                         <wp:posOffset>179070</wp:posOffset>
@@ -11375,7 +11749,7 @@
               <mc:AlternateContent>
                 <mc:Choice Requires="wps">
                   <w:drawing>
-                    <wp:anchor distT="0" distB="0" distL="114300" distR="114300" simplePos="0" relativeHeight="251709440" behindDoc="0" locked="0" layoutInCell="1" allowOverlap="1" wp14:anchorId="68DFA51E" wp14:editId="66CE5B1E">
+                    <wp:anchor distT="0" distB="0" distL="114300" distR="114300" simplePos="0" relativeHeight="251657216" behindDoc="0" locked="0" layoutInCell="1" allowOverlap="1" wp14:anchorId="68DFA51E" wp14:editId="66CE5B1E">
                       <wp:simplePos x="0" y="0"/>
                       <wp:positionH relativeFrom="column">
                         <wp:posOffset>87630</wp:posOffset>
@@ -11431,7 +11805,7 @@
                     </wp:anchor>
                   </w:drawing>
                 </mc:Choice>
-                <mc:Fallback xmlns:w16="http://schemas.microsoft.com/office/word/2018/wordml" xmlns:w16cid="http://schemas.microsoft.com/office/word/2016/wordml/cid" xmlns:w16cex="http://schemas.microsoft.com/office/word/2018/wordml/cex" xmlns:am3d="http://schemas.microsoft.com/office/drawing/2017/model3d" xmlns:aink="http://schemas.microsoft.com/office/drawing/2016/ink" xmlns:cx8="http://schemas.microsoft.com/office/drawing/2016/5/14/chartex" xmlns:cx7="http://schemas.microsoft.com/office/drawing/2016/5/13/chartex" xmlns:cx6="http://schemas.microsoft.com/office/drawing/2016/5/12/chartex" xmlns:cx5="http://schemas.microsoft.com/office/drawing/2016/5/11/chartex" xmlns:cx4="http://schemas.microsoft.com/office/drawing/2016/5/10/chartex" xmlns:cx3="http://schemas.microsoft.com/office/drawing/2016/5/9/chartex" xmlns:cx2="http://schemas.microsoft.com/office/drawing/2015/10/21/chartex">
+                <mc:Fallback xmlns:cx2="http://schemas.microsoft.com/office/drawing/2015/10/21/chartex" xmlns:cx3="http://schemas.microsoft.com/office/drawing/2016/5/9/chartex" xmlns:cx4="http://schemas.microsoft.com/office/drawing/2016/5/10/chartex" xmlns:cx5="http://schemas.microsoft.com/office/drawing/2016/5/11/chartex" xmlns:cx6="http://schemas.microsoft.com/office/drawing/2016/5/12/chartex" xmlns:cx7="http://schemas.microsoft.com/office/drawing/2016/5/13/chartex" xmlns:cx8="http://schemas.microsoft.com/office/drawing/2016/5/14/chartex" xmlns:aink="http://schemas.microsoft.com/office/drawing/2016/ink" xmlns:am3d="http://schemas.microsoft.com/office/drawing/2017/model3d" xmlns:w16cex="http://schemas.microsoft.com/office/word/2018/wordml/cex" xmlns:w16cid="http://schemas.microsoft.com/office/word/2016/wordml/cid" xmlns:w16="http://schemas.microsoft.com/office/word/2018/wordml">
                   <w:pict>
                     <v:shapetype w14:anchorId="22B464C1" id="_x0000_t32" coordsize="21600,21600" o:spt="32" o:oned="t" path="m,l21600,21600e" filled="f">
                       <v:path arrowok="t" fillok="f" o:connecttype="none"/>
@@ -11453,7 +11827,7 @@
               <mc:AlternateContent>
                 <mc:Choice Requires="wps">
                   <w:drawing>
-                    <wp:anchor distT="45720" distB="45720" distL="114300" distR="114300" simplePos="0" relativeHeight="251713536" behindDoc="0" locked="0" layoutInCell="1" allowOverlap="1" wp14:anchorId="158A8B55" wp14:editId="7F0FF1E6">
+                    <wp:anchor distT="45720" distB="45720" distL="114300" distR="114300" simplePos="0" relativeHeight="251661312" behindDoc="0" locked="0" layoutInCell="1" allowOverlap="1" wp14:anchorId="158A8B55" wp14:editId="7F0FF1E6">
                       <wp:simplePos x="0" y="0"/>
                       <wp:positionH relativeFrom="column">
                         <wp:posOffset>-538480</wp:posOffset>
@@ -11604,7 +11978,7 @@
               <mc:AlternateContent>
                 <mc:Choice Requires="wps">
                   <w:drawing>
-                    <wp:anchor distT="45720" distB="45720" distL="114300" distR="114300" simplePos="0" relativeHeight="251714560" behindDoc="0" locked="0" layoutInCell="1" allowOverlap="1" wp14:anchorId="21C00356" wp14:editId="5E4CBA9B">
+                    <wp:anchor distT="45720" distB="45720" distL="114300" distR="114300" simplePos="0" relativeHeight="251662336" behindDoc="0" locked="0" layoutInCell="1" allowOverlap="1" wp14:anchorId="21C00356" wp14:editId="5E4CBA9B">
                       <wp:simplePos x="0" y="0"/>
                       <wp:positionH relativeFrom="column">
                         <wp:posOffset>1144270</wp:posOffset>
@@ -11755,7 +12129,7 @@
               <mc:AlternateContent>
                 <mc:Choice Requires="wps">
                   <w:drawing>
-                    <wp:anchor distT="45720" distB="45720" distL="114300" distR="114300" simplePos="0" relativeHeight="251717632" behindDoc="0" locked="0" layoutInCell="1" allowOverlap="1" wp14:anchorId="409FA746" wp14:editId="47E0EF89">
+                    <wp:anchor distT="45720" distB="45720" distL="114300" distR="114300" simplePos="0" relativeHeight="251665408" behindDoc="0" locked="0" layoutInCell="1" allowOverlap="1" wp14:anchorId="409FA746" wp14:editId="47E0EF89">
                       <wp:simplePos x="0" y="0"/>
                       <wp:positionH relativeFrom="column">
                         <wp:posOffset>3771900</wp:posOffset>
@@ -11906,7 +12280,7 @@
               <mc:AlternateContent>
                 <mc:Choice Requires="wps">
                   <w:drawing>
-                    <wp:anchor distT="45720" distB="45720" distL="114300" distR="114300" simplePos="0" relativeHeight="251715584" behindDoc="0" locked="0" layoutInCell="1" allowOverlap="1" wp14:anchorId="1B524313" wp14:editId="3DE3DD62">
+                    <wp:anchor distT="45720" distB="45720" distL="114300" distR="114300" simplePos="0" relativeHeight="251663360" behindDoc="0" locked="0" layoutInCell="1" allowOverlap="1" wp14:anchorId="1B524313" wp14:editId="3DE3DD62">
                       <wp:simplePos x="0" y="0"/>
                       <wp:positionH relativeFrom="column">
                         <wp:posOffset>2068830</wp:posOffset>
@@ -12057,7 +12431,7 @@
               <mc:AlternateContent>
                 <mc:Choice Requires="wps">
                   <w:drawing>
-                    <wp:anchor distT="45720" distB="45720" distL="114300" distR="114300" simplePos="0" relativeHeight="251716608" behindDoc="0" locked="0" layoutInCell="1" allowOverlap="1" wp14:anchorId="69B0DC41" wp14:editId="40FE99C8">
+                    <wp:anchor distT="45720" distB="45720" distL="114300" distR="114300" simplePos="0" relativeHeight="251664384" behindDoc="0" locked="0" layoutInCell="1" allowOverlap="1" wp14:anchorId="69B0DC41" wp14:editId="40FE99C8">
                       <wp:simplePos x="0" y="0"/>
                       <wp:positionH relativeFrom="column">
                         <wp:posOffset>2906395</wp:posOffset>
@@ -14097,10 +14471,7 @@
           </w:tcPr>
           <w:p>
             <w:r>
-              <w:t>Tail</w:t>
-            </w:r>
-            <w:r>
-              <w:t xml:space="preserve"> Activation</w:t>
+              <w:t>Tail Activation</w:t>
             </w:r>
           </w:p>
         </w:tc>
@@ -14656,8 +15027,6 @@
       </w:r>
       <w:r>
         <w:tab/>
-      </w:r>
-      <w:r>
         <w:t>4.1.3.3</w:t>
       </w:r>
       <w:r>
@@ -15259,18 +15628,13 @@
       </w:r>
       <w:r>
         <w:tab/>
-      </w:r>
-      <w:r>
         <w:t>4.1.3.4</w:t>
       </w:r>
       <w:r>
         <w:t xml:space="preserve"> </w:t>
       </w:r>
       <w:r>
-        <w:t>Left</w:t>
-      </w:r>
-      <w:r>
-        <w:t xml:space="preserve"> TI</w:t>
+        <w:t>Left TI</w:t>
       </w:r>
       <w:r>
         <w:t xml:space="preserve"> Activation</w:t>
@@ -15523,10 +15887,7 @@
           </w:tcPr>
           <w:p>
             <w:r>
-              <w:t>Left</w:t>
-            </w:r>
-            <w:r>
-              <w:t xml:space="preserve"> TI Activation</w:t>
+              <w:t>Left TI Activation</w:t>
             </w:r>
           </w:p>
         </w:tc>
@@ -15835,14 +16196,14 @@
       <w:pPr>
         <w:pStyle w:val="Heading2"/>
       </w:pPr>
-      <w:bookmarkStart w:id="12" w:name="_Toc32655869"/>
+      <w:bookmarkStart w:id="16" w:name="_Toc33779431"/>
       <w:r>
         <w:t>4</w:t>
       </w:r>
       <w:r>
         <w:t>.2 Reference Documents</w:t>
       </w:r>
-      <w:bookmarkEnd w:id="12"/>
+      <w:bookmarkEnd w:id="16"/>
     </w:p>
     <w:p/>
     <w:tbl>
@@ -16031,6 +16392,8 @@
             <w:r>
               <w:t>2</w:t>
             </w:r>
+            <w:bookmarkStart w:id="17" w:name="_GoBack"/>
+            <w:bookmarkEnd w:id="17"/>
           </w:p>
         </w:tc>
         <w:tc>
@@ -16090,10 +16453,7 @@
         </w:tc>
       </w:tr>
     </w:tbl>
-    <w:p>
-      <w:bookmarkStart w:id="13" w:name="_GoBack"/>
-      <w:bookmarkEnd w:id="13"/>
-    </w:p>
+    <w:p/>
     <w:sectPr>
       <w:pgSz w:w="12240" w:h="15840"/>
       <w:pgMar w:top="630" w:right="1440" w:bottom="1170" w:left="1440" w:header="720" w:footer="720" w:gutter="0"/>
@@ -20442,7 +20802,7 @@
 </file>
 
 <file path=customXml/itemProps1.xml><?xml version="1.0" encoding="utf-8"?>
-<ds:datastoreItem xmlns:ds="http://schemas.openxmlformats.org/officeDocument/2006/customXml" ds:itemID="{1906CBD6-46BE-41BE-8D0F-B965DF8D62D2}">
+<ds:datastoreItem xmlns:ds="http://schemas.openxmlformats.org/officeDocument/2006/customXml" ds:itemID="{2E270EE7-21CB-4116-A715-21EA4AD90A97}">
   <ds:schemaRefs>
     <ds:schemaRef ds:uri="http://schemas.openxmlformats.org/officeDocument/2006/bibliography"/>
   </ds:schemaRefs>

</xml_diff>